<commit_message>
changed Design doc at work
</commit_message>
<xml_diff>
--- a/cashflow Design.docx
+++ b/cashflow Design.docx
@@ -1,6 +1,6 @@
 
 <file path=word/document.xml><?xml version="1.0" encoding="utf-8"?>
-<w:document xmlns:wpc="http://schemas.microsoft.com/office/word/2010/wordprocessingCanvas" xmlns:mc="http://schemas.openxmlformats.org/markup-compatibility/2006" xmlns:o="urn:schemas-microsoft-com:office:office" xmlns:r="http://schemas.openxmlformats.org/officeDocument/2006/relationships" xmlns:m="http://schemas.openxmlformats.org/officeDocument/2006/math" xmlns:v="urn:schemas-microsoft-com:vml" xmlns:wp14="http://schemas.microsoft.com/office/word/2010/wordprocessingDrawing" xmlns:wp="http://schemas.openxmlformats.org/drawingml/2006/wordprocessingDrawing" xmlns:w10="urn:schemas-microsoft-com:office:word" xmlns:w="http://schemas.openxmlformats.org/wordprocessingml/2006/main" xmlns:w14="http://schemas.microsoft.com/office/word/2010/wordml" xmlns:wpg="http://schemas.microsoft.com/office/word/2010/wordprocessingGroup" xmlns:wpi="http://schemas.microsoft.com/office/word/2010/wordprocessingInk" xmlns:wne="http://schemas.microsoft.com/office/word/2006/wordml" xmlns:wps="http://schemas.microsoft.com/office/word/2010/wordprocessingShape" mc:Ignorable="w14 wp14">
+<w:document xmlns:wpc="http://schemas.microsoft.com/office/word/2010/wordprocessingCanvas" xmlns:cx="http://schemas.microsoft.com/office/drawing/2014/chartex" xmlns:cx1="http://schemas.microsoft.com/office/drawing/2015/9/8/chartex" xmlns:cx2="http://schemas.microsoft.com/office/drawing/2015/10/21/chartex" xmlns:cx3="http://schemas.microsoft.com/office/drawing/2016/5/9/chartex" xmlns:cx4="http://schemas.microsoft.com/office/drawing/2016/5/10/chartex" xmlns:cx5="http://schemas.microsoft.com/office/drawing/2016/5/11/chartex" xmlns:mc="http://schemas.openxmlformats.org/markup-compatibility/2006" xmlns:o="urn:schemas-microsoft-com:office:office" xmlns:r="http://schemas.openxmlformats.org/officeDocument/2006/relationships" xmlns:m="http://schemas.openxmlformats.org/officeDocument/2006/math" xmlns:v="urn:schemas-microsoft-com:vml" xmlns:wp14="http://schemas.microsoft.com/office/word/2010/wordprocessingDrawing" xmlns:wp="http://schemas.openxmlformats.org/drawingml/2006/wordprocessingDrawing" xmlns:w10="urn:schemas-microsoft-com:office:word" xmlns:w="http://schemas.openxmlformats.org/wordprocessingml/2006/main" xmlns:w14="http://schemas.microsoft.com/office/word/2010/wordml" xmlns:w15="http://schemas.microsoft.com/office/word/2012/wordml" xmlns:w16se="http://schemas.microsoft.com/office/word/2015/wordml/symex" xmlns:wpg="http://schemas.microsoft.com/office/word/2010/wordprocessingGroup" xmlns:wpi="http://schemas.microsoft.com/office/word/2010/wordprocessingInk" xmlns:wne="http://schemas.microsoft.com/office/word/2006/wordml" xmlns:wps="http://schemas.microsoft.com/office/word/2010/wordprocessingShape" mc:Ignorable="w14 w15 w16se wp14">
   <w:body>
     <w:p>
       <w:pPr>
@@ -132,8 +132,13 @@
           <w:numId w:val="2"/>
         </w:numPr>
       </w:pPr>
-      <w:r>
-        <w:t>Marann’s spending on the Southwest Card</w:t>
+      <w:proofErr w:type="spellStart"/>
+      <w:r>
+        <w:t>Marann’s</w:t>
+      </w:r>
+      <w:proofErr w:type="spellEnd"/>
+      <w:r>
+        <w:t xml:space="preserve"> spending on the Southwest Card</w:t>
       </w:r>
     </w:p>
     <w:p>
@@ -177,7 +182,27 @@
         </w:numPr>
       </w:pPr>
       <w:r>
-        <w:t>For example, stop distinguishing Spending from Living, and make a separate Goal category for gifts and big spending. So I’d be putting day-to-day spending in with Living and keeping more occasional spending separate.</w:t>
+        <w:t xml:space="preserve">For example, stop distinguishing Spending from Living, and make a separate Goal category for gifts and big spending. </w:t>
+      </w:r>
+      <w:proofErr w:type="gramStart"/>
+      <w:r>
+        <w:t>So</w:t>
+      </w:r>
+      <w:proofErr w:type="gramEnd"/>
+      <w:r>
+        <w:t xml:space="preserve"> I’d be putting day-to-day spending in with Living and keeping more occasional spending separate.</w:t>
+      </w:r>
+    </w:p>
+    <w:p>
+      <w:pPr>
+        <w:pStyle w:val="ListParagraph"/>
+        <w:numPr>
+          <w:ilvl w:val="0"/>
+          <w:numId w:val="6"/>
+        </w:numPr>
+      </w:pPr>
+      <w:r>
+        <w:t>Gifts is already a fund, add some % distribution to it for now</w:t>
       </w:r>
       <w:bookmarkStart w:id="0" w:name="_GoBack"/>
       <w:bookmarkEnd w:id="0"/>
@@ -223,6 +248,7 @@
     </w:p>
     <w:p>
       <w:r>
+        <w:lastRenderedPageBreak/>
         <w:t>Display balance of Charity account.</w:t>
       </w:r>
     </w:p>
@@ -231,7 +257,6 @@
         <w:pStyle w:val="Heading3"/>
       </w:pPr>
       <w:r>
-        <w:lastRenderedPageBreak/>
         <w:t>Information Entry</w:t>
       </w:r>
     </w:p>
@@ -247,6 +272,14 @@
       </w:pPr>
       <w:r>
         <w:t>Design</w:t>
+      </w:r>
+    </w:p>
+    <w:p>
+      <w:pPr>
+        <w:pStyle w:val="Heading2"/>
+      </w:pPr>
+      <w:r>
+        <w:t>Concept 1</w:t>
       </w:r>
     </w:p>
     <w:p>
@@ -507,8 +540,13 @@
               <w:cnfStyle w:val="000000100000" w:firstRow="0" w:lastRow="0" w:firstColumn="0" w:lastColumn="0" w:oddVBand="0" w:evenVBand="0" w:oddHBand="1" w:evenHBand="0" w:firstRowFirstColumn="0" w:firstRowLastColumn="0" w:lastRowFirstColumn="0" w:lastRowLastColumn="0"/>
             </w:pPr>
             <w:r>
-              <w:t>Car Exp</w:t>
+              <w:t xml:space="preserve">Car </w:t>
             </w:r>
+            <w:proofErr w:type="spellStart"/>
+            <w:r>
+              <w:t>Exp</w:t>
+            </w:r>
+            <w:proofErr w:type="spellEnd"/>
           </w:p>
         </w:tc>
         <w:tc>
@@ -678,8 +716,8 @@
 </file>
 
 <file path=word/numbering.xml><?xml version="1.0" encoding="utf-8"?>
-<w:numbering xmlns:wpc="http://schemas.microsoft.com/office/word/2010/wordprocessingCanvas" xmlns:mc="http://schemas.openxmlformats.org/markup-compatibility/2006" xmlns:o="urn:schemas-microsoft-com:office:office" xmlns:r="http://schemas.openxmlformats.org/officeDocument/2006/relationships" xmlns:m="http://schemas.openxmlformats.org/officeDocument/2006/math" xmlns:v="urn:schemas-microsoft-com:vml" xmlns:wp14="http://schemas.microsoft.com/office/word/2010/wordprocessingDrawing" xmlns:wp="http://schemas.openxmlformats.org/drawingml/2006/wordprocessingDrawing" xmlns:w10="urn:schemas-microsoft-com:office:word" xmlns:w="http://schemas.openxmlformats.org/wordprocessingml/2006/main" xmlns:w14="http://schemas.microsoft.com/office/word/2010/wordml" xmlns:wpg="http://schemas.microsoft.com/office/word/2010/wordprocessingGroup" xmlns:wpi="http://schemas.microsoft.com/office/word/2010/wordprocessingInk" xmlns:wne="http://schemas.microsoft.com/office/word/2006/wordml" xmlns:wps="http://schemas.microsoft.com/office/word/2010/wordprocessingShape" mc:Ignorable="w14 wp14">
-  <w:abstractNum w:abstractNumId="0">
+<w:numbering xmlns:wpc="http://schemas.microsoft.com/office/word/2010/wordprocessingCanvas" xmlns:cx="http://schemas.microsoft.com/office/drawing/2014/chartex" xmlns:cx1="http://schemas.microsoft.com/office/drawing/2015/9/8/chartex" xmlns:cx2="http://schemas.microsoft.com/office/drawing/2015/10/21/chartex" xmlns:cx3="http://schemas.microsoft.com/office/drawing/2016/5/9/chartex" xmlns:cx4="http://schemas.microsoft.com/office/drawing/2016/5/10/chartex" xmlns:cx5="http://schemas.microsoft.com/office/drawing/2016/5/11/chartex" xmlns:mc="http://schemas.openxmlformats.org/markup-compatibility/2006" xmlns:o="urn:schemas-microsoft-com:office:office" xmlns:r="http://schemas.openxmlformats.org/officeDocument/2006/relationships" xmlns:m="http://schemas.openxmlformats.org/officeDocument/2006/math" xmlns:v="urn:schemas-microsoft-com:vml" xmlns:wp14="http://schemas.microsoft.com/office/word/2010/wordprocessingDrawing" xmlns:wp="http://schemas.openxmlformats.org/drawingml/2006/wordprocessingDrawing" xmlns:w10="urn:schemas-microsoft-com:office:word" xmlns:w="http://schemas.openxmlformats.org/wordprocessingml/2006/main" xmlns:w14="http://schemas.microsoft.com/office/word/2010/wordml" xmlns:w15="http://schemas.microsoft.com/office/word/2012/wordml" xmlns:w16se="http://schemas.microsoft.com/office/word/2015/wordml/symex" xmlns:wpg="http://schemas.microsoft.com/office/word/2010/wordprocessingGroup" xmlns:wpi="http://schemas.microsoft.com/office/word/2010/wordprocessingInk" xmlns:wne="http://schemas.microsoft.com/office/word/2006/wordml" xmlns:wps="http://schemas.microsoft.com/office/word/2010/wordprocessingShape" mc:Ignorable="w14 w15 w16se wp14">
+  <w:abstractNum w:abstractNumId="0" w15:restartNumberingAfterBreak="0">
     <w:nsid w:val="06A8060A"/>
     <w:multiLevelType w:val="hybridMultilevel"/>
     <w:tmpl w:val="AE8E27F0"/>
@@ -792,7 +830,7 @@
       </w:rPr>
     </w:lvl>
   </w:abstractNum>
-  <w:abstractNum w:abstractNumId="1">
+  <w:abstractNum w:abstractNumId="1" w15:restartNumberingAfterBreak="0">
     <w:nsid w:val="36C90DA2"/>
     <w:multiLevelType w:val="hybridMultilevel"/>
     <w:tmpl w:val="787CCDC8"/>
@@ -905,7 +943,7 @@
       </w:rPr>
     </w:lvl>
   </w:abstractNum>
-  <w:abstractNum w:abstractNumId="2">
+  <w:abstractNum w:abstractNumId="2" w15:restartNumberingAfterBreak="0">
     <w:nsid w:val="4F9129E3"/>
     <w:multiLevelType w:val="hybridMultilevel"/>
     <w:tmpl w:val="45D8F3DC"/>
@@ -1018,7 +1056,7 @@
       </w:rPr>
     </w:lvl>
   </w:abstractNum>
-  <w:abstractNum w:abstractNumId="3">
+  <w:abstractNum w:abstractNumId="3" w15:restartNumberingAfterBreak="0">
     <w:nsid w:val="65CE68C0"/>
     <w:multiLevelType w:val="hybridMultilevel"/>
     <w:tmpl w:val="B54CD9D8"/>
@@ -1131,7 +1169,7 @@
       </w:rPr>
     </w:lvl>
   </w:abstractNum>
-  <w:abstractNum w:abstractNumId="4">
+  <w:abstractNum w:abstractNumId="4" w15:restartNumberingAfterBreak="0">
     <w:nsid w:val="673D50D0"/>
     <w:multiLevelType w:val="hybridMultilevel"/>
     <w:tmpl w:val="DF5C8E78"/>
@@ -1244,7 +1282,7 @@
       </w:rPr>
     </w:lvl>
   </w:abstractNum>
-  <w:abstractNum w:abstractNumId="5">
+  <w:abstractNum w:abstractNumId="5" w15:restartNumberingAfterBreak="0">
     <w:nsid w:val="6BA9764F"/>
     <w:multiLevelType w:val="hybridMultilevel"/>
     <w:tmpl w:val="292AA9D0"/>
@@ -1379,7 +1417,7 @@
 </file>
 
 <file path=word/styles.xml><?xml version="1.0" encoding="utf-8"?>
-<w:styles xmlns:mc="http://schemas.openxmlformats.org/markup-compatibility/2006" xmlns:r="http://schemas.openxmlformats.org/officeDocument/2006/relationships" xmlns:w="http://schemas.openxmlformats.org/wordprocessingml/2006/main" xmlns:w14="http://schemas.microsoft.com/office/word/2010/wordml" mc:Ignorable="w14">
+<w:styles xmlns:mc="http://schemas.openxmlformats.org/markup-compatibility/2006" xmlns:r="http://schemas.openxmlformats.org/officeDocument/2006/relationships" xmlns:w="http://schemas.openxmlformats.org/wordprocessingml/2006/main" xmlns:w14="http://schemas.microsoft.com/office/word/2010/wordml" xmlns:w15="http://schemas.microsoft.com/office/word/2012/wordml" xmlns:w16se="http://schemas.microsoft.com/office/word/2015/wordml/symex" mc:Ignorable="w14 w15 w16se">
   <w:docDefaults>
     <w:rPrDefault>
       <w:rPr>
@@ -1395,795 +1433,381 @@
       </w:pPr>
     </w:pPrDefault>
   </w:docDefaults>
-  <w:latentStyles w:defLockedState="0" w:defUIPriority="99" w:defSemiHidden="1" w:defUnhideWhenUsed="1" w:defQFormat="0" w:count="267">
-    <w:lsdException w:name="Normal" w:semiHidden="0" w:uiPriority="0" w:unhideWhenUsed="0" w:qFormat="1"/>
-    <w:lsdException w:name="heading 1" w:semiHidden="0" w:uiPriority="9" w:unhideWhenUsed="0" w:qFormat="1"/>
-    <w:lsdException w:name="heading 2" w:uiPriority="9" w:qFormat="1"/>
-    <w:lsdException w:name="heading 3" w:uiPriority="9" w:qFormat="1"/>
-    <w:lsdException w:name="heading 4" w:uiPriority="9" w:qFormat="1"/>
-    <w:lsdException w:name="heading 5" w:uiPriority="9" w:qFormat="1"/>
-    <w:lsdException w:name="heading 6" w:uiPriority="9" w:qFormat="1"/>
-    <w:lsdException w:name="heading 7" w:uiPriority="9" w:qFormat="1"/>
-    <w:lsdException w:name="heading 8" w:uiPriority="9" w:qFormat="1"/>
-    <w:lsdException w:name="heading 9" w:uiPriority="9" w:qFormat="1"/>
-    <w:lsdException w:name="toc 1" w:uiPriority="39"/>
-    <w:lsdException w:name="toc 2" w:uiPriority="39"/>
-    <w:lsdException w:name="toc 3" w:uiPriority="39"/>
-    <w:lsdException w:name="toc 4" w:uiPriority="39"/>
-    <w:lsdException w:name="toc 5" w:uiPriority="39"/>
-    <w:lsdException w:name="toc 6" w:uiPriority="39"/>
-    <w:lsdException w:name="toc 7" w:uiPriority="39"/>
-    <w:lsdException w:name="toc 8" w:uiPriority="39"/>
-    <w:lsdException w:name="toc 9" w:uiPriority="39"/>
-    <w:lsdException w:name="caption" w:uiPriority="35" w:qFormat="1"/>
-    <w:lsdException w:name="Title" w:semiHidden="0" w:uiPriority="10" w:unhideWhenUsed="0" w:qFormat="1"/>
-    <w:lsdException w:name="Default Paragraph Font" w:uiPriority="1"/>
-    <w:lsdException w:name="Subtitle" w:semiHidden="0" w:uiPriority="11" w:unhideWhenUsed="0" w:qFormat="1"/>
-    <w:lsdException w:name="Strong" w:semiHidden="0" w:uiPriority="22" w:unhideWhenUsed="0" w:qFormat="1"/>
-    <w:lsdException w:name="Emphasis" w:semiHidden="0" w:uiPriority="20" w:unhideWhenUsed="0" w:qFormat="1"/>
-    <w:lsdException w:name="Table Grid" w:semiHidden="0" w:uiPriority="59" w:unhideWhenUsed="0"/>
-    <w:lsdException w:name="Placeholder Text" w:unhideWhenUsed="0"/>
-    <w:lsdException w:name="No Spacing" w:semiHidden="0" w:uiPriority="1" w:unhideWhenUsed="0" w:qFormat="1"/>
-    <w:lsdException w:name="Light Shading" w:semiHidden="0" w:uiPriority="60" w:unhideWhenUsed="0"/>
-    <w:lsdException w:name="Light List" w:semiHidden="0" w:uiPriority="61" w:unhideWhenUsed="0"/>
-    <w:lsdException w:name="Light Grid" w:semiHidden="0" w:uiPriority="62" w:unhideWhenUsed="0"/>
-    <w:lsdException w:name="Medium Shading 1" w:semiHidden="0" w:uiPriority="63" w:unhideWhenUsed="0"/>
-    <w:lsdException w:name="Medium Shading 2" w:semiHidden="0" w:uiPriority="64" w:unhideWhenUsed="0"/>
-    <w:lsdException w:name="Medium List 1" w:semiHidden="0" w:uiPriority="65" w:unhideWhenUsed="0"/>
-    <w:lsdException w:name="Medium List 2" w:semiHidden="0" w:uiPriority="66" w:unhideWhenUsed="0"/>
-    <w:lsdException w:name="Medium Grid 1" w:semiHidden="0" w:uiPriority="67" w:unhideWhenUsed="0"/>
-    <w:lsdException w:name="Medium Grid 2" w:semiHidden="0" w:uiPriority="68" w:unhideWhenUsed="0"/>
-    <w:lsdException w:name="Medium Grid 3" w:semiHidden="0" w:uiPriority="69" w:unhideWhenUsed="0"/>
-    <w:lsdException w:name="Dark List" w:semiHidden="0" w:uiPriority="70" w:unhideWhenUsed="0"/>
-    <w:lsdException w:name="Colorful Shading" w:semiHidden="0" w:uiPriority="71" w:unhideWhenUsed="0"/>
-    <w:lsdException w:name="Colorful List" w:semiHidden="0" w:uiPriority="72" w:unhideWhenUsed="0"/>
-    <w:lsdException w:name="Colorful Grid" w:semiHidden="0" w:uiPriority="73" w:unhideWhenUsed="0"/>
-    <w:lsdException w:name="Light Shading Accent 1" w:semiHidden="0" w:uiPriority="60" w:unhideWhenUsed="0"/>
-    <w:lsdException w:name="Light List Accent 1" w:semiHidden="0" w:uiPriority="61" w:unhideWhenUsed="0"/>
-    <w:lsdException w:name="Light Grid Accent 1" w:semiHidden="0" w:uiPriority="62" w:unhideWhenUsed="0"/>
-    <w:lsdException w:name="Medium Shading 1 Accent 1" w:semiHidden="0" w:uiPriority="63" w:unhideWhenUsed="0"/>
-    <w:lsdException w:name="Medium Shading 2 Accent 1" w:semiHidden="0" w:uiPriority="64" w:unhideWhenUsed="0"/>
-    <w:lsdException w:name="Medium List 1 Accent 1" w:semiHidden="0" w:uiPriority="65" w:unhideWhenUsed="0"/>
-    <w:lsdException w:name="Revision" w:unhideWhenUsed="0"/>
-    <w:lsdException w:name="List Paragraph" w:semiHidden="0" w:uiPriority="34" w:unhideWhenUsed="0" w:qFormat="1"/>
-    <w:lsdException w:name="Quote" w:semiHidden="0" w:uiPriority="29" w:unhideWhenUsed="0" w:qFormat="1"/>
-    <w:lsdException w:name="Intense Quote" w:semiHidden="0" w:uiPriority="30" w:unhideWhenUsed="0" w:qFormat="1"/>
-    <w:lsdException w:name="Medium List 2 Accent 1" w:semiHidden="0" w:uiPriority="66" w:unhideWhenUsed="0"/>
-    <w:lsdException w:name="Medium Grid 1 Accent 1" w:semiHidden="0" w:uiPriority="67" w:unhideWhenUsed="0"/>
-    <w:lsdException w:name="Medium Grid 2 Accent 1" w:semiHidden="0" w:uiPriority="68" w:unhideWhenUsed="0"/>
-    <w:lsdException w:name="Medium Grid 3 Accent 1" w:semiHidden="0" w:uiPriority="69" w:unhideWhenUsed="0"/>
-    <w:lsdException w:name="Dark List Accent 1" w:semiHidden="0" w:uiPriority="70" w:unhideWhenUsed="0"/>
-    <w:lsdException w:name="Colorful Shading Accent 1" w:semiHidden="0" w:uiPriority="71" w:unhideWhenUsed="0"/>
-    <w:lsdException w:name="Colorful List Accent 1" w:semiHidden="0" w:uiPriority="72" w:unhideWhenUsed="0"/>
-    <w:lsdException w:name="Colorful Grid Accent 1" w:semiHidden="0" w:uiPriority="73" w:unhideWhenUsed="0"/>
-    <w:lsdException w:name="Light Shading Accent 2" w:semiHidden="0" w:uiPriority="60" w:unhideWhenUsed="0"/>
-    <w:lsdException w:name="Light List Accent 2" w:semiHidden="0" w:uiPriority="61" w:unhideWhenUsed="0"/>
-    <w:lsdException w:name="Light Grid Accent 2" w:semiHidden="0" w:uiPriority="62" w:unhideWhenUsed="0"/>
-    <w:lsdException w:name="Medium Shading 1 Accent 2" w:semiHidden="0" w:uiPriority="63" w:unhideWhenUsed="0"/>
-    <w:lsdException w:name="Medium Shading 2 Accent 2" w:semiHidden="0" w:uiPriority="64" w:unhideWhenUsed="0"/>
-    <w:lsdException w:name="Medium List 1 Accent 2" w:semiHidden="0" w:uiPriority="65" w:unhideWhenUsed="0"/>
-    <w:lsdException w:name="Medium List 2 Accent 2" w:semiHidden="0" w:uiPriority="66" w:unhideWhenUsed="0"/>
-    <w:lsdException w:name="Medium Grid 1 Accent 2" w:semiHidden="0" w:uiPriority="67" w:unhideWhenUsed="0"/>
-    <w:lsdException w:name="Medium Grid 2 Accent 2" w:semiHidden="0" w:uiPriority="68" w:unhideWhenUsed="0"/>
-    <w:lsdException w:name="Medium Grid 3 Accent 2" w:semiHidden="0" w:uiPriority="69" w:unhideWhenUsed="0"/>
-    <w:lsdException w:name="Dark List Accent 2" w:semiHidden="0" w:uiPriority="70" w:unhideWhenUsed="0"/>
-    <w:lsdException w:name="Colorful Shading Accent 2" w:semiHidden="0" w:uiPriority="71" w:unhideWhenUsed="0"/>
-    <w:lsdException w:name="Colorful List Accent 2" w:semiHidden="0" w:uiPriority="72" w:unhideWhenUsed="0"/>
-    <w:lsdException w:name="Colorful Grid Accent 2" w:semiHidden="0" w:uiPriority="73" w:unhideWhenUsed="0"/>
-    <w:lsdException w:name="Light Shading Accent 3" w:semiHidden="0" w:uiPriority="60" w:unhideWhenUsed="0"/>
-    <w:lsdException w:name="Light List Accent 3" w:semiHidden="0" w:uiPriority="61" w:unhideWhenUsed="0"/>
-    <w:lsdException w:name="Light Grid Accent 3" w:semiHidden="0" w:uiPriority="62" w:unhideWhenUsed="0"/>
-    <w:lsdException w:name="Medium Shading 1 Accent 3" w:semiHidden="0" w:uiPriority="63" w:unhideWhenUsed="0"/>
-    <w:lsdException w:name="Medium Shading 2 Accent 3" w:semiHidden="0" w:uiPriority="64" w:unhideWhenUsed="0"/>
-    <w:lsdException w:name="Medium List 1 Accent 3" w:semiHidden="0" w:uiPriority="65" w:unhideWhenUsed="0"/>
-    <w:lsdException w:name="Medium List 2 Accent 3" w:semiHidden="0" w:uiPriority="66" w:unhideWhenUsed="0"/>
-    <w:lsdException w:name="Medium Grid 1 Accent 3" w:semiHidden="0" w:uiPriority="67" w:unhideWhenUsed="0"/>
-    <w:lsdException w:name="Medium Grid 2 Accent 3" w:semiHidden="0" w:uiPriority="68" w:unhideWhenUsed="0"/>
-    <w:lsdException w:name="Medium Grid 3 Accent 3" w:semiHidden="0" w:uiPriority="69" w:unhideWhenUsed="0"/>
-    <w:lsdException w:name="Dark List Accent 3" w:semiHidden="0" w:uiPriority="70" w:unhideWhenUsed="0"/>
-    <w:lsdException w:name="Colorful Shading Accent 3" w:semiHidden="0" w:uiPriority="71" w:unhideWhenUsed="0"/>
-    <w:lsdException w:name="Colorful List Accent 3" w:semiHidden="0" w:uiPriority="72" w:unhideWhenUsed="0"/>
-    <w:lsdException w:name="Colorful Grid Accent 3" w:semiHidden="0" w:uiPriority="73" w:unhideWhenUsed="0"/>
-    <w:lsdException w:name="Light Shading Accent 4" w:semiHidden="0" w:uiPriority="60" w:unhideWhenUsed="0"/>
-    <w:lsdException w:name="Light List Accent 4" w:semiHidden="0" w:uiPriority="61" w:unhideWhenUsed="0"/>
-    <w:lsdException w:name="Light Grid Accent 4" w:semiHidden="0" w:uiPriority="62" w:unhideWhenUsed="0"/>
-    <w:lsdException w:name="Medium Shading 1 Accent 4" w:semiHidden="0" w:uiPriority="63" w:unhideWhenUsed="0"/>
-    <w:lsdException w:name="Medium Shading 2 Accent 4" w:semiHidden="0" w:uiPriority="64" w:unhideWhenUsed="0"/>
-    <w:lsdException w:name="Medium List 1 Accent 4" w:semiHidden="0" w:uiPriority="65" w:unhideWhenUsed="0"/>
-    <w:lsdException w:name="Medium List 2 Accent 4" w:semiHidden="0" w:uiPriority="66" w:unhideWhenUsed="0"/>
-    <w:lsdException w:name="Medium Grid 1 Accent 4" w:semiHidden="0" w:uiPriority="67" w:unhideWhenUsed="0"/>
-    <w:lsdException w:name="Medium Grid 2 Accent 4" w:semiHidden="0" w:uiPriority="68" w:unhideWhenUsed="0"/>
-    <w:lsdException w:name="Medium Grid 3 Accent 4" w:semiHidden="0" w:uiPriority="69" w:unhideWhenUsed="0"/>
-    <w:lsdException w:name="Dark List Accent 4" w:semiHidden="0" w:uiPriority="70" w:unhideWhenUsed="0"/>
-    <w:lsdException w:name="Colorful Shading Accent 4" w:semiHidden="0" w:uiPriority="71" w:unhideWhenUsed="0"/>
-    <w:lsdException w:name="Colorful List Accent 4" w:semiHidden="0" w:uiPriority="72" w:unhideWhenUsed="0"/>
-    <w:lsdException w:name="Colorful Grid Accent 4" w:semiHidden="0" w:uiPriority="73" w:unhideWhenUsed="0"/>
-    <w:lsdException w:name="Light Shading Accent 5" w:semiHidden="0" w:uiPriority="60" w:unhideWhenUsed="0"/>
-    <w:lsdException w:name="Light List Accent 5" w:semiHidden="0" w:uiPriority="61" w:unhideWhenUsed="0"/>
-    <w:lsdException w:name="Light Grid Accent 5" w:semiHidden="0" w:uiPriority="62" w:unhideWhenUsed="0"/>
-    <w:lsdException w:name="Medium Shading 1 Accent 5" w:semiHidden="0" w:uiPriority="63" w:unhideWhenUsed="0"/>
-    <w:lsdException w:name="Medium Shading 2 Accent 5" w:semiHidden="0" w:uiPriority="64" w:unhideWhenUsed="0"/>
-    <w:lsdException w:name="Medium List 1 Accent 5" w:semiHidden="0" w:uiPriority="65" w:unhideWhenUsed="0"/>
-    <w:lsdException w:name="Medium List 2 Accent 5" w:semiHidden="0" w:uiPriority="66" w:unhideWhenUsed="0"/>
-    <w:lsdException w:name="Medium Grid 1 Accent 5" w:semiHidden="0" w:uiPriority="67" w:unhideWhenUsed="0"/>
-    <w:lsdException w:name="Medium Grid 2 Accent 5" w:semiHidden="0" w:uiPriority="68" w:unhideWhenUsed="0"/>
-    <w:lsdException w:name="Medium Grid 3 Accent 5" w:semiHidden="0" w:uiPriority="69" w:unhideWhenUsed="0"/>
-    <w:lsdException w:name="Dark List Accent 5" w:semiHidden="0" w:uiPriority="70" w:unhideWhenUsed="0"/>
-    <w:lsdException w:name="Colorful Shading Accent 5" w:semiHidden="0" w:uiPriority="71" w:unhideWhenUsed="0"/>
-    <w:lsdException w:name="Colorful List Accent 5" w:semiHidden="0" w:uiPriority="72" w:unhideWhenUsed="0"/>
-    <w:lsdException w:name="Colorful Grid Accent 5" w:semiHidden="0" w:uiPriority="73" w:unhideWhenUsed="0"/>
-    <w:lsdException w:name="Light Shading Accent 6" w:semiHidden="0" w:uiPriority="60" w:unhideWhenUsed="0"/>
-    <w:lsdException w:name="Light List Accent 6" w:semiHidden="0" w:uiPriority="61" w:unhideWhenUsed="0"/>
-    <w:lsdException w:name="Light Grid Accent 6" w:semiHidden="0" w:uiPriority="62" w:unhideWhenUsed="0"/>
-    <w:lsdException w:name="Medium Shading 1 Accent 6" w:semiHidden="0" w:uiPriority="63" w:unhideWhenUsed="0"/>
-    <w:lsdException w:name="Medium Shading 2 Accent 6" w:semiHidden="0" w:uiPriority="64" w:unhideWhenUsed="0"/>
-    <w:lsdException w:name="Medium List 1 Accent 6" w:semiHidden="0" w:uiPriority="65" w:unhideWhenUsed="0"/>
-    <w:lsdException w:name="Medium List 2 Accent 6" w:semiHidden="0" w:uiPriority="66" w:unhideWhenUsed="0"/>
-    <w:lsdException w:name="Medium Grid 1 Accent 6" w:semiHidden="0" w:uiPriority="67" w:unhideWhenUsed="0"/>
-    <w:lsdException w:name="Medium Grid 2 Accent 6" w:semiHidden="0" w:uiPriority="68" w:unhideWhenUsed="0"/>
-    <w:lsdException w:name="Medium Grid 3 Accent 6" w:semiHidden="0" w:uiPriority="69" w:unhideWhenUsed="0"/>
-    <w:lsdException w:name="Dark List Accent 6" w:semiHidden="0" w:uiPriority="70" w:unhideWhenUsed="0"/>
-    <w:lsdException w:name="Colorful Shading Accent 6" w:semiHidden="0" w:uiPriority="71" w:unhideWhenUsed="0"/>
-    <w:lsdException w:name="Colorful List Accent 6" w:semiHidden="0" w:uiPriority="72" w:unhideWhenUsed="0"/>
-    <w:lsdException w:name="Colorful Grid Accent 6" w:semiHidden="0" w:uiPriority="73" w:unhideWhenUsed="0"/>
-    <w:lsdException w:name="Subtle Emphasis" w:semiHidden="0" w:uiPriority="19" w:unhideWhenUsed="0" w:qFormat="1"/>
-    <w:lsdException w:name="Intense Emphasis" w:semiHidden="0" w:uiPriority="21" w:unhideWhenUsed="0" w:qFormat="1"/>
-    <w:lsdException w:name="Subtle Reference" w:semiHidden="0" w:uiPriority="31" w:unhideWhenUsed="0" w:qFormat="1"/>
-    <w:lsdException w:name="Intense Reference" w:semiHidden="0" w:uiPriority="32" w:unhideWhenUsed="0" w:qFormat="1"/>
-    <w:lsdException w:name="Book Title" w:semiHidden="0" w:uiPriority="33" w:unhideWhenUsed="0" w:qFormat="1"/>
-    <w:lsdException w:name="Bibliography" w:uiPriority="37"/>
-    <w:lsdException w:name="TOC Heading" w:uiPriority="39" w:qFormat="1"/>
-  </w:latentStyles>
-  <w:style w:type="paragraph" w:default="1" w:styleId="Normal">
-    <w:name w:val="Normal"/>
-    <w:qFormat/>
-  </w:style>
-  <w:style w:type="paragraph" w:styleId="Heading1">
-    <w:name w:val="heading 1"/>
-    <w:basedOn w:val="Normal"/>
-    <w:next w:val="Normal"/>
-    <w:link w:val="Heading1Char"/>
-    <w:uiPriority w:val="9"/>
-    <w:qFormat/>
-    <w:rsid w:val="00370068"/>
-    <w:pPr>
-      <w:keepNext/>
-      <w:keepLines/>
-      <w:spacing w:before="480" w:after="0"/>
-      <w:outlineLvl w:val="0"/>
-    </w:pPr>
-    <w:rPr>
-      <w:rFonts w:asciiTheme="majorHAnsi" w:eastAsiaTheme="majorEastAsia" w:hAnsiTheme="majorHAnsi" w:cstheme="majorBidi"/>
-      <w:b/>
-      <w:bCs/>
-      <w:color w:val="365F91" w:themeColor="accent1" w:themeShade="BF"/>
-      <w:sz w:val="28"/>
-      <w:szCs w:val="28"/>
-    </w:rPr>
-  </w:style>
-  <w:style w:type="paragraph" w:styleId="Heading2">
-    <w:name w:val="heading 2"/>
-    <w:basedOn w:val="Normal"/>
-    <w:next w:val="Normal"/>
-    <w:link w:val="Heading2Char"/>
-    <w:uiPriority w:val="9"/>
-    <w:unhideWhenUsed/>
-    <w:qFormat/>
-    <w:rsid w:val="00885E74"/>
-    <w:pPr>
-      <w:keepNext/>
-      <w:keepLines/>
-      <w:spacing w:before="200" w:after="0"/>
-      <w:outlineLvl w:val="1"/>
-    </w:pPr>
-    <w:rPr>
-      <w:rFonts w:asciiTheme="majorHAnsi" w:eastAsiaTheme="majorEastAsia" w:hAnsiTheme="majorHAnsi" w:cstheme="majorBidi"/>
-      <w:b/>
-      <w:bCs/>
-      <w:color w:val="4F81BD" w:themeColor="accent1"/>
-      <w:sz w:val="26"/>
-      <w:szCs w:val="26"/>
-    </w:rPr>
-  </w:style>
-  <w:style w:type="paragraph" w:styleId="Heading3">
-    <w:name w:val="heading 3"/>
-    <w:basedOn w:val="Normal"/>
-    <w:next w:val="Normal"/>
-    <w:link w:val="Heading3Char"/>
-    <w:uiPriority w:val="9"/>
-    <w:unhideWhenUsed/>
-    <w:qFormat/>
-    <w:rsid w:val="00750C6E"/>
-    <w:pPr>
-      <w:keepNext/>
-      <w:keepLines/>
-      <w:spacing w:before="200" w:after="0"/>
-      <w:outlineLvl w:val="2"/>
-    </w:pPr>
-    <w:rPr>
-      <w:rFonts w:asciiTheme="majorHAnsi" w:eastAsiaTheme="majorEastAsia" w:hAnsiTheme="majorHAnsi" w:cstheme="majorBidi"/>
-      <w:b/>
-      <w:bCs/>
-      <w:color w:val="4F81BD" w:themeColor="accent1"/>
-    </w:rPr>
-  </w:style>
-  <w:style w:type="character" w:default="1" w:styleId="DefaultParagraphFont">
-    <w:name w:val="Default Paragraph Font"/>
-    <w:uiPriority w:val="1"/>
-    <w:semiHidden/>
-    <w:unhideWhenUsed/>
-  </w:style>
-  <w:style w:type="table" w:default="1" w:styleId="TableNormal">
-    <w:name w:val="Normal Table"/>
-    <w:uiPriority w:val="99"/>
-    <w:semiHidden/>
-    <w:unhideWhenUsed/>
-    <w:tblPr>
-      <w:tblInd w:w="0" w:type="dxa"/>
-      <w:tblCellMar>
-        <w:top w:w="0" w:type="dxa"/>
-        <w:left w:w="108" w:type="dxa"/>
-        <w:bottom w:w="0" w:type="dxa"/>
-        <w:right w:w="108" w:type="dxa"/>
-      </w:tblCellMar>
-    </w:tblPr>
-  </w:style>
-  <w:style w:type="numbering" w:default="1" w:styleId="NoList">
-    <w:name w:val="No List"/>
-    <w:uiPriority w:val="99"/>
-    <w:semiHidden/>
-    <w:unhideWhenUsed/>
-  </w:style>
-  <w:style w:type="paragraph" w:styleId="Title">
-    <w:name w:val="Title"/>
-    <w:basedOn w:val="Normal"/>
-    <w:next w:val="Normal"/>
-    <w:link w:val="TitleChar"/>
-    <w:uiPriority w:val="10"/>
-    <w:qFormat/>
-    <w:rsid w:val="00370068"/>
-    <w:pPr>
-      <w:pBdr>
-        <w:bottom w:val="single" w:sz="8" w:space="4" w:color="4F81BD" w:themeColor="accent1"/>
-      </w:pBdr>
-      <w:spacing w:after="300" w:line="240" w:lineRule="auto"/>
-      <w:contextualSpacing/>
-    </w:pPr>
-    <w:rPr>
-      <w:rFonts w:asciiTheme="majorHAnsi" w:eastAsiaTheme="majorEastAsia" w:hAnsiTheme="majorHAnsi" w:cstheme="majorBidi"/>
-      <w:color w:val="17365D" w:themeColor="text2" w:themeShade="BF"/>
-      <w:spacing w:val="5"/>
-      <w:kern w:val="28"/>
-      <w:sz w:val="52"/>
-      <w:szCs w:val="52"/>
-    </w:rPr>
-  </w:style>
-  <w:style w:type="character" w:customStyle="1" w:styleId="TitleChar">
-    <w:name w:val="Title Char"/>
-    <w:basedOn w:val="DefaultParagraphFont"/>
-    <w:link w:val="Title"/>
-    <w:uiPriority w:val="10"/>
-    <w:rsid w:val="00370068"/>
-    <w:rPr>
-      <w:rFonts w:asciiTheme="majorHAnsi" w:eastAsiaTheme="majorEastAsia" w:hAnsiTheme="majorHAnsi" w:cstheme="majorBidi"/>
-      <w:color w:val="17365D" w:themeColor="text2" w:themeShade="BF"/>
-      <w:spacing w:val="5"/>
-      <w:kern w:val="28"/>
-      <w:sz w:val="52"/>
-      <w:szCs w:val="52"/>
-    </w:rPr>
-  </w:style>
-  <w:style w:type="character" w:customStyle="1" w:styleId="Heading1Char">
-    <w:name w:val="Heading 1 Char"/>
-    <w:basedOn w:val="DefaultParagraphFont"/>
-    <w:link w:val="Heading1"/>
-    <w:uiPriority w:val="9"/>
-    <w:rsid w:val="00370068"/>
-    <w:rPr>
-      <w:rFonts w:asciiTheme="majorHAnsi" w:eastAsiaTheme="majorEastAsia" w:hAnsiTheme="majorHAnsi" w:cstheme="majorBidi"/>
-      <w:b/>
-      <w:bCs/>
-      <w:color w:val="365F91" w:themeColor="accent1" w:themeShade="BF"/>
-      <w:sz w:val="28"/>
-      <w:szCs w:val="28"/>
-    </w:rPr>
-  </w:style>
-  <w:style w:type="paragraph" w:styleId="ListParagraph">
-    <w:name w:val="List Paragraph"/>
-    <w:basedOn w:val="Normal"/>
-    <w:uiPriority w:val="34"/>
-    <w:qFormat/>
-    <w:rsid w:val="003931DE"/>
-    <w:pPr>
-      <w:ind w:left="720"/>
-      <w:contextualSpacing/>
-    </w:pPr>
-  </w:style>
-  <w:style w:type="character" w:customStyle="1" w:styleId="Heading2Char">
-    <w:name w:val="Heading 2 Char"/>
-    <w:basedOn w:val="DefaultParagraphFont"/>
-    <w:link w:val="Heading2"/>
-    <w:uiPriority w:val="9"/>
-    <w:rsid w:val="00885E74"/>
-    <w:rPr>
-      <w:rFonts w:asciiTheme="majorHAnsi" w:eastAsiaTheme="majorEastAsia" w:hAnsiTheme="majorHAnsi" w:cstheme="majorBidi"/>
-      <w:b/>
-      <w:bCs/>
-      <w:color w:val="4F81BD" w:themeColor="accent1"/>
-      <w:sz w:val="26"/>
-      <w:szCs w:val="26"/>
-    </w:rPr>
-  </w:style>
-  <w:style w:type="character" w:customStyle="1" w:styleId="Heading3Char">
-    <w:name w:val="Heading 3 Char"/>
-    <w:basedOn w:val="DefaultParagraphFont"/>
-    <w:link w:val="Heading3"/>
-    <w:uiPriority w:val="9"/>
-    <w:rsid w:val="00750C6E"/>
-    <w:rPr>
-      <w:rFonts w:asciiTheme="majorHAnsi" w:eastAsiaTheme="majorEastAsia" w:hAnsiTheme="majorHAnsi" w:cstheme="majorBidi"/>
-      <w:b/>
-      <w:bCs/>
-      <w:color w:val="4F81BD" w:themeColor="accent1"/>
-    </w:rPr>
-  </w:style>
-  <w:style w:type="table" w:styleId="TableGrid">
-    <w:name w:val="Table Grid"/>
-    <w:basedOn w:val="TableNormal"/>
-    <w:uiPriority w:val="59"/>
-    <w:rsid w:val="002D6B04"/>
-    <w:pPr>
-      <w:spacing w:after="0" w:line="240" w:lineRule="auto"/>
-    </w:pPr>
-    <w:tblPr>
-      <w:tblBorders>
-        <w:top w:val="single" w:sz="4" w:space="0" w:color="auto"/>
-        <w:left w:val="single" w:sz="4" w:space="0" w:color="auto"/>
-        <w:bottom w:val="single" w:sz="4" w:space="0" w:color="auto"/>
-        <w:right w:val="single" w:sz="4" w:space="0" w:color="auto"/>
-        <w:insideH w:val="single" w:sz="4" w:space="0" w:color="auto"/>
-        <w:insideV w:val="single" w:sz="4" w:space="0" w:color="auto"/>
-      </w:tblBorders>
-    </w:tblPr>
-  </w:style>
-  <w:style w:type="table" w:styleId="LightList-Accent1">
-    <w:name w:val="Light List Accent 1"/>
-    <w:basedOn w:val="TableNormal"/>
-    <w:uiPriority w:val="61"/>
-    <w:rsid w:val="002D6B04"/>
-    <w:pPr>
-      <w:spacing w:after="0" w:line="240" w:lineRule="auto"/>
-    </w:pPr>
-    <w:tblPr>
-      <w:tblStyleRowBandSize w:val="1"/>
-      <w:tblStyleColBandSize w:val="1"/>
-      <w:tblBorders>
-        <w:top w:val="single" w:sz="8" w:space="0" w:color="4F81BD" w:themeColor="accent1"/>
-        <w:left w:val="single" w:sz="8" w:space="0" w:color="4F81BD" w:themeColor="accent1"/>
-        <w:bottom w:val="single" w:sz="8" w:space="0" w:color="4F81BD" w:themeColor="accent1"/>
-        <w:right w:val="single" w:sz="8" w:space="0" w:color="4F81BD" w:themeColor="accent1"/>
-      </w:tblBorders>
-    </w:tblPr>
-    <w:tblStylePr w:type="firstRow">
-      <w:pPr>
-        <w:spacing w:before="0" w:after="0" w:line="240" w:lineRule="auto"/>
-      </w:pPr>
-      <w:rPr>
-        <w:b/>
-        <w:bCs/>
-        <w:color w:val="FFFFFF" w:themeColor="background1"/>
-      </w:rPr>
-      <w:tblPr/>
-      <w:tcPr>
-        <w:shd w:val="clear" w:color="auto" w:fill="4F81BD" w:themeFill="accent1"/>
-      </w:tcPr>
-    </w:tblStylePr>
-    <w:tblStylePr w:type="lastRow">
-      <w:pPr>
-        <w:spacing w:before="0" w:after="0" w:line="240" w:lineRule="auto"/>
-      </w:pPr>
-      <w:rPr>
-        <w:b/>
-        <w:bCs/>
-      </w:rPr>
-      <w:tblPr/>
-      <w:tcPr>
-        <w:tcBorders>
-          <w:top w:val="double" w:sz="6" w:space="0" w:color="4F81BD" w:themeColor="accent1"/>
-          <w:left w:val="single" w:sz="8" w:space="0" w:color="4F81BD" w:themeColor="accent1"/>
-          <w:bottom w:val="single" w:sz="8" w:space="0" w:color="4F81BD" w:themeColor="accent1"/>
-          <w:right w:val="single" w:sz="8" w:space="0" w:color="4F81BD" w:themeColor="accent1"/>
-        </w:tcBorders>
-      </w:tcPr>
-    </w:tblStylePr>
-    <w:tblStylePr w:type="firstCol">
-      <w:rPr>
-        <w:b/>
-        <w:bCs/>
-      </w:rPr>
-    </w:tblStylePr>
-    <w:tblStylePr w:type="lastCol">
-      <w:rPr>
-        <w:b/>
-        <w:bCs/>
-      </w:rPr>
-    </w:tblStylePr>
-    <w:tblStylePr w:type="band1Vert">
-      <w:tblPr/>
-      <w:tcPr>
-        <w:tcBorders>
-          <w:top w:val="single" w:sz="8" w:space="0" w:color="4F81BD" w:themeColor="accent1"/>
-          <w:left w:val="single" w:sz="8" w:space="0" w:color="4F81BD" w:themeColor="accent1"/>
-          <w:bottom w:val="single" w:sz="8" w:space="0" w:color="4F81BD" w:themeColor="accent1"/>
-          <w:right w:val="single" w:sz="8" w:space="0" w:color="4F81BD" w:themeColor="accent1"/>
-        </w:tcBorders>
-      </w:tcPr>
-    </w:tblStylePr>
-    <w:tblStylePr w:type="band1Horz">
-      <w:tblPr/>
-      <w:tcPr>
-        <w:tcBorders>
-          <w:top w:val="single" w:sz="8" w:space="0" w:color="4F81BD" w:themeColor="accent1"/>
-          <w:left w:val="single" w:sz="8" w:space="0" w:color="4F81BD" w:themeColor="accent1"/>
-          <w:bottom w:val="single" w:sz="8" w:space="0" w:color="4F81BD" w:themeColor="accent1"/>
-          <w:right w:val="single" w:sz="8" w:space="0" w:color="4F81BD" w:themeColor="accent1"/>
-        </w:tcBorders>
-      </w:tcPr>
-    </w:tblStylePr>
-  </w:style>
-  <w:style w:type="table" w:styleId="LightShading-Accent5">
-    <w:name w:val="Light Shading Accent 5"/>
-    <w:basedOn w:val="TableNormal"/>
-    <w:uiPriority w:val="60"/>
-    <w:rsid w:val="002D6B04"/>
-    <w:pPr>
-      <w:spacing w:after="0" w:line="240" w:lineRule="auto"/>
-    </w:pPr>
-    <w:rPr>
-      <w:color w:val="31849B" w:themeColor="accent5" w:themeShade="BF"/>
-    </w:rPr>
-    <w:tblPr>
-      <w:tblStyleRowBandSize w:val="1"/>
-      <w:tblStyleColBandSize w:val="1"/>
-      <w:tblBorders>
-        <w:top w:val="single" w:sz="8" w:space="0" w:color="4BACC6" w:themeColor="accent5"/>
-        <w:bottom w:val="single" w:sz="8" w:space="0" w:color="4BACC6" w:themeColor="accent5"/>
-      </w:tblBorders>
-    </w:tblPr>
-    <w:tblStylePr w:type="firstRow">
-      <w:pPr>
-        <w:spacing w:before="0" w:after="0" w:line="240" w:lineRule="auto"/>
-      </w:pPr>
-      <w:rPr>
-        <w:b/>
-        <w:bCs/>
-      </w:rPr>
-      <w:tblPr/>
-      <w:tcPr>
-        <w:tcBorders>
-          <w:top w:val="single" w:sz="8" w:space="0" w:color="4BACC6" w:themeColor="accent5"/>
-          <w:left w:val="nil"/>
-          <w:bottom w:val="single" w:sz="8" w:space="0" w:color="4BACC6" w:themeColor="accent5"/>
-          <w:right w:val="nil"/>
-          <w:insideH w:val="nil"/>
-          <w:insideV w:val="nil"/>
-        </w:tcBorders>
-      </w:tcPr>
-    </w:tblStylePr>
-    <w:tblStylePr w:type="lastRow">
-      <w:pPr>
-        <w:spacing w:before="0" w:after="0" w:line="240" w:lineRule="auto"/>
-      </w:pPr>
-      <w:rPr>
-        <w:b/>
-        <w:bCs/>
-      </w:rPr>
-      <w:tblPr/>
-      <w:tcPr>
-        <w:tcBorders>
-          <w:top w:val="single" w:sz="8" w:space="0" w:color="4BACC6" w:themeColor="accent5"/>
-          <w:left w:val="nil"/>
-          <w:bottom w:val="single" w:sz="8" w:space="0" w:color="4BACC6" w:themeColor="accent5"/>
-          <w:right w:val="nil"/>
-          <w:insideH w:val="nil"/>
-          <w:insideV w:val="nil"/>
-        </w:tcBorders>
-      </w:tcPr>
-    </w:tblStylePr>
-    <w:tblStylePr w:type="firstCol">
-      <w:rPr>
-        <w:b/>
-        <w:bCs/>
-      </w:rPr>
-    </w:tblStylePr>
-    <w:tblStylePr w:type="lastCol">
-      <w:rPr>
-        <w:b/>
-        <w:bCs/>
-      </w:rPr>
-    </w:tblStylePr>
-    <w:tblStylePr w:type="band1Vert">
-      <w:tblPr/>
-      <w:tcPr>
-        <w:tcBorders>
-          <w:left w:val="nil"/>
-          <w:right w:val="nil"/>
-          <w:insideH w:val="nil"/>
-          <w:insideV w:val="nil"/>
-        </w:tcBorders>
-        <w:shd w:val="clear" w:color="auto" w:fill="D2EAF1" w:themeFill="accent5" w:themeFillTint="3F"/>
-      </w:tcPr>
-    </w:tblStylePr>
-    <w:tblStylePr w:type="band1Horz">
-      <w:tblPr/>
-      <w:tcPr>
-        <w:tcBorders>
-          <w:left w:val="nil"/>
-          <w:right w:val="nil"/>
-          <w:insideH w:val="nil"/>
-          <w:insideV w:val="nil"/>
-        </w:tcBorders>
-        <w:shd w:val="clear" w:color="auto" w:fill="D2EAF1" w:themeFill="accent5" w:themeFillTint="3F"/>
-      </w:tcPr>
-    </w:tblStylePr>
-  </w:style>
-  <w:style w:type="table" w:styleId="MediumShading1-Accent1">
-    <w:name w:val="Medium Shading 1 Accent 1"/>
-    <w:basedOn w:val="TableNormal"/>
-    <w:uiPriority w:val="63"/>
-    <w:rsid w:val="002D6B04"/>
-    <w:pPr>
-      <w:spacing w:after="0" w:line="240" w:lineRule="auto"/>
-    </w:pPr>
-    <w:tblPr>
-      <w:tblStyleRowBandSize w:val="1"/>
-      <w:tblStyleColBandSize w:val="1"/>
-      <w:tblBorders>
-        <w:top w:val="single" w:sz="8" w:space="0" w:color="7BA0CD" w:themeColor="accent1" w:themeTint="BF"/>
-        <w:left w:val="single" w:sz="8" w:space="0" w:color="7BA0CD" w:themeColor="accent1" w:themeTint="BF"/>
-        <w:bottom w:val="single" w:sz="8" w:space="0" w:color="7BA0CD" w:themeColor="accent1" w:themeTint="BF"/>
-        <w:right w:val="single" w:sz="8" w:space="0" w:color="7BA0CD" w:themeColor="accent1" w:themeTint="BF"/>
-        <w:insideH w:val="single" w:sz="8" w:space="0" w:color="7BA0CD" w:themeColor="accent1" w:themeTint="BF"/>
-      </w:tblBorders>
-    </w:tblPr>
-    <w:tblStylePr w:type="firstRow">
-      <w:pPr>
-        <w:spacing w:before="0" w:after="0" w:line="240" w:lineRule="auto"/>
-      </w:pPr>
-      <w:rPr>
-        <w:b/>
-        <w:bCs/>
-        <w:color w:val="FFFFFF" w:themeColor="background1"/>
-      </w:rPr>
-      <w:tblPr/>
-      <w:tcPr>
-        <w:tcBorders>
-          <w:top w:val="single" w:sz="8" w:space="0" w:color="7BA0CD" w:themeColor="accent1" w:themeTint="BF"/>
-          <w:left w:val="single" w:sz="8" w:space="0" w:color="7BA0CD" w:themeColor="accent1" w:themeTint="BF"/>
-          <w:bottom w:val="single" w:sz="8" w:space="0" w:color="7BA0CD" w:themeColor="accent1" w:themeTint="BF"/>
-          <w:right w:val="single" w:sz="8" w:space="0" w:color="7BA0CD" w:themeColor="accent1" w:themeTint="BF"/>
-          <w:insideH w:val="nil"/>
-          <w:insideV w:val="nil"/>
-        </w:tcBorders>
-        <w:shd w:val="clear" w:color="auto" w:fill="4F81BD" w:themeFill="accent1"/>
-      </w:tcPr>
-    </w:tblStylePr>
-    <w:tblStylePr w:type="lastRow">
-      <w:pPr>
-        <w:spacing w:before="0" w:after="0" w:line="240" w:lineRule="auto"/>
-      </w:pPr>
-      <w:rPr>
-        <w:b/>
-        <w:bCs/>
-      </w:rPr>
-      <w:tblPr/>
-      <w:tcPr>
-        <w:tcBorders>
-          <w:top w:val="double" w:sz="6" w:space="0" w:color="7BA0CD" w:themeColor="accent1" w:themeTint="BF"/>
-          <w:left w:val="single" w:sz="8" w:space="0" w:color="7BA0CD" w:themeColor="accent1" w:themeTint="BF"/>
-          <w:bottom w:val="single" w:sz="8" w:space="0" w:color="7BA0CD" w:themeColor="accent1" w:themeTint="BF"/>
-          <w:right w:val="single" w:sz="8" w:space="0" w:color="7BA0CD" w:themeColor="accent1" w:themeTint="BF"/>
-          <w:insideH w:val="nil"/>
-          <w:insideV w:val="nil"/>
-        </w:tcBorders>
-      </w:tcPr>
-    </w:tblStylePr>
-    <w:tblStylePr w:type="firstCol">
-      <w:rPr>
-        <w:b/>
-        <w:bCs/>
-      </w:rPr>
-    </w:tblStylePr>
-    <w:tblStylePr w:type="lastCol">
-      <w:rPr>
-        <w:b/>
-        <w:bCs/>
-      </w:rPr>
-    </w:tblStylePr>
-    <w:tblStylePr w:type="band1Vert">
-      <w:tblPr/>
-      <w:tcPr>
-        <w:shd w:val="clear" w:color="auto" w:fill="D3DFEE" w:themeFill="accent1" w:themeFillTint="3F"/>
-      </w:tcPr>
-    </w:tblStylePr>
-    <w:tblStylePr w:type="band1Horz">
-      <w:tblPr/>
-      <w:tcPr>
-        <w:tcBorders>
-          <w:insideH w:val="nil"/>
-          <w:insideV w:val="nil"/>
-        </w:tcBorders>
-        <w:shd w:val="clear" w:color="auto" w:fill="D3DFEE" w:themeFill="accent1" w:themeFillTint="3F"/>
-      </w:tcPr>
-    </w:tblStylePr>
-    <w:tblStylePr w:type="band2Horz">
-      <w:tblPr/>
-      <w:tcPr>
-        <w:tcBorders>
-          <w:insideH w:val="nil"/>
-          <w:insideV w:val="nil"/>
-        </w:tcBorders>
-      </w:tcPr>
-    </w:tblStylePr>
-  </w:style>
-</w:styles>
-</file>
-
-<file path=word/stylesWithEffects.xml><?xml version="1.0" encoding="utf-8"?>
-<w:styles xmlns:wpc="http://schemas.microsoft.com/office/word/2010/wordprocessingCanvas" xmlns:mc="http://schemas.openxmlformats.org/markup-compatibility/2006" xmlns:o="urn:schemas-microsoft-com:office:office" xmlns:r="http://schemas.openxmlformats.org/officeDocument/2006/relationships" xmlns:m="http://schemas.openxmlformats.org/officeDocument/2006/math" xmlns:v="urn:schemas-microsoft-com:vml" xmlns:wp14="http://schemas.microsoft.com/office/word/2010/wordprocessingDrawing" xmlns:wp="http://schemas.openxmlformats.org/drawingml/2006/wordprocessingDrawing" xmlns:w10="urn:schemas-microsoft-com:office:word" xmlns:w="http://schemas.openxmlformats.org/wordprocessingml/2006/main" xmlns:w14="http://schemas.microsoft.com/office/word/2010/wordml" xmlns:wpg="http://schemas.microsoft.com/office/word/2010/wordprocessingGroup" xmlns:wpi="http://schemas.microsoft.com/office/word/2010/wordprocessingInk" xmlns:wne="http://schemas.microsoft.com/office/word/2006/wordml" xmlns:wps="http://schemas.microsoft.com/office/word/2010/wordprocessingShape" mc:Ignorable="w14 wp14">
-  <w:docDefaults>
-    <w:rPrDefault>
-      <w:rPr>
-        <w:rFonts w:asciiTheme="minorHAnsi" w:eastAsiaTheme="minorHAnsi" w:hAnsiTheme="minorHAnsi" w:cstheme="minorBidi"/>
-        <w:sz w:val="22"/>
-        <w:szCs w:val="22"/>
-        <w:lang w:val="en-US" w:eastAsia="en-US" w:bidi="ar-SA"/>
-      </w:rPr>
-    </w:rPrDefault>
-    <w:pPrDefault>
-      <w:pPr>
-        <w:spacing w:after="200" w:line="276" w:lineRule="auto"/>
-      </w:pPr>
-    </w:pPrDefault>
-  </w:docDefaults>
-  <w:latentStyles w:defLockedState="0" w:defUIPriority="99" w:defSemiHidden="1" w:defUnhideWhenUsed="1" w:defQFormat="0" w:count="267">
-    <w:lsdException w:name="Normal" w:semiHidden="0" w:uiPriority="0" w:unhideWhenUsed="0" w:qFormat="1"/>
-    <w:lsdException w:name="heading 1" w:semiHidden="0" w:uiPriority="9" w:unhideWhenUsed="0" w:qFormat="1"/>
-    <w:lsdException w:name="heading 2" w:uiPriority="9" w:qFormat="1"/>
-    <w:lsdException w:name="heading 3" w:uiPriority="9" w:qFormat="1"/>
-    <w:lsdException w:name="heading 4" w:uiPriority="9" w:qFormat="1"/>
-    <w:lsdException w:name="heading 5" w:uiPriority="9" w:qFormat="1"/>
-    <w:lsdException w:name="heading 6" w:uiPriority="9" w:qFormat="1"/>
-    <w:lsdException w:name="heading 7" w:uiPriority="9" w:qFormat="1"/>
-    <w:lsdException w:name="heading 8" w:uiPriority="9" w:qFormat="1"/>
-    <w:lsdException w:name="heading 9" w:uiPriority="9" w:qFormat="1"/>
-    <w:lsdException w:name="toc 1" w:uiPriority="39"/>
-    <w:lsdException w:name="toc 2" w:uiPriority="39"/>
-    <w:lsdException w:name="toc 3" w:uiPriority="39"/>
-    <w:lsdException w:name="toc 4" w:uiPriority="39"/>
-    <w:lsdException w:name="toc 5" w:uiPriority="39"/>
-    <w:lsdException w:name="toc 6" w:uiPriority="39"/>
-    <w:lsdException w:name="toc 7" w:uiPriority="39"/>
-    <w:lsdException w:name="toc 8" w:uiPriority="39"/>
-    <w:lsdException w:name="toc 9" w:uiPriority="39"/>
-    <w:lsdException w:name="caption" w:uiPriority="35" w:qFormat="1"/>
-    <w:lsdException w:name="Title" w:semiHidden="0" w:uiPriority="10" w:unhideWhenUsed="0" w:qFormat="1"/>
-    <w:lsdException w:name="Default Paragraph Font" w:uiPriority="1"/>
-    <w:lsdException w:name="Subtitle" w:semiHidden="0" w:uiPriority="11" w:unhideWhenUsed="0" w:qFormat="1"/>
-    <w:lsdException w:name="Strong" w:semiHidden="0" w:uiPriority="22" w:unhideWhenUsed="0" w:qFormat="1"/>
-    <w:lsdException w:name="Emphasis" w:semiHidden="0" w:uiPriority="20" w:unhideWhenUsed="0" w:qFormat="1"/>
-    <w:lsdException w:name="Table Grid" w:semiHidden="0" w:uiPriority="59" w:unhideWhenUsed="0"/>
-    <w:lsdException w:name="Placeholder Text" w:unhideWhenUsed="0"/>
-    <w:lsdException w:name="No Spacing" w:semiHidden="0" w:uiPriority="1" w:unhideWhenUsed="0" w:qFormat="1"/>
-    <w:lsdException w:name="Light Shading" w:semiHidden="0" w:uiPriority="60" w:unhideWhenUsed="0"/>
-    <w:lsdException w:name="Light List" w:semiHidden="0" w:uiPriority="61" w:unhideWhenUsed="0"/>
-    <w:lsdException w:name="Light Grid" w:semiHidden="0" w:uiPriority="62" w:unhideWhenUsed="0"/>
-    <w:lsdException w:name="Medium Shading 1" w:semiHidden="0" w:uiPriority="63" w:unhideWhenUsed="0"/>
-    <w:lsdException w:name="Medium Shading 2" w:semiHidden="0" w:uiPriority="64" w:unhideWhenUsed="0"/>
-    <w:lsdException w:name="Medium List 1" w:semiHidden="0" w:uiPriority="65" w:unhideWhenUsed="0"/>
-    <w:lsdException w:name="Medium List 2" w:semiHidden="0" w:uiPriority="66" w:unhideWhenUsed="0"/>
-    <w:lsdException w:name="Medium Grid 1" w:semiHidden="0" w:uiPriority="67" w:unhideWhenUsed="0"/>
-    <w:lsdException w:name="Medium Grid 2" w:semiHidden="0" w:uiPriority="68" w:unhideWhenUsed="0"/>
-    <w:lsdException w:name="Medium Grid 3" w:semiHidden="0" w:uiPriority="69" w:unhideWhenUsed="0"/>
-    <w:lsdException w:name="Dark List" w:semiHidden="0" w:uiPriority="70" w:unhideWhenUsed="0"/>
-    <w:lsdException w:name="Colorful Shading" w:semiHidden="0" w:uiPriority="71" w:unhideWhenUsed="0"/>
-    <w:lsdException w:name="Colorful List" w:semiHidden="0" w:uiPriority="72" w:unhideWhenUsed="0"/>
-    <w:lsdException w:name="Colorful Grid" w:semiHidden="0" w:uiPriority="73" w:unhideWhenUsed="0"/>
-    <w:lsdException w:name="Light Shading Accent 1" w:semiHidden="0" w:uiPriority="60" w:unhideWhenUsed="0"/>
-    <w:lsdException w:name="Light List Accent 1" w:semiHidden="0" w:uiPriority="61" w:unhideWhenUsed="0"/>
-    <w:lsdException w:name="Light Grid Accent 1" w:semiHidden="0" w:uiPriority="62" w:unhideWhenUsed="0"/>
-    <w:lsdException w:name="Medium Shading 1 Accent 1" w:semiHidden="0" w:uiPriority="63" w:unhideWhenUsed="0"/>
-    <w:lsdException w:name="Medium Shading 2 Accent 1" w:semiHidden="0" w:uiPriority="64" w:unhideWhenUsed="0"/>
-    <w:lsdException w:name="Medium List 1 Accent 1" w:semiHidden="0" w:uiPriority="65" w:unhideWhenUsed="0"/>
-    <w:lsdException w:name="Revision" w:unhideWhenUsed="0"/>
-    <w:lsdException w:name="List Paragraph" w:semiHidden="0" w:uiPriority="34" w:unhideWhenUsed="0" w:qFormat="1"/>
-    <w:lsdException w:name="Quote" w:semiHidden="0" w:uiPriority="29" w:unhideWhenUsed="0" w:qFormat="1"/>
-    <w:lsdException w:name="Intense Quote" w:semiHidden="0" w:uiPriority="30" w:unhideWhenUsed="0" w:qFormat="1"/>
-    <w:lsdException w:name="Medium List 2 Accent 1" w:semiHidden="0" w:uiPriority="66" w:unhideWhenUsed="0"/>
-    <w:lsdException w:name="Medium Grid 1 Accent 1" w:semiHidden="0" w:uiPriority="67" w:unhideWhenUsed="0"/>
-    <w:lsdException w:name="Medium Grid 2 Accent 1" w:semiHidden="0" w:uiPriority="68" w:unhideWhenUsed="0"/>
-    <w:lsdException w:name="Medium Grid 3 Accent 1" w:semiHidden="0" w:uiPriority="69" w:unhideWhenUsed="0"/>
-    <w:lsdException w:name="Dark List Accent 1" w:semiHidden="0" w:uiPriority="70" w:unhideWhenUsed="0"/>
-    <w:lsdException w:name="Colorful Shading Accent 1" w:semiHidden="0" w:uiPriority="71" w:unhideWhenUsed="0"/>
-    <w:lsdException w:name="Colorful List Accent 1" w:semiHidden="0" w:uiPriority="72" w:unhideWhenUsed="0"/>
-    <w:lsdException w:name="Colorful Grid Accent 1" w:semiHidden="0" w:uiPriority="73" w:unhideWhenUsed="0"/>
-    <w:lsdException w:name="Light Shading Accent 2" w:semiHidden="0" w:uiPriority="60" w:unhideWhenUsed="0"/>
-    <w:lsdException w:name="Light List Accent 2" w:semiHidden="0" w:uiPriority="61" w:unhideWhenUsed="0"/>
-    <w:lsdException w:name="Light Grid Accent 2" w:semiHidden="0" w:uiPriority="62" w:unhideWhenUsed="0"/>
-    <w:lsdException w:name="Medium Shading 1 Accent 2" w:semiHidden="0" w:uiPriority="63" w:unhideWhenUsed="0"/>
-    <w:lsdException w:name="Medium Shading 2 Accent 2" w:semiHidden="0" w:uiPriority="64" w:unhideWhenUsed="0"/>
-    <w:lsdException w:name="Medium List 1 Accent 2" w:semiHidden="0" w:uiPriority="65" w:unhideWhenUsed="0"/>
-    <w:lsdException w:name="Medium List 2 Accent 2" w:semiHidden="0" w:uiPriority="66" w:unhideWhenUsed="0"/>
-    <w:lsdException w:name="Medium Grid 1 Accent 2" w:semiHidden="0" w:uiPriority="67" w:unhideWhenUsed="0"/>
-    <w:lsdException w:name="Medium Grid 2 Accent 2" w:semiHidden="0" w:uiPriority="68" w:unhideWhenUsed="0"/>
-    <w:lsdException w:name="Medium Grid 3 Accent 2" w:semiHidden="0" w:uiPriority="69" w:unhideWhenUsed="0"/>
-    <w:lsdException w:name="Dark List Accent 2" w:semiHidden="0" w:uiPriority="70" w:unhideWhenUsed="0"/>
-    <w:lsdException w:name="Colorful Shading Accent 2" w:semiHidden="0" w:uiPriority="71" w:unhideWhenUsed="0"/>
-    <w:lsdException w:name="Colorful List Accent 2" w:semiHidden="0" w:uiPriority="72" w:unhideWhenUsed="0"/>
-    <w:lsdException w:name="Colorful Grid Accent 2" w:semiHidden="0" w:uiPriority="73" w:unhideWhenUsed="0"/>
-    <w:lsdException w:name="Light Shading Accent 3" w:semiHidden="0" w:uiPriority="60" w:unhideWhenUsed="0"/>
-    <w:lsdException w:name="Light List Accent 3" w:semiHidden="0" w:uiPriority="61" w:unhideWhenUsed="0"/>
-    <w:lsdException w:name="Light Grid Accent 3" w:semiHidden="0" w:uiPriority="62" w:unhideWhenUsed="0"/>
-    <w:lsdException w:name="Medium Shading 1 Accent 3" w:semiHidden="0" w:uiPriority="63" w:unhideWhenUsed="0"/>
-    <w:lsdException w:name="Medium Shading 2 Accent 3" w:semiHidden="0" w:uiPriority="64" w:unhideWhenUsed="0"/>
-    <w:lsdException w:name="Medium List 1 Accent 3" w:semiHidden="0" w:uiPriority="65" w:unhideWhenUsed="0"/>
-    <w:lsdException w:name="Medium List 2 Accent 3" w:semiHidden="0" w:uiPriority="66" w:unhideWhenUsed="0"/>
-    <w:lsdException w:name="Medium Grid 1 Accent 3" w:semiHidden="0" w:uiPriority="67" w:unhideWhenUsed="0"/>
-    <w:lsdException w:name="Medium Grid 2 Accent 3" w:semiHidden="0" w:uiPriority="68" w:unhideWhenUsed="0"/>
-    <w:lsdException w:name="Medium Grid 3 Accent 3" w:semiHidden="0" w:uiPriority="69" w:unhideWhenUsed="0"/>
-    <w:lsdException w:name="Dark List Accent 3" w:semiHidden="0" w:uiPriority="70" w:unhideWhenUsed="0"/>
-    <w:lsdException w:name="Colorful Shading Accent 3" w:semiHidden="0" w:uiPriority="71" w:unhideWhenUsed="0"/>
-    <w:lsdException w:name="Colorful List Accent 3" w:semiHidden="0" w:uiPriority="72" w:unhideWhenUsed="0"/>
-    <w:lsdException w:name="Colorful Grid Accent 3" w:semiHidden="0" w:uiPriority="73" w:unhideWhenUsed="0"/>
-    <w:lsdException w:name="Light Shading Accent 4" w:semiHidden="0" w:uiPriority="60" w:unhideWhenUsed="0"/>
-    <w:lsdException w:name="Light List Accent 4" w:semiHidden="0" w:uiPriority="61" w:unhideWhenUsed="0"/>
-    <w:lsdException w:name="Light Grid Accent 4" w:semiHidden="0" w:uiPriority="62" w:unhideWhenUsed="0"/>
-    <w:lsdException w:name="Medium Shading 1 Accent 4" w:semiHidden="0" w:uiPriority="63" w:unhideWhenUsed="0"/>
-    <w:lsdException w:name="Medium Shading 2 Accent 4" w:semiHidden="0" w:uiPriority="64" w:unhideWhenUsed="0"/>
-    <w:lsdException w:name="Medium List 1 Accent 4" w:semiHidden="0" w:uiPriority="65" w:unhideWhenUsed="0"/>
-    <w:lsdException w:name="Medium List 2 Accent 4" w:semiHidden="0" w:uiPriority="66" w:unhideWhenUsed="0"/>
-    <w:lsdException w:name="Medium Grid 1 Accent 4" w:semiHidden="0" w:uiPriority="67" w:unhideWhenUsed="0"/>
-    <w:lsdException w:name="Medium Grid 2 Accent 4" w:semiHidden="0" w:uiPriority="68" w:unhideWhenUsed="0"/>
-    <w:lsdException w:name="Medium Grid 3 Accent 4" w:semiHidden="0" w:uiPriority="69" w:unhideWhenUsed="0"/>
-    <w:lsdException w:name="Dark List Accent 4" w:semiHidden="0" w:uiPriority="70" w:unhideWhenUsed="0"/>
-    <w:lsdException w:name="Colorful Shading Accent 4" w:semiHidden="0" w:uiPriority="71" w:unhideWhenUsed="0"/>
-    <w:lsdException w:name="Colorful List Accent 4" w:semiHidden="0" w:uiPriority="72" w:unhideWhenUsed="0"/>
-    <w:lsdException w:name="Colorful Grid Accent 4" w:semiHidden="0" w:uiPriority="73" w:unhideWhenUsed="0"/>
-    <w:lsdException w:name="Light Shading Accent 5" w:semiHidden="0" w:uiPriority="60" w:unhideWhenUsed="0"/>
-    <w:lsdException w:name="Light List Accent 5" w:semiHidden="0" w:uiPriority="61" w:unhideWhenUsed="0"/>
-    <w:lsdException w:name="Light Grid Accent 5" w:semiHidden="0" w:uiPriority="62" w:unhideWhenUsed="0"/>
-    <w:lsdException w:name="Medium Shading 1 Accent 5" w:semiHidden="0" w:uiPriority="63" w:unhideWhenUsed="0"/>
-    <w:lsdException w:name="Medium Shading 2 Accent 5" w:semiHidden="0" w:uiPriority="64" w:unhideWhenUsed="0"/>
-    <w:lsdException w:name="Medium List 1 Accent 5" w:semiHidden="0" w:uiPriority="65" w:unhideWhenUsed="0"/>
-    <w:lsdException w:name="Medium List 2 Accent 5" w:semiHidden="0" w:uiPriority="66" w:unhideWhenUsed="0"/>
-    <w:lsdException w:name="Medium Grid 1 Accent 5" w:semiHidden="0" w:uiPriority="67" w:unhideWhenUsed="0"/>
-    <w:lsdException w:name="Medium Grid 2 Accent 5" w:semiHidden="0" w:uiPriority="68" w:unhideWhenUsed="0"/>
-    <w:lsdException w:name="Medium Grid 3 Accent 5" w:semiHidden="0" w:uiPriority="69" w:unhideWhenUsed="0"/>
-    <w:lsdException w:name="Dark List Accent 5" w:semiHidden="0" w:uiPriority="70" w:unhideWhenUsed="0"/>
-    <w:lsdException w:name="Colorful Shading Accent 5" w:semiHidden="0" w:uiPriority="71" w:unhideWhenUsed="0"/>
-    <w:lsdException w:name="Colorful List Accent 5" w:semiHidden="0" w:uiPriority="72" w:unhideWhenUsed="0"/>
-    <w:lsdException w:name="Colorful Grid Accent 5" w:semiHidden="0" w:uiPriority="73" w:unhideWhenUsed="0"/>
-    <w:lsdException w:name="Light Shading Accent 6" w:semiHidden="0" w:uiPriority="60" w:unhideWhenUsed="0"/>
-    <w:lsdException w:name="Light List Accent 6" w:semiHidden="0" w:uiPriority="61" w:unhideWhenUsed="0"/>
-    <w:lsdException w:name="Light Grid Accent 6" w:semiHidden="0" w:uiPriority="62" w:unhideWhenUsed="0"/>
-    <w:lsdException w:name="Medium Shading 1 Accent 6" w:semiHidden="0" w:uiPriority="63" w:unhideWhenUsed="0"/>
-    <w:lsdException w:name="Medium Shading 2 Accent 6" w:semiHidden="0" w:uiPriority="64" w:unhideWhenUsed="0"/>
-    <w:lsdException w:name="Medium List 1 Accent 6" w:semiHidden="0" w:uiPriority="65" w:unhideWhenUsed="0"/>
-    <w:lsdException w:name="Medium List 2 Accent 6" w:semiHidden="0" w:uiPriority="66" w:unhideWhenUsed="0"/>
-    <w:lsdException w:name="Medium Grid 1 Accent 6" w:semiHidden="0" w:uiPriority="67" w:unhideWhenUsed="0"/>
-    <w:lsdException w:name="Medium Grid 2 Accent 6" w:semiHidden="0" w:uiPriority="68" w:unhideWhenUsed="0"/>
-    <w:lsdException w:name="Medium Grid 3 Accent 6" w:semiHidden="0" w:uiPriority="69" w:unhideWhenUsed="0"/>
-    <w:lsdException w:name="Dark List Accent 6" w:semiHidden="0" w:uiPriority="70" w:unhideWhenUsed="0"/>
-    <w:lsdException w:name="Colorful Shading Accent 6" w:semiHidden="0" w:uiPriority="71" w:unhideWhenUsed="0"/>
-    <w:lsdException w:name="Colorful List Accent 6" w:semiHidden="0" w:uiPriority="72" w:unhideWhenUsed="0"/>
-    <w:lsdException w:name="Colorful Grid Accent 6" w:semiHidden="0" w:uiPriority="73" w:unhideWhenUsed="0"/>
-    <w:lsdException w:name="Subtle Emphasis" w:semiHidden="0" w:uiPriority="19" w:unhideWhenUsed="0" w:qFormat="1"/>
-    <w:lsdException w:name="Intense Emphasis" w:semiHidden="0" w:uiPriority="21" w:unhideWhenUsed="0" w:qFormat="1"/>
-    <w:lsdException w:name="Subtle Reference" w:semiHidden="0" w:uiPriority="31" w:unhideWhenUsed="0" w:qFormat="1"/>
-    <w:lsdException w:name="Intense Reference" w:semiHidden="0" w:uiPriority="32" w:unhideWhenUsed="0" w:qFormat="1"/>
-    <w:lsdException w:name="Book Title" w:semiHidden="0" w:uiPriority="33" w:unhideWhenUsed="0" w:qFormat="1"/>
-    <w:lsdException w:name="Bibliography" w:uiPriority="37"/>
-    <w:lsdException w:name="TOC Heading" w:uiPriority="39" w:qFormat="1"/>
+  <w:latentStyles w:defLockedState="0" w:defUIPriority="99" w:defSemiHidden="0" w:defUnhideWhenUsed="0" w:defQFormat="0" w:count="374">
+    <w:lsdException w:name="Normal" w:uiPriority="0" w:qFormat="1"/>
+    <w:lsdException w:name="heading 1" w:uiPriority="9" w:qFormat="1"/>
+    <w:lsdException w:name="heading 2" w:semiHidden="1" w:uiPriority="9" w:unhideWhenUsed="1" w:qFormat="1"/>
+    <w:lsdException w:name="heading 3" w:semiHidden="1" w:uiPriority="9" w:unhideWhenUsed="1" w:qFormat="1"/>
+    <w:lsdException w:name="heading 4" w:semiHidden="1" w:uiPriority="9" w:unhideWhenUsed="1" w:qFormat="1"/>
+    <w:lsdException w:name="heading 5" w:semiHidden="1" w:uiPriority="9" w:unhideWhenUsed="1" w:qFormat="1"/>
+    <w:lsdException w:name="heading 6" w:semiHidden="1" w:uiPriority="9" w:unhideWhenUsed="1" w:qFormat="1"/>
+    <w:lsdException w:name="heading 7" w:semiHidden="1" w:uiPriority="9" w:unhideWhenUsed="1" w:qFormat="1"/>
+    <w:lsdException w:name="heading 8" w:semiHidden="1" w:uiPriority="9" w:unhideWhenUsed="1" w:qFormat="1"/>
+    <w:lsdException w:name="heading 9" w:semiHidden="1" w:uiPriority="9" w:unhideWhenUsed="1" w:qFormat="1"/>
+    <w:lsdException w:name="index 1" w:semiHidden="1" w:unhideWhenUsed="1"/>
+    <w:lsdException w:name="index 2" w:semiHidden="1" w:unhideWhenUsed="1"/>
+    <w:lsdException w:name="index 3" w:semiHidden="1" w:unhideWhenUsed="1"/>
+    <w:lsdException w:name="index 4" w:semiHidden="1" w:unhideWhenUsed="1"/>
+    <w:lsdException w:name="index 5" w:semiHidden="1" w:unhideWhenUsed="1"/>
+    <w:lsdException w:name="index 6" w:semiHidden="1" w:unhideWhenUsed="1"/>
+    <w:lsdException w:name="index 7" w:semiHidden="1" w:unhideWhenUsed="1"/>
+    <w:lsdException w:name="index 8" w:semiHidden="1" w:unhideWhenUsed="1"/>
+    <w:lsdException w:name="index 9" w:semiHidden="1" w:unhideWhenUsed="1"/>
+    <w:lsdException w:name="toc 1" w:semiHidden="1" w:uiPriority="39" w:unhideWhenUsed="1"/>
+    <w:lsdException w:name="toc 2" w:semiHidden="1" w:uiPriority="39" w:unhideWhenUsed="1"/>
+    <w:lsdException w:name="toc 3" w:semiHidden="1" w:uiPriority="39" w:unhideWhenUsed="1"/>
+    <w:lsdException w:name="toc 4" w:semiHidden="1" w:uiPriority="39" w:unhideWhenUsed="1"/>
+    <w:lsdException w:name="toc 5" w:semiHidden="1" w:uiPriority="39" w:unhideWhenUsed="1"/>
+    <w:lsdException w:name="toc 6" w:semiHidden="1" w:uiPriority="39" w:unhideWhenUsed="1"/>
+    <w:lsdException w:name="toc 7" w:semiHidden="1" w:uiPriority="39" w:unhideWhenUsed="1"/>
+    <w:lsdException w:name="toc 8" w:semiHidden="1" w:uiPriority="39" w:unhideWhenUsed="1"/>
+    <w:lsdException w:name="toc 9" w:semiHidden="1" w:uiPriority="39" w:unhideWhenUsed="1"/>
+    <w:lsdException w:name="Normal Indent" w:semiHidden="1" w:unhideWhenUsed="1"/>
+    <w:lsdException w:name="footnote text" w:semiHidden="1" w:unhideWhenUsed="1"/>
+    <w:lsdException w:name="annotation text" w:semiHidden="1" w:unhideWhenUsed="1"/>
+    <w:lsdException w:name="header" w:semiHidden="1" w:unhideWhenUsed="1"/>
+    <w:lsdException w:name="footer" w:semiHidden="1" w:unhideWhenUsed="1"/>
+    <w:lsdException w:name="index heading" w:semiHidden="1" w:unhideWhenUsed="1"/>
+    <w:lsdException w:name="caption" w:semiHidden="1" w:uiPriority="35" w:unhideWhenUsed="1" w:qFormat="1"/>
+    <w:lsdException w:name="table of figures" w:semiHidden="1" w:unhideWhenUsed="1"/>
+    <w:lsdException w:name="envelope address" w:semiHidden="1" w:unhideWhenUsed="1"/>
+    <w:lsdException w:name="envelope return" w:semiHidden="1" w:unhideWhenUsed="1"/>
+    <w:lsdException w:name="footnote reference" w:semiHidden="1" w:unhideWhenUsed="1"/>
+    <w:lsdException w:name="annotation reference" w:semiHidden="1" w:unhideWhenUsed="1"/>
+    <w:lsdException w:name="line number" w:semiHidden="1" w:unhideWhenUsed="1"/>
+    <w:lsdException w:name="page number" w:semiHidden="1" w:unhideWhenUsed="1"/>
+    <w:lsdException w:name="endnote reference" w:semiHidden="1" w:unhideWhenUsed="1"/>
+    <w:lsdException w:name="endnote text" w:semiHidden="1" w:unhideWhenUsed="1"/>
+    <w:lsdException w:name="table of authorities" w:semiHidden="1" w:unhideWhenUsed="1"/>
+    <w:lsdException w:name="macro" w:semiHidden="1" w:unhideWhenUsed="1"/>
+    <w:lsdException w:name="toa heading" w:semiHidden="1" w:unhideWhenUsed="1"/>
+    <w:lsdException w:name="List" w:semiHidden="1" w:unhideWhenUsed="1"/>
+    <w:lsdException w:name="List Bullet" w:semiHidden="1" w:unhideWhenUsed="1"/>
+    <w:lsdException w:name="List Number" w:semiHidden="1" w:unhideWhenUsed="1"/>
+    <w:lsdException w:name="List 2" w:semiHidden="1" w:unhideWhenUsed="1"/>
+    <w:lsdException w:name="List 3" w:semiHidden="1" w:unhideWhenUsed="1"/>
+    <w:lsdException w:name="List 4" w:semiHidden="1" w:unhideWhenUsed="1"/>
+    <w:lsdException w:name="List 5" w:semiHidden="1" w:unhideWhenUsed="1"/>
+    <w:lsdException w:name="List Bullet 2" w:semiHidden="1" w:unhideWhenUsed="1"/>
+    <w:lsdException w:name="List Bullet 3" w:semiHidden="1" w:unhideWhenUsed="1"/>
+    <w:lsdException w:name="List Bullet 4" w:semiHidden="1" w:unhideWhenUsed="1"/>
+    <w:lsdException w:name="List Bullet 5" w:semiHidden="1" w:unhideWhenUsed="1"/>
+    <w:lsdException w:name="List Number 2" w:semiHidden="1" w:unhideWhenUsed="1"/>
+    <w:lsdException w:name="List Number 3" w:semiHidden="1" w:unhideWhenUsed="1"/>
+    <w:lsdException w:name="List Number 4" w:semiHidden="1" w:unhideWhenUsed="1"/>
+    <w:lsdException w:name="List Number 5" w:semiHidden="1" w:unhideWhenUsed="1"/>
+    <w:lsdException w:name="Title" w:uiPriority="10" w:qFormat="1"/>
+    <w:lsdException w:name="Closing" w:semiHidden="1" w:unhideWhenUsed="1"/>
+    <w:lsdException w:name="Signature" w:semiHidden="1" w:unhideWhenUsed="1"/>
+    <w:lsdException w:name="Default Paragraph Font" w:semiHidden="1" w:uiPriority="1" w:unhideWhenUsed="1"/>
+    <w:lsdException w:name="Body Text" w:semiHidden="1" w:unhideWhenUsed="1"/>
+    <w:lsdException w:name="Body Text Indent" w:semiHidden="1" w:unhideWhenUsed="1"/>
+    <w:lsdException w:name="List Continue" w:semiHidden="1" w:unhideWhenUsed="1"/>
+    <w:lsdException w:name="List Continue 2" w:semiHidden="1" w:unhideWhenUsed="1"/>
+    <w:lsdException w:name="List Continue 3" w:semiHidden="1" w:unhideWhenUsed="1"/>
+    <w:lsdException w:name="List Continue 4" w:semiHidden="1" w:unhideWhenUsed="1"/>
+    <w:lsdException w:name="List Continue 5" w:semiHidden="1" w:unhideWhenUsed="1"/>
+    <w:lsdException w:name="Message Header" w:semiHidden="1" w:unhideWhenUsed="1"/>
+    <w:lsdException w:name="Subtitle" w:uiPriority="11" w:qFormat="1"/>
+    <w:lsdException w:name="Salutation" w:semiHidden="1" w:unhideWhenUsed="1"/>
+    <w:lsdException w:name="Date" w:semiHidden="1" w:unhideWhenUsed="1"/>
+    <w:lsdException w:name="Body Text First Indent" w:semiHidden="1" w:unhideWhenUsed="1"/>
+    <w:lsdException w:name="Body Text First Indent 2" w:semiHidden="1" w:unhideWhenUsed="1"/>
+    <w:lsdException w:name="Note Heading" w:semiHidden="1" w:unhideWhenUsed="1"/>
+    <w:lsdException w:name="Body Text 2" w:semiHidden="1" w:unhideWhenUsed="1"/>
+    <w:lsdException w:name="Body Text 3" w:semiHidden="1" w:unhideWhenUsed="1"/>
+    <w:lsdException w:name="Body Text Indent 2" w:semiHidden="1" w:unhideWhenUsed="1"/>
+    <w:lsdException w:name="Body Text Indent 3" w:semiHidden="1" w:unhideWhenUsed="1"/>
+    <w:lsdException w:name="Block Text" w:semiHidden="1" w:unhideWhenUsed="1"/>
+    <w:lsdException w:name="Hyperlink" w:semiHidden="1" w:unhideWhenUsed="1"/>
+    <w:lsdException w:name="FollowedHyperlink" w:semiHidden="1" w:unhideWhenUsed="1"/>
+    <w:lsdException w:name="Strong" w:uiPriority="22" w:qFormat="1"/>
+    <w:lsdException w:name="Emphasis" w:uiPriority="20" w:qFormat="1"/>
+    <w:lsdException w:name="Document Map" w:semiHidden="1" w:unhideWhenUsed="1"/>
+    <w:lsdException w:name="Plain Text" w:semiHidden="1" w:unhideWhenUsed="1"/>
+    <w:lsdException w:name="E-mail Signature" w:semiHidden="1" w:unhideWhenUsed="1"/>
+    <w:lsdException w:name="HTML Top of Form" w:semiHidden="1" w:unhideWhenUsed="1"/>
+    <w:lsdException w:name="HTML Bottom of Form" w:semiHidden="1" w:unhideWhenUsed="1"/>
+    <w:lsdException w:name="Normal (Web)" w:semiHidden="1" w:unhideWhenUsed="1"/>
+    <w:lsdException w:name="HTML Acronym" w:semiHidden="1" w:unhideWhenUsed="1"/>
+    <w:lsdException w:name="HTML Address" w:semiHidden="1" w:unhideWhenUsed="1"/>
+    <w:lsdException w:name="HTML Cite" w:semiHidden="1" w:unhideWhenUsed="1"/>
+    <w:lsdException w:name="HTML Code" w:semiHidden="1" w:unhideWhenUsed="1"/>
+    <w:lsdException w:name="HTML Definition" w:semiHidden="1" w:unhideWhenUsed="1"/>
+    <w:lsdException w:name="HTML Keyboard" w:semiHidden="1" w:unhideWhenUsed="1"/>
+    <w:lsdException w:name="HTML Preformatted" w:semiHidden="1" w:unhideWhenUsed="1"/>
+    <w:lsdException w:name="HTML Sample" w:semiHidden="1" w:unhideWhenUsed="1"/>
+    <w:lsdException w:name="HTML Typewriter" w:semiHidden="1" w:unhideWhenUsed="1"/>
+    <w:lsdException w:name="HTML Variable" w:semiHidden="1" w:unhideWhenUsed="1"/>
+    <w:lsdException w:name="Normal Table" w:semiHidden="1" w:unhideWhenUsed="1"/>
+    <w:lsdException w:name="annotation subject" w:semiHidden="1" w:unhideWhenUsed="1"/>
+    <w:lsdException w:name="No List" w:semiHidden="1" w:unhideWhenUsed="1"/>
+    <w:lsdException w:name="Outline List 1" w:semiHidden="1" w:unhideWhenUsed="1"/>
+    <w:lsdException w:name="Outline List 2" w:semiHidden="1" w:unhideWhenUsed="1"/>
+    <w:lsdException w:name="Outline List 3" w:semiHidden="1" w:unhideWhenUsed="1"/>
+    <w:lsdException w:name="Table Simple 1" w:semiHidden="1" w:unhideWhenUsed="1"/>
+    <w:lsdException w:name="Table Simple 2" w:semiHidden="1" w:unhideWhenUsed="1"/>
+    <w:lsdException w:name="Table Simple 3" w:semiHidden="1" w:unhideWhenUsed="1"/>
+    <w:lsdException w:name="Table Classic 1" w:semiHidden="1" w:unhideWhenUsed="1"/>
+    <w:lsdException w:name="Table Classic 2" w:semiHidden="1" w:unhideWhenUsed="1"/>
+    <w:lsdException w:name="Table Classic 3" w:semiHidden="1" w:unhideWhenUsed="1"/>
+    <w:lsdException w:name="Table Classic 4" w:semiHidden="1" w:unhideWhenUsed="1"/>
+    <w:lsdException w:name="Table Colorful 1" w:semiHidden="1" w:unhideWhenUsed="1"/>
+    <w:lsdException w:name="Table Colorful 2" w:semiHidden="1" w:unhideWhenUsed="1"/>
+    <w:lsdException w:name="Table Colorful 3" w:semiHidden="1" w:unhideWhenUsed="1"/>
+    <w:lsdException w:name="Table Columns 1" w:semiHidden="1" w:unhideWhenUsed="1"/>
+    <w:lsdException w:name="Table Columns 2" w:semiHidden="1" w:unhideWhenUsed="1"/>
+    <w:lsdException w:name="Table Columns 3" w:semiHidden="1" w:unhideWhenUsed="1"/>
+    <w:lsdException w:name="Table Columns 4" w:semiHidden="1" w:unhideWhenUsed="1"/>
+    <w:lsdException w:name="Table Columns 5" w:semiHidden="1" w:unhideWhenUsed="1"/>
+    <w:lsdException w:name="Table Grid 1" w:semiHidden="1" w:unhideWhenUsed="1"/>
+    <w:lsdException w:name="Table Grid 2" w:semiHidden="1" w:unhideWhenUsed="1"/>
+    <w:lsdException w:name="Table Grid 3" w:semiHidden="1" w:unhideWhenUsed="1"/>
+    <w:lsdException w:name="Table Grid 4" w:semiHidden="1" w:unhideWhenUsed="1"/>
+    <w:lsdException w:name="Table Grid 5" w:semiHidden="1" w:unhideWhenUsed="1"/>
+    <w:lsdException w:name="Table Grid 6" w:semiHidden="1" w:unhideWhenUsed="1"/>
+    <w:lsdException w:name="Table Grid 7" w:semiHidden="1" w:unhideWhenUsed="1"/>
+    <w:lsdException w:name="Table Grid 8" w:semiHidden="1" w:unhideWhenUsed="1"/>
+    <w:lsdException w:name="Table List 1" w:semiHidden="1" w:unhideWhenUsed="1"/>
+    <w:lsdException w:name="Table List 2" w:semiHidden="1" w:unhideWhenUsed="1"/>
+    <w:lsdException w:name="Table List 3" w:semiHidden="1" w:unhideWhenUsed="1"/>
+    <w:lsdException w:name="Table List 4" w:semiHidden="1" w:unhideWhenUsed="1"/>
+    <w:lsdException w:name="Table List 5" w:semiHidden="1" w:unhideWhenUsed="1"/>
+    <w:lsdException w:name="Table List 6" w:semiHidden="1" w:unhideWhenUsed="1"/>
+    <w:lsdException w:name="Table List 7" w:semiHidden="1" w:unhideWhenUsed="1"/>
+    <w:lsdException w:name="Table List 8" w:semiHidden="1" w:unhideWhenUsed="1"/>
+    <w:lsdException w:name="Table 3D effects 1" w:semiHidden="1" w:unhideWhenUsed="1"/>
+    <w:lsdException w:name="Table 3D effects 2" w:semiHidden="1" w:unhideWhenUsed="1"/>
+    <w:lsdException w:name="Table 3D effects 3" w:semiHidden="1" w:unhideWhenUsed="1"/>
+    <w:lsdException w:name="Table Contemporary" w:semiHidden="1" w:unhideWhenUsed="1"/>
+    <w:lsdException w:name="Table Elegant" w:semiHidden="1" w:unhideWhenUsed="1"/>
+    <w:lsdException w:name="Table Professional" w:semiHidden="1" w:unhideWhenUsed="1"/>
+    <w:lsdException w:name="Table Subtle 1" w:semiHidden="1" w:unhideWhenUsed="1"/>
+    <w:lsdException w:name="Table Subtle 2" w:semiHidden="1" w:unhideWhenUsed="1"/>
+    <w:lsdException w:name="Table Web 1" w:semiHidden="1" w:unhideWhenUsed="1"/>
+    <w:lsdException w:name="Table Web 2" w:semiHidden="1" w:unhideWhenUsed="1"/>
+    <w:lsdException w:name="Table Web 3" w:semiHidden="1" w:unhideWhenUsed="1"/>
+    <w:lsdException w:name="Balloon Text" w:semiHidden="1" w:unhideWhenUsed="1"/>
+    <w:lsdException w:name="Table Grid" w:semiHidden="1" w:uiPriority="59" w:unhideWhenUsed="1"/>
+    <w:lsdException w:name="Table Theme" w:semiHidden="1" w:unhideWhenUsed="1"/>
+    <w:lsdException w:name="Placeholder Text" w:semiHidden="1"/>
+    <w:lsdException w:name="No Spacing" w:uiPriority="1" w:qFormat="1"/>
+    <w:lsdException w:name="Light Shading" w:uiPriority="60"/>
+    <w:lsdException w:name="Light List" w:uiPriority="61"/>
+    <w:lsdException w:name="Light Grid" w:uiPriority="62"/>
+    <w:lsdException w:name="Medium Shading 1" w:uiPriority="63"/>
+    <w:lsdException w:name="Medium Shading 2" w:uiPriority="64"/>
+    <w:lsdException w:name="Medium List 1" w:uiPriority="65"/>
+    <w:lsdException w:name="Medium List 2" w:uiPriority="66"/>
+    <w:lsdException w:name="Medium Grid 1" w:uiPriority="67"/>
+    <w:lsdException w:name="Medium Grid 2" w:uiPriority="68"/>
+    <w:lsdException w:name="Medium Grid 3" w:uiPriority="69"/>
+    <w:lsdException w:name="Dark List" w:uiPriority="70"/>
+    <w:lsdException w:name="Colorful Shading" w:uiPriority="71"/>
+    <w:lsdException w:name="Colorful List" w:uiPriority="72"/>
+    <w:lsdException w:name="Colorful Grid" w:uiPriority="73"/>
+    <w:lsdException w:name="Light Shading Accent 1" w:uiPriority="60"/>
+    <w:lsdException w:name="Light List Accent 1" w:uiPriority="61"/>
+    <w:lsdException w:name="Light Grid Accent 1" w:uiPriority="62"/>
+    <w:lsdException w:name="Medium Shading 1 Accent 1" w:uiPriority="63"/>
+    <w:lsdException w:name="Medium Shading 2 Accent 1" w:uiPriority="64"/>
+    <w:lsdException w:name="Medium List 1 Accent 1" w:uiPriority="65"/>
+    <w:lsdException w:name="Revision" w:semiHidden="1"/>
+    <w:lsdException w:name="List Paragraph" w:uiPriority="34" w:qFormat="1"/>
+    <w:lsdException w:name="Quote" w:uiPriority="29" w:qFormat="1"/>
+    <w:lsdException w:name="Intense Quote" w:uiPriority="30" w:qFormat="1"/>
+    <w:lsdException w:name="Medium List 2 Accent 1" w:uiPriority="66"/>
+    <w:lsdException w:name="Medium Grid 1 Accent 1" w:uiPriority="67"/>
+    <w:lsdException w:name="Medium Grid 2 Accent 1" w:uiPriority="68"/>
+    <w:lsdException w:name="Medium Grid 3 Accent 1" w:uiPriority="69"/>
+    <w:lsdException w:name="Dark List Accent 1" w:uiPriority="70"/>
+    <w:lsdException w:name="Colorful Shading Accent 1" w:uiPriority="71"/>
+    <w:lsdException w:name="Colorful List Accent 1" w:uiPriority="72"/>
+    <w:lsdException w:name="Colorful Grid Accent 1" w:uiPriority="73"/>
+    <w:lsdException w:name="Light Shading Accent 2" w:uiPriority="60"/>
+    <w:lsdException w:name="Light List Accent 2" w:uiPriority="61"/>
+    <w:lsdException w:name="Light Grid Accent 2" w:uiPriority="62"/>
+    <w:lsdException w:name="Medium Shading 1 Accent 2" w:uiPriority="63"/>
+    <w:lsdException w:name="Medium Shading 2 Accent 2" w:uiPriority="64"/>
+    <w:lsdException w:name="Medium List 1 Accent 2" w:uiPriority="65"/>
+    <w:lsdException w:name="Medium List 2 Accent 2" w:uiPriority="66"/>
+    <w:lsdException w:name="Medium Grid 1 Accent 2" w:uiPriority="67"/>
+    <w:lsdException w:name="Medium Grid 2 Accent 2" w:uiPriority="68"/>
+    <w:lsdException w:name="Medium Grid 3 Accent 2" w:uiPriority="69"/>
+    <w:lsdException w:name="Dark List Accent 2" w:uiPriority="70"/>
+    <w:lsdException w:name="Colorful Shading Accent 2" w:uiPriority="71"/>
+    <w:lsdException w:name="Colorful List Accent 2" w:uiPriority="72"/>
+    <w:lsdException w:name="Colorful Grid Accent 2" w:uiPriority="73"/>
+    <w:lsdException w:name="Light Shading Accent 3" w:uiPriority="60"/>
+    <w:lsdException w:name="Light List Accent 3" w:uiPriority="61"/>
+    <w:lsdException w:name="Light Grid Accent 3" w:uiPriority="62"/>
+    <w:lsdException w:name="Medium Shading 1 Accent 3" w:uiPriority="63"/>
+    <w:lsdException w:name="Medium Shading 2 Accent 3" w:uiPriority="64"/>
+    <w:lsdException w:name="Medium List 1 Accent 3" w:uiPriority="65"/>
+    <w:lsdException w:name="Medium List 2 Accent 3" w:uiPriority="66"/>
+    <w:lsdException w:name="Medium Grid 1 Accent 3" w:uiPriority="67"/>
+    <w:lsdException w:name="Medium Grid 2 Accent 3" w:uiPriority="68"/>
+    <w:lsdException w:name="Medium Grid 3 Accent 3" w:uiPriority="69"/>
+    <w:lsdException w:name="Dark List Accent 3" w:uiPriority="70"/>
+    <w:lsdException w:name="Colorful Shading Accent 3" w:uiPriority="71"/>
+    <w:lsdException w:name="Colorful List Accent 3" w:uiPriority="72"/>
+    <w:lsdException w:name="Colorful Grid Accent 3" w:uiPriority="73"/>
+    <w:lsdException w:name="Light Shading Accent 4" w:uiPriority="60"/>
+    <w:lsdException w:name="Light List Accent 4" w:uiPriority="61"/>
+    <w:lsdException w:name="Light Grid Accent 4" w:uiPriority="62"/>
+    <w:lsdException w:name="Medium Shading 1 Accent 4" w:uiPriority="63"/>
+    <w:lsdException w:name="Medium Shading 2 Accent 4" w:uiPriority="64"/>
+    <w:lsdException w:name="Medium List 1 Accent 4" w:uiPriority="65"/>
+    <w:lsdException w:name="Medium List 2 Accent 4" w:uiPriority="66"/>
+    <w:lsdException w:name="Medium Grid 1 Accent 4" w:uiPriority="67"/>
+    <w:lsdException w:name="Medium Grid 2 Accent 4" w:uiPriority="68"/>
+    <w:lsdException w:name="Medium Grid 3 Accent 4" w:uiPriority="69"/>
+    <w:lsdException w:name="Dark List Accent 4" w:uiPriority="70"/>
+    <w:lsdException w:name="Colorful Shading Accent 4" w:uiPriority="71"/>
+    <w:lsdException w:name="Colorful List Accent 4" w:uiPriority="72"/>
+    <w:lsdException w:name="Colorful Grid Accent 4" w:uiPriority="73"/>
+    <w:lsdException w:name="Light Shading Accent 5" w:uiPriority="60"/>
+    <w:lsdException w:name="Light List Accent 5" w:uiPriority="61"/>
+    <w:lsdException w:name="Light Grid Accent 5" w:uiPriority="62"/>
+    <w:lsdException w:name="Medium Shading 1 Accent 5" w:uiPriority="63"/>
+    <w:lsdException w:name="Medium Shading 2 Accent 5" w:uiPriority="64"/>
+    <w:lsdException w:name="Medium List 1 Accent 5" w:uiPriority="65"/>
+    <w:lsdException w:name="Medium List 2 Accent 5" w:uiPriority="66"/>
+    <w:lsdException w:name="Medium Grid 1 Accent 5" w:uiPriority="67"/>
+    <w:lsdException w:name="Medium Grid 2 Accent 5" w:uiPriority="68"/>
+    <w:lsdException w:name="Medium Grid 3 Accent 5" w:uiPriority="69"/>
+    <w:lsdException w:name="Dark List Accent 5" w:uiPriority="70"/>
+    <w:lsdException w:name="Colorful Shading Accent 5" w:uiPriority="71"/>
+    <w:lsdException w:name="Colorful List Accent 5" w:uiPriority="72"/>
+    <w:lsdException w:name="Colorful Grid Accent 5" w:uiPriority="73"/>
+    <w:lsdException w:name="Light Shading Accent 6" w:uiPriority="60"/>
+    <w:lsdException w:name="Light List Accent 6" w:uiPriority="61"/>
+    <w:lsdException w:name="Light Grid Accent 6" w:uiPriority="62"/>
+    <w:lsdException w:name="Medium Shading 1 Accent 6" w:uiPriority="63"/>
+    <w:lsdException w:name="Medium Shading 2 Accent 6" w:uiPriority="64"/>
+    <w:lsdException w:name="Medium List 1 Accent 6" w:uiPriority="65"/>
+    <w:lsdException w:name="Medium List 2 Accent 6" w:uiPriority="66"/>
+    <w:lsdException w:name="Medium Grid 1 Accent 6" w:uiPriority="67"/>
+    <w:lsdException w:name="Medium Grid 2 Accent 6" w:uiPriority="68"/>
+    <w:lsdException w:name="Medium Grid 3 Accent 6" w:uiPriority="69"/>
+    <w:lsdException w:name="Dark List Accent 6" w:uiPriority="70"/>
+    <w:lsdException w:name="Colorful Shading Accent 6" w:uiPriority="71"/>
+    <w:lsdException w:name="Colorful List Accent 6" w:uiPriority="72"/>
+    <w:lsdException w:name="Colorful Grid Accent 6" w:uiPriority="73"/>
+    <w:lsdException w:name="Subtle Emphasis" w:uiPriority="19" w:qFormat="1"/>
+    <w:lsdException w:name="Intense Emphasis" w:uiPriority="21" w:qFormat="1"/>
+    <w:lsdException w:name="Subtle Reference" w:uiPriority="31" w:qFormat="1"/>
+    <w:lsdException w:name="Intense Reference" w:uiPriority="32" w:qFormat="1"/>
+    <w:lsdException w:name="Book Title" w:uiPriority="33" w:qFormat="1"/>
+    <w:lsdException w:name="Bibliography" w:semiHidden="1" w:uiPriority="37" w:unhideWhenUsed="1"/>
+    <w:lsdException w:name="TOC Heading" w:semiHidden="1" w:uiPriority="39" w:unhideWhenUsed="1" w:qFormat="1"/>
+    <w:lsdException w:name="Plain Table 1" w:uiPriority="41"/>
+    <w:lsdException w:name="Plain Table 2" w:uiPriority="42"/>
+    <w:lsdException w:name="Plain Table 3" w:uiPriority="43"/>
+    <w:lsdException w:name="Plain Table 4" w:uiPriority="44"/>
+    <w:lsdException w:name="Plain Table 5" w:uiPriority="45"/>
+    <w:lsdException w:name="Grid Table Light" w:uiPriority="40"/>
+    <w:lsdException w:name="Grid Table 1 Light" w:uiPriority="46"/>
+    <w:lsdException w:name="Grid Table 2" w:uiPriority="47"/>
+    <w:lsdException w:name="Grid Table 3" w:uiPriority="48"/>
+    <w:lsdException w:name="Grid Table 4" w:uiPriority="49"/>
+    <w:lsdException w:name="Grid Table 5 Dark" w:uiPriority="50"/>
+    <w:lsdException w:name="Grid Table 6 Colorful" w:uiPriority="51"/>
+    <w:lsdException w:name="Grid Table 7 Colorful" w:uiPriority="52"/>
+    <w:lsdException w:name="Grid Table 1 Light Accent 1" w:uiPriority="46"/>
+    <w:lsdException w:name="Grid Table 2 Accent 1" w:uiPriority="47"/>
+    <w:lsdException w:name="Grid Table 3 Accent 1" w:uiPriority="48"/>
+    <w:lsdException w:name="Grid Table 4 Accent 1" w:uiPriority="49"/>
+    <w:lsdException w:name="Grid Table 5 Dark Accent 1" w:uiPriority="50"/>
+    <w:lsdException w:name="Grid Table 6 Colorful Accent 1" w:uiPriority="51"/>
+    <w:lsdException w:name="Grid Table 7 Colorful Accent 1" w:uiPriority="52"/>
+    <w:lsdException w:name="Grid Table 1 Light Accent 2" w:uiPriority="46"/>
+    <w:lsdException w:name="Grid Table 2 Accent 2" w:uiPriority="47"/>
+    <w:lsdException w:name="Grid Table 3 Accent 2" w:uiPriority="48"/>
+    <w:lsdException w:name="Grid Table 4 Accent 2" w:uiPriority="49"/>
+    <w:lsdException w:name="Grid Table 5 Dark Accent 2" w:uiPriority="50"/>
+    <w:lsdException w:name="Grid Table 6 Colorful Accent 2" w:uiPriority="51"/>
+    <w:lsdException w:name="Grid Table 7 Colorful Accent 2" w:uiPriority="52"/>
+    <w:lsdException w:name="Grid Table 1 Light Accent 3" w:uiPriority="46"/>
+    <w:lsdException w:name="Grid Table 2 Accent 3" w:uiPriority="47"/>
+    <w:lsdException w:name="Grid Table 3 Accent 3" w:uiPriority="48"/>
+    <w:lsdException w:name="Grid Table 4 Accent 3" w:uiPriority="49"/>
+    <w:lsdException w:name="Grid Table 5 Dark Accent 3" w:uiPriority="50"/>
+    <w:lsdException w:name="Grid Table 6 Colorful Accent 3" w:uiPriority="51"/>
+    <w:lsdException w:name="Grid Table 7 Colorful Accent 3" w:uiPriority="52"/>
+    <w:lsdException w:name="Grid Table 1 Light Accent 4" w:uiPriority="46"/>
+    <w:lsdException w:name="Grid Table 2 Accent 4" w:uiPriority="47"/>
+    <w:lsdException w:name="Grid Table 3 Accent 4" w:uiPriority="48"/>
+    <w:lsdException w:name="Grid Table 4 Accent 4" w:uiPriority="49"/>
+    <w:lsdException w:name="Grid Table 5 Dark Accent 4" w:uiPriority="50"/>
+    <w:lsdException w:name="Grid Table 6 Colorful Accent 4" w:uiPriority="51"/>
+    <w:lsdException w:name="Grid Table 7 Colorful Accent 4" w:uiPriority="52"/>
+    <w:lsdException w:name="Grid Table 1 Light Accent 5" w:uiPriority="46"/>
+    <w:lsdException w:name="Grid Table 2 Accent 5" w:uiPriority="47"/>
+    <w:lsdException w:name="Grid Table 3 Accent 5" w:uiPriority="48"/>
+    <w:lsdException w:name="Grid Table 4 Accent 5" w:uiPriority="49"/>
+    <w:lsdException w:name="Grid Table 5 Dark Accent 5" w:uiPriority="50"/>
+    <w:lsdException w:name="Grid Table 6 Colorful Accent 5" w:uiPriority="51"/>
+    <w:lsdException w:name="Grid Table 7 Colorful Accent 5" w:uiPriority="52"/>
+    <w:lsdException w:name="Grid Table 1 Light Accent 6" w:uiPriority="46"/>
+    <w:lsdException w:name="Grid Table 2 Accent 6" w:uiPriority="47"/>
+    <w:lsdException w:name="Grid Table 3 Accent 6" w:uiPriority="48"/>
+    <w:lsdException w:name="Grid Table 4 Accent 6" w:uiPriority="49"/>
+    <w:lsdException w:name="Grid Table 5 Dark Accent 6" w:uiPriority="50"/>
+    <w:lsdException w:name="Grid Table 6 Colorful Accent 6" w:uiPriority="51"/>
+    <w:lsdException w:name="Grid Table 7 Colorful Accent 6" w:uiPriority="52"/>
+    <w:lsdException w:name="List Table 1 Light" w:uiPriority="46"/>
+    <w:lsdException w:name="List Table 2" w:uiPriority="47"/>
+    <w:lsdException w:name="List Table 3" w:uiPriority="48"/>
+    <w:lsdException w:name="List Table 4" w:uiPriority="49"/>
+    <w:lsdException w:name="List Table 5 Dark" w:uiPriority="50"/>
+    <w:lsdException w:name="List Table 6 Colorful" w:uiPriority="51"/>
+    <w:lsdException w:name="List Table 7 Colorful" w:uiPriority="52"/>
+    <w:lsdException w:name="List Table 1 Light Accent 1" w:uiPriority="46"/>
+    <w:lsdException w:name="List Table 2 Accent 1" w:uiPriority="47"/>
+    <w:lsdException w:name="List Table 3 Accent 1" w:uiPriority="48"/>
+    <w:lsdException w:name="List Table 4 Accent 1" w:uiPriority="49"/>
+    <w:lsdException w:name="List Table 5 Dark Accent 1" w:uiPriority="50"/>
+    <w:lsdException w:name="List Table 6 Colorful Accent 1" w:uiPriority="51"/>
+    <w:lsdException w:name="List Table 7 Colorful Accent 1" w:uiPriority="52"/>
+    <w:lsdException w:name="List Table 1 Light Accent 2" w:uiPriority="46"/>
+    <w:lsdException w:name="List Table 2 Accent 2" w:uiPriority="47"/>
+    <w:lsdException w:name="List Table 3 Accent 2" w:uiPriority="48"/>
+    <w:lsdException w:name="List Table 4 Accent 2" w:uiPriority="49"/>
+    <w:lsdException w:name="List Table 5 Dark Accent 2" w:uiPriority="50"/>
+    <w:lsdException w:name="List Table 6 Colorful Accent 2" w:uiPriority="51"/>
+    <w:lsdException w:name="List Table 7 Colorful Accent 2" w:uiPriority="52"/>
+    <w:lsdException w:name="List Table 1 Light Accent 3" w:uiPriority="46"/>
+    <w:lsdException w:name="List Table 2 Accent 3" w:uiPriority="47"/>
+    <w:lsdException w:name="List Table 3 Accent 3" w:uiPriority="48"/>
+    <w:lsdException w:name="List Table 4 Accent 3" w:uiPriority="49"/>
+    <w:lsdException w:name="List Table 5 Dark Accent 3" w:uiPriority="50"/>
+    <w:lsdException w:name="List Table 6 Colorful Accent 3" w:uiPriority="51"/>
+    <w:lsdException w:name="List Table 7 Colorful Accent 3" w:uiPriority="52"/>
+    <w:lsdException w:name="List Table 1 Light Accent 4" w:uiPriority="46"/>
+    <w:lsdException w:name="List Table 2 Accent 4" w:uiPriority="47"/>
+    <w:lsdException w:name="List Table 3 Accent 4" w:uiPriority="48"/>
+    <w:lsdException w:name="List Table 4 Accent 4" w:uiPriority="49"/>
+    <w:lsdException w:name="List Table 5 Dark Accent 4" w:uiPriority="50"/>
+    <w:lsdException w:name="List Table 6 Colorful Accent 4" w:uiPriority="51"/>
+    <w:lsdException w:name="List Table 7 Colorful Accent 4" w:uiPriority="52"/>
+    <w:lsdException w:name="List Table 1 Light Accent 5" w:uiPriority="46"/>
+    <w:lsdException w:name="List Table 2 Accent 5" w:uiPriority="47"/>
+    <w:lsdException w:name="List Table 3 Accent 5" w:uiPriority="48"/>
+    <w:lsdException w:name="List Table 4 Accent 5" w:uiPriority="49"/>
+    <w:lsdException w:name="List Table 5 Dark Accent 5" w:uiPriority="50"/>
+    <w:lsdException w:name="List Table 6 Colorful Accent 5" w:uiPriority="51"/>
+    <w:lsdException w:name="List Table 7 Colorful Accent 5" w:uiPriority="52"/>
+    <w:lsdException w:name="List Table 1 Light Accent 6" w:uiPriority="46"/>
+    <w:lsdException w:name="List Table 2 Accent 6" w:uiPriority="47"/>
+    <w:lsdException w:name="List Table 3 Accent 6" w:uiPriority="48"/>
+    <w:lsdException w:name="List Table 4 Accent 6" w:uiPriority="49"/>
+    <w:lsdException w:name="List Table 5 Dark Accent 6" w:uiPriority="50"/>
+    <w:lsdException w:name="List Table 6 Colorful Accent 6" w:uiPriority="51"/>
+    <w:lsdException w:name="List Table 7 Colorful Accent 6" w:uiPriority="52"/>
+    <w:lsdException w:name="Mention" w:semiHidden="1" w:unhideWhenUsed="1"/>
+    <w:lsdException w:name="Smart Hyperlink" w:semiHidden="1" w:unhideWhenUsed="1"/>
+    <w:lsdException w:name="Hashtag" w:semiHidden="1" w:unhideWhenUsed="1"/>
   </w:latentStyles>
   <w:style w:type="paragraph" w:default="1" w:styleId="Normal">
     <w:name w:val="Normal"/>

</xml_diff>

<commit_message>
cashflow design and 2017 budget
</commit_message>
<xml_diff>
--- a/cashflow Design.docx
+++ b/cashflow Design.docx
@@ -1,6 +1,6 @@
 
 <file path=word/document.xml><?xml version="1.0" encoding="utf-8"?>
-<w:document xmlns:wpc="http://schemas.microsoft.com/office/word/2010/wordprocessingCanvas" xmlns:cx="http://schemas.microsoft.com/office/drawing/2014/chartex" xmlns:cx1="http://schemas.microsoft.com/office/drawing/2015/9/8/chartex" xmlns:cx2="http://schemas.microsoft.com/office/drawing/2015/10/21/chartex" xmlns:cx3="http://schemas.microsoft.com/office/drawing/2016/5/9/chartex" xmlns:cx4="http://schemas.microsoft.com/office/drawing/2016/5/10/chartex" xmlns:cx5="http://schemas.microsoft.com/office/drawing/2016/5/11/chartex" xmlns:mc="http://schemas.openxmlformats.org/markup-compatibility/2006" xmlns:o="urn:schemas-microsoft-com:office:office" xmlns:r="http://schemas.openxmlformats.org/officeDocument/2006/relationships" xmlns:m="http://schemas.openxmlformats.org/officeDocument/2006/math" xmlns:v="urn:schemas-microsoft-com:vml" xmlns:wp14="http://schemas.microsoft.com/office/word/2010/wordprocessingDrawing" xmlns:wp="http://schemas.openxmlformats.org/drawingml/2006/wordprocessingDrawing" xmlns:w10="urn:schemas-microsoft-com:office:word" xmlns:w="http://schemas.openxmlformats.org/wordprocessingml/2006/main" xmlns:w14="http://schemas.microsoft.com/office/word/2010/wordml" xmlns:w15="http://schemas.microsoft.com/office/word/2012/wordml" xmlns:w16se="http://schemas.microsoft.com/office/word/2015/wordml/symex" xmlns:wpg="http://schemas.microsoft.com/office/word/2010/wordprocessingGroup" xmlns:wpi="http://schemas.microsoft.com/office/word/2010/wordprocessingInk" xmlns:wne="http://schemas.microsoft.com/office/word/2006/wordml" xmlns:wps="http://schemas.microsoft.com/office/word/2010/wordprocessingShape" mc:Ignorable="w14 w15 w16se wp14">
+<w:document xmlns:wpc="http://schemas.microsoft.com/office/word/2010/wordprocessingCanvas" xmlns:mc="http://schemas.openxmlformats.org/markup-compatibility/2006" xmlns:o="urn:schemas-microsoft-com:office:office" xmlns:r="http://schemas.openxmlformats.org/officeDocument/2006/relationships" xmlns:m="http://schemas.openxmlformats.org/officeDocument/2006/math" xmlns:v="urn:schemas-microsoft-com:vml" xmlns:wp14="http://schemas.microsoft.com/office/word/2010/wordprocessingDrawing" xmlns:wp="http://schemas.openxmlformats.org/drawingml/2006/wordprocessingDrawing" xmlns:w10="urn:schemas-microsoft-com:office:word" xmlns:w="http://schemas.openxmlformats.org/wordprocessingml/2006/main" xmlns:w14="http://schemas.microsoft.com/office/word/2010/wordml" xmlns:wpg="http://schemas.microsoft.com/office/word/2010/wordprocessingGroup" xmlns:wpi="http://schemas.microsoft.com/office/word/2010/wordprocessingInk" xmlns:wne="http://schemas.microsoft.com/office/word/2006/wordml" xmlns:wps="http://schemas.microsoft.com/office/word/2010/wordprocessingShape" mc:Ignorable="w14 wp14">
   <w:body>
     <w:p>
       <w:pPr>
@@ -132,13 +132,8 @@
           <w:numId w:val="2"/>
         </w:numPr>
       </w:pPr>
-      <w:proofErr w:type="spellStart"/>
-      <w:r>
-        <w:t>Marann’s</w:t>
-      </w:r>
-      <w:proofErr w:type="spellEnd"/>
-      <w:r>
-        <w:t xml:space="preserve"> spending on the Southwest Card</w:t>
+      <w:r>
+        <w:t>Marann’s spending on the Southwest Card</w:t>
       </w:r>
     </w:p>
     <w:p>
@@ -182,15 +177,7 @@
         </w:numPr>
       </w:pPr>
       <w:r>
-        <w:t xml:space="preserve">For example, stop distinguishing Spending from Living, and make a separate Goal category for gifts and big spending. </w:t>
-      </w:r>
-      <w:proofErr w:type="gramStart"/>
-      <w:r>
-        <w:t>So</w:t>
-      </w:r>
-      <w:proofErr w:type="gramEnd"/>
-      <w:r>
-        <w:t xml:space="preserve"> I’d be putting day-to-day spending in with Living and keeping more occasional spending separate.</w:t>
+        <w:t>For example, stop distinguishing Spending from Living, and make a separate Goal category for gifts and big spending. So I’d be putting day-to-day spending in with Living and keeping more occasional spending separate.</w:t>
       </w:r>
     </w:p>
     <w:p>
@@ -204,9 +191,68 @@
       <w:r>
         <w:t>Gifts is already a fund, add some % distribution to it for now</w:t>
       </w:r>
+    </w:p>
+    <w:p>
+      <w:r>
+        <w:t>Process</w:t>
+      </w:r>
+    </w:p>
+    <w:p>
+      <w:pPr>
+        <w:pStyle w:val="ListParagraph"/>
+        <w:numPr>
+          <w:ilvl w:val="0"/>
+          <w:numId w:val="7"/>
+        </w:numPr>
+      </w:pPr>
+      <w:r>
+        <w:t>Record all transactions except the Living category.</w:t>
+      </w:r>
+    </w:p>
+    <w:p>
+      <w:pPr>
+        <w:pStyle w:val="ListParagraph"/>
+        <w:numPr>
+          <w:ilvl w:val="0"/>
+          <w:numId w:val="7"/>
+        </w:numPr>
+      </w:pPr>
+      <w:r>
+        <w:t>When I balance my accounts, calculate the difference between the account balances and the budget balances</w:t>
+      </w:r>
+    </w:p>
+    <w:p>
+      <w:pPr>
+        <w:pStyle w:val="ListParagraph"/>
+        <w:numPr>
+          <w:ilvl w:val="0"/>
+          <w:numId w:val="7"/>
+        </w:numPr>
+      </w:pPr>
+      <w:r>
+        <w:t>Enter a transaction for Living equal to the difference calculated.</w:t>
+      </w:r>
+    </w:p>
+    <w:p>
+      <w:r>
+        <w:t>Future:</w:t>
+      </w:r>
+    </w:p>
+    <w:p>
+      <w:pPr>
+        <w:pStyle w:val="ListParagraph"/>
+        <w:numPr>
+          <w:ilvl w:val="0"/>
+          <w:numId w:val="8"/>
+        </w:numPr>
+      </w:pPr>
+      <w:r>
+        <w:t>Create tools to read in exported files from Chase, Widget, and AmEx and compare those transactions to the ones entered by hand, using the account, amount, and date (+/- 3 days) information. Line up transactions from bank with transactions entered, and identify any differences.</w:t>
+      </w:r>
       <w:bookmarkStart w:id="0" w:name="_GoBack"/>
       <w:bookmarkEnd w:id="0"/>
     </w:p>
+    <w:p/>
     <w:p>
       <w:pPr>
         <w:pStyle w:val="Heading1"/>
@@ -248,7 +294,6 @@
     </w:p>
     <w:p>
       <w:r>
-        <w:lastRenderedPageBreak/>
         <w:t>Display balance of Charity account.</w:t>
       </w:r>
     </w:p>
@@ -540,13 +585,8 @@
               <w:cnfStyle w:val="000000100000" w:firstRow="0" w:lastRow="0" w:firstColumn="0" w:lastColumn="0" w:oddVBand="0" w:evenVBand="0" w:oddHBand="1" w:evenHBand="0" w:firstRowFirstColumn="0" w:firstRowLastColumn="0" w:lastRowFirstColumn="0" w:lastRowLastColumn="0"/>
             </w:pPr>
             <w:r>
-              <w:t xml:space="preserve">Car </w:t>
+              <w:t>Car Exp</w:t>
             </w:r>
-            <w:proofErr w:type="spellStart"/>
-            <w:r>
-              <w:t>Exp</w:t>
-            </w:r>
-            <w:proofErr w:type="spellEnd"/>
           </w:p>
         </w:tc>
         <w:tc>
@@ -696,6 +736,7 @@
         </w:numPr>
       </w:pPr>
       <w:r>
+        <w:lastRenderedPageBreak/>
         <w:t>Goal Money spent</w:t>
       </w:r>
     </w:p>
@@ -716,8 +757,8 @@
 </file>
 
 <file path=word/numbering.xml><?xml version="1.0" encoding="utf-8"?>
-<w:numbering xmlns:wpc="http://schemas.microsoft.com/office/word/2010/wordprocessingCanvas" xmlns:cx="http://schemas.microsoft.com/office/drawing/2014/chartex" xmlns:cx1="http://schemas.microsoft.com/office/drawing/2015/9/8/chartex" xmlns:cx2="http://schemas.microsoft.com/office/drawing/2015/10/21/chartex" xmlns:cx3="http://schemas.microsoft.com/office/drawing/2016/5/9/chartex" xmlns:cx4="http://schemas.microsoft.com/office/drawing/2016/5/10/chartex" xmlns:cx5="http://schemas.microsoft.com/office/drawing/2016/5/11/chartex" xmlns:mc="http://schemas.openxmlformats.org/markup-compatibility/2006" xmlns:o="urn:schemas-microsoft-com:office:office" xmlns:r="http://schemas.openxmlformats.org/officeDocument/2006/relationships" xmlns:m="http://schemas.openxmlformats.org/officeDocument/2006/math" xmlns:v="urn:schemas-microsoft-com:vml" xmlns:wp14="http://schemas.microsoft.com/office/word/2010/wordprocessingDrawing" xmlns:wp="http://schemas.openxmlformats.org/drawingml/2006/wordprocessingDrawing" xmlns:w10="urn:schemas-microsoft-com:office:word" xmlns:w="http://schemas.openxmlformats.org/wordprocessingml/2006/main" xmlns:w14="http://schemas.microsoft.com/office/word/2010/wordml" xmlns:w15="http://schemas.microsoft.com/office/word/2012/wordml" xmlns:w16se="http://schemas.microsoft.com/office/word/2015/wordml/symex" xmlns:wpg="http://schemas.microsoft.com/office/word/2010/wordprocessingGroup" xmlns:wpi="http://schemas.microsoft.com/office/word/2010/wordprocessingInk" xmlns:wne="http://schemas.microsoft.com/office/word/2006/wordml" xmlns:wps="http://schemas.microsoft.com/office/word/2010/wordprocessingShape" mc:Ignorable="w14 w15 w16se wp14">
-  <w:abstractNum w:abstractNumId="0" w15:restartNumberingAfterBreak="0">
+<w:numbering xmlns:wpc="http://schemas.microsoft.com/office/word/2010/wordprocessingCanvas" xmlns:mc="http://schemas.openxmlformats.org/markup-compatibility/2006" xmlns:o="urn:schemas-microsoft-com:office:office" xmlns:r="http://schemas.openxmlformats.org/officeDocument/2006/relationships" xmlns:m="http://schemas.openxmlformats.org/officeDocument/2006/math" xmlns:v="urn:schemas-microsoft-com:vml" xmlns:wp14="http://schemas.microsoft.com/office/word/2010/wordprocessingDrawing" xmlns:wp="http://schemas.openxmlformats.org/drawingml/2006/wordprocessingDrawing" xmlns:w10="urn:schemas-microsoft-com:office:word" xmlns:w="http://schemas.openxmlformats.org/wordprocessingml/2006/main" xmlns:w14="http://schemas.microsoft.com/office/word/2010/wordml" xmlns:wpg="http://schemas.microsoft.com/office/word/2010/wordprocessingGroup" xmlns:wpi="http://schemas.microsoft.com/office/word/2010/wordprocessingInk" xmlns:wne="http://schemas.microsoft.com/office/word/2006/wordml" xmlns:wps="http://schemas.microsoft.com/office/word/2010/wordprocessingShape" mc:Ignorable="w14 wp14">
+  <w:abstractNum w:abstractNumId="0">
     <w:nsid w:val="06A8060A"/>
     <w:multiLevelType w:val="hybridMultilevel"/>
     <w:tmpl w:val="AE8E27F0"/>
@@ -830,7 +871,120 @@
       </w:rPr>
     </w:lvl>
   </w:abstractNum>
-  <w:abstractNum w:abstractNumId="1" w15:restartNumberingAfterBreak="0">
+  <w:abstractNum w:abstractNumId="1">
+    <w:nsid w:val="0FE214AE"/>
+    <w:multiLevelType w:val="hybridMultilevel"/>
+    <w:tmpl w:val="1F0A4CBE"/>
+    <w:lvl w:ilvl="0" w:tplc="04090001">
+      <w:start w:val="1"/>
+      <w:numFmt w:val="bullet"/>
+      <w:lvlText w:val=""/>
+      <w:lvlJc w:val="left"/>
+      <w:pPr>
+        <w:ind w:left="720" w:hanging="360"/>
+      </w:pPr>
+      <w:rPr>
+        <w:rFonts w:ascii="Symbol" w:hAnsi="Symbol" w:hint="default"/>
+      </w:rPr>
+    </w:lvl>
+    <w:lvl w:ilvl="1" w:tplc="04090003" w:tentative="1">
+      <w:start w:val="1"/>
+      <w:numFmt w:val="bullet"/>
+      <w:lvlText w:val="o"/>
+      <w:lvlJc w:val="left"/>
+      <w:pPr>
+        <w:ind w:left="1440" w:hanging="360"/>
+      </w:pPr>
+      <w:rPr>
+        <w:rFonts w:ascii="Courier New" w:hAnsi="Courier New" w:cs="Courier New" w:hint="default"/>
+      </w:rPr>
+    </w:lvl>
+    <w:lvl w:ilvl="2" w:tplc="04090005" w:tentative="1">
+      <w:start w:val="1"/>
+      <w:numFmt w:val="bullet"/>
+      <w:lvlText w:val=""/>
+      <w:lvlJc w:val="left"/>
+      <w:pPr>
+        <w:ind w:left="2160" w:hanging="360"/>
+      </w:pPr>
+      <w:rPr>
+        <w:rFonts w:ascii="Wingdings" w:hAnsi="Wingdings" w:hint="default"/>
+      </w:rPr>
+    </w:lvl>
+    <w:lvl w:ilvl="3" w:tplc="04090001" w:tentative="1">
+      <w:start w:val="1"/>
+      <w:numFmt w:val="bullet"/>
+      <w:lvlText w:val=""/>
+      <w:lvlJc w:val="left"/>
+      <w:pPr>
+        <w:ind w:left="2880" w:hanging="360"/>
+      </w:pPr>
+      <w:rPr>
+        <w:rFonts w:ascii="Symbol" w:hAnsi="Symbol" w:hint="default"/>
+      </w:rPr>
+    </w:lvl>
+    <w:lvl w:ilvl="4" w:tplc="04090003" w:tentative="1">
+      <w:start w:val="1"/>
+      <w:numFmt w:val="bullet"/>
+      <w:lvlText w:val="o"/>
+      <w:lvlJc w:val="left"/>
+      <w:pPr>
+        <w:ind w:left="3600" w:hanging="360"/>
+      </w:pPr>
+      <w:rPr>
+        <w:rFonts w:ascii="Courier New" w:hAnsi="Courier New" w:cs="Courier New" w:hint="default"/>
+      </w:rPr>
+    </w:lvl>
+    <w:lvl w:ilvl="5" w:tplc="04090005" w:tentative="1">
+      <w:start w:val="1"/>
+      <w:numFmt w:val="bullet"/>
+      <w:lvlText w:val=""/>
+      <w:lvlJc w:val="left"/>
+      <w:pPr>
+        <w:ind w:left="4320" w:hanging="360"/>
+      </w:pPr>
+      <w:rPr>
+        <w:rFonts w:ascii="Wingdings" w:hAnsi="Wingdings" w:hint="default"/>
+      </w:rPr>
+    </w:lvl>
+    <w:lvl w:ilvl="6" w:tplc="04090001" w:tentative="1">
+      <w:start w:val="1"/>
+      <w:numFmt w:val="bullet"/>
+      <w:lvlText w:val=""/>
+      <w:lvlJc w:val="left"/>
+      <w:pPr>
+        <w:ind w:left="5040" w:hanging="360"/>
+      </w:pPr>
+      <w:rPr>
+        <w:rFonts w:ascii="Symbol" w:hAnsi="Symbol" w:hint="default"/>
+      </w:rPr>
+    </w:lvl>
+    <w:lvl w:ilvl="7" w:tplc="04090003" w:tentative="1">
+      <w:start w:val="1"/>
+      <w:numFmt w:val="bullet"/>
+      <w:lvlText w:val="o"/>
+      <w:lvlJc w:val="left"/>
+      <w:pPr>
+        <w:ind w:left="5760" w:hanging="360"/>
+      </w:pPr>
+      <w:rPr>
+        <w:rFonts w:ascii="Courier New" w:hAnsi="Courier New" w:cs="Courier New" w:hint="default"/>
+      </w:rPr>
+    </w:lvl>
+    <w:lvl w:ilvl="8" w:tplc="04090005" w:tentative="1">
+      <w:start w:val="1"/>
+      <w:numFmt w:val="bullet"/>
+      <w:lvlText w:val=""/>
+      <w:lvlJc w:val="left"/>
+      <w:pPr>
+        <w:ind w:left="6480" w:hanging="360"/>
+      </w:pPr>
+      <w:rPr>
+        <w:rFonts w:ascii="Wingdings" w:hAnsi="Wingdings" w:hint="default"/>
+      </w:rPr>
+    </w:lvl>
+  </w:abstractNum>
+  <w:abstractNum w:abstractNumId="2">
     <w:nsid w:val="36C90DA2"/>
     <w:multiLevelType w:val="hybridMultilevel"/>
     <w:tmpl w:val="787CCDC8"/>
@@ -943,7 +1097,120 @@
       </w:rPr>
     </w:lvl>
   </w:abstractNum>
-  <w:abstractNum w:abstractNumId="2" w15:restartNumberingAfterBreak="0">
+  <w:abstractNum w:abstractNumId="3">
+    <w:nsid w:val="3BE5098B"/>
+    <w:multiLevelType w:val="hybridMultilevel"/>
+    <w:tmpl w:val="8BE41820"/>
+    <w:lvl w:ilvl="0" w:tplc="04090001">
+      <w:start w:val="1"/>
+      <w:numFmt w:val="bullet"/>
+      <w:lvlText w:val=""/>
+      <w:lvlJc w:val="left"/>
+      <w:pPr>
+        <w:ind w:left="720" w:hanging="360"/>
+      </w:pPr>
+      <w:rPr>
+        <w:rFonts w:ascii="Symbol" w:hAnsi="Symbol" w:hint="default"/>
+      </w:rPr>
+    </w:lvl>
+    <w:lvl w:ilvl="1" w:tplc="04090003" w:tentative="1">
+      <w:start w:val="1"/>
+      <w:numFmt w:val="bullet"/>
+      <w:lvlText w:val="o"/>
+      <w:lvlJc w:val="left"/>
+      <w:pPr>
+        <w:ind w:left="1440" w:hanging="360"/>
+      </w:pPr>
+      <w:rPr>
+        <w:rFonts w:ascii="Courier New" w:hAnsi="Courier New" w:cs="Courier New" w:hint="default"/>
+      </w:rPr>
+    </w:lvl>
+    <w:lvl w:ilvl="2" w:tplc="04090005" w:tentative="1">
+      <w:start w:val="1"/>
+      <w:numFmt w:val="bullet"/>
+      <w:lvlText w:val=""/>
+      <w:lvlJc w:val="left"/>
+      <w:pPr>
+        <w:ind w:left="2160" w:hanging="360"/>
+      </w:pPr>
+      <w:rPr>
+        <w:rFonts w:ascii="Wingdings" w:hAnsi="Wingdings" w:hint="default"/>
+      </w:rPr>
+    </w:lvl>
+    <w:lvl w:ilvl="3" w:tplc="04090001" w:tentative="1">
+      <w:start w:val="1"/>
+      <w:numFmt w:val="bullet"/>
+      <w:lvlText w:val=""/>
+      <w:lvlJc w:val="left"/>
+      <w:pPr>
+        <w:ind w:left="2880" w:hanging="360"/>
+      </w:pPr>
+      <w:rPr>
+        <w:rFonts w:ascii="Symbol" w:hAnsi="Symbol" w:hint="default"/>
+      </w:rPr>
+    </w:lvl>
+    <w:lvl w:ilvl="4" w:tplc="04090003" w:tentative="1">
+      <w:start w:val="1"/>
+      <w:numFmt w:val="bullet"/>
+      <w:lvlText w:val="o"/>
+      <w:lvlJc w:val="left"/>
+      <w:pPr>
+        <w:ind w:left="3600" w:hanging="360"/>
+      </w:pPr>
+      <w:rPr>
+        <w:rFonts w:ascii="Courier New" w:hAnsi="Courier New" w:cs="Courier New" w:hint="default"/>
+      </w:rPr>
+    </w:lvl>
+    <w:lvl w:ilvl="5" w:tplc="04090005" w:tentative="1">
+      <w:start w:val="1"/>
+      <w:numFmt w:val="bullet"/>
+      <w:lvlText w:val=""/>
+      <w:lvlJc w:val="left"/>
+      <w:pPr>
+        <w:ind w:left="4320" w:hanging="360"/>
+      </w:pPr>
+      <w:rPr>
+        <w:rFonts w:ascii="Wingdings" w:hAnsi="Wingdings" w:hint="default"/>
+      </w:rPr>
+    </w:lvl>
+    <w:lvl w:ilvl="6" w:tplc="04090001" w:tentative="1">
+      <w:start w:val="1"/>
+      <w:numFmt w:val="bullet"/>
+      <w:lvlText w:val=""/>
+      <w:lvlJc w:val="left"/>
+      <w:pPr>
+        <w:ind w:left="5040" w:hanging="360"/>
+      </w:pPr>
+      <w:rPr>
+        <w:rFonts w:ascii="Symbol" w:hAnsi="Symbol" w:hint="default"/>
+      </w:rPr>
+    </w:lvl>
+    <w:lvl w:ilvl="7" w:tplc="04090003" w:tentative="1">
+      <w:start w:val="1"/>
+      <w:numFmt w:val="bullet"/>
+      <w:lvlText w:val="o"/>
+      <w:lvlJc w:val="left"/>
+      <w:pPr>
+        <w:ind w:left="5760" w:hanging="360"/>
+      </w:pPr>
+      <w:rPr>
+        <w:rFonts w:ascii="Courier New" w:hAnsi="Courier New" w:cs="Courier New" w:hint="default"/>
+      </w:rPr>
+    </w:lvl>
+    <w:lvl w:ilvl="8" w:tplc="04090005" w:tentative="1">
+      <w:start w:val="1"/>
+      <w:numFmt w:val="bullet"/>
+      <w:lvlText w:val=""/>
+      <w:lvlJc w:val="left"/>
+      <w:pPr>
+        <w:ind w:left="6480" w:hanging="360"/>
+      </w:pPr>
+      <w:rPr>
+        <w:rFonts w:ascii="Wingdings" w:hAnsi="Wingdings" w:hint="default"/>
+      </w:rPr>
+    </w:lvl>
+  </w:abstractNum>
+  <w:abstractNum w:abstractNumId="4">
     <w:nsid w:val="4F9129E3"/>
     <w:multiLevelType w:val="hybridMultilevel"/>
     <w:tmpl w:val="45D8F3DC"/>
@@ -1056,7 +1323,7 @@
       </w:rPr>
     </w:lvl>
   </w:abstractNum>
-  <w:abstractNum w:abstractNumId="3" w15:restartNumberingAfterBreak="0">
+  <w:abstractNum w:abstractNumId="5">
     <w:nsid w:val="65CE68C0"/>
     <w:multiLevelType w:val="hybridMultilevel"/>
     <w:tmpl w:val="B54CD9D8"/>
@@ -1169,7 +1436,7 @@
       </w:rPr>
     </w:lvl>
   </w:abstractNum>
-  <w:abstractNum w:abstractNumId="4" w15:restartNumberingAfterBreak="0">
+  <w:abstractNum w:abstractNumId="6">
     <w:nsid w:val="673D50D0"/>
     <w:multiLevelType w:val="hybridMultilevel"/>
     <w:tmpl w:val="DF5C8E78"/>
@@ -1282,7 +1549,7 @@
       </w:rPr>
     </w:lvl>
   </w:abstractNum>
-  <w:abstractNum w:abstractNumId="5" w15:restartNumberingAfterBreak="0">
+  <w:abstractNum w:abstractNumId="7">
     <w:nsid w:val="6BA9764F"/>
     <w:multiLevelType w:val="hybridMultilevel"/>
     <w:tmpl w:val="292AA9D0"/>
@@ -1396,28 +1663,34 @@
     </w:lvl>
   </w:abstractNum>
   <w:num w:numId="1">
-    <w:abstractNumId w:val="4"/>
+    <w:abstractNumId w:val="6"/>
   </w:num>
   <w:num w:numId="2">
-    <w:abstractNumId w:val="3"/>
+    <w:abstractNumId w:val="5"/>
   </w:num>
   <w:num w:numId="3">
-    <w:abstractNumId w:val="2"/>
+    <w:abstractNumId w:val="4"/>
   </w:num>
   <w:num w:numId="4">
     <w:abstractNumId w:val="0"/>
   </w:num>
   <w:num w:numId="5">
-    <w:abstractNumId w:val="5"/>
+    <w:abstractNumId w:val="7"/>
   </w:num>
   <w:num w:numId="6">
+    <w:abstractNumId w:val="2"/>
+  </w:num>
+  <w:num w:numId="7">
     <w:abstractNumId w:val="1"/>
+  </w:num>
+  <w:num w:numId="8">
+    <w:abstractNumId w:val="3"/>
   </w:num>
 </w:numbering>
 </file>
 
 <file path=word/styles.xml><?xml version="1.0" encoding="utf-8"?>
-<w:styles xmlns:mc="http://schemas.openxmlformats.org/markup-compatibility/2006" xmlns:r="http://schemas.openxmlformats.org/officeDocument/2006/relationships" xmlns:w="http://schemas.openxmlformats.org/wordprocessingml/2006/main" xmlns:w14="http://schemas.microsoft.com/office/word/2010/wordml" xmlns:w15="http://schemas.microsoft.com/office/word/2012/wordml" xmlns:w16se="http://schemas.microsoft.com/office/word/2015/wordml/symex" mc:Ignorable="w14 w15 w16se">
+<w:styles xmlns:mc="http://schemas.openxmlformats.org/markup-compatibility/2006" xmlns:r="http://schemas.openxmlformats.org/officeDocument/2006/relationships" xmlns:w="http://schemas.openxmlformats.org/wordprocessingml/2006/main" xmlns:w14="http://schemas.microsoft.com/office/word/2010/wordml" mc:Ignorable="w14">
   <w:docDefaults>
     <w:rPrDefault>
       <w:rPr>
@@ -1433,381 +1706,795 @@
       </w:pPr>
     </w:pPrDefault>
   </w:docDefaults>
-  <w:latentStyles w:defLockedState="0" w:defUIPriority="99" w:defSemiHidden="0" w:defUnhideWhenUsed="0" w:defQFormat="0" w:count="374">
-    <w:lsdException w:name="Normal" w:uiPriority="0" w:qFormat="1"/>
-    <w:lsdException w:name="heading 1" w:uiPriority="9" w:qFormat="1"/>
-    <w:lsdException w:name="heading 2" w:semiHidden="1" w:uiPriority="9" w:unhideWhenUsed="1" w:qFormat="1"/>
-    <w:lsdException w:name="heading 3" w:semiHidden="1" w:uiPriority="9" w:unhideWhenUsed="1" w:qFormat="1"/>
-    <w:lsdException w:name="heading 4" w:semiHidden="1" w:uiPriority="9" w:unhideWhenUsed="1" w:qFormat="1"/>
-    <w:lsdException w:name="heading 5" w:semiHidden="1" w:uiPriority="9" w:unhideWhenUsed="1" w:qFormat="1"/>
-    <w:lsdException w:name="heading 6" w:semiHidden="1" w:uiPriority="9" w:unhideWhenUsed="1" w:qFormat="1"/>
-    <w:lsdException w:name="heading 7" w:semiHidden="1" w:uiPriority="9" w:unhideWhenUsed="1" w:qFormat="1"/>
-    <w:lsdException w:name="heading 8" w:semiHidden="1" w:uiPriority="9" w:unhideWhenUsed="1" w:qFormat="1"/>
-    <w:lsdException w:name="heading 9" w:semiHidden="1" w:uiPriority="9" w:unhideWhenUsed="1" w:qFormat="1"/>
-    <w:lsdException w:name="index 1" w:semiHidden="1" w:unhideWhenUsed="1"/>
-    <w:lsdException w:name="index 2" w:semiHidden="1" w:unhideWhenUsed="1"/>
-    <w:lsdException w:name="index 3" w:semiHidden="1" w:unhideWhenUsed="1"/>
-    <w:lsdException w:name="index 4" w:semiHidden="1" w:unhideWhenUsed="1"/>
-    <w:lsdException w:name="index 5" w:semiHidden="1" w:unhideWhenUsed="1"/>
-    <w:lsdException w:name="index 6" w:semiHidden="1" w:unhideWhenUsed="1"/>
-    <w:lsdException w:name="index 7" w:semiHidden="1" w:unhideWhenUsed="1"/>
-    <w:lsdException w:name="index 8" w:semiHidden="1" w:unhideWhenUsed="1"/>
-    <w:lsdException w:name="index 9" w:semiHidden="1" w:unhideWhenUsed="1"/>
-    <w:lsdException w:name="toc 1" w:semiHidden="1" w:uiPriority="39" w:unhideWhenUsed="1"/>
-    <w:lsdException w:name="toc 2" w:semiHidden="1" w:uiPriority="39" w:unhideWhenUsed="1"/>
-    <w:lsdException w:name="toc 3" w:semiHidden="1" w:uiPriority="39" w:unhideWhenUsed="1"/>
-    <w:lsdException w:name="toc 4" w:semiHidden="1" w:uiPriority="39" w:unhideWhenUsed="1"/>
-    <w:lsdException w:name="toc 5" w:semiHidden="1" w:uiPriority="39" w:unhideWhenUsed="1"/>
-    <w:lsdException w:name="toc 6" w:semiHidden="1" w:uiPriority="39" w:unhideWhenUsed="1"/>
-    <w:lsdException w:name="toc 7" w:semiHidden="1" w:uiPriority="39" w:unhideWhenUsed="1"/>
-    <w:lsdException w:name="toc 8" w:semiHidden="1" w:uiPriority="39" w:unhideWhenUsed="1"/>
-    <w:lsdException w:name="toc 9" w:semiHidden="1" w:uiPriority="39" w:unhideWhenUsed="1"/>
-    <w:lsdException w:name="Normal Indent" w:semiHidden="1" w:unhideWhenUsed="1"/>
-    <w:lsdException w:name="footnote text" w:semiHidden="1" w:unhideWhenUsed="1"/>
-    <w:lsdException w:name="annotation text" w:semiHidden="1" w:unhideWhenUsed="1"/>
-    <w:lsdException w:name="header" w:semiHidden="1" w:unhideWhenUsed="1"/>
-    <w:lsdException w:name="footer" w:semiHidden="1" w:unhideWhenUsed="1"/>
-    <w:lsdException w:name="index heading" w:semiHidden="1" w:unhideWhenUsed="1"/>
-    <w:lsdException w:name="caption" w:semiHidden="1" w:uiPriority="35" w:unhideWhenUsed="1" w:qFormat="1"/>
-    <w:lsdException w:name="table of figures" w:semiHidden="1" w:unhideWhenUsed="1"/>
-    <w:lsdException w:name="envelope address" w:semiHidden="1" w:unhideWhenUsed="1"/>
-    <w:lsdException w:name="envelope return" w:semiHidden="1" w:unhideWhenUsed="1"/>
-    <w:lsdException w:name="footnote reference" w:semiHidden="1" w:unhideWhenUsed="1"/>
-    <w:lsdException w:name="annotation reference" w:semiHidden="1" w:unhideWhenUsed="1"/>
-    <w:lsdException w:name="line number" w:semiHidden="1" w:unhideWhenUsed="1"/>
-    <w:lsdException w:name="page number" w:semiHidden="1" w:unhideWhenUsed="1"/>
-    <w:lsdException w:name="endnote reference" w:semiHidden="1" w:unhideWhenUsed="1"/>
-    <w:lsdException w:name="endnote text" w:semiHidden="1" w:unhideWhenUsed="1"/>
-    <w:lsdException w:name="table of authorities" w:semiHidden="1" w:unhideWhenUsed="1"/>
-    <w:lsdException w:name="macro" w:semiHidden="1" w:unhideWhenUsed="1"/>
-    <w:lsdException w:name="toa heading" w:semiHidden="1" w:unhideWhenUsed="1"/>
-    <w:lsdException w:name="List" w:semiHidden="1" w:unhideWhenUsed="1"/>
-    <w:lsdException w:name="List Bullet" w:semiHidden="1" w:unhideWhenUsed="1"/>
-    <w:lsdException w:name="List Number" w:semiHidden="1" w:unhideWhenUsed="1"/>
-    <w:lsdException w:name="List 2" w:semiHidden="1" w:unhideWhenUsed="1"/>
-    <w:lsdException w:name="List 3" w:semiHidden="1" w:unhideWhenUsed="1"/>
-    <w:lsdException w:name="List 4" w:semiHidden="1" w:unhideWhenUsed="1"/>
-    <w:lsdException w:name="List 5" w:semiHidden="1" w:unhideWhenUsed="1"/>
-    <w:lsdException w:name="List Bullet 2" w:semiHidden="1" w:unhideWhenUsed="1"/>
-    <w:lsdException w:name="List Bullet 3" w:semiHidden="1" w:unhideWhenUsed="1"/>
-    <w:lsdException w:name="List Bullet 4" w:semiHidden="1" w:unhideWhenUsed="1"/>
-    <w:lsdException w:name="List Bullet 5" w:semiHidden="1" w:unhideWhenUsed="1"/>
-    <w:lsdException w:name="List Number 2" w:semiHidden="1" w:unhideWhenUsed="1"/>
-    <w:lsdException w:name="List Number 3" w:semiHidden="1" w:unhideWhenUsed="1"/>
-    <w:lsdException w:name="List Number 4" w:semiHidden="1" w:unhideWhenUsed="1"/>
-    <w:lsdException w:name="List Number 5" w:semiHidden="1" w:unhideWhenUsed="1"/>
-    <w:lsdException w:name="Title" w:uiPriority="10" w:qFormat="1"/>
-    <w:lsdException w:name="Closing" w:semiHidden="1" w:unhideWhenUsed="1"/>
-    <w:lsdException w:name="Signature" w:semiHidden="1" w:unhideWhenUsed="1"/>
-    <w:lsdException w:name="Default Paragraph Font" w:semiHidden="1" w:uiPriority="1" w:unhideWhenUsed="1"/>
-    <w:lsdException w:name="Body Text" w:semiHidden="1" w:unhideWhenUsed="1"/>
-    <w:lsdException w:name="Body Text Indent" w:semiHidden="1" w:unhideWhenUsed="1"/>
-    <w:lsdException w:name="List Continue" w:semiHidden="1" w:unhideWhenUsed="1"/>
-    <w:lsdException w:name="List Continue 2" w:semiHidden="1" w:unhideWhenUsed="1"/>
-    <w:lsdException w:name="List Continue 3" w:semiHidden="1" w:unhideWhenUsed="1"/>
-    <w:lsdException w:name="List Continue 4" w:semiHidden="1" w:unhideWhenUsed="1"/>
-    <w:lsdException w:name="List Continue 5" w:semiHidden="1" w:unhideWhenUsed="1"/>
-    <w:lsdException w:name="Message Header" w:semiHidden="1" w:unhideWhenUsed="1"/>
-    <w:lsdException w:name="Subtitle" w:uiPriority="11" w:qFormat="1"/>
-    <w:lsdException w:name="Salutation" w:semiHidden="1" w:unhideWhenUsed="1"/>
-    <w:lsdException w:name="Date" w:semiHidden="1" w:unhideWhenUsed="1"/>
-    <w:lsdException w:name="Body Text First Indent" w:semiHidden="1" w:unhideWhenUsed="1"/>
-    <w:lsdException w:name="Body Text First Indent 2" w:semiHidden="1" w:unhideWhenUsed="1"/>
-    <w:lsdException w:name="Note Heading" w:semiHidden="1" w:unhideWhenUsed="1"/>
-    <w:lsdException w:name="Body Text 2" w:semiHidden="1" w:unhideWhenUsed="1"/>
-    <w:lsdException w:name="Body Text 3" w:semiHidden="1" w:unhideWhenUsed="1"/>
-    <w:lsdException w:name="Body Text Indent 2" w:semiHidden="1" w:unhideWhenUsed="1"/>
-    <w:lsdException w:name="Body Text Indent 3" w:semiHidden="1" w:unhideWhenUsed="1"/>
-    <w:lsdException w:name="Block Text" w:semiHidden="1" w:unhideWhenUsed="1"/>
-    <w:lsdException w:name="Hyperlink" w:semiHidden="1" w:unhideWhenUsed="1"/>
-    <w:lsdException w:name="FollowedHyperlink" w:semiHidden="1" w:unhideWhenUsed="1"/>
-    <w:lsdException w:name="Strong" w:uiPriority="22" w:qFormat="1"/>
-    <w:lsdException w:name="Emphasis" w:uiPriority="20" w:qFormat="1"/>
-    <w:lsdException w:name="Document Map" w:semiHidden="1" w:unhideWhenUsed="1"/>
-    <w:lsdException w:name="Plain Text" w:semiHidden="1" w:unhideWhenUsed="1"/>
-    <w:lsdException w:name="E-mail Signature" w:semiHidden="1" w:unhideWhenUsed="1"/>
-    <w:lsdException w:name="HTML Top of Form" w:semiHidden="1" w:unhideWhenUsed="1"/>
-    <w:lsdException w:name="HTML Bottom of Form" w:semiHidden="1" w:unhideWhenUsed="1"/>
-    <w:lsdException w:name="Normal (Web)" w:semiHidden="1" w:unhideWhenUsed="1"/>
-    <w:lsdException w:name="HTML Acronym" w:semiHidden="1" w:unhideWhenUsed="1"/>
-    <w:lsdException w:name="HTML Address" w:semiHidden="1" w:unhideWhenUsed="1"/>
-    <w:lsdException w:name="HTML Cite" w:semiHidden="1" w:unhideWhenUsed="1"/>
-    <w:lsdException w:name="HTML Code" w:semiHidden="1" w:unhideWhenUsed="1"/>
-    <w:lsdException w:name="HTML Definition" w:semiHidden="1" w:unhideWhenUsed="1"/>
-    <w:lsdException w:name="HTML Keyboard" w:semiHidden="1" w:unhideWhenUsed="1"/>
-    <w:lsdException w:name="HTML Preformatted" w:semiHidden="1" w:unhideWhenUsed="1"/>
-    <w:lsdException w:name="HTML Sample" w:semiHidden="1" w:unhideWhenUsed="1"/>
-    <w:lsdException w:name="HTML Typewriter" w:semiHidden="1" w:unhideWhenUsed="1"/>
-    <w:lsdException w:name="HTML Variable" w:semiHidden="1" w:unhideWhenUsed="1"/>
-    <w:lsdException w:name="Normal Table" w:semiHidden="1" w:unhideWhenUsed="1"/>
-    <w:lsdException w:name="annotation subject" w:semiHidden="1" w:unhideWhenUsed="1"/>
-    <w:lsdException w:name="No List" w:semiHidden="1" w:unhideWhenUsed="1"/>
-    <w:lsdException w:name="Outline List 1" w:semiHidden="1" w:unhideWhenUsed="1"/>
-    <w:lsdException w:name="Outline List 2" w:semiHidden="1" w:unhideWhenUsed="1"/>
-    <w:lsdException w:name="Outline List 3" w:semiHidden="1" w:unhideWhenUsed="1"/>
-    <w:lsdException w:name="Table Simple 1" w:semiHidden="1" w:unhideWhenUsed="1"/>
-    <w:lsdException w:name="Table Simple 2" w:semiHidden="1" w:unhideWhenUsed="1"/>
-    <w:lsdException w:name="Table Simple 3" w:semiHidden="1" w:unhideWhenUsed="1"/>
-    <w:lsdException w:name="Table Classic 1" w:semiHidden="1" w:unhideWhenUsed="1"/>
-    <w:lsdException w:name="Table Classic 2" w:semiHidden="1" w:unhideWhenUsed="1"/>
-    <w:lsdException w:name="Table Classic 3" w:semiHidden="1" w:unhideWhenUsed="1"/>
-    <w:lsdException w:name="Table Classic 4" w:semiHidden="1" w:unhideWhenUsed="1"/>
-    <w:lsdException w:name="Table Colorful 1" w:semiHidden="1" w:unhideWhenUsed="1"/>
-    <w:lsdException w:name="Table Colorful 2" w:semiHidden="1" w:unhideWhenUsed="1"/>
-    <w:lsdException w:name="Table Colorful 3" w:semiHidden="1" w:unhideWhenUsed="1"/>
-    <w:lsdException w:name="Table Columns 1" w:semiHidden="1" w:unhideWhenUsed="1"/>
-    <w:lsdException w:name="Table Columns 2" w:semiHidden="1" w:unhideWhenUsed="1"/>
-    <w:lsdException w:name="Table Columns 3" w:semiHidden="1" w:unhideWhenUsed="1"/>
-    <w:lsdException w:name="Table Columns 4" w:semiHidden="1" w:unhideWhenUsed="1"/>
-    <w:lsdException w:name="Table Columns 5" w:semiHidden="1" w:unhideWhenUsed="1"/>
-    <w:lsdException w:name="Table Grid 1" w:semiHidden="1" w:unhideWhenUsed="1"/>
-    <w:lsdException w:name="Table Grid 2" w:semiHidden="1" w:unhideWhenUsed="1"/>
-    <w:lsdException w:name="Table Grid 3" w:semiHidden="1" w:unhideWhenUsed="1"/>
-    <w:lsdException w:name="Table Grid 4" w:semiHidden="1" w:unhideWhenUsed="1"/>
-    <w:lsdException w:name="Table Grid 5" w:semiHidden="1" w:unhideWhenUsed="1"/>
-    <w:lsdException w:name="Table Grid 6" w:semiHidden="1" w:unhideWhenUsed="1"/>
-    <w:lsdException w:name="Table Grid 7" w:semiHidden="1" w:unhideWhenUsed="1"/>
-    <w:lsdException w:name="Table Grid 8" w:semiHidden="1" w:unhideWhenUsed="1"/>
-    <w:lsdException w:name="Table List 1" w:semiHidden="1" w:unhideWhenUsed="1"/>
-    <w:lsdException w:name="Table List 2" w:semiHidden="1" w:unhideWhenUsed="1"/>
-    <w:lsdException w:name="Table List 3" w:semiHidden="1" w:unhideWhenUsed="1"/>
-    <w:lsdException w:name="Table List 4" w:semiHidden="1" w:unhideWhenUsed="1"/>
-    <w:lsdException w:name="Table List 5" w:semiHidden="1" w:unhideWhenUsed="1"/>
-    <w:lsdException w:name="Table List 6" w:semiHidden="1" w:unhideWhenUsed="1"/>
-    <w:lsdException w:name="Table List 7" w:semiHidden="1" w:unhideWhenUsed="1"/>
-    <w:lsdException w:name="Table List 8" w:semiHidden="1" w:unhideWhenUsed="1"/>
-    <w:lsdException w:name="Table 3D effects 1" w:semiHidden="1" w:unhideWhenUsed="1"/>
-    <w:lsdException w:name="Table 3D effects 2" w:semiHidden="1" w:unhideWhenUsed="1"/>
-    <w:lsdException w:name="Table 3D effects 3" w:semiHidden="1" w:unhideWhenUsed="1"/>
-    <w:lsdException w:name="Table Contemporary" w:semiHidden="1" w:unhideWhenUsed="1"/>
-    <w:lsdException w:name="Table Elegant" w:semiHidden="1" w:unhideWhenUsed="1"/>
-    <w:lsdException w:name="Table Professional" w:semiHidden="1" w:unhideWhenUsed="1"/>
-    <w:lsdException w:name="Table Subtle 1" w:semiHidden="1" w:unhideWhenUsed="1"/>
-    <w:lsdException w:name="Table Subtle 2" w:semiHidden="1" w:unhideWhenUsed="1"/>
-    <w:lsdException w:name="Table Web 1" w:semiHidden="1" w:unhideWhenUsed="1"/>
-    <w:lsdException w:name="Table Web 2" w:semiHidden="1" w:unhideWhenUsed="1"/>
-    <w:lsdException w:name="Table Web 3" w:semiHidden="1" w:unhideWhenUsed="1"/>
-    <w:lsdException w:name="Balloon Text" w:semiHidden="1" w:unhideWhenUsed="1"/>
-    <w:lsdException w:name="Table Grid" w:semiHidden="1" w:uiPriority="59" w:unhideWhenUsed="1"/>
-    <w:lsdException w:name="Table Theme" w:semiHidden="1" w:unhideWhenUsed="1"/>
-    <w:lsdException w:name="Placeholder Text" w:semiHidden="1"/>
-    <w:lsdException w:name="No Spacing" w:uiPriority="1" w:qFormat="1"/>
-    <w:lsdException w:name="Light Shading" w:uiPriority="60"/>
-    <w:lsdException w:name="Light List" w:uiPriority="61"/>
-    <w:lsdException w:name="Light Grid" w:uiPriority="62"/>
-    <w:lsdException w:name="Medium Shading 1" w:uiPriority="63"/>
-    <w:lsdException w:name="Medium Shading 2" w:uiPriority="64"/>
-    <w:lsdException w:name="Medium List 1" w:uiPriority="65"/>
-    <w:lsdException w:name="Medium List 2" w:uiPriority="66"/>
-    <w:lsdException w:name="Medium Grid 1" w:uiPriority="67"/>
-    <w:lsdException w:name="Medium Grid 2" w:uiPriority="68"/>
-    <w:lsdException w:name="Medium Grid 3" w:uiPriority="69"/>
-    <w:lsdException w:name="Dark List" w:uiPriority="70"/>
-    <w:lsdException w:name="Colorful Shading" w:uiPriority="71"/>
-    <w:lsdException w:name="Colorful List" w:uiPriority="72"/>
-    <w:lsdException w:name="Colorful Grid" w:uiPriority="73"/>
-    <w:lsdException w:name="Light Shading Accent 1" w:uiPriority="60"/>
-    <w:lsdException w:name="Light List Accent 1" w:uiPriority="61"/>
-    <w:lsdException w:name="Light Grid Accent 1" w:uiPriority="62"/>
-    <w:lsdException w:name="Medium Shading 1 Accent 1" w:uiPriority="63"/>
-    <w:lsdException w:name="Medium Shading 2 Accent 1" w:uiPriority="64"/>
-    <w:lsdException w:name="Medium List 1 Accent 1" w:uiPriority="65"/>
-    <w:lsdException w:name="Revision" w:semiHidden="1"/>
-    <w:lsdException w:name="List Paragraph" w:uiPriority="34" w:qFormat="1"/>
-    <w:lsdException w:name="Quote" w:uiPriority="29" w:qFormat="1"/>
-    <w:lsdException w:name="Intense Quote" w:uiPriority="30" w:qFormat="1"/>
-    <w:lsdException w:name="Medium List 2 Accent 1" w:uiPriority="66"/>
-    <w:lsdException w:name="Medium Grid 1 Accent 1" w:uiPriority="67"/>
-    <w:lsdException w:name="Medium Grid 2 Accent 1" w:uiPriority="68"/>
-    <w:lsdException w:name="Medium Grid 3 Accent 1" w:uiPriority="69"/>
-    <w:lsdException w:name="Dark List Accent 1" w:uiPriority="70"/>
-    <w:lsdException w:name="Colorful Shading Accent 1" w:uiPriority="71"/>
-    <w:lsdException w:name="Colorful List Accent 1" w:uiPriority="72"/>
-    <w:lsdException w:name="Colorful Grid Accent 1" w:uiPriority="73"/>
-    <w:lsdException w:name="Light Shading Accent 2" w:uiPriority="60"/>
-    <w:lsdException w:name="Light List Accent 2" w:uiPriority="61"/>
-    <w:lsdException w:name="Light Grid Accent 2" w:uiPriority="62"/>
-    <w:lsdException w:name="Medium Shading 1 Accent 2" w:uiPriority="63"/>
-    <w:lsdException w:name="Medium Shading 2 Accent 2" w:uiPriority="64"/>
-    <w:lsdException w:name="Medium List 1 Accent 2" w:uiPriority="65"/>
-    <w:lsdException w:name="Medium List 2 Accent 2" w:uiPriority="66"/>
-    <w:lsdException w:name="Medium Grid 1 Accent 2" w:uiPriority="67"/>
-    <w:lsdException w:name="Medium Grid 2 Accent 2" w:uiPriority="68"/>
-    <w:lsdException w:name="Medium Grid 3 Accent 2" w:uiPriority="69"/>
-    <w:lsdException w:name="Dark List Accent 2" w:uiPriority="70"/>
-    <w:lsdException w:name="Colorful Shading Accent 2" w:uiPriority="71"/>
-    <w:lsdException w:name="Colorful List Accent 2" w:uiPriority="72"/>
-    <w:lsdException w:name="Colorful Grid Accent 2" w:uiPriority="73"/>
-    <w:lsdException w:name="Light Shading Accent 3" w:uiPriority="60"/>
-    <w:lsdException w:name="Light List Accent 3" w:uiPriority="61"/>
-    <w:lsdException w:name="Light Grid Accent 3" w:uiPriority="62"/>
-    <w:lsdException w:name="Medium Shading 1 Accent 3" w:uiPriority="63"/>
-    <w:lsdException w:name="Medium Shading 2 Accent 3" w:uiPriority="64"/>
-    <w:lsdException w:name="Medium List 1 Accent 3" w:uiPriority="65"/>
-    <w:lsdException w:name="Medium List 2 Accent 3" w:uiPriority="66"/>
-    <w:lsdException w:name="Medium Grid 1 Accent 3" w:uiPriority="67"/>
-    <w:lsdException w:name="Medium Grid 2 Accent 3" w:uiPriority="68"/>
-    <w:lsdException w:name="Medium Grid 3 Accent 3" w:uiPriority="69"/>
-    <w:lsdException w:name="Dark List Accent 3" w:uiPriority="70"/>
-    <w:lsdException w:name="Colorful Shading Accent 3" w:uiPriority="71"/>
-    <w:lsdException w:name="Colorful List Accent 3" w:uiPriority="72"/>
-    <w:lsdException w:name="Colorful Grid Accent 3" w:uiPriority="73"/>
-    <w:lsdException w:name="Light Shading Accent 4" w:uiPriority="60"/>
-    <w:lsdException w:name="Light List Accent 4" w:uiPriority="61"/>
-    <w:lsdException w:name="Light Grid Accent 4" w:uiPriority="62"/>
-    <w:lsdException w:name="Medium Shading 1 Accent 4" w:uiPriority="63"/>
-    <w:lsdException w:name="Medium Shading 2 Accent 4" w:uiPriority="64"/>
-    <w:lsdException w:name="Medium List 1 Accent 4" w:uiPriority="65"/>
-    <w:lsdException w:name="Medium List 2 Accent 4" w:uiPriority="66"/>
-    <w:lsdException w:name="Medium Grid 1 Accent 4" w:uiPriority="67"/>
-    <w:lsdException w:name="Medium Grid 2 Accent 4" w:uiPriority="68"/>
-    <w:lsdException w:name="Medium Grid 3 Accent 4" w:uiPriority="69"/>
-    <w:lsdException w:name="Dark List Accent 4" w:uiPriority="70"/>
-    <w:lsdException w:name="Colorful Shading Accent 4" w:uiPriority="71"/>
-    <w:lsdException w:name="Colorful List Accent 4" w:uiPriority="72"/>
-    <w:lsdException w:name="Colorful Grid Accent 4" w:uiPriority="73"/>
-    <w:lsdException w:name="Light Shading Accent 5" w:uiPriority="60"/>
-    <w:lsdException w:name="Light List Accent 5" w:uiPriority="61"/>
-    <w:lsdException w:name="Light Grid Accent 5" w:uiPriority="62"/>
-    <w:lsdException w:name="Medium Shading 1 Accent 5" w:uiPriority="63"/>
-    <w:lsdException w:name="Medium Shading 2 Accent 5" w:uiPriority="64"/>
-    <w:lsdException w:name="Medium List 1 Accent 5" w:uiPriority="65"/>
-    <w:lsdException w:name="Medium List 2 Accent 5" w:uiPriority="66"/>
-    <w:lsdException w:name="Medium Grid 1 Accent 5" w:uiPriority="67"/>
-    <w:lsdException w:name="Medium Grid 2 Accent 5" w:uiPriority="68"/>
-    <w:lsdException w:name="Medium Grid 3 Accent 5" w:uiPriority="69"/>
-    <w:lsdException w:name="Dark List Accent 5" w:uiPriority="70"/>
-    <w:lsdException w:name="Colorful Shading Accent 5" w:uiPriority="71"/>
-    <w:lsdException w:name="Colorful List Accent 5" w:uiPriority="72"/>
-    <w:lsdException w:name="Colorful Grid Accent 5" w:uiPriority="73"/>
-    <w:lsdException w:name="Light Shading Accent 6" w:uiPriority="60"/>
-    <w:lsdException w:name="Light List Accent 6" w:uiPriority="61"/>
-    <w:lsdException w:name="Light Grid Accent 6" w:uiPriority="62"/>
-    <w:lsdException w:name="Medium Shading 1 Accent 6" w:uiPriority="63"/>
-    <w:lsdException w:name="Medium Shading 2 Accent 6" w:uiPriority="64"/>
-    <w:lsdException w:name="Medium List 1 Accent 6" w:uiPriority="65"/>
-    <w:lsdException w:name="Medium List 2 Accent 6" w:uiPriority="66"/>
-    <w:lsdException w:name="Medium Grid 1 Accent 6" w:uiPriority="67"/>
-    <w:lsdException w:name="Medium Grid 2 Accent 6" w:uiPriority="68"/>
-    <w:lsdException w:name="Medium Grid 3 Accent 6" w:uiPriority="69"/>
-    <w:lsdException w:name="Dark List Accent 6" w:uiPriority="70"/>
-    <w:lsdException w:name="Colorful Shading Accent 6" w:uiPriority="71"/>
-    <w:lsdException w:name="Colorful List Accent 6" w:uiPriority="72"/>
-    <w:lsdException w:name="Colorful Grid Accent 6" w:uiPriority="73"/>
-    <w:lsdException w:name="Subtle Emphasis" w:uiPriority="19" w:qFormat="1"/>
-    <w:lsdException w:name="Intense Emphasis" w:uiPriority="21" w:qFormat="1"/>
-    <w:lsdException w:name="Subtle Reference" w:uiPriority="31" w:qFormat="1"/>
-    <w:lsdException w:name="Intense Reference" w:uiPriority="32" w:qFormat="1"/>
-    <w:lsdException w:name="Book Title" w:uiPriority="33" w:qFormat="1"/>
-    <w:lsdException w:name="Bibliography" w:semiHidden="1" w:uiPriority="37" w:unhideWhenUsed="1"/>
-    <w:lsdException w:name="TOC Heading" w:semiHidden="1" w:uiPriority="39" w:unhideWhenUsed="1" w:qFormat="1"/>
-    <w:lsdException w:name="Plain Table 1" w:uiPriority="41"/>
-    <w:lsdException w:name="Plain Table 2" w:uiPriority="42"/>
-    <w:lsdException w:name="Plain Table 3" w:uiPriority="43"/>
-    <w:lsdException w:name="Plain Table 4" w:uiPriority="44"/>
-    <w:lsdException w:name="Plain Table 5" w:uiPriority="45"/>
-    <w:lsdException w:name="Grid Table Light" w:uiPriority="40"/>
-    <w:lsdException w:name="Grid Table 1 Light" w:uiPriority="46"/>
-    <w:lsdException w:name="Grid Table 2" w:uiPriority="47"/>
-    <w:lsdException w:name="Grid Table 3" w:uiPriority="48"/>
-    <w:lsdException w:name="Grid Table 4" w:uiPriority="49"/>
-    <w:lsdException w:name="Grid Table 5 Dark" w:uiPriority="50"/>
-    <w:lsdException w:name="Grid Table 6 Colorful" w:uiPriority="51"/>
-    <w:lsdException w:name="Grid Table 7 Colorful" w:uiPriority="52"/>
-    <w:lsdException w:name="Grid Table 1 Light Accent 1" w:uiPriority="46"/>
-    <w:lsdException w:name="Grid Table 2 Accent 1" w:uiPriority="47"/>
-    <w:lsdException w:name="Grid Table 3 Accent 1" w:uiPriority="48"/>
-    <w:lsdException w:name="Grid Table 4 Accent 1" w:uiPriority="49"/>
-    <w:lsdException w:name="Grid Table 5 Dark Accent 1" w:uiPriority="50"/>
-    <w:lsdException w:name="Grid Table 6 Colorful Accent 1" w:uiPriority="51"/>
-    <w:lsdException w:name="Grid Table 7 Colorful Accent 1" w:uiPriority="52"/>
-    <w:lsdException w:name="Grid Table 1 Light Accent 2" w:uiPriority="46"/>
-    <w:lsdException w:name="Grid Table 2 Accent 2" w:uiPriority="47"/>
-    <w:lsdException w:name="Grid Table 3 Accent 2" w:uiPriority="48"/>
-    <w:lsdException w:name="Grid Table 4 Accent 2" w:uiPriority="49"/>
-    <w:lsdException w:name="Grid Table 5 Dark Accent 2" w:uiPriority="50"/>
-    <w:lsdException w:name="Grid Table 6 Colorful Accent 2" w:uiPriority="51"/>
-    <w:lsdException w:name="Grid Table 7 Colorful Accent 2" w:uiPriority="52"/>
-    <w:lsdException w:name="Grid Table 1 Light Accent 3" w:uiPriority="46"/>
-    <w:lsdException w:name="Grid Table 2 Accent 3" w:uiPriority="47"/>
-    <w:lsdException w:name="Grid Table 3 Accent 3" w:uiPriority="48"/>
-    <w:lsdException w:name="Grid Table 4 Accent 3" w:uiPriority="49"/>
-    <w:lsdException w:name="Grid Table 5 Dark Accent 3" w:uiPriority="50"/>
-    <w:lsdException w:name="Grid Table 6 Colorful Accent 3" w:uiPriority="51"/>
-    <w:lsdException w:name="Grid Table 7 Colorful Accent 3" w:uiPriority="52"/>
-    <w:lsdException w:name="Grid Table 1 Light Accent 4" w:uiPriority="46"/>
-    <w:lsdException w:name="Grid Table 2 Accent 4" w:uiPriority="47"/>
-    <w:lsdException w:name="Grid Table 3 Accent 4" w:uiPriority="48"/>
-    <w:lsdException w:name="Grid Table 4 Accent 4" w:uiPriority="49"/>
-    <w:lsdException w:name="Grid Table 5 Dark Accent 4" w:uiPriority="50"/>
-    <w:lsdException w:name="Grid Table 6 Colorful Accent 4" w:uiPriority="51"/>
-    <w:lsdException w:name="Grid Table 7 Colorful Accent 4" w:uiPriority="52"/>
-    <w:lsdException w:name="Grid Table 1 Light Accent 5" w:uiPriority="46"/>
-    <w:lsdException w:name="Grid Table 2 Accent 5" w:uiPriority="47"/>
-    <w:lsdException w:name="Grid Table 3 Accent 5" w:uiPriority="48"/>
-    <w:lsdException w:name="Grid Table 4 Accent 5" w:uiPriority="49"/>
-    <w:lsdException w:name="Grid Table 5 Dark Accent 5" w:uiPriority="50"/>
-    <w:lsdException w:name="Grid Table 6 Colorful Accent 5" w:uiPriority="51"/>
-    <w:lsdException w:name="Grid Table 7 Colorful Accent 5" w:uiPriority="52"/>
-    <w:lsdException w:name="Grid Table 1 Light Accent 6" w:uiPriority="46"/>
-    <w:lsdException w:name="Grid Table 2 Accent 6" w:uiPriority="47"/>
-    <w:lsdException w:name="Grid Table 3 Accent 6" w:uiPriority="48"/>
-    <w:lsdException w:name="Grid Table 4 Accent 6" w:uiPriority="49"/>
-    <w:lsdException w:name="Grid Table 5 Dark Accent 6" w:uiPriority="50"/>
-    <w:lsdException w:name="Grid Table 6 Colorful Accent 6" w:uiPriority="51"/>
-    <w:lsdException w:name="Grid Table 7 Colorful Accent 6" w:uiPriority="52"/>
-    <w:lsdException w:name="List Table 1 Light" w:uiPriority="46"/>
-    <w:lsdException w:name="List Table 2" w:uiPriority="47"/>
-    <w:lsdException w:name="List Table 3" w:uiPriority="48"/>
-    <w:lsdException w:name="List Table 4" w:uiPriority="49"/>
-    <w:lsdException w:name="List Table 5 Dark" w:uiPriority="50"/>
-    <w:lsdException w:name="List Table 6 Colorful" w:uiPriority="51"/>
-    <w:lsdException w:name="List Table 7 Colorful" w:uiPriority="52"/>
-    <w:lsdException w:name="List Table 1 Light Accent 1" w:uiPriority="46"/>
-    <w:lsdException w:name="List Table 2 Accent 1" w:uiPriority="47"/>
-    <w:lsdException w:name="List Table 3 Accent 1" w:uiPriority="48"/>
-    <w:lsdException w:name="List Table 4 Accent 1" w:uiPriority="49"/>
-    <w:lsdException w:name="List Table 5 Dark Accent 1" w:uiPriority="50"/>
-    <w:lsdException w:name="List Table 6 Colorful Accent 1" w:uiPriority="51"/>
-    <w:lsdException w:name="List Table 7 Colorful Accent 1" w:uiPriority="52"/>
-    <w:lsdException w:name="List Table 1 Light Accent 2" w:uiPriority="46"/>
-    <w:lsdException w:name="List Table 2 Accent 2" w:uiPriority="47"/>
-    <w:lsdException w:name="List Table 3 Accent 2" w:uiPriority="48"/>
-    <w:lsdException w:name="List Table 4 Accent 2" w:uiPriority="49"/>
-    <w:lsdException w:name="List Table 5 Dark Accent 2" w:uiPriority="50"/>
-    <w:lsdException w:name="List Table 6 Colorful Accent 2" w:uiPriority="51"/>
-    <w:lsdException w:name="List Table 7 Colorful Accent 2" w:uiPriority="52"/>
-    <w:lsdException w:name="List Table 1 Light Accent 3" w:uiPriority="46"/>
-    <w:lsdException w:name="List Table 2 Accent 3" w:uiPriority="47"/>
-    <w:lsdException w:name="List Table 3 Accent 3" w:uiPriority="48"/>
-    <w:lsdException w:name="List Table 4 Accent 3" w:uiPriority="49"/>
-    <w:lsdException w:name="List Table 5 Dark Accent 3" w:uiPriority="50"/>
-    <w:lsdException w:name="List Table 6 Colorful Accent 3" w:uiPriority="51"/>
-    <w:lsdException w:name="List Table 7 Colorful Accent 3" w:uiPriority="52"/>
-    <w:lsdException w:name="List Table 1 Light Accent 4" w:uiPriority="46"/>
-    <w:lsdException w:name="List Table 2 Accent 4" w:uiPriority="47"/>
-    <w:lsdException w:name="List Table 3 Accent 4" w:uiPriority="48"/>
-    <w:lsdException w:name="List Table 4 Accent 4" w:uiPriority="49"/>
-    <w:lsdException w:name="List Table 5 Dark Accent 4" w:uiPriority="50"/>
-    <w:lsdException w:name="List Table 6 Colorful Accent 4" w:uiPriority="51"/>
-    <w:lsdException w:name="List Table 7 Colorful Accent 4" w:uiPriority="52"/>
-    <w:lsdException w:name="List Table 1 Light Accent 5" w:uiPriority="46"/>
-    <w:lsdException w:name="List Table 2 Accent 5" w:uiPriority="47"/>
-    <w:lsdException w:name="List Table 3 Accent 5" w:uiPriority="48"/>
-    <w:lsdException w:name="List Table 4 Accent 5" w:uiPriority="49"/>
-    <w:lsdException w:name="List Table 5 Dark Accent 5" w:uiPriority="50"/>
-    <w:lsdException w:name="List Table 6 Colorful Accent 5" w:uiPriority="51"/>
-    <w:lsdException w:name="List Table 7 Colorful Accent 5" w:uiPriority="52"/>
-    <w:lsdException w:name="List Table 1 Light Accent 6" w:uiPriority="46"/>
-    <w:lsdException w:name="List Table 2 Accent 6" w:uiPriority="47"/>
-    <w:lsdException w:name="List Table 3 Accent 6" w:uiPriority="48"/>
-    <w:lsdException w:name="List Table 4 Accent 6" w:uiPriority="49"/>
-    <w:lsdException w:name="List Table 5 Dark Accent 6" w:uiPriority="50"/>
-    <w:lsdException w:name="List Table 6 Colorful Accent 6" w:uiPriority="51"/>
-    <w:lsdException w:name="List Table 7 Colorful Accent 6" w:uiPriority="52"/>
-    <w:lsdException w:name="Mention" w:semiHidden="1" w:unhideWhenUsed="1"/>
-    <w:lsdException w:name="Smart Hyperlink" w:semiHidden="1" w:unhideWhenUsed="1"/>
-    <w:lsdException w:name="Hashtag" w:semiHidden="1" w:unhideWhenUsed="1"/>
+  <w:latentStyles w:defLockedState="0" w:defUIPriority="99" w:defSemiHidden="1" w:defUnhideWhenUsed="1" w:defQFormat="0" w:count="267">
+    <w:lsdException w:name="Normal" w:semiHidden="0" w:uiPriority="0" w:unhideWhenUsed="0" w:qFormat="1"/>
+    <w:lsdException w:name="heading 1" w:semiHidden="0" w:uiPriority="9" w:unhideWhenUsed="0" w:qFormat="1"/>
+    <w:lsdException w:name="heading 2" w:uiPriority="9" w:qFormat="1"/>
+    <w:lsdException w:name="heading 3" w:uiPriority="9" w:qFormat="1"/>
+    <w:lsdException w:name="heading 4" w:uiPriority="9" w:qFormat="1"/>
+    <w:lsdException w:name="heading 5" w:uiPriority="9" w:qFormat="1"/>
+    <w:lsdException w:name="heading 6" w:uiPriority="9" w:qFormat="1"/>
+    <w:lsdException w:name="heading 7" w:uiPriority="9" w:qFormat="1"/>
+    <w:lsdException w:name="heading 8" w:uiPriority="9" w:qFormat="1"/>
+    <w:lsdException w:name="heading 9" w:uiPriority="9" w:qFormat="1"/>
+    <w:lsdException w:name="toc 1" w:uiPriority="39"/>
+    <w:lsdException w:name="toc 2" w:uiPriority="39"/>
+    <w:lsdException w:name="toc 3" w:uiPriority="39"/>
+    <w:lsdException w:name="toc 4" w:uiPriority="39"/>
+    <w:lsdException w:name="toc 5" w:uiPriority="39"/>
+    <w:lsdException w:name="toc 6" w:uiPriority="39"/>
+    <w:lsdException w:name="toc 7" w:uiPriority="39"/>
+    <w:lsdException w:name="toc 8" w:uiPriority="39"/>
+    <w:lsdException w:name="toc 9" w:uiPriority="39"/>
+    <w:lsdException w:name="caption" w:uiPriority="35" w:qFormat="1"/>
+    <w:lsdException w:name="Title" w:semiHidden="0" w:uiPriority="10" w:unhideWhenUsed="0" w:qFormat="1"/>
+    <w:lsdException w:name="Default Paragraph Font" w:uiPriority="1"/>
+    <w:lsdException w:name="Subtitle" w:semiHidden="0" w:uiPriority="11" w:unhideWhenUsed="0" w:qFormat="1"/>
+    <w:lsdException w:name="Strong" w:semiHidden="0" w:uiPriority="22" w:unhideWhenUsed="0" w:qFormat="1"/>
+    <w:lsdException w:name="Emphasis" w:semiHidden="0" w:uiPriority="20" w:unhideWhenUsed="0" w:qFormat="1"/>
+    <w:lsdException w:name="Table Grid" w:uiPriority="59"/>
+    <w:lsdException w:name="Placeholder Text" w:unhideWhenUsed="0"/>
+    <w:lsdException w:name="No Spacing" w:semiHidden="0" w:uiPriority="1" w:unhideWhenUsed="0" w:qFormat="1"/>
+    <w:lsdException w:name="Light Shading" w:semiHidden="0" w:uiPriority="60" w:unhideWhenUsed="0"/>
+    <w:lsdException w:name="Light List" w:semiHidden="0" w:uiPriority="61" w:unhideWhenUsed="0"/>
+    <w:lsdException w:name="Light Grid" w:semiHidden="0" w:uiPriority="62" w:unhideWhenUsed="0"/>
+    <w:lsdException w:name="Medium Shading 1" w:semiHidden="0" w:uiPriority="63" w:unhideWhenUsed="0"/>
+    <w:lsdException w:name="Medium Shading 2" w:semiHidden="0" w:uiPriority="64" w:unhideWhenUsed="0"/>
+    <w:lsdException w:name="Medium List 1" w:semiHidden="0" w:uiPriority="65" w:unhideWhenUsed="0"/>
+    <w:lsdException w:name="Medium List 2" w:semiHidden="0" w:uiPriority="66" w:unhideWhenUsed="0"/>
+    <w:lsdException w:name="Medium Grid 1" w:semiHidden="0" w:uiPriority="67" w:unhideWhenUsed="0"/>
+    <w:lsdException w:name="Medium Grid 2" w:semiHidden="0" w:uiPriority="68" w:unhideWhenUsed="0"/>
+    <w:lsdException w:name="Medium Grid 3" w:semiHidden="0" w:uiPriority="69" w:unhideWhenUsed="0"/>
+    <w:lsdException w:name="Dark List" w:semiHidden="0" w:uiPriority="70" w:unhideWhenUsed="0"/>
+    <w:lsdException w:name="Colorful Shading" w:semiHidden="0" w:uiPriority="71" w:unhideWhenUsed="0"/>
+    <w:lsdException w:name="Colorful List" w:semiHidden="0" w:uiPriority="72" w:unhideWhenUsed="0"/>
+    <w:lsdException w:name="Colorful Grid" w:semiHidden="0" w:uiPriority="73" w:unhideWhenUsed="0"/>
+    <w:lsdException w:name="Light Shading Accent 1" w:semiHidden="0" w:uiPriority="60" w:unhideWhenUsed="0"/>
+    <w:lsdException w:name="Light List Accent 1" w:semiHidden="0" w:uiPriority="61" w:unhideWhenUsed="0"/>
+    <w:lsdException w:name="Light Grid Accent 1" w:semiHidden="0" w:uiPriority="62" w:unhideWhenUsed="0"/>
+    <w:lsdException w:name="Medium Shading 1 Accent 1" w:semiHidden="0" w:uiPriority="63" w:unhideWhenUsed="0"/>
+    <w:lsdException w:name="Medium Shading 2 Accent 1" w:semiHidden="0" w:uiPriority="64" w:unhideWhenUsed="0"/>
+    <w:lsdException w:name="Medium List 1 Accent 1" w:semiHidden="0" w:uiPriority="65" w:unhideWhenUsed="0"/>
+    <w:lsdException w:name="Revision" w:unhideWhenUsed="0"/>
+    <w:lsdException w:name="List Paragraph" w:semiHidden="0" w:uiPriority="34" w:unhideWhenUsed="0" w:qFormat="1"/>
+    <w:lsdException w:name="Quote" w:semiHidden="0" w:uiPriority="29" w:unhideWhenUsed="0" w:qFormat="1"/>
+    <w:lsdException w:name="Intense Quote" w:semiHidden="0" w:uiPriority="30" w:unhideWhenUsed="0" w:qFormat="1"/>
+    <w:lsdException w:name="Medium List 2 Accent 1" w:semiHidden="0" w:uiPriority="66" w:unhideWhenUsed="0"/>
+    <w:lsdException w:name="Medium Grid 1 Accent 1" w:semiHidden="0" w:uiPriority="67" w:unhideWhenUsed="0"/>
+    <w:lsdException w:name="Medium Grid 2 Accent 1" w:semiHidden="0" w:uiPriority="68" w:unhideWhenUsed="0"/>
+    <w:lsdException w:name="Medium Grid 3 Accent 1" w:semiHidden="0" w:uiPriority="69" w:unhideWhenUsed="0"/>
+    <w:lsdException w:name="Dark List Accent 1" w:semiHidden="0" w:uiPriority="70" w:unhideWhenUsed="0"/>
+    <w:lsdException w:name="Colorful Shading Accent 1" w:semiHidden="0" w:uiPriority="71" w:unhideWhenUsed="0"/>
+    <w:lsdException w:name="Colorful List Accent 1" w:semiHidden="0" w:uiPriority="72" w:unhideWhenUsed="0"/>
+    <w:lsdException w:name="Colorful Grid Accent 1" w:semiHidden="0" w:uiPriority="73" w:unhideWhenUsed="0"/>
+    <w:lsdException w:name="Light Shading Accent 2" w:semiHidden="0" w:uiPriority="60" w:unhideWhenUsed="0"/>
+    <w:lsdException w:name="Light List Accent 2" w:semiHidden="0" w:uiPriority="61" w:unhideWhenUsed="0"/>
+    <w:lsdException w:name="Light Grid Accent 2" w:semiHidden="0" w:uiPriority="62" w:unhideWhenUsed="0"/>
+    <w:lsdException w:name="Medium Shading 1 Accent 2" w:semiHidden="0" w:uiPriority="63" w:unhideWhenUsed="0"/>
+    <w:lsdException w:name="Medium Shading 2 Accent 2" w:semiHidden="0" w:uiPriority="64" w:unhideWhenUsed="0"/>
+    <w:lsdException w:name="Medium List 1 Accent 2" w:semiHidden="0" w:uiPriority="65" w:unhideWhenUsed="0"/>
+    <w:lsdException w:name="Medium List 2 Accent 2" w:semiHidden="0" w:uiPriority="66" w:unhideWhenUsed="0"/>
+    <w:lsdException w:name="Medium Grid 1 Accent 2" w:semiHidden="0" w:uiPriority="67" w:unhideWhenUsed="0"/>
+    <w:lsdException w:name="Medium Grid 2 Accent 2" w:semiHidden="0" w:uiPriority="68" w:unhideWhenUsed="0"/>
+    <w:lsdException w:name="Medium Grid 3 Accent 2" w:semiHidden="0" w:uiPriority="69" w:unhideWhenUsed="0"/>
+    <w:lsdException w:name="Dark List Accent 2" w:semiHidden="0" w:uiPriority="70" w:unhideWhenUsed="0"/>
+    <w:lsdException w:name="Colorful Shading Accent 2" w:semiHidden="0" w:uiPriority="71" w:unhideWhenUsed="0"/>
+    <w:lsdException w:name="Colorful List Accent 2" w:semiHidden="0" w:uiPriority="72" w:unhideWhenUsed="0"/>
+    <w:lsdException w:name="Colorful Grid Accent 2" w:semiHidden="0" w:uiPriority="73" w:unhideWhenUsed="0"/>
+    <w:lsdException w:name="Light Shading Accent 3" w:semiHidden="0" w:uiPriority="60" w:unhideWhenUsed="0"/>
+    <w:lsdException w:name="Light List Accent 3" w:semiHidden="0" w:uiPriority="61" w:unhideWhenUsed="0"/>
+    <w:lsdException w:name="Light Grid Accent 3" w:semiHidden="0" w:uiPriority="62" w:unhideWhenUsed="0"/>
+    <w:lsdException w:name="Medium Shading 1 Accent 3" w:semiHidden="0" w:uiPriority="63" w:unhideWhenUsed="0"/>
+    <w:lsdException w:name="Medium Shading 2 Accent 3" w:semiHidden="0" w:uiPriority="64" w:unhideWhenUsed="0"/>
+    <w:lsdException w:name="Medium List 1 Accent 3" w:semiHidden="0" w:uiPriority="65" w:unhideWhenUsed="0"/>
+    <w:lsdException w:name="Medium List 2 Accent 3" w:semiHidden="0" w:uiPriority="66" w:unhideWhenUsed="0"/>
+    <w:lsdException w:name="Medium Grid 1 Accent 3" w:semiHidden="0" w:uiPriority="67" w:unhideWhenUsed="0"/>
+    <w:lsdException w:name="Medium Grid 2 Accent 3" w:semiHidden="0" w:uiPriority="68" w:unhideWhenUsed="0"/>
+    <w:lsdException w:name="Medium Grid 3 Accent 3" w:semiHidden="0" w:uiPriority="69" w:unhideWhenUsed="0"/>
+    <w:lsdException w:name="Dark List Accent 3" w:semiHidden="0" w:uiPriority="70" w:unhideWhenUsed="0"/>
+    <w:lsdException w:name="Colorful Shading Accent 3" w:semiHidden="0" w:uiPriority="71" w:unhideWhenUsed="0"/>
+    <w:lsdException w:name="Colorful List Accent 3" w:semiHidden="0" w:uiPriority="72" w:unhideWhenUsed="0"/>
+    <w:lsdException w:name="Colorful Grid Accent 3" w:semiHidden="0" w:uiPriority="73" w:unhideWhenUsed="0"/>
+    <w:lsdException w:name="Light Shading Accent 4" w:semiHidden="0" w:uiPriority="60" w:unhideWhenUsed="0"/>
+    <w:lsdException w:name="Light List Accent 4" w:semiHidden="0" w:uiPriority="61" w:unhideWhenUsed="0"/>
+    <w:lsdException w:name="Light Grid Accent 4" w:semiHidden="0" w:uiPriority="62" w:unhideWhenUsed="0"/>
+    <w:lsdException w:name="Medium Shading 1 Accent 4" w:semiHidden="0" w:uiPriority="63" w:unhideWhenUsed="0"/>
+    <w:lsdException w:name="Medium Shading 2 Accent 4" w:semiHidden="0" w:uiPriority="64" w:unhideWhenUsed="0"/>
+    <w:lsdException w:name="Medium List 1 Accent 4" w:semiHidden="0" w:uiPriority="65" w:unhideWhenUsed="0"/>
+    <w:lsdException w:name="Medium List 2 Accent 4" w:semiHidden="0" w:uiPriority="66" w:unhideWhenUsed="0"/>
+    <w:lsdException w:name="Medium Grid 1 Accent 4" w:semiHidden="0" w:uiPriority="67" w:unhideWhenUsed="0"/>
+    <w:lsdException w:name="Medium Grid 2 Accent 4" w:semiHidden="0" w:uiPriority="68" w:unhideWhenUsed="0"/>
+    <w:lsdException w:name="Medium Grid 3 Accent 4" w:semiHidden="0" w:uiPriority="69" w:unhideWhenUsed="0"/>
+    <w:lsdException w:name="Dark List Accent 4" w:semiHidden="0" w:uiPriority="70" w:unhideWhenUsed="0"/>
+    <w:lsdException w:name="Colorful Shading Accent 4" w:semiHidden="0" w:uiPriority="71" w:unhideWhenUsed="0"/>
+    <w:lsdException w:name="Colorful List Accent 4" w:semiHidden="0" w:uiPriority="72" w:unhideWhenUsed="0"/>
+    <w:lsdException w:name="Colorful Grid Accent 4" w:semiHidden="0" w:uiPriority="73" w:unhideWhenUsed="0"/>
+    <w:lsdException w:name="Light Shading Accent 5" w:semiHidden="0" w:uiPriority="60" w:unhideWhenUsed="0"/>
+    <w:lsdException w:name="Light List Accent 5" w:semiHidden="0" w:uiPriority="61" w:unhideWhenUsed="0"/>
+    <w:lsdException w:name="Light Grid Accent 5" w:semiHidden="0" w:uiPriority="62" w:unhideWhenUsed="0"/>
+    <w:lsdException w:name="Medium Shading 1 Accent 5" w:semiHidden="0" w:uiPriority="63" w:unhideWhenUsed="0"/>
+    <w:lsdException w:name="Medium Shading 2 Accent 5" w:semiHidden="0" w:uiPriority="64" w:unhideWhenUsed="0"/>
+    <w:lsdException w:name="Medium List 1 Accent 5" w:semiHidden="0" w:uiPriority="65" w:unhideWhenUsed="0"/>
+    <w:lsdException w:name="Medium List 2 Accent 5" w:semiHidden="0" w:uiPriority="66" w:unhideWhenUsed="0"/>
+    <w:lsdException w:name="Medium Grid 1 Accent 5" w:semiHidden="0" w:uiPriority="67" w:unhideWhenUsed="0"/>
+    <w:lsdException w:name="Medium Grid 2 Accent 5" w:semiHidden="0" w:uiPriority="68" w:unhideWhenUsed="0"/>
+    <w:lsdException w:name="Medium Grid 3 Accent 5" w:semiHidden="0" w:uiPriority="69" w:unhideWhenUsed="0"/>
+    <w:lsdException w:name="Dark List Accent 5" w:semiHidden="0" w:uiPriority="70" w:unhideWhenUsed="0"/>
+    <w:lsdException w:name="Colorful Shading Accent 5" w:semiHidden="0" w:uiPriority="71" w:unhideWhenUsed="0"/>
+    <w:lsdException w:name="Colorful List Accent 5" w:semiHidden="0" w:uiPriority="72" w:unhideWhenUsed="0"/>
+    <w:lsdException w:name="Colorful Grid Accent 5" w:semiHidden="0" w:uiPriority="73" w:unhideWhenUsed="0"/>
+    <w:lsdException w:name="Light Shading Accent 6" w:semiHidden="0" w:uiPriority="60" w:unhideWhenUsed="0"/>
+    <w:lsdException w:name="Light List Accent 6" w:semiHidden="0" w:uiPriority="61" w:unhideWhenUsed="0"/>
+    <w:lsdException w:name="Light Grid Accent 6" w:semiHidden="0" w:uiPriority="62" w:unhideWhenUsed="0"/>
+    <w:lsdException w:name="Medium Shading 1 Accent 6" w:semiHidden="0" w:uiPriority="63" w:unhideWhenUsed="0"/>
+    <w:lsdException w:name="Medium Shading 2 Accent 6" w:semiHidden="0" w:uiPriority="64" w:unhideWhenUsed="0"/>
+    <w:lsdException w:name="Medium List 1 Accent 6" w:semiHidden="0" w:uiPriority="65" w:unhideWhenUsed="0"/>
+    <w:lsdException w:name="Medium List 2 Accent 6" w:semiHidden="0" w:uiPriority="66" w:unhideWhenUsed="0"/>
+    <w:lsdException w:name="Medium Grid 1 Accent 6" w:semiHidden="0" w:uiPriority="67" w:unhideWhenUsed="0"/>
+    <w:lsdException w:name="Medium Grid 2 Accent 6" w:semiHidden="0" w:uiPriority="68" w:unhideWhenUsed="0"/>
+    <w:lsdException w:name="Medium Grid 3 Accent 6" w:semiHidden="0" w:uiPriority="69" w:unhideWhenUsed="0"/>
+    <w:lsdException w:name="Dark List Accent 6" w:semiHidden="0" w:uiPriority="70" w:unhideWhenUsed="0"/>
+    <w:lsdException w:name="Colorful Shading Accent 6" w:semiHidden="0" w:uiPriority="71" w:unhideWhenUsed="0"/>
+    <w:lsdException w:name="Colorful List Accent 6" w:semiHidden="0" w:uiPriority="72" w:unhideWhenUsed="0"/>
+    <w:lsdException w:name="Colorful Grid Accent 6" w:semiHidden="0" w:uiPriority="73" w:unhideWhenUsed="0"/>
+    <w:lsdException w:name="Subtle Emphasis" w:semiHidden="0" w:uiPriority="19" w:unhideWhenUsed="0" w:qFormat="1"/>
+    <w:lsdException w:name="Intense Emphasis" w:semiHidden="0" w:uiPriority="21" w:unhideWhenUsed="0" w:qFormat="1"/>
+    <w:lsdException w:name="Subtle Reference" w:semiHidden="0" w:uiPriority="31" w:unhideWhenUsed="0" w:qFormat="1"/>
+    <w:lsdException w:name="Intense Reference" w:semiHidden="0" w:uiPriority="32" w:unhideWhenUsed="0" w:qFormat="1"/>
+    <w:lsdException w:name="Book Title" w:semiHidden="0" w:uiPriority="33" w:unhideWhenUsed="0" w:qFormat="1"/>
+    <w:lsdException w:name="Bibliography" w:uiPriority="37"/>
+    <w:lsdException w:name="TOC Heading" w:uiPriority="39" w:qFormat="1"/>
+  </w:latentStyles>
+  <w:style w:type="paragraph" w:default="1" w:styleId="Normal">
+    <w:name w:val="Normal"/>
+    <w:qFormat/>
+  </w:style>
+  <w:style w:type="paragraph" w:styleId="Heading1">
+    <w:name w:val="heading 1"/>
+    <w:basedOn w:val="Normal"/>
+    <w:next w:val="Normal"/>
+    <w:link w:val="Heading1Char"/>
+    <w:uiPriority w:val="9"/>
+    <w:qFormat/>
+    <w:rsid w:val="00370068"/>
+    <w:pPr>
+      <w:keepNext/>
+      <w:keepLines/>
+      <w:spacing w:before="480" w:after="0"/>
+      <w:outlineLvl w:val="0"/>
+    </w:pPr>
+    <w:rPr>
+      <w:rFonts w:asciiTheme="majorHAnsi" w:eastAsiaTheme="majorEastAsia" w:hAnsiTheme="majorHAnsi" w:cstheme="majorBidi"/>
+      <w:b/>
+      <w:bCs/>
+      <w:color w:val="365F91" w:themeColor="accent1" w:themeShade="BF"/>
+      <w:sz w:val="28"/>
+      <w:szCs w:val="28"/>
+    </w:rPr>
+  </w:style>
+  <w:style w:type="paragraph" w:styleId="Heading2">
+    <w:name w:val="heading 2"/>
+    <w:basedOn w:val="Normal"/>
+    <w:next w:val="Normal"/>
+    <w:link w:val="Heading2Char"/>
+    <w:uiPriority w:val="9"/>
+    <w:unhideWhenUsed/>
+    <w:qFormat/>
+    <w:rsid w:val="00885E74"/>
+    <w:pPr>
+      <w:keepNext/>
+      <w:keepLines/>
+      <w:spacing w:before="200" w:after="0"/>
+      <w:outlineLvl w:val="1"/>
+    </w:pPr>
+    <w:rPr>
+      <w:rFonts w:asciiTheme="majorHAnsi" w:eastAsiaTheme="majorEastAsia" w:hAnsiTheme="majorHAnsi" w:cstheme="majorBidi"/>
+      <w:b/>
+      <w:bCs/>
+      <w:color w:val="4F81BD" w:themeColor="accent1"/>
+      <w:sz w:val="26"/>
+      <w:szCs w:val="26"/>
+    </w:rPr>
+  </w:style>
+  <w:style w:type="paragraph" w:styleId="Heading3">
+    <w:name w:val="heading 3"/>
+    <w:basedOn w:val="Normal"/>
+    <w:next w:val="Normal"/>
+    <w:link w:val="Heading3Char"/>
+    <w:uiPriority w:val="9"/>
+    <w:unhideWhenUsed/>
+    <w:qFormat/>
+    <w:rsid w:val="00750C6E"/>
+    <w:pPr>
+      <w:keepNext/>
+      <w:keepLines/>
+      <w:spacing w:before="200" w:after="0"/>
+      <w:outlineLvl w:val="2"/>
+    </w:pPr>
+    <w:rPr>
+      <w:rFonts w:asciiTheme="majorHAnsi" w:eastAsiaTheme="majorEastAsia" w:hAnsiTheme="majorHAnsi" w:cstheme="majorBidi"/>
+      <w:b/>
+      <w:bCs/>
+      <w:color w:val="4F81BD" w:themeColor="accent1"/>
+    </w:rPr>
+  </w:style>
+  <w:style w:type="character" w:default="1" w:styleId="DefaultParagraphFont">
+    <w:name w:val="Default Paragraph Font"/>
+    <w:uiPriority w:val="1"/>
+    <w:semiHidden/>
+    <w:unhideWhenUsed/>
+  </w:style>
+  <w:style w:type="table" w:default="1" w:styleId="TableNormal">
+    <w:name w:val="Normal Table"/>
+    <w:uiPriority w:val="99"/>
+    <w:semiHidden/>
+    <w:unhideWhenUsed/>
+    <w:tblPr>
+      <w:tblInd w:w="0" w:type="dxa"/>
+      <w:tblCellMar>
+        <w:top w:w="0" w:type="dxa"/>
+        <w:left w:w="108" w:type="dxa"/>
+        <w:bottom w:w="0" w:type="dxa"/>
+        <w:right w:w="108" w:type="dxa"/>
+      </w:tblCellMar>
+    </w:tblPr>
+  </w:style>
+  <w:style w:type="numbering" w:default="1" w:styleId="NoList">
+    <w:name w:val="No List"/>
+    <w:uiPriority w:val="99"/>
+    <w:semiHidden/>
+    <w:unhideWhenUsed/>
+  </w:style>
+  <w:style w:type="paragraph" w:styleId="Title">
+    <w:name w:val="Title"/>
+    <w:basedOn w:val="Normal"/>
+    <w:next w:val="Normal"/>
+    <w:link w:val="TitleChar"/>
+    <w:uiPriority w:val="10"/>
+    <w:qFormat/>
+    <w:rsid w:val="00370068"/>
+    <w:pPr>
+      <w:pBdr>
+        <w:bottom w:val="single" w:sz="8" w:space="4" w:color="4F81BD" w:themeColor="accent1"/>
+      </w:pBdr>
+      <w:spacing w:after="300" w:line="240" w:lineRule="auto"/>
+      <w:contextualSpacing/>
+    </w:pPr>
+    <w:rPr>
+      <w:rFonts w:asciiTheme="majorHAnsi" w:eastAsiaTheme="majorEastAsia" w:hAnsiTheme="majorHAnsi" w:cstheme="majorBidi"/>
+      <w:color w:val="17365D" w:themeColor="text2" w:themeShade="BF"/>
+      <w:spacing w:val="5"/>
+      <w:kern w:val="28"/>
+      <w:sz w:val="52"/>
+      <w:szCs w:val="52"/>
+    </w:rPr>
+  </w:style>
+  <w:style w:type="character" w:customStyle="1" w:styleId="TitleChar">
+    <w:name w:val="Title Char"/>
+    <w:basedOn w:val="DefaultParagraphFont"/>
+    <w:link w:val="Title"/>
+    <w:uiPriority w:val="10"/>
+    <w:rsid w:val="00370068"/>
+    <w:rPr>
+      <w:rFonts w:asciiTheme="majorHAnsi" w:eastAsiaTheme="majorEastAsia" w:hAnsiTheme="majorHAnsi" w:cstheme="majorBidi"/>
+      <w:color w:val="17365D" w:themeColor="text2" w:themeShade="BF"/>
+      <w:spacing w:val="5"/>
+      <w:kern w:val="28"/>
+      <w:sz w:val="52"/>
+      <w:szCs w:val="52"/>
+    </w:rPr>
+  </w:style>
+  <w:style w:type="character" w:customStyle="1" w:styleId="Heading1Char">
+    <w:name w:val="Heading 1 Char"/>
+    <w:basedOn w:val="DefaultParagraphFont"/>
+    <w:link w:val="Heading1"/>
+    <w:uiPriority w:val="9"/>
+    <w:rsid w:val="00370068"/>
+    <w:rPr>
+      <w:rFonts w:asciiTheme="majorHAnsi" w:eastAsiaTheme="majorEastAsia" w:hAnsiTheme="majorHAnsi" w:cstheme="majorBidi"/>
+      <w:b/>
+      <w:bCs/>
+      <w:color w:val="365F91" w:themeColor="accent1" w:themeShade="BF"/>
+      <w:sz w:val="28"/>
+      <w:szCs w:val="28"/>
+    </w:rPr>
+  </w:style>
+  <w:style w:type="paragraph" w:styleId="ListParagraph">
+    <w:name w:val="List Paragraph"/>
+    <w:basedOn w:val="Normal"/>
+    <w:uiPriority w:val="34"/>
+    <w:qFormat/>
+    <w:rsid w:val="003931DE"/>
+    <w:pPr>
+      <w:ind w:left="720"/>
+      <w:contextualSpacing/>
+    </w:pPr>
+  </w:style>
+  <w:style w:type="character" w:customStyle="1" w:styleId="Heading2Char">
+    <w:name w:val="Heading 2 Char"/>
+    <w:basedOn w:val="DefaultParagraphFont"/>
+    <w:link w:val="Heading2"/>
+    <w:uiPriority w:val="9"/>
+    <w:rsid w:val="00885E74"/>
+    <w:rPr>
+      <w:rFonts w:asciiTheme="majorHAnsi" w:eastAsiaTheme="majorEastAsia" w:hAnsiTheme="majorHAnsi" w:cstheme="majorBidi"/>
+      <w:b/>
+      <w:bCs/>
+      <w:color w:val="4F81BD" w:themeColor="accent1"/>
+      <w:sz w:val="26"/>
+      <w:szCs w:val="26"/>
+    </w:rPr>
+  </w:style>
+  <w:style w:type="character" w:customStyle="1" w:styleId="Heading3Char">
+    <w:name w:val="Heading 3 Char"/>
+    <w:basedOn w:val="DefaultParagraphFont"/>
+    <w:link w:val="Heading3"/>
+    <w:uiPriority w:val="9"/>
+    <w:rsid w:val="00750C6E"/>
+    <w:rPr>
+      <w:rFonts w:asciiTheme="majorHAnsi" w:eastAsiaTheme="majorEastAsia" w:hAnsiTheme="majorHAnsi" w:cstheme="majorBidi"/>
+      <w:b/>
+      <w:bCs/>
+      <w:color w:val="4F81BD" w:themeColor="accent1"/>
+    </w:rPr>
+  </w:style>
+  <w:style w:type="table" w:styleId="TableGrid">
+    <w:name w:val="Table Grid"/>
+    <w:basedOn w:val="TableNormal"/>
+    <w:uiPriority w:val="59"/>
+    <w:rsid w:val="002D6B04"/>
+    <w:pPr>
+      <w:spacing w:after="0" w:line="240" w:lineRule="auto"/>
+    </w:pPr>
+    <w:tblPr>
+      <w:tblBorders>
+        <w:top w:val="single" w:sz="4" w:space="0" w:color="auto"/>
+        <w:left w:val="single" w:sz="4" w:space="0" w:color="auto"/>
+        <w:bottom w:val="single" w:sz="4" w:space="0" w:color="auto"/>
+        <w:right w:val="single" w:sz="4" w:space="0" w:color="auto"/>
+        <w:insideH w:val="single" w:sz="4" w:space="0" w:color="auto"/>
+        <w:insideV w:val="single" w:sz="4" w:space="0" w:color="auto"/>
+      </w:tblBorders>
+    </w:tblPr>
+  </w:style>
+  <w:style w:type="table" w:styleId="LightList-Accent1">
+    <w:name w:val="Light List Accent 1"/>
+    <w:basedOn w:val="TableNormal"/>
+    <w:uiPriority w:val="61"/>
+    <w:rsid w:val="002D6B04"/>
+    <w:pPr>
+      <w:spacing w:after="0" w:line="240" w:lineRule="auto"/>
+    </w:pPr>
+    <w:tblPr>
+      <w:tblStyleRowBandSize w:val="1"/>
+      <w:tblStyleColBandSize w:val="1"/>
+      <w:tblBorders>
+        <w:top w:val="single" w:sz="8" w:space="0" w:color="4F81BD" w:themeColor="accent1"/>
+        <w:left w:val="single" w:sz="8" w:space="0" w:color="4F81BD" w:themeColor="accent1"/>
+        <w:bottom w:val="single" w:sz="8" w:space="0" w:color="4F81BD" w:themeColor="accent1"/>
+        <w:right w:val="single" w:sz="8" w:space="0" w:color="4F81BD" w:themeColor="accent1"/>
+      </w:tblBorders>
+    </w:tblPr>
+    <w:tblStylePr w:type="firstRow">
+      <w:pPr>
+        <w:spacing w:before="0" w:after="0" w:line="240" w:lineRule="auto"/>
+      </w:pPr>
+      <w:rPr>
+        <w:b/>
+        <w:bCs/>
+        <w:color w:val="FFFFFF" w:themeColor="background1"/>
+      </w:rPr>
+      <w:tblPr/>
+      <w:tcPr>
+        <w:shd w:val="clear" w:color="auto" w:fill="4F81BD" w:themeFill="accent1"/>
+      </w:tcPr>
+    </w:tblStylePr>
+    <w:tblStylePr w:type="lastRow">
+      <w:pPr>
+        <w:spacing w:before="0" w:after="0" w:line="240" w:lineRule="auto"/>
+      </w:pPr>
+      <w:rPr>
+        <w:b/>
+        <w:bCs/>
+      </w:rPr>
+      <w:tblPr/>
+      <w:tcPr>
+        <w:tcBorders>
+          <w:top w:val="double" w:sz="6" w:space="0" w:color="4F81BD" w:themeColor="accent1"/>
+          <w:left w:val="single" w:sz="8" w:space="0" w:color="4F81BD" w:themeColor="accent1"/>
+          <w:bottom w:val="single" w:sz="8" w:space="0" w:color="4F81BD" w:themeColor="accent1"/>
+          <w:right w:val="single" w:sz="8" w:space="0" w:color="4F81BD" w:themeColor="accent1"/>
+        </w:tcBorders>
+      </w:tcPr>
+    </w:tblStylePr>
+    <w:tblStylePr w:type="firstCol">
+      <w:rPr>
+        <w:b/>
+        <w:bCs/>
+      </w:rPr>
+    </w:tblStylePr>
+    <w:tblStylePr w:type="lastCol">
+      <w:rPr>
+        <w:b/>
+        <w:bCs/>
+      </w:rPr>
+    </w:tblStylePr>
+    <w:tblStylePr w:type="band1Vert">
+      <w:tblPr/>
+      <w:tcPr>
+        <w:tcBorders>
+          <w:top w:val="single" w:sz="8" w:space="0" w:color="4F81BD" w:themeColor="accent1"/>
+          <w:left w:val="single" w:sz="8" w:space="0" w:color="4F81BD" w:themeColor="accent1"/>
+          <w:bottom w:val="single" w:sz="8" w:space="0" w:color="4F81BD" w:themeColor="accent1"/>
+          <w:right w:val="single" w:sz="8" w:space="0" w:color="4F81BD" w:themeColor="accent1"/>
+        </w:tcBorders>
+      </w:tcPr>
+    </w:tblStylePr>
+    <w:tblStylePr w:type="band1Horz">
+      <w:tblPr/>
+      <w:tcPr>
+        <w:tcBorders>
+          <w:top w:val="single" w:sz="8" w:space="0" w:color="4F81BD" w:themeColor="accent1"/>
+          <w:left w:val="single" w:sz="8" w:space="0" w:color="4F81BD" w:themeColor="accent1"/>
+          <w:bottom w:val="single" w:sz="8" w:space="0" w:color="4F81BD" w:themeColor="accent1"/>
+          <w:right w:val="single" w:sz="8" w:space="0" w:color="4F81BD" w:themeColor="accent1"/>
+        </w:tcBorders>
+      </w:tcPr>
+    </w:tblStylePr>
+  </w:style>
+  <w:style w:type="table" w:styleId="LightShading-Accent5">
+    <w:name w:val="Light Shading Accent 5"/>
+    <w:basedOn w:val="TableNormal"/>
+    <w:uiPriority w:val="60"/>
+    <w:rsid w:val="002D6B04"/>
+    <w:pPr>
+      <w:spacing w:after="0" w:line="240" w:lineRule="auto"/>
+    </w:pPr>
+    <w:rPr>
+      <w:color w:val="31849B" w:themeColor="accent5" w:themeShade="BF"/>
+    </w:rPr>
+    <w:tblPr>
+      <w:tblStyleRowBandSize w:val="1"/>
+      <w:tblStyleColBandSize w:val="1"/>
+      <w:tblBorders>
+        <w:top w:val="single" w:sz="8" w:space="0" w:color="4BACC6" w:themeColor="accent5"/>
+        <w:bottom w:val="single" w:sz="8" w:space="0" w:color="4BACC6" w:themeColor="accent5"/>
+      </w:tblBorders>
+    </w:tblPr>
+    <w:tblStylePr w:type="firstRow">
+      <w:pPr>
+        <w:spacing w:before="0" w:after="0" w:line="240" w:lineRule="auto"/>
+      </w:pPr>
+      <w:rPr>
+        <w:b/>
+        <w:bCs/>
+      </w:rPr>
+      <w:tblPr/>
+      <w:tcPr>
+        <w:tcBorders>
+          <w:top w:val="single" w:sz="8" w:space="0" w:color="4BACC6" w:themeColor="accent5"/>
+          <w:left w:val="nil"/>
+          <w:bottom w:val="single" w:sz="8" w:space="0" w:color="4BACC6" w:themeColor="accent5"/>
+          <w:right w:val="nil"/>
+          <w:insideH w:val="nil"/>
+          <w:insideV w:val="nil"/>
+        </w:tcBorders>
+      </w:tcPr>
+    </w:tblStylePr>
+    <w:tblStylePr w:type="lastRow">
+      <w:pPr>
+        <w:spacing w:before="0" w:after="0" w:line="240" w:lineRule="auto"/>
+      </w:pPr>
+      <w:rPr>
+        <w:b/>
+        <w:bCs/>
+      </w:rPr>
+      <w:tblPr/>
+      <w:tcPr>
+        <w:tcBorders>
+          <w:top w:val="single" w:sz="8" w:space="0" w:color="4BACC6" w:themeColor="accent5"/>
+          <w:left w:val="nil"/>
+          <w:bottom w:val="single" w:sz="8" w:space="0" w:color="4BACC6" w:themeColor="accent5"/>
+          <w:right w:val="nil"/>
+          <w:insideH w:val="nil"/>
+          <w:insideV w:val="nil"/>
+        </w:tcBorders>
+      </w:tcPr>
+    </w:tblStylePr>
+    <w:tblStylePr w:type="firstCol">
+      <w:rPr>
+        <w:b/>
+        <w:bCs/>
+      </w:rPr>
+    </w:tblStylePr>
+    <w:tblStylePr w:type="lastCol">
+      <w:rPr>
+        <w:b/>
+        <w:bCs/>
+      </w:rPr>
+    </w:tblStylePr>
+    <w:tblStylePr w:type="band1Vert">
+      <w:tblPr/>
+      <w:tcPr>
+        <w:tcBorders>
+          <w:left w:val="nil"/>
+          <w:right w:val="nil"/>
+          <w:insideH w:val="nil"/>
+          <w:insideV w:val="nil"/>
+        </w:tcBorders>
+        <w:shd w:val="clear" w:color="auto" w:fill="D2EAF1" w:themeFill="accent5" w:themeFillTint="3F"/>
+      </w:tcPr>
+    </w:tblStylePr>
+    <w:tblStylePr w:type="band1Horz">
+      <w:tblPr/>
+      <w:tcPr>
+        <w:tcBorders>
+          <w:left w:val="nil"/>
+          <w:right w:val="nil"/>
+          <w:insideH w:val="nil"/>
+          <w:insideV w:val="nil"/>
+        </w:tcBorders>
+        <w:shd w:val="clear" w:color="auto" w:fill="D2EAF1" w:themeFill="accent5" w:themeFillTint="3F"/>
+      </w:tcPr>
+    </w:tblStylePr>
+  </w:style>
+  <w:style w:type="table" w:styleId="MediumShading1-Accent1">
+    <w:name w:val="Medium Shading 1 Accent 1"/>
+    <w:basedOn w:val="TableNormal"/>
+    <w:uiPriority w:val="63"/>
+    <w:rsid w:val="002D6B04"/>
+    <w:pPr>
+      <w:spacing w:after="0" w:line="240" w:lineRule="auto"/>
+    </w:pPr>
+    <w:tblPr>
+      <w:tblStyleRowBandSize w:val="1"/>
+      <w:tblStyleColBandSize w:val="1"/>
+      <w:tblBorders>
+        <w:top w:val="single" w:sz="8" w:space="0" w:color="7BA0CD" w:themeColor="accent1" w:themeTint="BF"/>
+        <w:left w:val="single" w:sz="8" w:space="0" w:color="7BA0CD" w:themeColor="accent1" w:themeTint="BF"/>
+        <w:bottom w:val="single" w:sz="8" w:space="0" w:color="7BA0CD" w:themeColor="accent1" w:themeTint="BF"/>
+        <w:right w:val="single" w:sz="8" w:space="0" w:color="7BA0CD" w:themeColor="accent1" w:themeTint="BF"/>
+        <w:insideH w:val="single" w:sz="8" w:space="0" w:color="7BA0CD" w:themeColor="accent1" w:themeTint="BF"/>
+      </w:tblBorders>
+    </w:tblPr>
+    <w:tblStylePr w:type="firstRow">
+      <w:pPr>
+        <w:spacing w:before="0" w:after="0" w:line="240" w:lineRule="auto"/>
+      </w:pPr>
+      <w:rPr>
+        <w:b/>
+        <w:bCs/>
+        <w:color w:val="FFFFFF" w:themeColor="background1"/>
+      </w:rPr>
+      <w:tblPr/>
+      <w:tcPr>
+        <w:tcBorders>
+          <w:top w:val="single" w:sz="8" w:space="0" w:color="7BA0CD" w:themeColor="accent1" w:themeTint="BF"/>
+          <w:left w:val="single" w:sz="8" w:space="0" w:color="7BA0CD" w:themeColor="accent1" w:themeTint="BF"/>
+          <w:bottom w:val="single" w:sz="8" w:space="0" w:color="7BA0CD" w:themeColor="accent1" w:themeTint="BF"/>
+          <w:right w:val="single" w:sz="8" w:space="0" w:color="7BA0CD" w:themeColor="accent1" w:themeTint="BF"/>
+          <w:insideH w:val="nil"/>
+          <w:insideV w:val="nil"/>
+        </w:tcBorders>
+        <w:shd w:val="clear" w:color="auto" w:fill="4F81BD" w:themeFill="accent1"/>
+      </w:tcPr>
+    </w:tblStylePr>
+    <w:tblStylePr w:type="lastRow">
+      <w:pPr>
+        <w:spacing w:before="0" w:after="0" w:line="240" w:lineRule="auto"/>
+      </w:pPr>
+      <w:rPr>
+        <w:b/>
+        <w:bCs/>
+      </w:rPr>
+      <w:tblPr/>
+      <w:tcPr>
+        <w:tcBorders>
+          <w:top w:val="double" w:sz="6" w:space="0" w:color="7BA0CD" w:themeColor="accent1" w:themeTint="BF"/>
+          <w:left w:val="single" w:sz="8" w:space="0" w:color="7BA0CD" w:themeColor="accent1" w:themeTint="BF"/>
+          <w:bottom w:val="single" w:sz="8" w:space="0" w:color="7BA0CD" w:themeColor="accent1" w:themeTint="BF"/>
+          <w:right w:val="single" w:sz="8" w:space="0" w:color="7BA0CD" w:themeColor="accent1" w:themeTint="BF"/>
+          <w:insideH w:val="nil"/>
+          <w:insideV w:val="nil"/>
+        </w:tcBorders>
+      </w:tcPr>
+    </w:tblStylePr>
+    <w:tblStylePr w:type="firstCol">
+      <w:rPr>
+        <w:b/>
+        <w:bCs/>
+      </w:rPr>
+    </w:tblStylePr>
+    <w:tblStylePr w:type="lastCol">
+      <w:rPr>
+        <w:b/>
+        <w:bCs/>
+      </w:rPr>
+    </w:tblStylePr>
+    <w:tblStylePr w:type="band1Vert">
+      <w:tblPr/>
+      <w:tcPr>
+        <w:shd w:val="clear" w:color="auto" w:fill="D3DFEE" w:themeFill="accent1" w:themeFillTint="3F"/>
+      </w:tcPr>
+    </w:tblStylePr>
+    <w:tblStylePr w:type="band1Horz">
+      <w:tblPr/>
+      <w:tcPr>
+        <w:tcBorders>
+          <w:insideH w:val="nil"/>
+          <w:insideV w:val="nil"/>
+        </w:tcBorders>
+        <w:shd w:val="clear" w:color="auto" w:fill="D3DFEE" w:themeFill="accent1" w:themeFillTint="3F"/>
+      </w:tcPr>
+    </w:tblStylePr>
+    <w:tblStylePr w:type="band2Horz">
+      <w:tblPr/>
+      <w:tcPr>
+        <w:tcBorders>
+          <w:insideH w:val="nil"/>
+          <w:insideV w:val="nil"/>
+        </w:tcBorders>
+      </w:tcPr>
+    </w:tblStylePr>
+  </w:style>
+</w:styles>
+</file>
+
+<file path=word/stylesWithEffects.xml><?xml version="1.0" encoding="utf-8"?>
+<w:styles xmlns:wpc="http://schemas.microsoft.com/office/word/2010/wordprocessingCanvas" xmlns:mc="http://schemas.openxmlformats.org/markup-compatibility/2006" xmlns:o="urn:schemas-microsoft-com:office:office" xmlns:r="http://schemas.openxmlformats.org/officeDocument/2006/relationships" xmlns:m="http://schemas.openxmlformats.org/officeDocument/2006/math" xmlns:v="urn:schemas-microsoft-com:vml" xmlns:wp14="http://schemas.microsoft.com/office/word/2010/wordprocessingDrawing" xmlns:wp="http://schemas.openxmlformats.org/drawingml/2006/wordprocessingDrawing" xmlns:w10="urn:schemas-microsoft-com:office:word" xmlns:w="http://schemas.openxmlformats.org/wordprocessingml/2006/main" xmlns:w14="http://schemas.microsoft.com/office/word/2010/wordml" xmlns:wpg="http://schemas.microsoft.com/office/word/2010/wordprocessingGroup" xmlns:wpi="http://schemas.microsoft.com/office/word/2010/wordprocessingInk" xmlns:wne="http://schemas.microsoft.com/office/word/2006/wordml" xmlns:wps="http://schemas.microsoft.com/office/word/2010/wordprocessingShape" mc:Ignorable="w14 wp14">
+  <w:docDefaults>
+    <w:rPrDefault>
+      <w:rPr>
+        <w:rFonts w:asciiTheme="minorHAnsi" w:eastAsiaTheme="minorHAnsi" w:hAnsiTheme="minorHAnsi" w:cstheme="minorBidi"/>
+        <w:sz w:val="22"/>
+        <w:szCs w:val="22"/>
+        <w:lang w:val="en-US" w:eastAsia="en-US" w:bidi="ar-SA"/>
+      </w:rPr>
+    </w:rPrDefault>
+    <w:pPrDefault>
+      <w:pPr>
+        <w:spacing w:after="200" w:line="276" w:lineRule="auto"/>
+      </w:pPr>
+    </w:pPrDefault>
+  </w:docDefaults>
+  <w:latentStyles w:defLockedState="0" w:defUIPriority="99" w:defSemiHidden="1" w:defUnhideWhenUsed="1" w:defQFormat="0" w:count="267">
+    <w:lsdException w:name="Normal" w:semiHidden="0" w:uiPriority="0" w:unhideWhenUsed="0" w:qFormat="1"/>
+    <w:lsdException w:name="heading 1" w:semiHidden="0" w:uiPriority="9" w:unhideWhenUsed="0" w:qFormat="1"/>
+    <w:lsdException w:name="heading 2" w:uiPriority="9" w:qFormat="1"/>
+    <w:lsdException w:name="heading 3" w:uiPriority="9" w:qFormat="1"/>
+    <w:lsdException w:name="heading 4" w:uiPriority="9" w:qFormat="1"/>
+    <w:lsdException w:name="heading 5" w:uiPriority="9" w:qFormat="1"/>
+    <w:lsdException w:name="heading 6" w:uiPriority="9" w:qFormat="1"/>
+    <w:lsdException w:name="heading 7" w:uiPriority="9" w:qFormat="1"/>
+    <w:lsdException w:name="heading 8" w:uiPriority="9" w:qFormat="1"/>
+    <w:lsdException w:name="heading 9" w:uiPriority="9" w:qFormat="1"/>
+    <w:lsdException w:name="toc 1" w:uiPriority="39"/>
+    <w:lsdException w:name="toc 2" w:uiPriority="39"/>
+    <w:lsdException w:name="toc 3" w:uiPriority="39"/>
+    <w:lsdException w:name="toc 4" w:uiPriority="39"/>
+    <w:lsdException w:name="toc 5" w:uiPriority="39"/>
+    <w:lsdException w:name="toc 6" w:uiPriority="39"/>
+    <w:lsdException w:name="toc 7" w:uiPriority="39"/>
+    <w:lsdException w:name="toc 8" w:uiPriority="39"/>
+    <w:lsdException w:name="toc 9" w:uiPriority="39"/>
+    <w:lsdException w:name="caption" w:uiPriority="35" w:qFormat="1"/>
+    <w:lsdException w:name="Title" w:semiHidden="0" w:uiPriority="10" w:unhideWhenUsed="0" w:qFormat="1"/>
+    <w:lsdException w:name="Default Paragraph Font" w:uiPriority="1"/>
+    <w:lsdException w:name="Subtitle" w:semiHidden="0" w:uiPriority="11" w:unhideWhenUsed="0" w:qFormat="1"/>
+    <w:lsdException w:name="Strong" w:semiHidden="0" w:uiPriority="22" w:unhideWhenUsed="0" w:qFormat="1"/>
+    <w:lsdException w:name="Emphasis" w:semiHidden="0" w:uiPriority="20" w:unhideWhenUsed="0" w:qFormat="1"/>
+    <w:lsdException w:name="Table Grid" w:uiPriority="59"/>
+    <w:lsdException w:name="Placeholder Text" w:unhideWhenUsed="0"/>
+    <w:lsdException w:name="No Spacing" w:semiHidden="0" w:uiPriority="1" w:unhideWhenUsed="0" w:qFormat="1"/>
+    <w:lsdException w:name="Light Shading" w:semiHidden="0" w:uiPriority="60" w:unhideWhenUsed="0"/>
+    <w:lsdException w:name="Light List" w:semiHidden="0" w:uiPriority="61" w:unhideWhenUsed="0"/>
+    <w:lsdException w:name="Light Grid" w:semiHidden="0" w:uiPriority="62" w:unhideWhenUsed="0"/>
+    <w:lsdException w:name="Medium Shading 1" w:semiHidden="0" w:uiPriority="63" w:unhideWhenUsed="0"/>
+    <w:lsdException w:name="Medium Shading 2" w:semiHidden="0" w:uiPriority="64" w:unhideWhenUsed="0"/>
+    <w:lsdException w:name="Medium List 1" w:semiHidden="0" w:uiPriority="65" w:unhideWhenUsed="0"/>
+    <w:lsdException w:name="Medium List 2" w:semiHidden="0" w:uiPriority="66" w:unhideWhenUsed="0"/>
+    <w:lsdException w:name="Medium Grid 1" w:semiHidden="0" w:uiPriority="67" w:unhideWhenUsed="0"/>
+    <w:lsdException w:name="Medium Grid 2" w:semiHidden="0" w:uiPriority="68" w:unhideWhenUsed="0"/>
+    <w:lsdException w:name="Medium Grid 3" w:semiHidden="0" w:uiPriority="69" w:unhideWhenUsed="0"/>
+    <w:lsdException w:name="Dark List" w:semiHidden="0" w:uiPriority="70" w:unhideWhenUsed="0"/>
+    <w:lsdException w:name="Colorful Shading" w:semiHidden="0" w:uiPriority="71" w:unhideWhenUsed="0"/>
+    <w:lsdException w:name="Colorful List" w:semiHidden="0" w:uiPriority="72" w:unhideWhenUsed="0"/>
+    <w:lsdException w:name="Colorful Grid" w:semiHidden="0" w:uiPriority="73" w:unhideWhenUsed="0"/>
+    <w:lsdException w:name="Light Shading Accent 1" w:semiHidden="0" w:uiPriority="60" w:unhideWhenUsed="0"/>
+    <w:lsdException w:name="Light List Accent 1" w:semiHidden="0" w:uiPriority="61" w:unhideWhenUsed="0"/>
+    <w:lsdException w:name="Light Grid Accent 1" w:semiHidden="0" w:uiPriority="62" w:unhideWhenUsed="0"/>
+    <w:lsdException w:name="Medium Shading 1 Accent 1" w:semiHidden="0" w:uiPriority="63" w:unhideWhenUsed="0"/>
+    <w:lsdException w:name="Medium Shading 2 Accent 1" w:semiHidden="0" w:uiPriority="64" w:unhideWhenUsed="0"/>
+    <w:lsdException w:name="Medium List 1 Accent 1" w:semiHidden="0" w:uiPriority="65" w:unhideWhenUsed="0"/>
+    <w:lsdException w:name="Revision" w:unhideWhenUsed="0"/>
+    <w:lsdException w:name="List Paragraph" w:semiHidden="0" w:uiPriority="34" w:unhideWhenUsed="0" w:qFormat="1"/>
+    <w:lsdException w:name="Quote" w:semiHidden="0" w:uiPriority="29" w:unhideWhenUsed="0" w:qFormat="1"/>
+    <w:lsdException w:name="Intense Quote" w:semiHidden="0" w:uiPriority="30" w:unhideWhenUsed="0" w:qFormat="1"/>
+    <w:lsdException w:name="Medium List 2 Accent 1" w:semiHidden="0" w:uiPriority="66" w:unhideWhenUsed="0"/>
+    <w:lsdException w:name="Medium Grid 1 Accent 1" w:semiHidden="0" w:uiPriority="67" w:unhideWhenUsed="0"/>
+    <w:lsdException w:name="Medium Grid 2 Accent 1" w:semiHidden="0" w:uiPriority="68" w:unhideWhenUsed="0"/>
+    <w:lsdException w:name="Medium Grid 3 Accent 1" w:semiHidden="0" w:uiPriority="69" w:unhideWhenUsed="0"/>
+    <w:lsdException w:name="Dark List Accent 1" w:semiHidden="0" w:uiPriority="70" w:unhideWhenUsed="0"/>
+    <w:lsdException w:name="Colorful Shading Accent 1" w:semiHidden="0" w:uiPriority="71" w:unhideWhenUsed="0"/>
+    <w:lsdException w:name="Colorful List Accent 1" w:semiHidden="0" w:uiPriority="72" w:unhideWhenUsed="0"/>
+    <w:lsdException w:name="Colorful Grid Accent 1" w:semiHidden="0" w:uiPriority="73" w:unhideWhenUsed="0"/>
+    <w:lsdException w:name="Light Shading Accent 2" w:semiHidden="0" w:uiPriority="60" w:unhideWhenUsed="0"/>
+    <w:lsdException w:name="Light List Accent 2" w:semiHidden="0" w:uiPriority="61" w:unhideWhenUsed="0"/>
+    <w:lsdException w:name="Light Grid Accent 2" w:semiHidden="0" w:uiPriority="62" w:unhideWhenUsed="0"/>
+    <w:lsdException w:name="Medium Shading 1 Accent 2" w:semiHidden="0" w:uiPriority="63" w:unhideWhenUsed="0"/>
+    <w:lsdException w:name="Medium Shading 2 Accent 2" w:semiHidden="0" w:uiPriority="64" w:unhideWhenUsed="0"/>
+    <w:lsdException w:name="Medium List 1 Accent 2" w:semiHidden="0" w:uiPriority="65" w:unhideWhenUsed="0"/>
+    <w:lsdException w:name="Medium List 2 Accent 2" w:semiHidden="0" w:uiPriority="66" w:unhideWhenUsed="0"/>
+    <w:lsdException w:name="Medium Grid 1 Accent 2" w:semiHidden="0" w:uiPriority="67" w:unhideWhenUsed="0"/>
+    <w:lsdException w:name="Medium Grid 2 Accent 2" w:semiHidden="0" w:uiPriority="68" w:unhideWhenUsed="0"/>
+    <w:lsdException w:name="Medium Grid 3 Accent 2" w:semiHidden="0" w:uiPriority="69" w:unhideWhenUsed="0"/>
+    <w:lsdException w:name="Dark List Accent 2" w:semiHidden="0" w:uiPriority="70" w:unhideWhenUsed="0"/>
+    <w:lsdException w:name="Colorful Shading Accent 2" w:semiHidden="0" w:uiPriority="71" w:unhideWhenUsed="0"/>
+    <w:lsdException w:name="Colorful List Accent 2" w:semiHidden="0" w:uiPriority="72" w:unhideWhenUsed="0"/>
+    <w:lsdException w:name="Colorful Grid Accent 2" w:semiHidden="0" w:uiPriority="73" w:unhideWhenUsed="0"/>
+    <w:lsdException w:name="Light Shading Accent 3" w:semiHidden="0" w:uiPriority="60" w:unhideWhenUsed="0"/>
+    <w:lsdException w:name="Light List Accent 3" w:semiHidden="0" w:uiPriority="61" w:unhideWhenUsed="0"/>
+    <w:lsdException w:name="Light Grid Accent 3" w:semiHidden="0" w:uiPriority="62" w:unhideWhenUsed="0"/>
+    <w:lsdException w:name="Medium Shading 1 Accent 3" w:semiHidden="0" w:uiPriority="63" w:unhideWhenUsed="0"/>
+    <w:lsdException w:name="Medium Shading 2 Accent 3" w:semiHidden="0" w:uiPriority="64" w:unhideWhenUsed="0"/>
+    <w:lsdException w:name="Medium List 1 Accent 3" w:semiHidden="0" w:uiPriority="65" w:unhideWhenUsed="0"/>
+    <w:lsdException w:name="Medium List 2 Accent 3" w:semiHidden="0" w:uiPriority="66" w:unhideWhenUsed="0"/>
+    <w:lsdException w:name="Medium Grid 1 Accent 3" w:semiHidden="0" w:uiPriority="67" w:unhideWhenUsed="0"/>
+    <w:lsdException w:name="Medium Grid 2 Accent 3" w:semiHidden="0" w:uiPriority="68" w:unhideWhenUsed="0"/>
+    <w:lsdException w:name="Medium Grid 3 Accent 3" w:semiHidden="0" w:uiPriority="69" w:unhideWhenUsed="0"/>
+    <w:lsdException w:name="Dark List Accent 3" w:semiHidden="0" w:uiPriority="70" w:unhideWhenUsed="0"/>
+    <w:lsdException w:name="Colorful Shading Accent 3" w:semiHidden="0" w:uiPriority="71" w:unhideWhenUsed="0"/>
+    <w:lsdException w:name="Colorful List Accent 3" w:semiHidden="0" w:uiPriority="72" w:unhideWhenUsed="0"/>
+    <w:lsdException w:name="Colorful Grid Accent 3" w:semiHidden="0" w:uiPriority="73" w:unhideWhenUsed="0"/>
+    <w:lsdException w:name="Light Shading Accent 4" w:semiHidden="0" w:uiPriority="60" w:unhideWhenUsed="0"/>
+    <w:lsdException w:name="Light List Accent 4" w:semiHidden="0" w:uiPriority="61" w:unhideWhenUsed="0"/>
+    <w:lsdException w:name="Light Grid Accent 4" w:semiHidden="0" w:uiPriority="62" w:unhideWhenUsed="0"/>
+    <w:lsdException w:name="Medium Shading 1 Accent 4" w:semiHidden="0" w:uiPriority="63" w:unhideWhenUsed="0"/>
+    <w:lsdException w:name="Medium Shading 2 Accent 4" w:semiHidden="0" w:uiPriority="64" w:unhideWhenUsed="0"/>
+    <w:lsdException w:name="Medium List 1 Accent 4" w:semiHidden="0" w:uiPriority="65" w:unhideWhenUsed="0"/>
+    <w:lsdException w:name="Medium List 2 Accent 4" w:semiHidden="0" w:uiPriority="66" w:unhideWhenUsed="0"/>
+    <w:lsdException w:name="Medium Grid 1 Accent 4" w:semiHidden="0" w:uiPriority="67" w:unhideWhenUsed="0"/>
+    <w:lsdException w:name="Medium Grid 2 Accent 4" w:semiHidden="0" w:uiPriority="68" w:unhideWhenUsed="0"/>
+    <w:lsdException w:name="Medium Grid 3 Accent 4" w:semiHidden="0" w:uiPriority="69" w:unhideWhenUsed="0"/>
+    <w:lsdException w:name="Dark List Accent 4" w:semiHidden="0" w:uiPriority="70" w:unhideWhenUsed="0"/>
+    <w:lsdException w:name="Colorful Shading Accent 4" w:semiHidden="0" w:uiPriority="71" w:unhideWhenUsed="0"/>
+    <w:lsdException w:name="Colorful List Accent 4" w:semiHidden="0" w:uiPriority="72" w:unhideWhenUsed="0"/>
+    <w:lsdException w:name="Colorful Grid Accent 4" w:semiHidden="0" w:uiPriority="73" w:unhideWhenUsed="0"/>
+    <w:lsdException w:name="Light Shading Accent 5" w:semiHidden="0" w:uiPriority="60" w:unhideWhenUsed="0"/>
+    <w:lsdException w:name="Light List Accent 5" w:semiHidden="0" w:uiPriority="61" w:unhideWhenUsed="0"/>
+    <w:lsdException w:name="Light Grid Accent 5" w:semiHidden="0" w:uiPriority="62" w:unhideWhenUsed="0"/>
+    <w:lsdException w:name="Medium Shading 1 Accent 5" w:semiHidden="0" w:uiPriority="63" w:unhideWhenUsed="0"/>
+    <w:lsdException w:name="Medium Shading 2 Accent 5" w:semiHidden="0" w:uiPriority="64" w:unhideWhenUsed="0"/>
+    <w:lsdException w:name="Medium List 1 Accent 5" w:semiHidden="0" w:uiPriority="65" w:unhideWhenUsed="0"/>
+    <w:lsdException w:name="Medium List 2 Accent 5" w:semiHidden="0" w:uiPriority="66" w:unhideWhenUsed="0"/>
+    <w:lsdException w:name="Medium Grid 1 Accent 5" w:semiHidden="0" w:uiPriority="67" w:unhideWhenUsed="0"/>
+    <w:lsdException w:name="Medium Grid 2 Accent 5" w:semiHidden="0" w:uiPriority="68" w:unhideWhenUsed="0"/>
+    <w:lsdException w:name="Medium Grid 3 Accent 5" w:semiHidden="0" w:uiPriority="69" w:unhideWhenUsed="0"/>
+    <w:lsdException w:name="Dark List Accent 5" w:semiHidden="0" w:uiPriority="70" w:unhideWhenUsed="0"/>
+    <w:lsdException w:name="Colorful Shading Accent 5" w:semiHidden="0" w:uiPriority="71" w:unhideWhenUsed="0"/>
+    <w:lsdException w:name="Colorful List Accent 5" w:semiHidden="0" w:uiPriority="72" w:unhideWhenUsed="0"/>
+    <w:lsdException w:name="Colorful Grid Accent 5" w:semiHidden="0" w:uiPriority="73" w:unhideWhenUsed="0"/>
+    <w:lsdException w:name="Light Shading Accent 6" w:semiHidden="0" w:uiPriority="60" w:unhideWhenUsed="0"/>
+    <w:lsdException w:name="Light List Accent 6" w:semiHidden="0" w:uiPriority="61" w:unhideWhenUsed="0"/>
+    <w:lsdException w:name="Light Grid Accent 6" w:semiHidden="0" w:uiPriority="62" w:unhideWhenUsed="0"/>
+    <w:lsdException w:name="Medium Shading 1 Accent 6" w:semiHidden="0" w:uiPriority="63" w:unhideWhenUsed="0"/>
+    <w:lsdException w:name="Medium Shading 2 Accent 6" w:semiHidden="0" w:uiPriority="64" w:unhideWhenUsed="0"/>
+    <w:lsdException w:name="Medium List 1 Accent 6" w:semiHidden="0" w:uiPriority="65" w:unhideWhenUsed="0"/>
+    <w:lsdException w:name="Medium List 2 Accent 6" w:semiHidden="0" w:uiPriority="66" w:unhideWhenUsed="0"/>
+    <w:lsdException w:name="Medium Grid 1 Accent 6" w:semiHidden="0" w:uiPriority="67" w:unhideWhenUsed="0"/>
+    <w:lsdException w:name="Medium Grid 2 Accent 6" w:semiHidden="0" w:uiPriority="68" w:unhideWhenUsed="0"/>
+    <w:lsdException w:name="Medium Grid 3 Accent 6" w:semiHidden="0" w:uiPriority="69" w:unhideWhenUsed="0"/>
+    <w:lsdException w:name="Dark List Accent 6" w:semiHidden="0" w:uiPriority="70" w:unhideWhenUsed="0"/>
+    <w:lsdException w:name="Colorful Shading Accent 6" w:semiHidden="0" w:uiPriority="71" w:unhideWhenUsed="0"/>
+    <w:lsdException w:name="Colorful List Accent 6" w:semiHidden="0" w:uiPriority="72" w:unhideWhenUsed="0"/>
+    <w:lsdException w:name="Colorful Grid Accent 6" w:semiHidden="0" w:uiPriority="73" w:unhideWhenUsed="0"/>
+    <w:lsdException w:name="Subtle Emphasis" w:semiHidden="0" w:uiPriority="19" w:unhideWhenUsed="0" w:qFormat="1"/>
+    <w:lsdException w:name="Intense Emphasis" w:semiHidden="0" w:uiPriority="21" w:unhideWhenUsed="0" w:qFormat="1"/>
+    <w:lsdException w:name="Subtle Reference" w:semiHidden="0" w:uiPriority="31" w:unhideWhenUsed="0" w:qFormat="1"/>
+    <w:lsdException w:name="Intense Reference" w:semiHidden="0" w:uiPriority="32" w:unhideWhenUsed="0" w:qFormat="1"/>
+    <w:lsdException w:name="Book Title" w:semiHidden="0" w:uiPriority="33" w:unhideWhenUsed="0" w:qFormat="1"/>
+    <w:lsdException w:name="Bibliography" w:uiPriority="37"/>
+    <w:lsdException w:name="TOC Heading" w:uiPriority="39" w:qFormat="1"/>
   </w:latentStyles>
   <w:style w:type="paragraph" w:default="1" w:styleId="Normal">
     <w:name w:val="Normal"/>

</xml_diff>

<commit_message>
add Creed Discussion doc
also updated cashflow Design
</commit_message>
<xml_diff>
--- a/cashflow Design.docx
+++ b/cashflow Design.docx
@@ -6,8 +6,13 @@
       <w:pPr>
         <w:pStyle w:val="Title"/>
       </w:pPr>
-      <w:r>
-        <w:t>cashflow Design</w:t>
+      <w:proofErr w:type="spellStart"/>
+      <w:r>
+        <w:t>cashflow</w:t>
+      </w:r>
+      <w:proofErr w:type="spellEnd"/>
+      <w:r>
+        <w:t xml:space="preserve"> Design</w:t>
       </w:r>
     </w:p>
     <w:p>
@@ -94,70 +99,6 @@
     </w:p>
     <w:p>
       <w:pPr>
-        <w:pStyle w:val="Heading2"/>
-      </w:pPr>
-      <w:r>
-        <w:t>Concept 1</w:t>
-      </w:r>
-    </w:p>
-    <w:p>
-      <w:pPr>
-        <w:pStyle w:val="ListParagraph"/>
-        <w:numPr>
-          <w:ilvl w:val="0"/>
-          <w:numId w:val="2"/>
-        </w:numPr>
-      </w:pPr>
-      <w:r>
-        <w:t xml:space="preserve">Enter only the following transactions: </w:t>
-      </w:r>
-    </w:p>
-    <w:p>
-      <w:pPr>
-        <w:pStyle w:val="ListParagraph"/>
-        <w:numPr>
-          <w:ilvl w:val="1"/>
-          <w:numId w:val="2"/>
-        </w:numPr>
-      </w:pPr>
-      <w:r>
-        <w:t>Charity</w:t>
-      </w:r>
-    </w:p>
-    <w:p>
-      <w:pPr>
-        <w:pStyle w:val="ListParagraph"/>
-        <w:numPr>
-          <w:ilvl w:val="1"/>
-          <w:numId w:val="2"/>
-        </w:numPr>
-      </w:pPr>
-      <w:r>
-        <w:t>Marann’s spending on the Southwest Card</w:t>
-      </w:r>
-    </w:p>
-    <w:p>
-      <w:pPr>
-        <w:pStyle w:val="ListParagraph"/>
-        <w:numPr>
-          <w:ilvl w:val="0"/>
-          <w:numId w:val="2"/>
-        </w:numPr>
-      </w:pPr>
-      <w:r>
-        <w:t>Compare to a budget. Don’t budget all money</w:t>
-      </w:r>
-    </w:p>
-    <w:p>
-      <w:pPr>
-        <w:pStyle w:val="Heading2"/>
-      </w:pPr>
-      <w:r>
-        <w:t>Concept 2</w:t>
-      </w:r>
-    </w:p>
-    <w:p>
-      <w:pPr>
         <w:pStyle w:val="ListParagraph"/>
         <w:numPr>
           <w:ilvl w:val="0"/>
@@ -249,502 +190,1826 @@
       <w:r>
         <w:t>Create tools to read in exported files from Chase, Widget, and AmEx and compare those transactions to the ones entered by hand, using the account, amount, and date (+/- 3 days) information. Line up transactions from bank with transactions entered, and identify any differences.</w:t>
       </w:r>
+    </w:p>
+    <w:p/>
+    <w:p>
+      <w:pPr>
+        <w:pStyle w:val="Heading1"/>
+      </w:pPr>
+      <w:r>
+        <w:lastRenderedPageBreak/>
+        <w:t>Requirements</w:t>
+      </w:r>
+    </w:p>
+    <w:p>
+      <w:pPr>
+        <w:pStyle w:val="Heading3"/>
+      </w:pPr>
+      <w:r>
+        <w:t>Definitions</w:t>
+      </w:r>
+    </w:p>
+    <w:p>
+      <w:r>
+        <w:rPr>
+          <w:b/>
+        </w:rPr>
+        <w:t>Funds</w:t>
+      </w:r>
+      <w:r>
+        <w:t xml:space="preserve"> – These are like the envelopes. Money is spent out of Funds.</w:t>
+      </w:r>
+      <w:r>
+        <w:t xml:space="preserve"> Each Fund is in a Category, and money spent from that Fund is deducted from the corresponding Category. For example, the Grocery Fund is in the Living category. When groceries are bought, the money is deducted from Living.</w:t>
+      </w:r>
+    </w:p>
+    <w:p>
+      <w:r>
+        <w:rPr>
+          <w:b/>
+        </w:rPr>
+        <w:t>Categories</w:t>
+      </w:r>
+      <w:r>
+        <w:t xml:space="preserve"> – These are groups of funds</w:t>
+      </w:r>
+      <w:r>
+        <w:t>, or groups of envelopes</w:t>
+      </w:r>
+      <w:r>
+        <w:t>. Distributions are paid to Categories, not to Funds. For example, Living is a Category, and it includes Funds Grocery, Gasoline.</w:t>
+      </w:r>
+    </w:p>
+    <w:p>
+      <w:r>
+        <w:rPr>
+          <w:b/>
+        </w:rPr>
+        <w:t xml:space="preserve">Goals – </w:t>
+      </w:r>
+      <w:r>
+        <w:t>Goals are like temporary envelopes.</w:t>
+      </w:r>
+      <w:r>
+        <w:t xml:space="preserve"> They may receive distributions, so in that way they are similar to Categories. Is there a need to group Goals into categories as well, or associate them with a category? Should money for a goal come from distribution, or should it be transferred out of a category? Answer: create a Category called “Goals,” and pay Distribution to that. Specific goals will be handled like Funds, and their Category will be set to “Goals. So Goals is really a Category, and it contains a special type of Fund. What makes it special? It has an Active property, and it has a Target. Could I just do that for all Funds? </w:t>
+      </w:r>
+      <w:r>
+        <w:t xml:space="preserve"> </w:t>
+      </w:r>
+    </w:p>
+    <w:p>
+      <w:pPr>
+        <w:pStyle w:val="Heading3"/>
+      </w:pPr>
+      <w:r>
+        <w:t>Functions</w:t>
+      </w:r>
+    </w:p>
+    <w:p>
+      <w:pPr>
+        <w:pStyle w:val="ListParagraph"/>
+        <w:numPr>
+          <w:ilvl w:val="0"/>
+          <w:numId w:val="8"/>
+        </w:numPr>
+      </w:pPr>
+      <w:r>
+        <w:t>Enter transaction data</w:t>
+      </w:r>
+    </w:p>
+    <w:p>
+      <w:pPr>
+        <w:pStyle w:val="ListParagraph"/>
+        <w:numPr>
+          <w:ilvl w:val="1"/>
+          <w:numId w:val="8"/>
+        </w:numPr>
+      </w:pPr>
+      <w:r>
+        <w:t>Allow user to insert new transactions above anywhere in the list</w:t>
+      </w:r>
+    </w:p>
+    <w:p>
+      <w:pPr>
+        <w:pStyle w:val="ListParagraph"/>
+        <w:numPr>
+          <w:ilvl w:val="1"/>
+          <w:numId w:val="8"/>
+        </w:numPr>
+      </w:pPr>
+      <w:r>
+        <w:t>Mobile-friendly option</w:t>
+      </w:r>
+    </w:p>
+    <w:p>
+      <w:pPr>
+        <w:pStyle w:val="ListParagraph"/>
+        <w:numPr>
+          <w:ilvl w:val="1"/>
+          <w:numId w:val="8"/>
+        </w:numPr>
+      </w:pPr>
+      <w:r>
+        <w:t>Three types:</w:t>
+      </w:r>
+    </w:p>
+    <w:p>
+      <w:pPr>
+        <w:pStyle w:val="ListParagraph"/>
+        <w:numPr>
+          <w:ilvl w:val="2"/>
+          <w:numId w:val="8"/>
+        </w:numPr>
+      </w:pPr>
+      <w:r>
+        <w:t>Standard transaction (income or expense)</w:t>
+      </w:r>
+    </w:p>
+    <w:p>
+      <w:pPr>
+        <w:pStyle w:val="ListParagraph"/>
+        <w:numPr>
+          <w:ilvl w:val="2"/>
+          <w:numId w:val="8"/>
+        </w:numPr>
+      </w:pPr>
+      <w:r>
+        <w:t>Transfer between Funds</w:t>
+      </w:r>
+    </w:p>
+    <w:p>
+      <w:pPr>
+        <w:pStyle w:val="ListParagraph"/>
+        <w:numPr>
+          <w:ilvl w:val="2"/>
+          <w:numId w:val="8"/>
+        </w:numPr>
+      </w:pPr>
+      <w:r>
+        <w:t>Transfer between Accounts</w:t>
+      </w:r>
+    </w:p>
+    <w:p>
+      <w:pPr>
+        <w:pStyle w:val="ListParagraph"/>
+        <w:numPr>
+          <w:ilvl w:val="2"/>
+          <w:numId w:val="8"/>
+        </w:numPr>
+      </w:pPr>
+      <w:r>
+        <w:t xml:space="preserve">Transaction </w:t>
+      </w:r>
+      <w:r>
+        <w:t>split between multiple funds.</w:t>
+      </w:r>
+    </w:p>
+    <w:p>
+      <w:pPr>
+        <w:pStyle w:val="ListParagraph"/>
+        <w:numPr>
+          <w:ilvl w:val="3"/>
+          <w:numId w:val="8"/>
+        </w:numPr>
+      </w:pPr>
+      <w:r>
+        <w:t>Saved as multiple transactions with the same sort order. Anytime sort order changes, all transactions have to move together.</w:t>
+      </w:r>
+    </w:p>
+    <w:p>
+      <w:pPr>
+        <w:pStyle w:val="ListParagraph"/>
+        <w:numPr>
+          <w:ilvl w:val="3"/>
+          <w:numId w:val="8"/>
+        </w:numPr>
+      </w:pPr>
+      <w:r>
+        <w:t>Displayed differently: one date and description, but multiple amounts and funds</w:t>
+      </w:r>
+    </w:p>
+    <w:p>
+      <w:pPr>
+        <w:pStyle w:val="ListParagraph"/>
+        <w:numPr>
+          <w:ilvl w:val="0"/>
+          <w:numId w:val="8"/>
+        </w:numPr>
+      </w:pPr>
+      <w:r>
+        <w:t>Archive transaction data</w:t>
+      </w:r>
+    </w:p>
+    <w:p>
+      <w:pPr>
+        <w:pStyle w:val="ListParagraph"/>
+        <w:numPr>
+          <w:ilvl w:val="1"/>
+          <w:numId w:val="8"/>
+        </w:numPr>
+      </w:pPr>
+      <w:r>
+        <w:t>When transactions are archived, save the balance of each account and fund</w:t>
+      </w:r>
+    </w:p>
+    <w:p>
+      <w:pPr>
+        <w:pStyle w:val="ListParagraph"/>
+        <w:numPr>
+          <w:ilvl w:val="0"/>
+          <w:numId w:val="8"/>
+        </w:numPr>
+      </w:pPr>
+      <w:r>
+        <w:t>Allow user to change funds and categories</w:t>
+      </w:r>
+    </w:p>
+    <w:p>
+      <w:pPr>
+        <w:pStyle w:val="ListParagraph"/>
+        <w:numPr>
+          <w:ilvl w:val="1"/>
+          <w:numId w:val="8"/>
+        </w:numPr>
+      </w:pPr>
+      <w:r>
+        <w:t>Set goals</w:t>
+      </w:r>
+    </w:p>
+    <w:p>
+      <w:pPr>
+        <w:pStyle w:val="ListParagraph"/>
+        <w:numPr>
+          <w:ilvl w:val="1"/>
+          <w:numId w:val="8"/>
+        </w:numPr>
+      </w:pPr>
+      <w:r>
+        <w:t>View goals</w:t>
+      </w:r>
+    </w:p>
+    <w:p>
+      <w:pPr>
+        <w:pStyle w:val="ListParagraph"/>
+        <w:numPr>
+          <w:ilvl w:val="1"/>
+          <w:numId w:val="8"/>
+        </w:numPr>
+      </w:pPr>
+      <w:r>
+        <w:t>Goals are stored in a flexible format</w:t>
+      </w:r>
+    </w:p>
+    <w:p>
+      <w:pPr>
+        <w:pStyle w:val="ListParagraph"/>
+        <w:numPr>
+          <w:ilvl w:val="1"/>
+          <w:numId w:val="8"/>
+        </w:numPr>
+      </w:pPr>
+      <w:r>
+        <w:t>Goals can be completed and archived.</w:t>
+      </w:r>
+    </w:p>
+    <w:p>
+      <w:pPr>
+        <w:pStyle w:val="ListParagraph"/>
+        <w:numPr>
+          <w:ilvl w:val="1"/>
+          <w:numId w:val="8"/>
+        </w:numPr>
+      </w:pPr>
+      <w:r>
+        <w:t>Funds can have target balances</w:t>
+      </w:r>
+    </w:p>
+    <w:p>
+      <w:pPr>
+        <w:pStyle w:val="ListParagraph"/>
+        <w:numPr>
+          <w:ilvl w:val="1"/>
+          <w:numId w:val="8"/>
+        </w:numPr>
+      </w:pPr>
+      <w:r>
+        <w:t>Funds and categories are essentially the same thing. They are both envelopes that are intended to be used for a while.</w:t>
+      </w:r>
+      <w:r>
+        <w:t xml:space="preserve"> The both have optional target balances.</w:t>
+      </w:r>
+    </w:p>
+    <w:p>
+      <w:pPr>
+        <w:pStyle w:val="ListParagraph"/>
+        <w:numPr>
+          <w:ilvl w:val="1"/>
+          <w:numId w:val="8"/>
+        </w:numPr>
+      </w:pPr>
+      <w:r>
+        <w:t>Goals also have a target amount, and they have an Active property that can be set to TRUE (Active) or FALSE (inactive)</w:t>
+      </w:r>
+    </w:p>
+    <w:p>
+      <w:pPr>
+        <w:pStyle w:val="ListParagraph"/>
+        <w:numPr>
+          <w:ilvl w:val="1"/>
+          <w:numId w:val="8"/>
+        </w:numPr>
+      </w:pPr>
+      <w:r>
+        <w:lastRenderedPageBreak/>
+        <w:t>Inactive goals are not loaded or sent to the client in most cases. The user has the option to view “Completed Goals,” in which case only the inactive goals are sent.</w:t>
+      </w:r>
+    </w:p>
+    <w:p>
+      <w:pPr>
+        <w:pStyle w:val="ListParagraph"/>
+        <w:numPr>
+          <w:ilvl w:val="1"/>
+          <w:numId w:val="8"/>
+        </w:numPr>
+      </w:pPr>
+      <w:r>
+        <w:t>Goals have a “Date Completed” property that is populated with the current date when the Active property is set to False. This can be shown to the user when Completed Goals are displayed.</w:t>
+      </w:r>
+    </w:p>
+    <w:p>
+      <w:pPr>
+        <w:pStyle w:val="ListParagraph"/>
+        <w:numPr>
+          <w:ilvl w:val="0"/>
+          <w:numId w:val="8"/>
+        </w:numPr>
+      </w:pPr>
+      <w:r>
+        <w:t>Set Emergency fund (FUTURE)</w:t>
+      </w:r>
+    </w:p>
+    <w:p>
+      <w:pPr>
+        <w:pStyle w:val="ListParagraph"/>
+        <w:numPr>
+          <w:ilvl w:val="1"/>
+          <w:numId w:val="8"/>
+        </w:numPr>
+      </w:pPr>
+      <w:r>
+        <w:t>Outcome drives the target for the fund called Emergency Fund</w:t>
+      </w:r>
+    </w:p>
+    <w:p>
+      <w:pPr>
+        <w:pStyle w:val="ListParagraph"/>
+        <w:numPr>
+          <w:ilvl w:val="0"/>
+          <w:numId w:val="8"/>
+        </w:numPr>
+      </w:pPr>
+      <w:r>
+        <w:t>Allow user to set Distribution amounts and effective date.</w:t>
+      </w:r>
+    </w:p>
+    <w:p>
+      <w:pPr>
+        <w:pStyle w:val="ListParagraph"/>
+        <w:numPr>
+          <w:ilvl w:val="1"/>
+          <w:numId w:val="8"/>
+        </w:numPr>
+      </w:pPr>
+      <w:r>
+        <w:t>Income can be distributed to Categories or active Goals.</w:t>
+      </w:r>
+    </w:p>
+    <w:p>
+      <w:pPr>
+        <w:pStyle w:val="ListParagraph"/>
+        <w:numPr>
+          <w:ilvl w:val="1"/>
+          <w:numId w:val="8"/>
+        </w:numPr>
+      </w:pPr>
+      <w:r>
+        <w:t>User can change distribution percentages through the web interface</w:t>
+      </w:r>
+    </w:p>
+    <w:p>
+      <w:pPr>
+        <w:pStyle w:val="ListParagraph"/>
+        <w:numPr>
+          <w:ilvl w:val="1"/>
+          <w:numId w:val="8"/>
+        </w:numPr>
+      </w:pPr>
+      <w:r>
+        <w:t xml:space="preserve">User can see current and historical distribution amounts; so it might be best not to store those as properties of the Funds or Goals. </w:t>
+      </w:r>
+    </w:p>
+    <w:p>
+      <w:pPr>
+        <w:pStyle w:val="ListParagraph"/>
+        <w:numPr>
+          <w:ilvl w:val="2"/>
+          <w:numId w:val="8"/>
+        </w:numPr>
+      </w:pPr>
+      <w:r>
+        <w:t xml:space="preserve">Option 1: </w:t>
+      </w:r>
+      <w:r>
+        <w:t>Each Fund/Category and each Goal has a property called Distribution</w:t>
+      </w:r>
+      <w:r>
+        <w:t>.</w:t>
+      </w:r>
+    </w:p>
+    <w:p>
+      <w:pPr>
+        <w:pStyle w:val="ListParagraph"/>
+        <w:numPr>
+          <w:ilvl w:val="3"/>
+          <w:numId w:val="8"/>
+        </w:numPr>
+      </w:pPr>
+      <w:r>
+        <w:t>1a: This property is a structure with two columns: effective date, and percentage</w:t>
+      </w:r>
+    </w:p>
+    <w:p>
+      <w:pPr>
+        <w:pStyle w:val="ListParagraph"/>
+        <w:numPr>
+          <w:ilvl w:val="3"/>
+          <w:numId w:val="8"/>
+        </w:numPr>
+      </w:pPr>
+      <w:r>
+        <w:t>1b: This property has only the value from the most recent Distribution. Historical values are kept somewhere else.</w:t>
+      </w:r>
+    </w:p>
+    <w:p>
+      <w:pPr>
+        <w:pStyle w:val="ListParagraph"/>
+        <w:numPr>
+          <w:ilvl w:val="2"/>
+          <w:numId w:val="8"/>
+        </w:numPr>
+      </w:pPr>
+      <w:r>
+        <w:t xml:space="preserve">Option 2: Create an array of structures called Distribution. Each structure in the array has a field for effective date, and for each Fund/Category and each active Goal. When a new goal is added, part of the process includes adding it to the most recent Distribution structure. When a goal is set to Inactive, nothing happens immediately, but that Goal is not available as an option the next time Distributions are set. This means each structure in the Distribution array may have different fields. </w:t>
+      </w:r>
+    </w:p>
+    <w:p>
+      <w:pPr>
+        <w:pStyle w:val="ListParagraph"/>
+        <w:numPr>
+          <w:ilvl w:val="2"/>
+          <w:numId w:val="8"/>
+        </w:numPr>
+      </w:pPr>
+      <w:r>
+        <w:t>Selection: Option 2 because it is most similar to the Excel implementation and it is cleanest because it keeps all of the information in one place that is easy to reference.</w:t>
+      </w:r>
+    </w:p>
+    <w:p/>
+    <w:p>
+      <w:pPr>
+        <w:pStyle w:val="Heading3"/>
+      </w:pPr>
+      <w:r>
+        <w:t>Data to Store</w:t>
+      </w:r>
+    </w:p>
+    <w:p>
+      <w:r>
+        <w:t>Structures and properties</w:t>
+      </w:r>
+    </w:p>
+    <w:p>
+      <w:pPr>
+        <w:pStyle w:val="ListParagraph"/>
+        <w:numPr>
+          <w:ilvl w:val="0"/>
+          <w:numId w:val="9"/>
+        </w:numPr>
+      </w:pPr>
+      <w:r>
+        <w:t>List of Funds and Goals</w:t>
+      </w:r>
+    </w:p>
+    <w:p>
+      <w:pPr>
+        <w:pStyle w:val="ListParagraph"/>
+        <w:numPr>
+          <w:ilvl w:val="1"/>
+          <w:numId w:val="9"/>
+        </w:numPr>
+      </w:pPr>
+      <w:r>
+        <w:t>Active</w:t>
+      </w:r>
+    </w:p>
+    <w:p>
+      <w:pPr>
+        <w:pStyle w:val="ListParagraph"/>
+        <w:numPr>
+          <w:ilvl w:val="1"/>
+          <w:numId w:val="9"/>
+        </w:numPr>
+      </w:pPr>
+      <w:r>
+        <w:t>Balance</w:t>
+      </w:r>
+    </w:p>
+    <w:p>
+      <w:pPr>
+        <w:pStyle w:val="ListParagraph"/>
+        <w:numPr>
+          <w:ilvl w:val="1"/>
+          <w:numId w:val="9"/>
+        </w:numPr>
+      </w:pPr>
+      <w:r>
+        <w:t xml:space="preserve">Category </w:t>
+      </w:r>
+    </w:p>
+    <w:p>
+      <w:pPr>
+        <w:pStyle w:val="ListParagraph"/>
+        <w:numPr>
+          <w:ilvl w:val="2"/>
+          <w:numId w:val="9"/>
+        </w:numPr>
+      </w:pPr>
+      <w:r>
+        <w:t>for all goals, Category=Goals</w:t>
+      </w:r>
+    </w:p>
+    <w:p>
+      <w:pPr>
+        <w:pStyle w:val="ListParagraph"/>
+        <w:numPr>
+          <w:ilvl w:val="2"/>
+          <w:numId w:val="9"/>
+        </w:numPr>
+      </w:pPr>
+      <w:r>
+        <w:t>many funds will be in a category of the same name. For example, Home Improvemen</w:t>
+      </w:r>
+      <w:r>
+        <w:t>t is both a fund and a category; it is the only fund in that category.</w:t>
+      </w:r>
+      <w:r>
+        <w:t xml:space="preserve"> </w:t>
+      </w:r>
+    </w:p>
+    <w:p>
+      <w:pPr>
+        <w:pStyle w:val="ListParagraph"/>
+        <w:numPr>
+          <w:ilvl w:val="0"/>
+          <w:numId w:val="9"/>
+        </w:numPr>
+      </w:pPr>
+      <w:r>
+        <w:t>Distributions</w:t>
+      </w:r>
+    </w:p>
+    <w:p>
+      <w:pPr>
+        <w:pStyle w:val="ListParagraph"/>
+        <w:numPr>
+          <w:ilvl w:val="1"/>
+          <w:numId w:val="9"/>
+        </w:numPr>
+      </w:pPr>
+      <w:r>
+        <w:t>Current and historical distribution percentages</w:t>
+      </w:r>
+    </w:p>
+    <w:p>
+      <w:pPr>
+        <w:pStyle w:val="ListParagraph"/>
+        <w:numPr>
+          <w:ilvl w:val="0"/>
+          <w:numId w:val="9"/>
+        </w:numPr>
+      </w:pPr>
+      <w:r>
+        <w:lastRenderedPageBreak/>
+        <w:t>Account Names and Balances</w:t>
+      </w:r>
+    </w:p>
+    <w:p>
+      <w:pPr>
+        <w:pStyle w:val="Heading1"/>
+      </w:pPr>
+      <w:r>
+        <w:t>Design</w:t>
+      </w:r>
+    </w:p>
+    <w:p>
+      <w:pPr>
+        <w:pStyle w:val="Heading3"/>
+      </w:pPr>
+      <w:r>
+        <w:t>Data Structures</w:t>
+      </w:r>
+    </w:p>
+    <w:p>
+      <w:r>
+        <w:t>Non-bullet items are variable names</w:t>
+      </w:r>
+      <w:r>
+        <w:t xml:space="preserve"> for the structures</w:t>
+      </w:r>
+      <w:r>
+        <w:t>. Bullets underneath are properties of the structure.</w:t>
+      </w:r>
+    </w:p>
+    <w:p>
+      <w:r>
+        <w:t>Funds</w:t>
+      </w:r>
+    </w:p>
+    <w:p>
+      <w:pPr>
+        <w:pStyle w:val="ListParagraph"/>
+        <w:numPr>
+          <w:ilvl w:val="0"/>
+          <w:numId w:val="10"/>
+        </w:numPr>
+      </w:pPr>
+      <w:r>
+        <w:t>Bills</w:t>
+      </w:r>
+    </w:p>
+    <w:p>
+      <w:pPr>
+        <w:pStyle w:val="ListParagraph"/>
+        <w:numPr>
+          <w:ilvl w:val="1"/>
+          <w:numId w:val="10"/>
+        </w:numPr>
+      </w:pPr>
+      <w:r>
+        <w:t>Active = TRUE</w:t>
+      </w:r>
+    </w:p>
+    <w:p>
+      <w:pPr>
+        <w:pStyle w:val="ListParagraph"/>
+        <w:numPr>
+          <w:ilvl w:val="1"/>
+          <w:numId w:val="10"/>
+        </w:numPr>
+      </w:pPr>
+      <w:r>
+        <w:t xml:space="preserve">Balance = </w:t>
+      </w:r>
+    </w:p>
+    <w:p>
+      <w:pPr>
+        <w:pStyle w:val="ListParagraph"/>
+        <w:numPr>
+          <w:ilvl w:val="1"/>
+          <w:numId w:val="10"/>
+        </w:numPr>
+      </w:pPr>
+      <w:r>
+        <w:t>Category = Bank</w:t>
+      </w:r>
+    </w:p>
+    <w:p>
+      <w:pPr>
+        <w:pStyle w:val="ListParagraph"/>
+        <w:numPr>
+          <w:ilvl w:val="1"/>
+          <w:numId w:val="10"/>
+        </w:numPr>
+      </w:pPr>
+      <w:r>
+        <w:t>Target = [ ]</w:t>
+      </w:r>
+    </w:p>
+    <w:p>
+      <w:pPr>
+        <w:pStyle w:val="ListParagraph"/>
+        <w:numPr>
+          <w:ilvl w:val="0"/>
+          <w:numId w:val="10"/>
+        </w:numPr>
+      </w:pPr>
+      <w:r>
+        <w:t>Loans</w:t>
+      </w:r>
+    </w:p>
+    <w:p>
+      <w:pPr>
+        <w:pStyle w:val="ListParagraph"/>
+        <w:numPr>
+          <w:ilvl w:val="1"/>
+          <w:numId w:val="10"/>
+        </w:numPr>
+      </w:pPr>
+      <w:r>
+        <w:t>Active = TRUE</w:t>
+      </w:r>
+    </w:p>
+    <w:p>
+      <w:pPr>
+        <w:pStyle w:val="ListParagraph"/>
+        <w:numPr>
+          <w:ilvl w:val="1"/>
+          <w:numId w:val="10"/>
+        </w:numPr>
+      </w:pPr>
+      <w:r>
+        <w:t xml:space="preserve">Balance = </w:t>
+      </w:r>
+    </w:p>
+    <w:p>
+      <w:pPr>
+        <w:pStyle w:val="ListParagraph"/>
+        <w:numPr>
+          <w:ilvl w:val="1"/>
+          <w:numId w:val="10"/>
+        </w:numPr>
+      </w:pPr>
+      <w:r>
+        <w:t>Category = Bank</w:t>
+      </w:r>
+    </w:p>
+    <w:p>
+      <w:pPr>
+        <w:pStyle w:val="ListParagraph"/>
+        <w:numPr>
+          <w:ilvl w:val="1"/>
+          <w:numId w:val="10"/>
+        </w:numPr>
+      </w:pPr>
+      <w:r>
+        <w:t>Target = [ ]</w:t>
+      </w:r>
+    </w:p>
+    <w:p>
+      <w:pPr>
+        <w:pStyle w:val="ListParagraph"/>
+        <w:numPr>
+          <w:ilvl w:val="0"/>
+          <w:numId w:val="10"/>
+        </w:numPr>
+      </w:pPr>
+      <w:r>
+        <w:t>Bank Other</w:t>
+      </w:r>
+    </w:p>
+    <w:p>
+      <w:pPr>
+        <w:pStyle w:val="ListParagraph"/>
+        <w:numPr>
+          <w:ilvl w:val="1"/>
+          <w:numId w:val="10"/>
+        </w:numPr>
+      </w:pPr>
+      <w:r>
+        <w:t>Active = TRUE</w:t>
+      </w:r>
+    </w:p>
+    <w:p>
+      <w:pPr>
+        <w:pStyle w:val="ListParagraph"/>
+        <w:numPr>
+          <w:ilvl w:val="1"/>
+          <w:numId w:val="10"/>
+        </w:numPr>
+      </w:pPr>
+      <w:r>
+        <w:t xml:space="preserve">Balance = </w:t>
+      </w:r>
+    </w:p>
+    <w:p>
+      <w:pPr>
+        <w:pStyle w:val="ListParagraph"/>
+        <w:numPr>
+          <w:ilvl w:val="1"/>
+          <w:numId w:val="10"/>
+        </w:numPr>
+      </w:pPr>
+      <w:r>
+        <w:t>Category = Bank</w:t>
+      </w:r>
+    </w:p>
+    <w:p>
+      <w:pPr>
+        <w:pStyle w:val="ListParagraph"/>
+        <w:numPr>
+          <w:ilvl w:val="1"/>
+          <w:numId w:val="10"/>
+        </w:numPr>
+      </w:pPr>
+      <w:r>
+        <w:t>Target = [ ]</w:t>
+      </w:r>
+    </w:p>
+    <w:p>
+      <w:pPr>
+        <w:pStyle w:val="ListParagraph"/>
+        <w:numPr>
+          <w:ilvl w:val="0"/>
+          <w:numId w:val="10"/>
+        </w:numPr>
+      </w:pPr>
+      <w:r>
+        <w:t>Grocery</w:t>
+      </w:r>
+    </w:p>
+    <w:p>
+      <w:pPr>
+        <w:pStyle w:val="ListParagraph"/>
+        <w:numPr>
+          <w:ilvl w:val="1"/>
+          <w:numId w:val="10"/>
+        </w:numPr>
+      </w:pPr>
+      <w:r>
+        <w:t>Active = TRUE</w:t>
+      </w:r>
+    </w:p>
+    <w:p>
+      <w:pPr>
+        <w:pStyle w:val="ListParagraph"/>
+        <w:numPr>
+          <w:ilvl w:val="1"/>
+          <w:numId w:val="10"/>
+        </w:numPr>
+      </w:pPr>
+      <w:r>
+        <w:t xml:space="preserve">Balance = </w:t>
+      </w:r>
+    </w:p>
+    <w:p>
+      <w:pPr>
+        <w:pStyle w:val="ListParagraph"/>
+        <w:numPr>
+          <w:ilvl w:val="1"/>
+          <w:numId w:val="10"/>
+        </w:numPr>
+      </w:pPr>
+      <w:r>
+        <w:t>Category = Living</w:t>
+      </w:r>
+    </w:p>
+    <w:p>
+      <w:pPr>
+        <w:pStyle w:val="ListParagraph"/>
+        <w:numPr>
+          <w:ilvl w:val="1"/>
+          <w:numId w:val="10"/>
+        </w:numPr>
+      </w:pPr>
+      <w:r>
+        <w:t>Target = [ ]</w:t>
+      </w:r>
+    </w:p>
+    <w:p>
+      <w:pPr>
+        <w:pStyle w:val="ListParagraph"/>
+        <w:numPr>
+          <w:ilvl w:val="0"/>
+          <w:numId w:val="10"/>
+        </w:numPr>
+      </w:pPr>
+      <w:r>
+        <w:t>Dining</w:t>
+      </w:r>
+    </w:p>
+    <w:p>
+      <w:pPr>
+        <w:pStyle w:val="ListParagraph"/>
+        <w:numPr>
+          <w:ilvl w:val="1"/>
+          <w:numId w:val="10"/>
+        </w:numPr>
+      </w:pPr>
+      <w:r>
+        <w:t>Active = TRUE</w:t>
+      </w:r>
+    </w:p>
+    <w:p>
+      <w:pPr>
+        <w:pStyle w:val="ListParagraph"/>
+        <w:numPr>
+          <w:ilvl w:val="1"/>
+          <w:numId w:val="10"/>
+        </w:numPr>
+      </w:pPr>
+      <w:r>
+        <w:t xml:space="preserve">Balance = </w:t>
+      </w:r>
+    </w:p>
+    <w:p>
+      <w:pPr>
+        <w:pStyle w:val="ListParagraph"/>
+        <w:numPr>
+          <w:ilvl w:val="1"/>
+          <w:numId w:val="10"/>
+        </w:numPr>
+      </w:pPr>
+      <w:r>
+        <w:t>Category = Living</w:t>
+      </w:r>
+    </w:p>
+    <w:p>
+      <w:pPr>
+        <w:pStyle w:val="ListParagraph"/>
+        <w:numPr>
+          <w:ilvl w:val="1"/>
+          <w:numId w:val="10"/>
+        </w:numPr>
+      </w:pPr>
+      <w:r>
+        <w:t>Target = [ ]</w:t>
+      </w:r>
+    </w:p>
+    <w:p>
+      <w:pPr>
+        <w:pStyle w:val="ListParagraph"/>
+        <w:numPr>
+          <w:ilvl w:val="0"/>
+          <w:numId w:val="10"/>
+        </w:numPr>
+      </w:pPr>
+      <w:r>
+        <w:t>Gasoline</w:t>
+      </w:r>
+    </w:p>
+    <w:p>
+      <w:pPr>
+        <w:pStyle w:val="ListParagraph"/>
+        <w:numPr>
+          <w:ilvl w:val="1"/>
+          <w:numId w:val="10"/>
+        </w:numPr>
+      </w:pPr>
+      <w:r>
+        <w:t>Active = TRUE</w:t>
+      </w:r>
+    </w:p>
+    <w:p>
+      <w:pPr>
+        <w:pStyle w:val="ListParagraph"/>
+        <w:numPr>
+          <w:ilvl w:val="1"/>
+          <w:numId w:val="10"/>
+        </w:numPr>
+      </w:pPr>
+      <w:r>
+        <w:t xml:space="preserve">Balance = </w:t>
+      </w:r>
+    </w:p>
+    <w:p>
+      <w:pPr>
+        <w:pStyle w:val="ListParagraph"/>
+        <w:numPr>
+          <w:ilvl w:val="1"/>
+          <w:numId w:val="10"/>
+        </w:numPr>
+      </w:pPr>
+      <w:r>
+        <w:t>Category = Living</w:t>
+      </w:r>
+    </w:p>
+    <w:p>
+      <w:pPr>
+        <w:pStyle w:val="ListParagraph"/>
+        <w:numPr>
+          <w:ilvl w:val="1"/>
+          <w:numId w:val="10"/>
+        </w:numPr>
+      </w:pPr>
+      <w:r>
+        <w:t>Target = [ ]</w:t>
+      </w:r>
+    </w:p>
+    <w:p>
+      <w:pPr>
+        <w:pStyle w:val="ListParagraph"/>
+        <w:numPr>
+          <w:ilvl w:val="0"/>
+          <w:numId w:val="10"/>
+        </w:numPr>
+      </w:pPr>
+      <w:r>
+        <w:t>Spending Other</w:t>
+      </w:r>
+    </w:p>
+    <w:p>
+      <w:pPr>
+        <w:pStyle w:val="ListParagraph"/>
+        <w:numPr>
+          <w:ilvl w:val="1"/>
+          <w:numId w:val="10"/>
+        </w:numPr>
+      </w:pPr>
+      <w:r>
+        <w:t>Active = TRUE</w:t>
+      </w:r>
+    </w:p>
+    <w:p>
+      <w:pPr>
+        <w:pStyle w:val="ListParagraph"/>
+        <w:numPr>
+          <w:ilvl w:val="1"/>
+          <w:numId w:val="10"/>
+        </w:numPr>
+      </w:pPr>
+      <w:r>
+        <w:lastRenderedPageBreak/>
+        <w:t xml:space="preserve">Balance = </w:t>
+      </w:r>
+    </w:p>
+    <w:p>
+      <w:pPr>
+        <w:pStyle w:val="ListParagraph"/>
+        <w:numPr>
+          <w:ilvl w:val="1"/>
+          <w:numId w:val="10"/>
+        </w:numPr>
+      </w:pPr>
+      <w:r>
+        <w:t>Category = Spending</w:t>
+      </w:r>
+    </w:p>
+    <w:p>
+      <w:pPr>
+        <w:pStyle w:val="ListParagraph"/>
+        <w:numPr>
+          <w:ilvl w:val="1"/>
+          <w:numId w:val="10"/>
+        </w:numPr>
+      </w:pPr>
+      <w:r>
+        <w:t>Target = [ ]</w:t>
+      </w:r>
+    </w:p>
+    <w:p>
+      <w:pPr>
+        <w:pStyle w:val="ListParagraph"/>
+        <w:numPr>
+          <w:ilvl w:val="0"/>
+          <w:numId w:val="10"/>
+        </w:numPr>
+      </w:pPr>
+      <w:r>
+        <w:t>Charity</w:t>
+      </w:r>
+    </w:p>
+    <w:p>
+      <w:pPr>
+        <w:pStyle w:val="ListParagraph"/>
+        <w:numPr>
+          <w:ilvl w:val="1"/>
+          <w:numId w:val="10"/>
+        </w:numPr>
+      </w:pPr>
+      <w:r>
+        <w:t>Active = TRUE</w:t>
+      </w:r>
+    </w:p>
+    <w:p>
+      <w:pPr>
+        <w:pStyle w:val="ListParagraph"/>
+        <w:numPr>
+          <w:ilvl w:val="1"/>
+          <w:numId w:val="10"/>
+        </w:numPr>
+      </w:pPr>
+      <w:r>
+        <w:t xml:space="preserve">Balance = </w:t>
+      </w:r>
+    </w:p>
+    <w:p>
+      <w:pPr>
+        <w:pStyle w:val="ListParagraph"/>
+        <w:numPr>
+          <w:ilvl w:val="1"/>
+          <w:numId w:val="10"/>
+        </w:numPr>
+      </w:pPr>
+      <w:r>
+        <w:t>Category = Charity</w:t>
+      </w:r>
+    </w:p>
+    <w:p>
+      <w:pPr>
+        <w:pStyle w:val="ListParagraph"/>
+        <w:numPr>
+          <w:ilvl w:val="1"/>
+          <w:numId w:val="10"/>
+        </w:numPr>
+      </w:pPr>
+      <w:r>
+        <w:t>Target = [ ]</w:t>
+      </w:r>
+    </w:p>
+    <w:p>
+      <w:pPr>
+        <w:pStyle w:val="ListParagraph"/>
+        <w:numPr>
+          <w:ilvl w:val="0"/>
+          <w:numId w:val="10"/>
+        </w:numPr>
+      </w:pPr>
+      <w:r>
+        <w:t>Marann / TRUE / / Marann / [ ]</w:t>
+      </w:r>
+    </w:p>
+    <w:p>
+      <w:pPr>
+        <w:pStyle w:val="ListParagraph"/>
+        <w:numPr>
+          <w:ilvl w:val="0"/>
+          <w:numId w:val="10"/>
+        </w:numPr>
+      </w:pPr>
+      <w:r>
+        <w:t>Ten Percent / TRUE / / Ten Percent / [ ]</w:t>
+      </w:r>
+    </w:p>
+    <w:p>
+      <w:pPr>
+        <w:pStyle w:val="ListParagraph"/>
+        <w:numPr>
+          <w:ilvl w:val="0"/>
+          <w:numId w:val="10"/>
+        </w:numPr>
+      </w:pPr>
+      <w:r>
+        <w:t>Emergency / TRUE / /  Emergency / [ ]</w:t>
+      </w:r>
+    </w:p>
+    <w:p>
+      <w:pPr>
+        <w:pStyle w:val="ListParagraph"/>
+        <w:numPr>
+          <w:ilvl w:val="0"/>
+          <w:numId w:val="10"/>
+        </w:numPr>
+      </w:pPr>
+      <w:r>
+        <w:t>Gifts / TRUE / / Gifts / [ ]</w:t>
+      </w:r>
+    </w:p>
+    <w:p>
+      <w:pPr>
+        <w:pStyle w:val="ListParagraph"/>
+        <w:numPr>
+          <w:ilvl w:val="0"/>
+          <w:numId w:val="10"/>
+        </w:numPr>
+      </w:pPr>
+      <w:r>
+        <w:t>TEAM / TRUE / / TEAM / [ ]</w:t>
+      </w:r>
+    </w:p>
+    <w:p>
+      <w:pPr>
+        <w:pStyle w:val="ListParagraph"/>
+        <w:numPr>
+          <w:ilvl w:val="0"/>
+          <w:numId w:val="10"/>
+        </w:numPr>
+      </w:pPr>
+      <w:r>
+        <w:t>Wedding / TRUE / / Wedding / ($200x5 + shower gifts)</w:t>
+      </w:r>
+    </w:p>
+    <w:p>
+      <w:pPr>
+        <w:pStyle w:val="ListParagraph"/>
+        <w:numPr>
+          <w:ilvl w:val="0"/>
+          <w:numId w:val="10"/>
+        </w:numPr>
+      </w:pPr>
+      <w:proofErr w:type="spellStart"/>
+      <w:r>
+        <w:t>etc</w:t>
+      </w:r>
+      <w:proofErr w:type="spellEnd"/>
+      <w:r>
+        <w:t>… (see Names tab of Cashflow7.xlsx)</w:t>
+      </w:r>
+    </w:p>
+    <w:p>
+      <w:r>
+        <w:t>Distribution</w:t>
+      </w:r>
+    </w:p>
+    <w:p>
+      <w:pPr>
+        <w:pStyle w:val="ListParagraph"/>
+        <w:numPr>
+          <w:ilvl w:val="0"/>
+          <w:numId w:val="11"/>
+        </w:numPr>
+      </w:pPr>
       <w:bookmarkStart w:id="0" w:name="_GoBack"/>
-      <w:bookmarkEnd w:id="0"/>
+      <w:r>
+        <w:t>[0]</w:t>
+      </w:r>
+    </w:p>
+    <w:bookmarkEnd w:id="0"/>
+    <w:p>
+      <w:pPr>
+        <w:pStyle w:val="ListParagraph"/>
+        <w:numPr>
+          <w:ilvl w:val="1"/>
+          <w:numId w:val="11"/>
+        </w:numPr>
+      </w:pPr>
+      <w:proofErr w:type="spellStart"/>
+      <w:r>
+        <w:t>DateEffective</w:t>
+      </w:r>
+      <w:proofErr w:type="spellEnd"/>
+      <w:r>
+        <w:t xml:space="preserve"> = 9/13/</w:t>
+      </w:r>
+      <w:r>
+        <w:t>20</w:t>
+      </w:r>
+      <w:r>
+        <w:t>10</w:t>
+      </w:r>
+    </w:p>
+    <w:p>
+      <w:pPr>
+        <w:pStyle w:val="ListParagraph"/>
+        <w:numPr>
+          <w:ilvl w:val="1"/>
+          <w:numId w:val="11"/>
+        </w:numPr>
+      </w:pPr>
+      <w:r>
+        <w:t>Bank = 0.63</w:t>
+      </w:r>
+    </w:p>
+    <w:p>
+      <w:pPr>
+        <w:pStyle w:val="ListParagraph"/>
+        <w:numPr>
+          <w:ilvl w:val="1"/>
+          <w:numId w:val="11"/>
+        </w:numPr>
+      </w:pPr>
+      <w:r>
+        <w:t>Spending = 0.27</w:t>
+      </w:r>
+    </w:p>
+    <w:p>
+      <w:pPr>
+        <w:pStyle w:val="ListParagraph"/>
+        <w:numPr>
+          <w:ilvl w:val="1"/>
+          <w:numId w:val="11"/>
+        </w:numPr>
+      </w:pPr>
+      <w:r>
+        <w:t>Charity = 0.10</w:t>
+      </w:r>
+    </w:p>
+    <w:p>
+      <w:pPr>
+        <w:pStyle w:val="ListParagraph"/>
+        <w:numPr>
+          <w:ilvl w:val="0"/>
+          <w:numId w:val="11"/>
+        </w:numPr>
+      </w:pPr>
+      <w:r>
+        <w:t>[19]</w:t>
+      </w:r>
+    </w:p>
+    <w:p>
+      <w:pPr>
+        <w:pStyle w:val="ListParagraph"/>
+        <w:numPr>
+          <w:ilvl w:val="1"/>
+          <w:numId w:val="11"/>
+        </w:numPr>
+      </w:pPr>
+      <w:r>
+        <w:t>Date Effective = 3/15/2017</w:t>
+      </w:r>
+    </w:p>
+    <w:p>
+      <w:pPr>
+        <w:pStyle w:val="ListParagraph"/>
+        <w:numPr>
+          <w:ilvl w:val="1"/>
+          <w:numId w:val="11"/>
+        </w:numPr>
+      </w:pPr>
+      <w:r>
+        <w:t>Bank = 0.40</w:t>
+      </w:r>
+    </w:p>
+    <w:p>
+      <w:pPr>
+        <w:pStyle w:val="ListParagraph"/>
+        <w:numPr>
+          <w:ilvl w:val="1"/>
+          <w:numId w:val="11"/>
+        </w:numPr>
+      </w:pPr>
+      <w:r>
+        <w:t>Spending = 0.06</w:t>
+      </w:r>
+    </w:p>
+    <w:p>
+      <w:pPr>
+        <w:pStyle w:val="ListParagraph"/>
+        <w:numPr>
+          <w:ilvl w:val="1"/>
+          <w:numId w:val="11"/>
+        </w:numPr>
+      </w:pPr>
+      <w:r>
+        <w:t>Charity = 0.10</w:t>
+      </w:r>
+    </w:p>
+    <w:p>
+      <w:pPr>
+        <w:pStyle w:val="ListParagraph"/>
+        <w:numPr>
+          <w:ilvl w:val="1"/>
+          <w:numId w:val="11"/>
+        </w:numPr>
+      </w:pPr>
+      <w:proofErr w:type="spellStart"/>
+      <w:r>
+        <w:t>etc</w:t>
+      </w:r>
+      <w:proofErr w:type="spellEnd"/>
+      <w:r>
+        <w:t>… see Distribution tab of Cashflow7.xlsx</w:t>
+      </w:r>
+    </w:p>
+    <w:p>
+      <w:r>
+        <w:t>Accounts</w:t>
+      </w:r>
+    </w:p>
+    <w:p>
+      <w:pPr>
+        <w:pStyle w:val="ListParagraph"/>
+        <w:numPr>
+          <w:ilvl w:val="0"/>
+          <w:numId w:val="12"/>
+        </w:numPr>
+      </w:pPr>
+      <w:r>
+        <w:t>Cash</w:t>
+      </w:r>
+    </w:p>
+    <w:p>
+      <w:pPr>
+        <w:pStyle w:val="ListParagraph"/>
+        <w:numPr>
+          <w:ilvl w:val="1"/>
+          <w:numId w:val="12"/>
+        </w:numPr>
+      </w:pPr>
+      <w:r>
+        <w:t>balance</w:t>
+      </w:r>
+    </w:p>
+    <w:p>
+      <w:pPr>
+        <w:pStyle w:val="ListParagraph"/>
+        <w:numPr>
+          <w:ilvl w:val="1"/>
+          <w:numId w:val="12"/>
+        </w:numPr>
+      </w:pPr>
+      <w:proofErr w:type="spellStart"/>
+      <w:r>
+        <w:t>dateBalanced</w:t>
+      </w:r>
+      <w:proofErr w:type="spellEnd"/>
+      <w:r>
+        <w:t xml:space="preserve"> = 4/14/2017</w:t>
+      </w:r>
+    </w:p>
+    <w:p>
+      <w:pPr>
+        <w:pStyle w:val="ListParagraph"/>
+        <w:numPr>
+          <w:ilvl w:val="0"/>
+          <w:numId w:val="12"/>
+        </w:numPr>
+      </w:pPr>
+      <w:proofErr w:type="spellStart"/>
+      <w:r>
+        <w:t>WidgetSavings</w:t>
+      </w:r>
+      <w:proofErr w:type="spellEnd"/>
+    </w:p>
+    <w:p>
+      <w:pPr>
+        <w:pStyle w:val="ListParagraph"/>
+        <w:numPr>
+          <w:ilvl w:val="1"/>
+          <w:numId w:val="12"/>
+        </w:numPr>
+      </w:pPr>
+      <w:r>
+        <w:t>balance</w:t>
+      </w:r>
+    </w:p>
+    <w:p>
+      <w:pPr>
+        <w:pStyle w:val="ListParagraph"/>
+        <w:numPr>
+          <w:ilvl w:val="1"/>
+          <w:numId w:val="12"/>
+        </w:numPr>
+      </w:pPr>
+      <w:proofErr w:type="spellStart"/>
+      <w:r>
+        <w:t>dateBalanced</w:t>
+      </w:r>
+      <w:proofErr w:type="spellEnd"/>
+      <w:r>
+        <w:t xml:space="preserve"> = 4/14/2017</w:t>
+      </w:r>
+    </w:p>
+    <w:p>
+      <w:pPr>
+        <w:pStyle w:val="ListParagraph"/>
+        <w:numPr>
+          <w:ilvl w:val="0"/>
+          <w:numId w:val="12"/>
+        </w:numPr>
+      </w:pPr>
+      <w:proofErr w:type="spellStart"/>
+      <w:r>
+        <w:t>etc</w:t>
+      </w:r>
+      <w:proofErr w:type="spellEnd"/>
+      <w:r>
+        <w:t xml:space="preserve"> (see </w:t>
+      </w:r>
+      <w:proofErr w:type="spellStart"/>
+      <w:r>
+        <w:t>Cashflow</w:t>
+      </w:r>
+      <w:proofErr w:type="spellEnd"/>
+      <w:r>
+        <w:t xml:space="preserve"> tab of Cashflow7.xlsx, or G2:G8 of Names tab)</w:t>
+      </w:r>
     </w:p>
     <w:p/>
     <w:p>
       <w:pPr>
+        <w:pStyle w:val="Heading3"/>
+      </w:pPr>
+      <w:r>
+        <w:lastRenderedPageBreak/>
+        <w:t>Scripts</w:t>
+      </w:r>
+    </w:p>
+    <w:p>
+      <w:r>
+        <w:t>UI with form to add a transaction</w:t>
+      </w:r>
+    </w:p>
+    <w:p>
+      <w:r>
+        <w:t>Mobile-friendly UI for adding a transaction</w:t>
+      </w:r>
+    </w:p>
+    <w:p>
+      <w:r>
+        <w:t>PHP to perform the commit to the database</w:t>
+      </w:r>
+    </w:p>
+    <w:p>
+      <w:pPr>
+        <w:pStyle w:val="ListParagraph"/>
+        <w:numPr>
+          <w:ilvl w:val="0"/>
+          <w:numId w:val="14"/>
+        </w:numPr>
+      </w:pPr>
+      <w:r>
+        <w:t>Includes taking action based on Sort Order input (input may be Before  item X)</w:t>
+      </w:r>
+    </w:p>
+    <w:p>
+      <w:r>
+        <w:t>Display all recently added transactions (not archived).</w:t>
+      </w:r>
+    </w:p>
+    <w:p>
+      <w:pPr>
+        <w:pStyle w:val="ListParagraph"/>
+        <w:numPr>
+          <w:ilvl w:val="0"/>
+          <w:numId w:val="13"/>
+        </w:numPr>
+      </w:pPr>
+      <w:r>
+        <w:t>Include an “Add Before” button at the end of each row to add a transaction with that sort number</w:t>
+      </w:r>
+    </w:p>
+    <w:p>
+      <w:pPr>
+        <w:pStyle w:val="ListParagraph"/>
+        <w:numPr>
+          <w:ilvl w:val="0"/>
+          <w:numId w:val="13"/>
+        </w:numPr>
+      </w:pPr>
+      <w:r>
+        <w:t>Include  new balance of accounts and/or funds affected (may be 2 accounts, 2 funds, or one of each)</w:t>
+      </w:r>
+    </w:p>
+    <w:p>
+      <w:r>
+        <w:t>Display selected account or fund (like balance3 today)</w:t>
+      </w:r>
+    </w:p>
+    <w:p>
+      <w:pPr>
+        <w:pStyle w:val="ListParagraph"/>
+        <w:numPr>
+          <w:ilvl w:val="0"/>
+          <w:numId w:val="17"/>
+        </w:numPr>
+      </w:pPr>
+      <w:r>
+        <w:t>Includes updated balance of the account or fund on each row</w:t>
+      </w:r>
+    </w:p>
+    <w:p>
+      <w:r>
+        <w:t>Display all archived transactions that meet certain search criteria (Fund, Account, or Date range)</w:t>
+      </w:r>
+    </w:p>
+    <w:p>
+      <w:r>
+        <w:t>Archive transactions</w:t>
+      </w:r>
+    </w:p>
+    <w:p>
+      <w:pPr>
+        <w:pStyle w:val="ListParagraph"/>
+        <w:numPr>
+          <w:ilvl w:val="0"/>
+          <w:numId w:val="15"/>
+        </w:numPr>
+      </w:pPr>
+      <w:r>
+        <w:t xml:space="preserve">includes updating balances in </w:t>
+      </w:r>
+      <w:proofErr w:type="spellStart"/>
+      <w:r>
+        <w:t>cash_balances</w:t>
+      </w:r>
+      <w:proofErr w:type="spellEnd"/>
+    </w:p>
+    <w:p>
+      <w:r>
+        <w:t xml:space="preserve">Display </w:t>
+      </w:r>
+      <w:r>
+        <w:t>all Account and Fund balances</w:t>
+      </w:r>
+    </w:p>
+    <w:p>
+      <w:pPr>
+        <w:pStyle w:val="ListParagraph"/>
+        <w:numPr>
+          <w:ilvl w:val="0"/>
+          <w:numId w:val="15"/>
+        </w:numPr>
+      </w:pPr>
+      <w:r>
+        <w:t xml:space="preserve">Last three entries in </w:t>
+      </w:r>
+      <w:proofErr w:type="spellStart"/>
+      <w:r>
+        <w:t>cash_balances</w:t>
+      </w:r>
+      <w:proofErr w:type="spellEnd"/>
+      <w:r>
+        <w:t>, and balance after all recent transactions</w:t>
+      </w:r>
+    </w:p>
+    <w:p/>
+    <w:p>
+      <w:pPr>
         <w:pStyle w:val="Heading1"/>
       </w:pPr>
       <w:r>
-        <w:t>Requirements</w:t>
-      </w:r>
-    </w:p>
-    <w:p>
-      <w:pPr>
-        <w:pStyle w:val="Heading2"/>
-      </w:pPr>
-      <w:r>
-        <w:t>Concept 1</w:t>
-      </w:r>
-    </w:p>
-    <w:p>
-      <w:pPr>
-        <w:pStyle w:val="Heading3"/>
-      </w:pPr>
-      <w:r>
-        <w:t>Display Information</w:t>
-      </w:r>
-    </w:p>
-    <w:p>
-      <w:r>
-        <w:t>Display the monthly budget.</w:t>
-      </w:r>
-    </w:p>
-    <w:p>
-      <w:r>
-        <w:t>Display goals I’m saving for.</w:t>
-      </w:r>
-    </w:p>
-    <w:p>
-      <w:r>
-        <w:t>Display total of checking accounts, and target for this pay period, so that I know how much I have available for spending.</w:t>
-      </w:r>
-    </w:p>
-    <w:p>
-      <w:r>
-        <w:t>Display balance of Charity account.</w:t>
-      </w:r>
-    </w:p>
-    <w:p>
-      <w:pPr>
-        <w:pStyle w:val="Heading3"/>
-      </w:pPr>
-      <w:r>
-        <w:t>Information Entry</w:t>
-      </w:r>
-    </w:p>
-    <w:p>
-      <w:r>
-        <w:t>Record transactions in the Charity or Goals categories.</w:t>
+        <w:t>Appendix</w:t>
+      </w:r>
+    </w:p>
+    <w:p>
+      <w:r>
+        <w:t xml:space="preserve">From </w:t>
+      </w:r>
+      <w:proofErr w:type="spellStart"/>
+      <w:r>
+        <w:t>Todoist</w:t>
+      </w:r>
+      <w:proofErr w:type="spellEnd"/>
+      <w:r>
+        <w:t xml:space="preserve">: </w:t>
+      </w:r>
+    </w:p>
+    <w:p>
+      <w:pPr>
+        <w:rPr>
+          <w:rFonts w:ascii="Helvetica" w:hAnsi="Helvetica"/>
+          <w:color w:val="202020"/>
+          <w:sz w:val="21"/>
+          <w:szCs w:val="21"/>
+          <w:shd w:val="clear" w:color="auto" w:fill="FFFFFF"/>
+        </w:rPr>
+      </w:pPr>
+      <w:r>
+        <w:rPr>
+          <w:rFonts w:ascii="Helvetica" w:hAnsi="Helvetica"/>
+          <w:color w:val="202020"/>
+          <w:sz w:val="21"/>
+          <w:szCs w:val="21"/>
+          <w:shd w:val="clear" w:color="auto" w:fill="FFFFFF"/>
+        </w:rPr>
+        <w:t>1) Adjust distributions</w:t>
+      </w:r>
+      <w:r>
+        <w:rPr>
+          <w:rFonts w:ascii="Helvetica" w:hAnsi="Helvetica"/>
+          <w:color w:val="202020"/>
+          <w:sz w:val="21"/>
+          <w:szCs w:val="21"/>
+        </w:rPr>
+        <w:br/>
+      </w:r>
+      <w:r>
+        <w:rPr>
+          <w:rFonts w:ascii="Helvetica" w:hAnsi="Helvetica"/>
+          <w:color w:val="202020"/>
+          <w:sz w:val="21"/>
+          <w:szCs w:val="21"/>
+          <w:shd w:val="clear" w:color="auto" w:fill="FFFFFF"/>
+        </w:rPr>
+        <w:t>- Emergency 2%</w:t>
+      </w:r>
+      <w:r>
+        <w:rPr>
+          <w:rFonts w:ascii="Helvetica" w:hAnsi="Helvetica"/>
+          <w:color w:val="202020"/>
+          <w:sz w:val="21"/>
+          <w:szCs w:val="21"/>
+        </w:rPr>
+        <w:br/>
+      </w:r>
+      <w:r>
+        <w:rPr>
+          <w:rFonts w:ascii="Helvetica" w:hAnsi="Helvetica"/>
+          <w:color w:val="202020"/>
+          <w:sz w:val="21"/>
+          <w:szCs w:val="21"/>
+          <w:shd w:val="clear" w:color="auto" w:fill="FFFFFF"/>
+        </w:rPr>
+        <w:t>- Adjust bank based on bills</w:t>
+      </w:r>
+      <w:r>
+        <w:rPr>
+          <w:rFonts w:ascii="Helvetica" w:hAnsi="Helvetica"/>
+          <w:color w:val="202020"/>
+          <w:sz w:val="21"/>
+          <w:szCs w:val="21"/>
+        </w:rPr>
+        <w:br/>
+      </w:r>
+      <w:r>
+        <w:rPr>
+          <w:rFonts w:ascii="Helvetica" w:hAnsi="Helvetica"/>
+          <w:color w:val="202020"/>
+          <w:sz w:val="21"/>
+          <w:szCs w:val="21"/>
+          <w:shd w:val="clear" w:color="auto" w:fill="FFFFFF"/>
+        </w:rPr>
+        <w:t>- Consider combining Spending and Living; maybe reopen Gifts as a separate category? Has there been any benefit to keeping Living expenses separate from Spending Money? I guess the benefit is that I could set aside my own spending money apart from Groceries and Dining. Consider rearranging and reallocating.</w:t>
+      </w:r>
+      <w:r>
+        <w:rPr>
+          <w:rFonts w:ascii="Helvetica" w:hAnsi="Helvetica"/>
+          <w:color w:val="202020"/>
+          <w:sz w:val="21"/>
+          <w:szCs w:val="21"/>
+        </w:rPr>
+        <w:br/>
+      </w:r>
+      <w:r>
+        <w:rPr>
+          <w:rFonts w:ascii="Helvetica" w:hAnsi="Helvetica"/>
+          <w:color w:val="202020"/>
+          <w:sz w:val="21"/>
+          <w:szCs w:val="21"/>
+          <w:shd w:val="clear" w:color="auto" w:fill="FFFFFF"/>
+        </w:rPr>
+        <w:t>- Create goal for car</w:t>
+      </w:r>
+      <w:r>
+        <w:rPr>
+          <w:rFonts w:ascii="Helvetica" w:hAnsi="Helvetica"/>
+          <w:color w:val="202020"/>
+          <w:sz w:val="21"/>
+          <w:szCs w:val="21"/>
+        </w:rPr>
+        <w:br/>
+      </w:r>
+      <w:r>
+        <w:rPr>
+          <w:rFonts w:ascii="Helvetica" w:hAnsi="Helvetica"/>
+          <w:color w:val="202020"/>
+          <w:sz w:val="21"/>
+          <w:szCs w:val="21"/>
+        </w:rPr>
+        <w:br/>
+      </w:r>
+      <w:r>
+        <w:rPr>
+          <w:rFonts w:ascii="Helvetica" w:hAnsi="Helvetica"/>
+          <w:color w:val="202020"/>
+          <w:sz w:val="21"/>
+          <w:szCs w:val="21"/>
+          <w:shd w:val="clear" w:color="auto" w:fill="FFFFFF"/>
+        </w:rPr>
+        <w:t>2) Create Goals as temporary categories</w:t>
+      </w:r>
+      <w:r>
+        <w:rPr>
+          <w:rStyle w:val="apple-converted-space"/>
+          <w:rFonts w:ascii="Helvetica" w:hAnsi="Helvetica"/>
+          <w:color w:val="202020"/>
+          <w:sz w:val="21"/>
+          <w:szCs w:val="21"/>
+          <w:shd w:val="clear" w:color="auto" w:fill="FFFFFF"/>
+        </w:rPr>
+        <w:t> </w:t>
+      </w:r>
+      <w:r>
+        <w:rPr>
+          <w:rFonts w:ascii="Helvetica" w:hAnsi="Helvetica"/>
+          <w:color w:val="202020"/>
+          <w:sz w:val="21"/>
+          <w:szCs w:val="21"/>
+        </w:rPr>
+        <w:br/>
+      </w:r>
+      <w:r>
+        <w:rPr>
+          <w:rFonts w:ascii="Helvetica" w:hAnsi="Helvetica"/>
+          <w:color w:val="202020"/>
+          <w:sz w:val="21"/>
+          <w:szCs w:val="21"/>
+          <w:shd w:val="clear" w:color="auto" w:fill="FFFFFF"/>
+        </w:rPr>
+        <w:t>3) Decide what to stop recording. Maybe Spending and Living? Maybe stop recording Bank and assume it will follow the budget each month?</w:t>
+      </w:r>
+      <w:r>
+        <w:rPr>
+          <w:rFonts w:ascii="Helvetica" w:hAnsi="Helvetica"/>
+          <w:color w:val="202020"/>
+          <w:sz w:val="21"/>
+          <w:szCs w:val="21"/>
+        </w:rPr>
+        <w:br/>
+      </w:r>
+      <w:r>
+        <w:rPr>
+          <w:rFonts w:ascii="Helvetica" w:hAnsi="Helvetica"/>
+          <w:color w:val="202020"/>
+          <w:sz w:val="21"/>
+          <w:szCs w:val="21"/>
+          <w:shd w:val="clear" w:color="auto" w:fill="FFFFFF"/>
+        </w:rPr>
+        <w:lastRenderedPageBreak/>
+        <w:t>4) Specify way to do balancing/accounting. Use account balances to make assumptions about spending in unrecorded categories.</w:t>
       </w:r>
     </w:p>
     <w:p/>
-    <w:p>
-      <w:pPr>
-        <w:pStyle w:val="Heading1"/>
-      </w:pPr>
-      <w:r>
-        <w:t>Design</w:t>
-      </w:r>
-    </w:p>
-    <w:p>
-      <w:pPr>
-        <w:pStyle w:val="Heading2"/>
-      </w:pPr>
-      <w:r>
-        <w:t>Concept 1</w:t>
-      </w:r>
-    </w:p>
-    <w:p>
-      <w:r>
-        <w:t>List of budgets to record transactions for</w:t>
-      </w:r>
-    </w:p>
-    <w:tbl>
-      <w:tblPr>
-        <w:tblStyle w:val="MediumShading1-Accent1"/>
-        <w:tblW w:w="0" w:type="auto"/>
-        <w:tblLook w:val="04A0" w:firstRow="1" w:lastRow="0" w:firstColumn="1" w:lastColumn="0" w:noHBand="0" w:noVBand="1"/>
-      </w:tblPr>
-      <w:tblGrid>
-        <w:gridCol w:w="3192"/>
-        <w:gridCol w:w="3192"/>
-        <w:gridCol w:w="3192"/>
-      </w:tblGrid>
-      <w:tr>
-        <w:trPr>
-          <w:cnfStyle w:val="100000000000" w:firstRow="1" w:lastRow="0" w:firstColumn="0" w:lastColumn="0" w:oddVBand="0" w:evenVBand="0" w:oddHBand="0" w:evenHBand="0" w:firstRowFirstColumn="0" w:firstRowLastColumn="0" w:lastRowFirstColumn="0" w:lastRowLastColumn="0"/>
-        </w:trPr>
-        <w:tc>
-          <w:tcPr>
-            <w:cnfStyle w:val="001000000000" w:firstRow="0" w:lastRow="0" w:firstColumn="1" w:lastColumn="0" w:oddVBand="0" w:evenVBand="0" w:oddHBand="0" w:evenHBand="0" w:firstRowFirstColumn="0" w:firstRowLastColumn="0" w:lastRowFirstColumn="0" w:lastRowLastColumn="0"/>
-            <w:tcW w:w="3192" w:type="dxa"/>
-          </w:tcPr>
-          <w:p>
-            <w:r>
-              <w:t>Budget</w:t>
-            </w:r>
-          </w:p>
-        </w:tc>
-        <w:tc>
-          <w:tcPr>
-            <w:tcW w:w="3192" w:type="dxa"/>
-          </w:tcPr>
-          <w:p>
-            <w:pPr>
-              <w:cnfStyle w:val="100000000000" w:firstRow="1" w:lastRow="0" w:firstColumn="0" w:lastColumn="0" w:oddVBand="0" w:evenVBand="0" w:oddHBand="0" w:evenHBand="0" w:firstRowFirstColumn="0" w:firstRowLastColumn="0" w:lastRowFirstColumn="0" w:lastRowLastColumn="0"/>
-            </w:pPr>
-            <w:r>
-              <w:t>Starting Balance</w:t>
-            </w:r>
-          </w:p>
-        </w:tc>
-        <w:tc>
-          <w:tcPr>
-            <w:tcW w:w="3192" w:type="dxa"/>
-          </w:tcPr>
-          <w:p>
-            <w:pPr>
-              <w:cnfStyle w:val="100000000000" w:firstRow="1" w:lastRow="0" w:firstColumn="0" w:lastColumn="0" w:oddVBand="0" w:evenVBand="0" w:oddHBand="0" w:evenHBand="0" w:firstRowFirstColumn="0" w:firstRowLastColumn="0" w:lastRowFirstColumn="0" w:lastRowLastColumn="0"/>
-            </w:pPr>
-            <w:r>
-              <w:t>Distribution from Income</w:t>
-            </w:r>
-          </w:p>
-        </w:tc>
-      </w:tr>
-      <w:tr>
-        <w:trPr>
-          <w:cnfStyle w:val="000000100000" w:firstRow="0" w:lastRow="0" w:firstColumn="0" w:lastColumn="0" w:oddVBand="0" w:evenVBand="0" w:oddHBand="1" w:evenHBand="0" w:firstRowFirstColumn="0" w:firstRowLastColumn="0" w:lastRowFirstColumn="0" w:lastRowLastColumn="0"/>
-        </w:trPr>
-        <w:tc>
-          <w:tcPr>
-            <w:cnfStyle w:val="001000000000" w:firstRow="0" w:lastRow="0" w:firstColumn="1" w:lastColumn="0" w:oddVBand="0" w:evenVBand="0" w:oddHBand="0" w:evenHBand="0" w:firstRowFirstColumn="0" w:firstRowLastColumn="0" w:lastRowFirstColumn="0" w:lastRowLastColumn="0"/>
-            <w:tcW w:w="3192" w:type="dxa"/>
-          </w:tcPr>
-          <w:p>
-            <w:r>
-              <w:t>Card</w:t>
-            </w:r>
-          </w:p>
-        </w:tc>
-        <w:tc>
-          <w:tcPr>
-            <w:tcW w:w="3192" w:type="dxa"/>
-          </w:tcPr>
-          <w:p>
-            <w:pPr>
-              <w:cnfStyle w:val="000000100000" w:firstRow="0" w:lastRow="0" w:firstColumn="0" w:lastColumn="0" w:oddVBand="0" w:evenVBand="0" w:oddHBand="1" w:evenHBand="0" w:firstRowFirstColumn="0" w:firstRowLastColumn="0" w:lastRowFirstColumn="0" w:lastRowLastColumn="0"/>
-            </w:pPr>
-            <w:r>
-              <w:t>Card</w:t>
-            </w:r>
-          </w:p>
-        </w:tc>
-        <w:tc>
-          <w:tcPr>
-            <w:tcW w:w="3192" w:type="dxa"/>
-          </w:tcPr>
-          <w:p>
-            <w:pPr>
-              <w:cnfStyle w:val="000000100000" w:firstRow="0" w:lastRow="0" w:firstColumn="0" w:lastColumn="0" w:oddVBand="0" w:evenVBand="0" w:oddHBand="1" w:evenHBand="0" w:firstRowFirstColumn="0" w:firstRowLastColumn="0" w:lastRowFirstColumn="0" w:lastRowLastColumn="0"/>
-            </w:pPr>
-            <w:r>
-              <w:t>0%</w:t>
-            </w:r>
-          </w:p>
-        </w:tc>
-      </w:tr>
-      <w:tr>
-        <w:trPr>
-          <w:cnfStyle w:val="000000010000" w:firstRow="0" w:lastRow="0" w:firstColumn="0" w:lastColumn="0" w:oddVBand="0" w:evenVBand="0" w:oddHBand="0" w:evenHBand="1" w:firstRowFirstColumn="0" w:firstRowLastColumn="0" w:lastRowFirstColumn="0" w:lastRowLastColumn="0"/>
-        </w:trPr>
-        <w:tc>
-          <w:tcPr>
-            <w:cnfStyle w:val="001000000000" w:firstRow="0" w:lastRow="0" w:firstColumn="1" w:lastColumn="0" w:oddVBand="0" w:evenVBand="0" w:oddHBand="0" w:evenHBand="0" w:firstRowFirstColumn="0" w:firstRowLastColumn="0" w:lastRowFirstColumn="0" w:lastRowLastColumn="0"/>
-            <w:tcW w:w="3192" w:type="dxa"/>
-          </w:tcPr>
-          <w:p>
-            <w:r>
-              <w:t>Charity</w:t>
-            </w:r>
-          </w:p>
-        </w:tc>
-        <w:tc>
-          <w:tcPr>
-            <w:tcW w:w="3192" w:type="dxa"/>
-          </w:tcPr>
-          <w:p>
-            <w:pPr>
-              <w:cnfStyle w:val="000000010000" w:firstRow="0" w:lastRow="0" w:firstColumn="0" w:lastColumn="0" w:oddVBand="0" w:evenVBand="0" w:oddHBand="0" w:evenHBand="1" w:firstRowFirstColumn="0" w:firstRowLastColumn="0" w:lastRowFirstColumn="0" w:lastRowLastColumn="0"/>
-            </w:pPr>
-            <w:r>
-              <w:t>Charity</w:t>
-            </w:r>
-          </w:p>
-        </w:tc>
-        <w:tc>
-          <w:tcPr>
-            <w:tcW w:w="3192" w:type="dxa"/>
-          </w:tcPr>
-          <w:p>
-            <w:pPr>
-              <w:cnfStyle w:val="000000010000" w:firstRow="0" w:lastRow="0" w:firstColumn="0" w:lastColumn="0" w:oddVBand="0" w:evenVBand="0" w:oddHBand="0" w:evenHBand="1" w:firstRowFirstColumn="0" w:firstRowLastColumn="0" w:lastRowFirstColumn="0" w:lastRowLastColumn="0"/>
-            </w:pPr>
-            <w:r>
-              <w:t>10%-12%</w:t>
-            </w:r>
-          </w:p>
-        </w:tc>
-      </w:tr>
-      <w:tr>
-        <w:trPr>
-          <w:cnfStyle w:val="000000100000" w:firstRow="0" w:lastRow="0" w:firstColumn="0" w:lastColumn="0" w:oddVBand="0" w:evenVBand="0" w:oddHBand="1" w:evenHBand="0" w:firstRowFirstColumn="0" w:firstRowLastColumn="0" w:lastRowFirstColumn="0" w:lastRowLastColumn="0"/>
-        </w:trPr>
-        <w:tc>
-          <w:tcPr>
-            <w:cnfStyle w:val="001000000000" w:firstRow="0" w:lastRow="0" w:firstColumn="1" w:lastColumn="0" w:oddVBand="0" w:evenVBand="0" w:oddHBand="0" w:evenHBand="0" w:firstRowFirstColumn="0" w:firstRowLastColumn="0" w:lastRowFirstColumn="0" w:lastRowLastColumn="0"/>
-            <w:tcW w:w="3192" w:type="dxa"/>
-          </w:tcPr>
-          <w:p/>
-        </w:tc>
-        <w:tc>
-          <w:tcPr>
-            <w:tcW w:w="3192" w:type="dxa"/>
-          </w:tcPr>
-          <w:p>
-            <w:pPr>
-              <w:cnfStyle w:val="000000100000" w:firstRow="0" w:lastRow="0" w:firstColumn="0" w:lastColumn="0" w:oddVBand="0" w:evenVBand="0" w:oddHBand="1" w:evenHBand="0" w:firstRowFirstColumn="0" w:firstRowLastColumn="0" w:lastRowFirstColumn="0" w:lastRowLastColumn="0"/>
-            </w:pPr>
-          </w:p>
-        </w:tc>
-        <w:tc>
-          <w:tcPr>
-            <w:tcW w:w="3192" w:type="dxa"/>
-          </w:tcPr>
-          <w:p>
-            <w:pPr>
-              <w:cnfStyle w:val="000000100000" w:firstRow="0" w:lastRow="0" w:firstColumn="0" w:lastColumn="0" w:oddVBand="0" w:evenVBand="0" w:oddHBand="1" w:evenHBand="0" w:firstRowFirstColumn="0" w:firstRowLastColumn="0" w:lastRowFirstColumn="0" w:lastRowLastColumn="0"/>
-            </w:pPr>
-          </w:p>
-        </w:tc>
-      </w:tr>
-    </w:tbl>
-    <w:p/>
-    <w:p>
-      <w:r>
-        <w:t>Goals are handled the same as budgets, but they are temporary</w:t>
-      </w:r>
-    </w:p>
-    <w:tbl>
-      <w:tblPr>
-        <w:tblStyle w:val="MediumShading1-Accent1"/>
-        <w:tblW w:w="0" w:type="auto"/>
-        <w:tblLook w:val="04A0" w:firstRow="1" w:lastRow="0" w:firstColumn="1" w:lastColumn="0" w:noHBand="0" w:noVBand="1"/>
-      </w:tblPr>
-      <w:tblGrid>
-        <w:gridCol w:w="3192"/>
-        <w:gridCol w:w="3192"/>
-        <w:gridCol w:w="3192"/>
-      </w:tblGrid>
-      <w:tr>
-        <w:trPr>
-          <w:cnfStyle w:val="100000000000" w:firstRow="1" w:lastRow="0" w:firstColumn="0" w:lastColumn="0" w:oddVBand="0" w:evenVBand="0" w:oddHBand="0" w:evenHBand="0" w:firstRowFirstColumn="0" w:firstRowLastColumn="0" w:lastRowFirstColumn="0" w:lastRowLastColumn="0"/>
-        </w:trPr>
-        <w:tc>
-          <w:tcPr>
-            <w:cnfStyle w:val="001000000000" w:firstRow="0" w:lastRow="0" w:firstColumn="1" w:lastColumn="0" w:oddVBand="0" w:evenVBand="0" w:oddHBand="0" w:evenHBand="0" w:firstRowFirstColumn="0" w:firstRowLastColumn="0" w:lastRowFirstColumn="0" w:lastRowLastColumn="0"/>
-            <w:tcW w:w="3192" w:type="dxa"/>
-          </w:tcPr>
-          <w:p>
-            <w:r>
-              <w:t>Goal</w:t>
-            </w:r>
-          </w:p>
-        </w:tc>
-        <w:tc>
-          <w:tcPr>
-            <w:tcW w:w="3192" w:type="dxa"/>
-          </w:tcPr>
-          <w:p>
-            <w:pPr>
-              <w:cnfStyle w:val="100000000000" w:firstRow="1" w:lastRow="0" w:firstColumn="0" w:lastColumn="0" w:oddVBand="0" w:evenVBand="0" w:oddHBand="0" w:evenHBand="0" w:firstRowFirstColumn="0" w:firstRowLastColumn="0" w:lastRowFirstColumn="0" w:lastRowLastColumn="0"/>
-            </w:pPr>
-            <w:r>
-              <w:t>Starting Balance</w:t>
-            </w:r>
-          </w:p>
-        </w:tc>
-        <w:tc>
-          <w:tcPr>
-            <w:tcW w:w="3192" w:type="dxa"/>
-          </w:tcPr>
-          <w:p>
-            <w:pPr>
-              <w:cnfStyle w:val="100000000000" w:firstRow="1" w:lastRow="0" w:firstColumn="0" w:lastColumn="0" w:oddVBand="0" w:evenVBand="0" w:oddHBand="0" w:evenHBand="0" w:firstRowFirstColumn="0" w:firstRowLastColumn="0" w:lastRowFirstColumn="0" w:lastRowLastColumn="0"/>
-            </w:pPr>
-            <w:r>
-              <w:t>Distribution from Income</w:t>
-            </w:r>
-          </w:p>
-        </w:tc>
-      </w:tr>
-      <w:tr>
-        <w:trPr>
-          <w:cnfStyle w:val="000000100000" w:firstRow="0" w:lastRow="0" w:firstColumn="0" w:lastColumn="0" w:oddVBand="0" w:evenVBand="0" w:oddHBand="1" w:evenHBand="0" w:firstRowFirstColumn="0" w:firstRowLastColumn="0" w:lastRowFirstColumn="0" w:lastRowLastColumn="0"/>
-        </w:trPr>
-        <w:tc>
-          <w:tcPr>
-            <w:cnfStyle w:val="001000000000" w:firstRow="0" w:lastRow="0" w:firstColumn="1" w:lastColumn="0" w:oddVBand="0" w:evenVBand="0" w:oddHBand="0" w:evenHBand="0" w:firstRowFirstColumn="0" w:firstRowLastColumn="0" w:lastRowFirstColumn="0" w:lastRowLastColumn="0"/>
-            <w:tcW w:w="3192" w:type="dxa"/>
-          </w:tcPr>
-          <w:p>
-            <w:r>
-              <w:t>New Car</w:t>
-            </w:r>
-          </w:p>
-        </w:tc>
-        <w:tc>
-          <w:tcPr>
-            <w:tcW w:w="3192" w:type="dxa"/>
-          </w:tcPr>
-          <w:p>
-            <w:pPr>
-              <w:cnfStyle w:val="000000100000" w:firstRow="0" w:lastRow="0" w:firstColumn="0" w:lastColumn="0" w:oddVBand="0" w:evenVBand="0" w:oddHBand="1" w:evenHBand="0" w:firstRowFirstColumn="0" w:firstRowLastColumn="0" w:lastRowFirstColumn="0" w:lastRowLastColumn="0"/>
-            </w:pPr>
-            <w:r>
-              <w:t>Car Exp</w:t>
-            </w:r>
-          </w:p>
-        </w:tc>
-        <w:tc>
-          <w:tcPr>
-            <w:tcW w:w="3192" w:type="dxa"/>
-          </w:tcPr>
-          <w:p>
-            <w:pPr>
-              <w:cnfStyle w:val="000000100000" w:firstRow="0" w:lastRow="0" w:firstColumn="0" w:lastColumn="0" w:oddVBand="0" w:evenVBand="0" w:oddHBand="1" w:evenHBand="0" w:firstRowFirstColumn="0" w:firstRowLastColumn="0" w:lastRowFirstColumn="0" w:lastRowLastColumn="0"/>
-            </w:pPr>
-            <w:r>
-              <w:t>2%</w:t>
-            </w:r>
-          </w:p>
-        </w:tc>
-      </w:tr>
-      <w:tr>
-        <w:trPr>
-          <w:cnfStyle w:val="000000010000" w:firstRow="0" w:lastRow="0" w:firstColumn="0" w:lastColumn="0" w:oddVBand="0" w:evenVBand="0" w:oddHBand="0" w:evenHBand="1" w:firstRowFirstColumn="0" w:firstRowLastColumn="0" w:lastRowFirstColumn="0" w:lastRowLastColumn="0"/>
-        </w:trPr>
-        <w:tc>
-          <w:tcPr>
-            <w:cnfStyle w:val="001000000000" w:firstRow="0" w:lastRow="0" w:firstColumn="1" w:lastColumn="0" w:oddVBand="0" w:evenVBand="0" w:oddHBand="0" w:evenHBand="0" w:firstRowFirstColumn="0" w:firstRowLastColumn="0" w:lastRowFirstColumn="0" w:lastRowLastColumn="0"/>
-            <w:tcW w:w="3192" w:type="dxa"/>
-          </w:tcPr>
-          <w:p>
-            <w:r>
-              <w:t>10% Rule</w:t>
-            </w:r>
-          </w:p>
-        </w:tc>
-        <w:tc>
-          <w:tcPr>
-            <w:tcW w:w="3192" w:type="dxa"/>
-          </w:tcPr>
-          <w:p>
-            <w:pPr>
-              <w:cnfStyle w:val="000000010000" w:firstRow="0" w:lastRow="0" w:firstColumn="0" w:lastColumn="0" w:oddVBand="0" w:evenVBand="0" w:oddHBand="0" w:evenHBand="1" w:firstRowFirstColumn="0" w:firstRowLastColumn="0" w:lastRowFirstColumn="0" w:lastRowLastColumn="0"/>
-            </w:pPr>
-            <w:r>
-              <w:t>Ten Percent</w:t>
-            </w:r>
-          </w:p>
-        </w:tc>
-        <w:tc>
-          <w:tcPr>
-            <w:tcW w:w="3192" w:type="dxa"/>
-          </w:tcPr>
-          <w:p>
-            <w:pPr>
-              <w:cnfStyle w:val="000000010000" w:firstRow="0" w:lastRow="0" w:firstColumn="0" w:lastColumn="0" w:oddVBand="0" w:evenVBand="0" w:oddHBand="0" w:evenHBand="1" w:firstRowFirstColumn="0" w:firstRowLastColumn="0" w:lastRowFirstColumn="0" w:lastRowLastColumn="0"/>
-            </w:pPr>
-          </w:p>
-        </w:tc>
-      </w:tr>
-      <w:tr>
-        <w:trPr>
-          <w:cnfStyle w:val="000000100000" w:firstRow="0" w:lastRow="0" w:firstColumn="0" w:lastColumn="0" w:oddVBand="0" w:evenVBand="0" w:oddHBand="1" w:evenHBand="0" w:firstRowFirstColumn="0" w:firstRowLastColumn="0" w:lastRowFirstColumn="0" w:lastRowLastColumn="0"/>
-        </w:trPr>
-        <w:tc>
-          <w:tcPr>
-            <w:cnfStyle w:val="001000000000" w:firstRow="0" w:lastRow="0" w:firstColumn="1" w:lastColumn="0" w:oddVBand="0" w:evenVBand="0" w:oddHBand="0" w:evenHBand="0" w:firstRowFirstColumn="0" w:firstRowLastColumn="0" w:lastRowFirstColumn="0" w:lastRowLastColumn="0"/>
-            <w:tcW w:w="3192" w:type="dxa"/>
-          </w:tcPr>
-          <w:p>
-            <w:r>
-              <w:t>Emergency Fund</w:t>
-            </w:r>
-          </w:p>
-        </w:tc>
-        <w:tc>
-          <w:tcPr>
-            <w:tcW w:w="3192" w:type="dxa"/>
-          </w:tcPr>
-          <w:p>
-            <w:pPr>
-              <w:cnfStyle w:val="000000100000" w:firstRow="0" w:lastRow="0" w:firstColumn="0" w:lastColumn="0" w:oddVBand="0" w:evenVBand="0" w:oddHBand="1" w:evenHBand="0" w:firstRowFirstColumn="0" w:firstRowLastColumn="0" w:lastRowFirstColumn="0" w:lastRowLastColumn="0"/>
-            </w:pPr>
-            <w:r>
-              <w:t>Emergency Fund</w:t>
-            </w:r>
-          </w:p>
-        </w:tc>
-        <w:tc>
-          <w:tcPr>
-            <w:tcW w:w="3192" w:type="dxa"/>
-          </w:tcPr>
-          <w:p>
-            <w:pPr>
-              <w:cnfStyle w:val="000000100000" w:firstRow="0" w:lastRow="0" w:firstColumn="0" w:lastColumn="0" w:oddVBand="0" w:evenVBand="0" w:oddHBand="1" w:evenHBand="0" w:firstRowFirstColumn="0" w:firstRowLastColumn="0" w:lastRowFirstColumn="0" w:lastRowLastColumn="0"/>
-            </w:pPr>
-            <w:r>
-              <w:t>2%</w:t>
-            </w:r>
-          </w:p>
-        </w:tc>
-      </w:tr>
-    </w:tbl>
-    <w:p/>
-    <w:p>
-      <w:r>
-        <w:t>Transactions to still record</w:t>
-      </w:r>
-    </w:p>
-    <w:p>
-      <w:pPr>
-        <w:pStyle w:val="ListParagraph"/>
-        <w:numPr>
-          <w:ilvl w:val="0"/>
-          <w:numId w:val="5"/>
-        </w:numPr>
-      </w:pPr>
-      <w:r>
-        <w:t>Income</w:t>
-      </w:r>
-    </w:p>
-    <w:p>
-      <w:pPr>
-        <w:pStyle w:val="ListParagraph"/>
-        <w:numPr>
-          <w:ilvl w:val="0"/>
-          <w:numId w:val="5"/>
-        </w:numPr>
-      </w:pPr>
-      <w:r>
-        <w:t>Card</w:t>
-      </w:r>
-    </w:p>
-    <w:p>
-      <w:pPr>
-        <w:pStyle w:val="ListParagraph"/>
-        <w:numPr>
-          <w:ilvl w:val="0"/>
-          <w:numId w:val="5"/>
-        </w:numPr>
-      </w:pPr>
-      <w:r>
-        <w:t>Charity</w:t>
-      </w:r>
-    </w:p>
-    <w:p>
-      <w:pPr>
-        <w:pStyle w:val="ListParagraph"/>
-        <w:numPr>
-          <w:ilvl w:val="0"/>
-          <w:numId w:val="5"/>
-        </w:numPr>
-      </w:pPr>
-      <w:r>
-        <w:lastRenderedPageBreak/>
-        <w:t>Goal Money spent</w:t>
-      </w:r>
-    </w:p>
-    <w:p>
-      <w:r>
-        <w:t>Budget</w:t>
-      </w:r>
-    </w:p>
     <w:p/>
     <w:sectPr>
       <w:pgSz w:w="12240" w:h="15840"/>
@@ -985,6 +2250,458 @@
     </w:lvl>
   </w:abstractNum>
   <w:abstractNum w:abstractNumId="2">
+    <w:nsid w:val="17F55508"/>
+    <w:multiLevelType w:val="hybridMultilevel"/>
+    <w:tmpl w:val="AD8EA244"/>
+    <w:lvl w:ilvl="0" w:tplc="04090001">
+      <w:start w:val="1"/>
+      <w:numFmt w:val="bullet"/>
+      <w:lvlText w:val=""/>
+      <w:lvlJc w:val="left"/>
+      <w:pPr>
+        <w:ind w:left="720" w:hanging="360"/>
+      </w:pPr>
+      <w:rPr>
+        <w:rFonts w:ascii="Symbol" w:hAnsi="Symbol" w:hint="default"/>
+      </w:rPr>
+    </w:lvl>
+    <w:lvl w:ilvl="1" w:tplc="04090003" w:tentative="1">
+      <w:start w:val="1"/>
+      <w:numFmt w:val="bullet"/>
+      <w:lvlText w:val="o"/>
+      <w:lvlJc w:val="left"/>
+      <w:pPr>
+        <w:ind w:left="1440" w:hanging="360"/>
+      </w:pPr>
+      <w:rPr>
+        <w:rFonts w:ascii="Courier New" w:hAnsi="Courier New" w:cs="Courier New" w:hint="default"/>
+      </w:rPr>
+    </w:lvl>
+    <w:lvl w:ilvl="2" w:tplc="04090005" w:tentative="1">
+      <w:start w:val="1"/>
+      <w:numFmt w:val="bullet"/>
+      <w:lvlText w:val=""/>
+      <w:lvlJc w:val="left"/>
+      <w:pPr>
+        <w:ind w:left="2160" w:hanging="360"/>
+      </w:pPr>
+      <w:rPr>
+        <w:rFonts w:ascii="Wingdings" w:hAnsi="Wingdings" w:hint="default"/>
+      </w:rPr>
+    </w:lvl>
+    <w:lvl w:ilvl="3" w:tplc="04090001" w:tentative="1">
+      <w:start w:val="1"/>
+      <w:numFmt w:val="bullet"/>
+      <w:lvlText w:val=""/>
+      <w:lvlJc w:val="left"/>
+      <w:pPr>
+        <w:ind w:left="2880" w:hanging="360"/>
+      </w:pPr>
+      <w:rPr>
+        <w:rFonts w:ascii="Symbol" w:hAnsi="Symbol" w:hint="default"/>
+      </w:rPr>
+    </w:lvl>
+    <w:lvl w:ilvl="4" w:tplc="04090003" w:tentative="1">
+      <w:start w:val="1"/>
+      <w:numFmt w:val="bullet"/>
+      <w:lvlText w:val="o"/>
+      <w:lvlJc w:val="left"/>
+      <w:pPr>
+        <w:ind w:left="3600" w:hanging="360"/>
+      </w:pPr>
+      <w:rPr>
+        <w:rFonts w:ascii="Courier New" w:hAnsi="Courier New" w:cs="Courier New" w:hint="default"/>
+      </w:rPr>
+    </w:lvl>
+    <w:lvl w:ilvl="5" w:tplc="04090005" w:tentative="1">
+      <w:start w:val="1"/>
+      <w:numFmt w:val="bullet"/>
+      <w:lvlText w:val=""/>
+      <w:lvlJc w:val="left"/>
+      <w:pPr>
+        <w:ind w:left="4320" w:hanging="360"/>
+      </w:pPr>
+      <w:rPr>
+        <w:rFonts w:ascii="Wingdings" w:hAnsi="Wingdings" w:hint="default"/>
+      </w:rPr>
+    </w:lvl>
+    <w:lvl w:ilvl="6" w:tplc="04090001" w:tentative="1">
+      <w:start w:val="1"/>
+      <w:numFmt w:val="bullet"/>
+      <w:lvlText w:val=""/>
+      <w:lvlJc w:val="left"/>
+      <w:pPr>
+        <w:ind w:left="5040" w:hanging="360"/>
+      </w:pPr>
+      <w:rPr>
+        <w:rFonts w:ascii="Symbol" w:hAnsi="Symbol" w:hint="default"/>
+      </w:rPr>
+    </w:lvl>
+    <w:lvl w:ilvl="7" w:tplc="04090003" w:tentative="1">
+      <w:start w:val="1"/>
+      <w:numFmt w:val="bullet"/>
+      <w:lvlText w:val="o"/>
+      <w:lvlJc w:val="left"/>
+      <w:pPr>
+        <w:ind w:left="5760" w:hanging="360"/>
+      </w:pPr>
+      <w:rPr>
+        <w:rFonts w:ascii="Courier New" w:hAnsi="Courier New" w:cs="Courier New" w:hint="default"/>
+      </w:rPr>
+    </w:lvl>
+    <w:lvl w:ilvl="8" w:tplc="04090005" w:tentative="1">
+      <w:start w:val="1"/>
+      <w:numFmt w:val="bullet"/>
+      <w:lvlText w:val=""/>
+      <w:lvlJc w:val="left"/>
+      <w:pPr>
+        <w:ind w:left="6480" w:hanging="360"/>
+      </w:pPr>
+      <w:rPr>
+        <w:rFonts w:ascii="Wingdings" w:hAnsi="Wingdings" w:hint="default"/>
+      </w:rPr>
+    </w:lvl>
+  </w:abstractNum>
+  <w:abstractNum w:abstractNumId="3">
+    <w:nsid w:val="218B1635"/>
+    <w:multiLevelType w:val="hybridMultilevel"/>
+    <w:tmpl w:val="6BF624EE"/>
+    <w:lvl w:ilvl="0" w:tplc="04090001">
+      <w:start w:val="1"/>
+      <w:numFmt w:val="bullet"/>
+      <w:lvlText w:val=""/>
+      <w:lvlJc w:val="left"/>
+      <w:pPr>
+        <w:ind w:left="720" w:hanging="360"/>
+      </w:pPr>
+      <w:rPr>
+        <w:rFonts w:ascii="Symbol" w:hAnsi="Symbol" w:hint="default"/>
+      </w:rPr>
+    </w:lvl>
+    <w:lvl w:ilvl="1" w:tplc="04090003">
+      <w:start w:val="1"/>
+      <w:numFmt w:val="bullet"/>
+      <w:lvlText w:val="o"/>
+      <w:lvlJc w:val="left"/>
+      <w:pPr>
+        <w:ind w:left="1440" w:hanging="360"/>
+      </w:pPr>
+      <w:rPr>
+        <w:rFonts w:ascii="Courier New" w:hAnsi="Courier New" w:cs="Courier New" w:hint="default"/>
+      </w:rPr>
+    </w:lvl>
+    <w:lvl w:ilvl="2" w:tplc="04090005" w:tentative="1">
+      <w:start w:val="1"/>
+      <w:numFmt w:val="bullet"/>
+      <w:lvlText w:val=""/>
+      <w:lvlJc w:val="left"/>
+      <w:pPr>
+        <w:ind w:left="2160" w:hanging="360"/>
+      </w:pPr>
+      <w:rPr>
+        <w:rFonts w:ascii="Wingdings" w:hAnsi="Wingdings" w:hint="default"/>
+      </w:rPr>
+    </w:lvl>
+    <w:lvl w:ilvl="3" w:tplc="04090001" w:tentative="1">
+      <w:start w:val="1"/>
+      <w:numFmt w:val="bullet"/>
+      <w:lvlText w:val=""/>
+      <w:lvlJc w:val="left"/>
+      <w:pPr>
+        <w:ind w:left="2880" w:hanging="360"/>
+      </w:pPr>
+      <w:rPr>
+        <w:rFonts w:ascii="Symbol" w:hAnsi="Symbol" w:hint="default"/>
+      </w:rPr>
+    </w:lvl>
+    <w:lvl w:ilvl="4" w:tplc="04090003" w:tentative="1">
+      <w:start w:val="1"/>
+      <w:numFmt w:val="bullet"/>
+      <w:lvlText w:val="o"/>
+      <w:lvlJc w:val="left"/>
+      <w:pPr>
+        <w:ind w:left="3600" w:hanging="360"/>
+      </w:pPr>
+      <w:rPr>
+        <w:rFonts w:ascii="Courier New" w:hAnsi="Courier New" w:cs="Courier New" w:hint="default"/>
+      </w:rPr>
+    </w:lvl>
+    <w:lvl w:ilvl="5" w:tplc="04090005" w:tentative="1">
+      <w:start w:val="1"/>
+      <w:numFmt w:val="bullet"/>
+      <w:lvlText w:val=""/>
+      <w:lvlJc w:val="left"/>
+      <w:pPr>
+        <w:ind w:left="4320" w:hanging="360"/>
+      </w:pPr>
+      <w:rPr>
+        <w:rFonts w:ascii="Wingdings" w:hAnsi="Wingdings" w:hint="default"/>
+      </w:rPr>
+    </w:lvl>
+    <w:lvl w:ilvl="6" w:tplc="04090001" w:tentative="1">
+      <w:start w:val="1"/>
+      <w:numFmt w:val="bullet"/>
+      <w:lvlText w:val=""/>
+      <w:lvlJc w:val="left"/>
+      <w:pPr>
+        <w:ind w:left="5040" w:hanging="360"/>
+      </w:pPr>
+      <w:rPr>
+        <w:rFonts w:ascii="Symbol" w:hAnsi="Symbol" w:hint="default"/>
+      </w:rPr>
+    </w:lvl>
+    <w:lvl w:ilvl="7" w:tplc="04090003" w:tentative="1">
+      <w:start w:val="1"/>
+      <w:numFmt w:val="bullet"/>
+      <w:lvlText w:val="o"/>
+      <w:lvlJc w:val="left"/>
+      <w:pPr>
+        <w:ind w:left="5760" w:hanging="360"/>
+      </w:pPr>
+      <w:rPr>
+        <w:rFonts w:ascii="Courier New" w:hAnsi="Courier New" w:cs="Courier New" w:hint="default"/>
+      </w:rPr>
+    </w:lvl>
+    <w:lvl w:ilvl="8" w:tplc="04090005" w:tentative="1">
+      <w:start w:val="1"/>
+      <w:numFmt w:val="bullet"/>
+      <w:lvlText w:val=""/>
+      <w:lvlJc w:val="left"/>
+      <w:pPr>
+        <w:ind w:left="6480" w:hanging="360"/>
+      </w:pPr>
+      <w:rPr>
+        <w:rFonts w:ascii="Wingdings" w:hAnsi="Wingdings" w:hint="default"/>
+      </w:rPr>
+    </w:lvl>
+  </w:abstractNum>
+  <w:abstractNum w:abstractNumId="4">
+    <w:nsid w:val="221E160C"/>
+    <w:multiLevelType w:val="hybridMultilevel"/>
+    <w:tmpl w:val="2342F08C"/>
+    <w:lvl w:ilvl="0" w:tplc="04090001">
+      <w:start w:val="1"/>
+      <w:numFmt w:val="bullet"/>
+      <w:lvlText w:val=""/>
+      <w:lvlJc w:val="left"/>
+      <w:pPr>
+        <w:ind w:left="720" w:hanging="360"/>
+      </w:pPr>
+      <w:rPr>
+        <w:rFonts w:ascii="Symbol" w:hAnsi="Symbol" w:hint="default"/>
+      </w:rPr>
+    </w:lvl>
+    <w:lvl w:ilvl="1" w:tplc="04090003" w:tentative="1">
+      <w:start w:val="1"/>
+      <w:numFmt w:val="bullet"/>
+      <w:lvlText w:val="o"/>
+      <w:lvlJc w:val="left"/>
+      <w:pPr>
+        <w:ind w:left="1440" w:hanging="360"/>
+      </w:pPr>
+      <w:rPr>
+        <w:rFonts w:ascii="Courier New" w:hAnsi="Courier New" w:cs="Courier New" w:hint="default"/>
+      </w:rPr>
+    </w:lvl>
+    <w:lvl w:ilvl="2" w:tplc="04090005" w:tentative="1">
+      <w:start w:val="1"/>
+      <w:numFmt w:val="bullet"/>
+      <w:lvlText w:val=""/>
+      <w:lvlJc w:val="left"/>
+      <w:pPr>
+        <w:ind w:left="2160" w:hanging="360"/>
+      </w:pPr>
+      <w:rPr>
+        <w:rFonts w:ascii="Wingdings" w:hAnsi="Wingdings" w:hint="default"/>
+      </w:rPr>
+    </w:lvl>
+    <w:lvl w:ilvl="3" w:tplc="04090001" w:tentative="1">
+      <w:start w:val="1"/>
+      <w:numFmt w:val="bullet"/>
+      <w:lvlText w:val=""/>
+      <w:lvlJc w:val="left"/>
+      <w:pPr>
+        <w:ind w:left="2880" w:hanging="360"/>
+      </w:pPr>
+      <w:rPr>
+        <w:rFonts w:ascii="Symbol" w:hAnsi="Symbol" w:hint="default"/>
+      </w:rPr>
+    </w:lvl>
+    <w:lvl w:ilvl="4" w:tplc="04090003" w:tentative="1">
+      <w:start w:val="1"/>
+      <w:numFmt w:val="bullet"/>
+      <w:lvlText w:val="o"/>
+      <w:lvlJc w:val="left"/>
+      <w:pPr>
+        <w:ind w:left="3600" w:hanging="360"/>
+      </w:pPr>
+      <w:rPr>
+        <w:rFonts w:ascii="Courier New" w:hAnsi="Courier New" w:cs="Courier New" w:hint="default"/>
+      </w:rPr>
+    </w:lvl>
+    <w:lvl w:ilvl="5" w:tplc="04090005" w:tentative="1">
+      <w:start w:val="1"/>
+      <w:numFmt w:val="bullet"/>
+      <w:lvlText w:val=""/>
+      <w:lvlJc w:val="left"/>
+      <w:pPr>
+        <w:ind w:left="4320" w:hanging="360"/>
+      </w:pPr>
+      <w:rPr>
+        <w:rFonts w:ascii="Wingdings" w:hAnsi="Wingdings" w:hint="default"/>
+      </w:rPr>
+    </w:lvl>
+    <w:lvl w:ilvl="6" w:tplc="04090001" w:tentative="1">
+      <w:start w:val="1"/>
+      <w:numFmt w:val="bullet"/>
+      <w:lvlText w:val=""/>
+      <w:lvlJc w:val="left"/>
+      <w:pPr>
+        <w:ind w:left="5040" w:hanging="360"/>
+      </w:pPr>
+      <w:rPr>
+        <w:rFonts w:ascii="Symbol" w:hAnsi="Symbol" w:hint="default"/>
+      </w:rPr>
+    </w:lvl>
+    <w:lvl w:ilvl="7" w:tplc="04090003" w:tentative="1">
+      <w:start w:val="1"/>
+      <w:numFmt w:val="bullet"/>
+      <w:lvlText w:val="o"/>
+      <w:lvlJc w:val="left"/>
+      <w:pPr>
+        <w:ind w:left="5760" w:hanging="360"/>
+      </w:pPr>
+      <w:rPr>
+        <w:rFonts w:ascii="Courier New" w:hAnsi="Courier New" w:cs="Courier New" w:hint="default"/>
+      </w:rPr>
+    </w:lvl>
+    <w:lvl w:ilvl="8" w:tplc="04090005" w:tentative="1">
+      <w:start w:val="1"/>
+      <w:numFmt w:val="bullet"/>
+      <w:lvlText w:val=""/>
+      <w:lvlJc w:val="left"/>
+      <w:pPr>
+        <w:ind w:left="6480" w:hanging="360"/>
+      </w:pPr>
+      <w:rPr>
+        <w:rFonts w:ascii="Wingdings" w:hAnsi="Wingdings" w:hint="default"/>
+      </w:rPr>
+    </w:lvl>
+  </w:abstractNum>
+  <w:abstractNum w:abstractNumId="5">
+    <w:nsid w:val="2D461FE0"/>
+    <w:multiLevelType w:val="hybridMultilevel"/>
+    <w:tmpl w:val="F3B62C7C"/>
+    <w:lvl w:ilvl="0" w:tplc="04090001">
+      <w:start w:val="1"/>
+      <w:numFmt w:val="bullet"/>
+      <w:lvlText w:val=""/>
+      <w:lvlJc w:val="left"/>
+      <w:pPr>
+        <w:ind w:left="720" w:hanging="360"/>
+      </w:pPr>
+      <w:rPr>
+        <w:rFonts w:ascii="Symbol" w:hAnsi="Symbol" w:hint="default"/>
+      </w:rPr>
+    </w:lvl>
+    <w:lvl w:ilvl="1" w:tplc="04090003">
+      <w:start w:val="1"/>
+      <w:numFmt w:val="bullet"/>
+      <w:lvlText w:val="o"/>
+      <w:lvlJc w:val="left"/>
+      <w:pPr>
+        <w:ind w:left="1440" w:hanging="360"/>
+      </w:pPr>
+      <w:rPr>
+        <w:rFonts w:ascii="Courier New" w:hAnsi="Courier New" w:cs="Courier New" w:hint="default"/>
+      </w:rPr>
+    </w:lvl>
+    <w:lvl w:ilvl="2" w:tplc="04090005" w:tentative="1">
+      <w:start w:val="1"/>
+      <w:numFmt w:val="bullet"/>
+      <w:lvlText w:val=""/>
+      <w:lvlJc w:val="left"/>
+      <w:pPr>
+        <w:ind w:left="2160" w:hanging="360"/>
+      </w:pPr>
+      <w:rPr>
+        <w:rFonts w:ascii="Wingdings" w:hAnsi="Wingdings" w:hint="default"/>
+      </w:rPr>
+    </w:lvl>
+    <w:lvl w:ilvl="3" w:tplc="04090001" w:tentative="1">
+      <w:start w:val="1"/>
+      <w:numFmt w:val="bullet"/>
+      <w:lvlText w:val=""/>
+      <w:lvlJc w:val="left"/>
+      <w:pPr>
+        <w:ind w:left="2880" w:hanging="360"/>
+      </w:pPr>
+      <w:rPr>
+        <w:rFonts w:ascii="Symbol" w:hAnsi="Symbol" w:hint="default"/>
+      </w:rPr>
+    </w:lvl>
+    <w:lvl w:ilvl="4" w:tplc="04090003" w:tentative="1">
+      <w:start w:val="1"/>
+      <w:numFmt w:val="bullet"/>
+      <w:lvlText w:val="o"/>
+      <w:lvlJc w:val="left"/>
+      <w:pPr>
+        <w:ind w:left="3600" w:hanging="360"/>
+      </w:pPr>
+      <w:rPr>
+        <w:rFonts w:ascii="Courier New" w:hAnsi="Courier New" w:cs="Courier New" w:hint="default"/>
+      </w:rPr>
+    </w:lvl>
+    <w:lvl w:ilvl="5" w:tplc="04090005" w:tentative="1">
+      <w:start w:val="1"/>
+      <w:numFmt w:val="bullet"/>
+      <w:lvlText w:val=""/>
+      <w:lvlJc w:val="left"/>
+      <w:pPr>
+        <w:ind w:left="4320" w:hanging="360"/>
+      </w:pPr>
+      <w:rPr>
+        <w:rFonts w:ascii="Wingdings" w:hAnsi="Wingdings" w:hint="default"/>
+      </w:rPr>
+    </w:lvl>
+    <w:lvl w:ilvl="6" w:tplc="04090001" w:tentative="1">
+      <w:start w:val="1"/>
+      <w:numFmt w:val="bullet"/>
+      <w:lvlText w:val=""/>
+      <w:lvlJc w:val="left"/>
+      <w:pPr>
+        <w:ind w:left="5040" w:hanging="360"/>
+      </w:pPr>
+      <w:rPr>
+        <w:rFonts w:ascii="Symbol" w:hAnsi="Symbol" w:hint="default"/>
+      </w:rPr>
+    </w:lvl>
+    <w:lvl w:ilvl="7" w:tplc="04090003" w:tentative="1">
+      <w:start w:val="1"/>
+      <w:numFmt w:val="bullet"/>
+      <w:lvlText w:val="o"/>
+      <w:lvlJc w:val="left"/>
+      <w:pPr>
+        <w:ind w:left="5760" w:hanging="360"/>
+      </w:pPr>
+      <w:rPr>
+        <w:rFonts w:ascii="Courier New" w:hAnsi="Courier New" w:cs="Courier New" w:hint="default"/>
+      </w:rPr>
+    </w:lvl>
+    <w:lvl w:ilvl="8" w:tplc="04090005" w:tentative="1">
+      <w:start w:val="1"/>
+      <w:numFmt w:val="bullet"/>
+      <w:lvlText w:val=""/>
+      <w:lvlJc w:val="left"/>
+      <w:pPr>
+        <w:ind w:left="6480" w:hanging="360"/>
+      </w:pPr>
+      <w:rPr>
+        <w:rFonts w:ascii="Wingdings" w:hAnsi="Wingdings" w:hint="default"/>
+      </w:rPr>
+    </w:lvl>
+  </w:abstractNum>
+  <w:abstractNum w:abstractNumId="6">
     <w:nsid w:val="36C90DA2"/>
     <w:multiLevelType w:val="hybridMultilevel"/>
     <w:tmpl w:val="787CCDC8"/>
@@ -1097,10 +2814,10 @@
       </w:rPr>
     </w:lvl>
   </w:abstractNum>
-  <w:abstractNum w:abstractNumId="3">
+  <w:abstractNum w:abstractNumId="7">
     <w:nsid w:val="3BE5098B"/>
     <w:multiLevelType w:val="hybridMultilevel"/>
-    <w:tmpl w:val="8BE41820"/>
+    <w:tmpl w:val="37980A06"/>
     <w:lvl w:ilvl="0" w:tplc="04090001">
       <w:start w:val="1"/>
       <w:numFmt w:val="bullet"/>
@@ -1113,6 +2830,119 @@
         <w:rFonts w:ascii="Symbol" w:hAnsi="Symbol" w:hint="default"/>
       </w:rPr>
     </w:lvl>
+    <w:lvl w:ilvl="1" w:tplc="04090003">
+      <w:start w:val="1"/>
+      <w:numFmt w:val="bullet"/>
+      <w:lvlText w:val="o"/>
+      <w:lvlJc w:val="left"/>
+      <w:pPr>
+        <w:ind w:left="1440" w:hanging="360"/>
+      </w:pPr>
+      <w:rPr>
+        <w:rFonts w:ascii="Courier New" w:hAnsi="Courier New" w:cs="Courier New" w:hint="default"/>
+      </w:rPr>
+    </w:lvl>
+    <w:lvl w:ilvl="2" w:tplc="04090005">
+      <w:start w:val="1"/>
+      <w:numFmt w:val="bullet"/>
+      <w:lvlText w:val=""/>
+      <w:lvlJc w:val="left"/>
+      <w:pPr>
+        <w:ind w:left="2160" w:hanging="360"/>
+      </w:pPr>
+      <w:rPr>
+        <w:rFonts w:ascii="Wingdings" w:hAnsi="Wingdings" w:hint="default"/>
+      </w:rPr>
+    </w:lvl>
+    <w:lvl w:ilvl="3" w:tplc="04090001">
+      <w:start w:val="1"/>
+      <w:numFmt w:val="bullet"/>
+      <w:lvlText w:val=""/>
+      <w:lvlJc w:val="left"/>
+      <w:pPr>
+        <w:ind w:left="2880" w:hanging="360"/>
+      </w:pPr>
+      <w:rPr>
+        <w:rFonts w:ascii="Symbol" w:hAnsi="Symbol" w:hint="default"/>
+      </w:rPr>
+    </w:lvl>
+    <w:lvl w:ilvl="4" w:tplc="04090003" w:tentative="1">
+      <w:start w:val="1"/>
+      <w:numFmt w:val="bullet"/>
+      <w:lvlText w:val="o"/>
+      <w:lvlJc w:val="left"/>
+      <w:pPr>
+        <w:ind w:left="3600" w:hanging="360"/>
+      </w:pPr>
+      <w:rPr>
+        <w:rFonts w:ascii="Courier New" w:hAnsi="Courier New" w:cs="Courier New" w:hint="default"/>
+      </w:rPr>
+    </w:lvl>
+    <w:lvl w:ilvl="5" w:tplc="04090005" w:tentative="1">
+      <w:start w:val="1"/>
+      <w:numFmt w:val="bullet"/>
+      <w:lvlText w:val=""/>
+      <w:lvlJc w:val="left"/>
+      <w:pPr>
+        <w:ind w:left="4320" w:hanging="360"/>
+      </w:pPr>
+      <w:rPr>
+        <w:rFonts w:ascii="Wingdings" w:hAnsi="Wingdings" w:hint="default"/>
+      </w:rPr>
+    </w:lvl>
+    <w:lvl w:ilvl="6" w:tplc="04090001" w:tentative="1">
+      <w:start w:val="1"/>
+      <w:numFmt w:val="bullet"/>
+      <w:lvlText w:val=""/>
+      <w:lvlJc w:val="left"/>
+      <w:pPr>
+        <w:ind w:left="5040" w:hanging="360"/>
+      </w:pPr>
+      <w:rPr>
+        <w:rFonts w:ascii="Symbol" w:hAnsi="Symbol" w:hint="default"/>
+      </w:rPr>
+    </w:lvl>
+    <w:lvl w:ilvl="7" w:tplc="04090003" w:tentative="1">
+      <w:start w:val="1"/>
+      <w:numFmt w:val="bullet"/>
+      <w:lvlText w:val="o"/>
+      <w:lvlJc w:val="left"/>
+      <w:pPr>
+        <w:ind w:left="5760" w:hanging="360"/>
+      </w:pPr>
+      <w:rPr>
+        <w:rFonts w:ascii="Courier New" w:hAnsi="Courier New" w:cs="Courier New" w:hint="default"/>
+      </w:rPr>
+    </w:lvl>
+    <w:lvl w:ilvl="8" w:tplc="04090005" w:tentative="1">
+      <w:start w:val="1"/>
+      <w:numFmt w:val="bullet"/>
+      <w:lvlText w:val=""/>
+      <w:lvlJc w:val="left"/>
+      <w:pPr>
+        <w:ind w:left="6480" w:hanging="360"/>
+      </w:pPr>
+      <w:rPr>
+        <w:rFonts w:ascii="Wingdings" w:hAnsi="Wingdings" w:hint="default"/>
+      </w:rPr>
+    </w:lvl>
+  </w:abstractNum>
+  <w:abstractNum w:abstractNumId="8">
+    <w:nsid w:val="3DCB4AFD"/>
+    <w:multiLevelType w:val="hybridMultilevel"/>
+    <w:tmpl w:val="22CC4C6A"/>
+    <w:lvl w:ilvl="0" w:tplc="04090001">
+      <w:start w:val="1"/>
+      <w:numFmt w:val="bullet"/>
+      <w:lvlText w:val=""/>
+      <w:lvlJc w:val="left"/>
+      <w:pPr>
+        <w:ind w:left="720" w:hanging="360"/>
+      </w:pPr>
+      <w:rPr>
+        <w:rFonts w:ascii="Symbol" w:hAnsi="Symbol" w:hint="default"/>
+      </w:rPr>
+    </w:lvl>
     <w:lvl w:ilvl="1" w:tplc="04090003" w:tentative="1">
       <w:start w:val="1"/>
       <w:numFmt w:val="bullet"/>
@@ -1210,7 +3040,120 @@
       </w:rPr>
     </w:lvl>
   </w:abstractNum>
-  <w:abstractNum w:abstractNumId="4">
+  <w:abstractNum w:abstractNumId="9">
+    <w:nsid w:val="47E67AD8"/>
+    <w:multiLevelType w:val="hybridMultilevel"/>
+    <w:tmpl w:val="7F4632EE"/>
+    <w:lvl w:ilvl="0" w:tplc="04090001">
+      <w:start w:val="1"/>
+      <w:numFmt w:val="bullet"/>
+      <w:lvlText w:val=""/>
+      <w:lvlJc w:val="left"/>
+      <w:pPr>
+        <w:ind w:left="720" w:hanging="360"/>
+      </w:pPr>
+      <w:rPr>
+        <w:rFonts w:ascii="Symbol" w:hAnsi="Symbol" w:hint="default"/>
+      </w:rPr>
+    </w:lvl>
+    <w:lvl w:ilvl="1" w:tplc="04090003" w:tentative="1">
+      <w:start w:val="1"/>
+      <w:numFmt w:val="bullet"/>
+      <w:lvlText w:val="o"/>
+      <w:lvlJc w:val="left"/>
+      <w:pPr>
+        <w:ind w:left="1440" w:hanging="360"/>
+      </w:pPr>
+      <w:rPr>
+        <w:rFonts w:ascii="Courier New" w:hAnsi="Courier New" w:cs="Courier New" w:hint="default"/>
+      </w:rPr>
+    </w:lvl>
+    <w:lvl w:ilvl="2" w:tplc="04090005" w:tentative="1">
+      <w:start w:val="1"/>
+      <w:numFmt w:val="bullet"/>
+      <w:lvlText w:val=""/>
+      <w:lvlJc w:val="left"/>
+      <w:pPr>
+        <w:ind w:left="2160" w:hanging="360"/>
+      </w:pPr>
+      <w:rPr>
+        <w:rFonts w:ascii="Wingdings" w:hAnsi="Wingdings" w:hint="default"/>
+      </w:rPr>
+    </w:lvl>
+    <w:lvl w:ilvl="3" w:tplc="04090001" w:tentative="1">
+      <w:start w:val="1"/>
+      <w:numFmt w:val="bullet"/>
+      <w:lvlText w:val=""/>
+      <w:lvlJc w:val="left"/>
+      <w:pPr>
+        <w:ind w:left="2880" w:hanging="360"/>
+      </w:pPr>
+      <w:rPr>
+        <w:rFonts w:ascii="Symbol" w:hAnsi="Symbol" w:hint="default"/>
+      </w:rPr>
+    </w:lvl>
+    <w:lvl w:ilvl="4" w:tplc="04090003" w:tentative="1">
+      <w:start w:val="1"/>
+      <w:numFmt w:val="bullet"/>
+      <w:lvlText w:val="o"/>
+      <w:lvlJc w:val="left"/>
+      <w:pPr>
+        <w:ind w:left="3600" w:hanging="360"/>
+      </w:pPr>
+      <w:rPr>
+        <w:rFonts w:ascii="Courier New" w:hAnsi="Courier New" w:cs="Courier New" w:hint="default"/>
+      </w:rPr>
+    </w:lvl>
+    <w:lvl w:ilvl="5" w:tplc="04090005" w:tentative="1">
+      <w:start w:val="1"/>
+      <w:numFmt w:val="bullet"/>
+      <w:lvlText w:val=""/>
+      <w:lvlJc w:val="left"/>
+      <w:pPr>
+        <w:ind w:left="4320" w:hanging="360"/>
+      </w:pPr>
+      <w:rPr>
+        <w:rFonts w:ascii="Wingdings" w:hAnsi="Wingdings" w:hint="default"/>
+      </w:rPr>
+    </w:lvl>
+    <w:lvl w:ilvl="6" w:tplc="04090001" w:tentative="1">
+      <w:start w:val="1"/>
+      <w:numFmt w:val="bullet"/>
+      <w:lvlText w:val=""/>
+      <w:lvlJc w:val="left"/>
+      <w:pPr>
+        <w:ind w:left="5040" w:hanging="360"/>
+      </w:pPr>
+      <w:rPr>
+        <w:rFonts w:ascii="Symbol" w:hAnsi="Symbol" w:hint="default"/>
+      </w:rPr>
+    </w:lvl>
+    <w:lvl w:ilvl="7" w:tplc="04090003" w:tentative="1">
+      <w:start w:val="1"/>
+      <w:numFmt w:val="bullet"/>
+      <w:lvlText w:val="o"/>
+      <w:lvlJc w:val="left"/>
+      <w:pPr>
+        <w:ind w:left="5760" w:hanging="360"/>
+      </w:pPr>
+      <w:rPr>
+        <w:rFonts w:ascii="Courier New" w:hAnsi="Courier New" w:cs="Courier New" w:hint="default"/>
+      </w:rPr>
+    </w:lvl>
+    <w:lvl w:ilvl="8" w:tplc="04090005" w:tentative="1">
+      <w:start w:val="1"/>
+      <w:numFmt w:val="bullet"/>
+      <w:lvlText w:val=""/>
+      <w:lvlJc w:val="left"/>
+      <w:pPr>
+        <w:ind w:left="6480" w:hanging="360"/>
+      </w:pPr>
+      <w:rPr>
+        <w:rFonts w:ascii="Wingdings" w:hAnsi="Wingdings" w:hint="default"/>
+      </w:rPr>
+    </w:lvl>
+  </w:abstractNum>
+  <w:abstractNum w:abstractNumId="10">
     <w:nsid w:val="4F9129E3"/>
     <w:multiLevelType w:val="hybridMultilevel"/>
     <w:tmpl w:val="45D8F3DC"/>
@@ -1323,7 +3266,233 @@
       </w:rPr>
     </w:lvl>
   </w:abstractNum>
-  <w:abstractNum w:abstractNumId="5">
+  <w:abstractNum w:abstractNumId="11">
+    <w:nsid w:val="5372781F"/>
+    <w:multiLevelType w:val="hybridMultilevel"/>
+    <w:tmpl w:val="3B3E19B8"/>
+    <w:lvl w:ilvl="0" w:tplc="04090001">
+      <w:start w:val="1"/>
+      <w:numFmt w:val="bullet"/>
+      <w:lvlText w:val=""/>
+      <w:lvlJc w:val="left"/>
+      <w:pPr>
+        <w:ind w:left="720" w:hanging="360"/>
+      </w:pPr>
+      <w:rPr>
+        <w:rFonts w:ascii="Symbol" w:hAnsi="Symbol" w:hint="default"/>
+      </w:rPr>
+    </w:lvl>
+    <w:lvl w:ilvl="1" w:tplc="04090003">
+      <w:start w:val="1"/>
+      <w:numFmt w:val="bullet"/>
+      <w:lvlText w:val="o"/>
+      <w:lvlJc w:val="left"/>
+      <w:pPr>
+        <w:ind w:left="1440" w:hanging="360"/>
+      </w:pPr>
+      <w:rPr>
+        <w:rFonts w:ascii="Courier New" w:hAnsi="Courier New" w:cs="Courier New" w:hint="default"/>
+      </w:rPr>
+    </w:lvl>
+    <w:lvl w:ilvl="2" w:tplc="04090005" w:tentative="1">
+      <w:start w:val="1"/>
+      <w:numFmt w:val="bullet"/>
+      <w:lvlText w:val=""/>
+      <w:lvlJc w:val="left"/>
+      <w:pPr>
+        <w:ind w:left="2160" w:hanging="360"/>
+      </w:pPr>
+      <w:rPr>
+        <w:rFonts w:ascii="Wingdings" w:hAnsi="Wingdings" w:hint="default"/>
+      </w:rPr>
+    </w:lvl>
+    <w:lvl w:ilvl="3" w:tplc="04090001" w:tentative="1">
+      <w:start w:val="1"/>
+      <w:numFmt w:val="bullet"/>
+      <w:lvlText w:val=""/>
+      <w:lvlJc w:val="left"/>
+      <w:pPr>
+        <w:ind w:left="2880" w:hanging="360"/>
+      </w:pPr>
+      <w:rPr>
+        <w:rFonts w:ascii="Symbol" w:hAnsi="Symbol" w:hint="default"/>
+      </w:rPr>
+    </w:lvl>
+    <w:lvl w:ilvl="4" w:tplc="04090003" w:tentative="1">
+      <w:start w:val="1"/>
+      <w:numFmt w:val="bullet"/>
+      <w:lvlText w:val="o"/>
+      <w:lvlJc w:val="left"/>
+      <w:pPr>
+        <w:ind w:left="3600" w:hanging="360"/>
+      </w:pPr>
+      <w:rPr>
+        <w:rFonts w:ascii="Courier New" w:hAnsi="Courier New" w:cs="Courier New" w:hint="default"/>
+      </w:rPr>
+    </w:lvl>
+    <w:lvl w:ilvl="5" w:tplc="04090005" w:tentative="1">
+      <w:start w:val="1"/>
+      <w:numFmt w:val="bullet"/>
+      <w:lvlText w:val=""/>
+      <w:lvlJc w:val="left"/>
+      <w:pPr>
+        <w:ind w:left="4320" w:hanging="360"/>
+      </w:pPr>
+      <w:rPr>
+        <w:rFonts w:ascii="Wingdings" w:hAnsi="Wingdings" w:hint="default"/>
+      </w:rPr>
+    </w:lvl>
+    <w:lvl w:ilvl="6" w:tplc="04090001" w:tentative="1">
+      <w:start w:val="1"/>
+      <w:numFmt w:val="bullet"/>
+      <w:lvlText w:val=""/>
+      <w:lvlJc w:val="left"/>
+      <w:pPr>
+        <w:ind w:left="5040" w:hanging="360"/>
+      </w:pPr>
+      <w:rPr>
+        <w:rFonts w:ascii="Symbol" w:hAnsi="Symbol" w:hint="default"/>
+      </w:rPr>
+    </w:lvl>
+    <w:lvl w:ilvl="7" w:tplc="04090003" w:tentative="1">
+      <w:start w:val="1"/>
+      <w:numFmt w:val="bullet"/>
+      <w:lvlText w:val="o"/>
+      <w:lvlJc w:val="left"/>
+      <w:pPr>
+        <w:ind w:left="5760" w:hanging="360"/>
+      </w:pPr>
+      <w:rPr>
+        <w:rFonts w:ascii="Courier New" w:hAnsi="Courier New" w:cs="Courier New" w:hint="default"/>
+      </w:rPr>
+    </w:lvl>
+    <w:lvl w:ilvl="8" w:tplc="04090005" w:tentative="1">
+      <w:start w:val="1"/>
+      <w:numFmt w:val="bullet"/>
+      <w:lvlText w:val=""/>
+      <w:lvlJc w:val="left"/>
+      <w:pPr>
+        <w:ind w:left="6480" w:hanging="360"/>
+      </w:pPr>
+      <w:rPr>
+        <w:rFonts w:ascii="Wingdings" w:hAnsi="Wingdings" w:hint="default"/>
+      </w:rPr>
+    </w:lvl>
+  </w:abstractNum>
+  <w:abstractNum w:abstractNumId="12">
+    <w:nsid w:val="5D2F0E5D"/>
+    <w:multiLevelType w:val="hybridMultilevel"/>
+    <w:tmpl w:val="62D4CB62"/>
+    <w:lvl w:ilvl="0" w:tplc="04090001">
+      <w:start w:val="1"/>
+      <w:numFmt w:val="bullet"/>
+      <w:lvlText w:val=""/>
+      <w:lvlJc w:val="left"/>
+      <w:pPr>
+        <w:ind w:left="720" w:hanging="360"/>
+      </w:pPr>
+      <w:rPr>
+        <w:rFonts w:ascii="Symbol" w:hAnsi="Symbol" w:hint="default"/>
+      </w:rPr>
+    </w:lvl>
+    <w:lvl w:ilvl="1" w:tplc="04090003">
+      <w:start w:val="1"/>
+      <w:numFmt w:val="bullet"/>
+      <w:lvlText w:val="o"/>
+      <w:lvlJc w:val="left"/>
+      <w:pPr>
+        <w:ind w:left="1440" w:hanging="360"/>
+      </w:pPr>
+      <w:rPr>
+        <w:rFonts w:ascii="Courier New" w:hAnsi="Courier New" w:cs="Courier New" w:hint="default"/>
+      </w:rPr>
+    </w:lvl>
+    <w:lvl w:ilvl="2" w:tplc="04090005">
+      <w:start w:val="1"/>
+      <w:numFmt w:val="bullet"/>
+      <w:lvlText w:val=""/>
+      <w:lvlJc w:val="left"/>
+      <w:pPr>
+        <w:ind w:left="2160" w:hanging="360"/>
+      </w:pPr>
+      <w:rPr>
+        <w:rFonts w:ascii="Wingdings" w:hAnsi="Wingdings" w:hint="default"/>
+      </w:rPr>
+    </w:lvl>
+    <w:lvl w:ilvl="3" w:tplc="04090001" w:tentative="1">
+      <w:start w:val="1"/>
+      <w:numFmt w:val="bullet"/>
+      <w:lvlText w:val=""/>
+      <w:lvlJc w:val="left"/>
+      <w:pPr>
+        <w:ind w:left="2880" w:hanging="360"/>
+      </w:pPr>
+      <w:rPr>
+        <w:rFonts w:ascii="Symbol" w:hAnsi="Symbol" w:hint="default"/>
+      </w:rPr>
+    </w:lvl>
+    <w:lvl w:ilvl="4" w:tplc="04090003" w:tentative="1">
+      <w:start w:val="1"/>
+      <w:numFmt w:val="bullet"/>
+      <w:lvlText w:val="o"/>
+      <w:lvlJc w:val="left"/>
+      <w:pPr>
+        <w:ind w:left="3600" w:hanging="360"/>
+      </w:pPr>
+      <w:rPr>
+        <w:rFonts w:ascii="Courier New" w:hAnsi="Courier New" w:cs="Courier New" w:hint="default"/>
+      </w:rPr>
+    </w:lvl>
+    <w:lvl w:ilvl="5" w:tplc="04090005" w:tentative="1">
+      <w:start w:val="1"/>
+      <w:numFmt w:val="bullet"/>
+      <w:lvlText w:val=""/>
+      <w:lvlJc w:val="left"/>
+      <w:pPr>
+        <w:ind w:left="4320" w:hanging="360"/>
+      </w:pPr>
+      <w:rPr>
+        <w:rFonts w:ascii="Wingdings" w:hAnsi="Wingdings" w:hint="default"/>
+      </w:rPr>
+    </w:lvl>
+    <w:lvl w:ilvl="6" w:tplc="04090001" w:tentative="1">
+      <w:start w:val="1"/>
+      <w:numFmt w:val="bullet"/>
+      <w:lvlText w:val=""/>
+      <w:lvlJc w:val="left"/>
+      <w:pPr>
+        <w:ind w:left="5040" w:hanging="360"/>
+      </w:pPr>
+      <w:rPr>
+        <w:rFonts w:ascii="Symbol" w:hAnsi="Symbol" w:hint="default"/>
+      </w:rPr>
+    </w:lvl>
+    <w:lvl w:ilvl="7" w:tplc="04090003" w:tentative="1">
+      <w:start w:val="1"/>
+      <w:numFmt w:val="bullet"/>
+      <w:lvlText w:val="o"/>
+      <w:lvlJc w:val="left"/>
+      <w:pPr>
+        <w:ind w:left="5760" w:hanging="360"/>
+      </w:pPr>
+      <w:rPr>
+        <w:rFonts w:ascii="Courier New" w:hAnsi="Courier New" w:cs="Courier New" w:hint="default"/>
+      </w:rPr>
+    </w:lvl>
+    <w:lvl w:ilvl="8" w:tplc="04090005" w:tentative="1">
+      <w:start w:val="1"/>
+      <w:numFmt w:val="bullet"/>
+      <w:lvlText w:val=""/>
+      <w:lvlJc w:val="left"/>
+      <w:pPr>
+        <w:ind w:left="6480" w:hanging="360"/>
+      </w:pPr>
+      <w:rPr>
+        <w:rFonts w:ascii="Wingdings" w:hAnsi="Wingdings" w:hint="default"/>
+      </w:rPr>
+    </w:lvl>
+  </w:abstractNum>
+  <w:abstractNum w:abstractNumId="13">
     <w:nsid w:val="65CE68C0"/>
     <w:multiLevelType w:val="hybridMultilevel"/>
     <w:tmpl w:val="B54CD9D8"/>
@@ -1436,7 +3605,7 @@
       </w:rPr>
     </w:lvl>
   </w:abstractNum>
-  <w:abstractNum w:abstractNumId="6">
+  <w:abstractNum w:abstractNumId="14">
     <w:nsid w:val="673D50D0"/>
     <w:multiLevelType w:val="hybridMultilevel"/>
     <w:tmpl w:val="DF5C8E78"/>
@@ -1549,7 +3718,120 @@
       </w:rPr>
     </w:lvl>
   </w:abstractNum>
-  <w:abstractNum w:abstractNumId="7">
+  <w:abstractNum w:abstractNumId="15">
+    <w:nsid w:val="676E32F2"/>
+    <w:multiLevelType w:val="hybridMultilevel"/>
+    <w:tmpl w:val="52724E88"/>
+    <w:lvl w:ilvl="0" w:tplc="04090001">
+      <w:start w:val="1"/>
+      <w:numFmt w:val="bullet"/>
+      <w:lvlText w:val=""/>
+      <w:lvlJc w:val="left"/>
+      <w:pPr>
+        <w:ind w:left="720" w:hanging="360"/>
+      </w:pPr>
+      <w:rPr>
+        <w:rFonts w:ascii="Symbol" w:hAnsi="Symbol" w:hint="default"/>
+      </w:rPr>
+    </w:lvl>
+    <w:lvl w:ilvl="1" w:tplc="04090003" w:tentative="1">
+      <w:start w:val="1"/>
+      <w:numFmt w:val="bullet"/>
+      <w:lvlText w:val="o"/>
+      <w:lvlJc w:val="left"/>
+      <w:pPr>
+        <w:ind w:left="1440" w:hanging="360"/>
+      </w:pPr>
+      <w:rPr>
+        <w:rFonts w:ascii="Courier New" w:hAnsi="Courier New" w:cs="Courier New" w:hint="default"/>
+      </w:rPr>
+    </w:lvl>
+    <w:lvl w:ilvl="2" w:tplc="04090005" w:tentative="1">
+      <w:start w:val="1"/>
+      <w:numFmt w:val="bullet"/>
+      <w:lvlText w:val=""/>
+      <w:lvlJc w:val="left"/>
+      <w:pPr>
+        <w:ind w:left="2160" w:hanging="360"/>
+      </w:pPr>
+      <w:rPr>
+        <w:rFonts w:ascii="Wingdings" w:hAnsi="Wingdings" w:hint="default"/>
+      </w:rPr>
+    </w:lvl>
+    <w:lvl w:ilvl="3" w:tplc="04090001" w:tentative="1">
+      <w:start w:val="1"/>
+      <w:numFmt w:val="bullet"/>
+      <w:lvlText w:val=""/>
+      <w:lvlJc w:val="left"/>
+      <w:pPr>
+        <w:ind w:left="2880" w:hanging="360"/>
+      </w:pPr>
+      <w:rPr>
+        <w:rFonts w:ascii="Symbol" w:hAnsi="Symbol" w:hint="default"/>
+      </w:rPr>
+    </w:lvl>
+    <w:lvl w:ilvl="4" w:tplc="04090003" w:tentative="1">
+      <w:start w:val="1"/>
+      <w:numFmt w:val="bullet"/>
+      <w:lvlText w:val="o"/>
+      <w:lvlJc w:val="left"/>
+      <w:pPr>
+        <w:ind w:left="3600" w:hanging="360"/>
+      </w:pPr>
+      <w:rPr>
+        <w:rFonts w:ascii="Courier New" w:hAnsi="Courier New" w:cs="Courier New" w:hint="default"/>
+      </w:rPr>
+    </w:lvl>
+    <w:lvl w:ilvl="5" w:tplc="04090005" w:tentative="1">
+      <w:start w:val="1"/>
+      <w:numFmt w:val="bullet"/>
+      <w:lvlText w:val=""/>
+      <w:lvlJc w:val="left"/>
+      <w:pPr>
+        <w:ind w:left="4320" w:hanging="360"/>
+      </w:pPr>
+      <w:rPr>
+        <w:rFonts w:ascii="Wingdings" w:hAnsi="Wingdings" w:hint="default"/>
+      </w:rPr>
+    </w:lvl>
+    <w:lvl w:ilvl="6" w:tplc="04090001" w:tentative="1">
+      <w:start w:val="1"/>
+      <w:numFmt w:val="bullet"/>
+      <w:lvlText w:val=""/>
+      <w:lvlJc w:val="left"/>
+      <w:pPr>
+        <w:ind w:left="5040" w:hanging="360"/>
+      </w:pPr>
+      <w:rPr>
+        <w:rFonts w:ascii="Symbol" w:hAnsi="Symbol" w:hint="default"/>
+      </w:rPr>
+    </w:lvl>
+    <w:lvl w:ilvl="7" w:tplc="04090003" w:tentative="1">
+      <w:start w:val="1"/>
+      <w:numFmt w:val="bullet"/>
+      <w:lvlText w:val="o"/>
+      <w:lvlJc w:val="left"/>
+      <w:pPr>
+        <w:ind w:left="5760" w:hanging="360"/>
+      </w:pPr>
+      <w:rPr>
+        <w:rFonts w:ascii="Courier New" w:hAnsi="Courier New" w:cs="Courier New" w:hint="default"/>
+      </w:rPr>
+    </w:lvl>
+    <w:lvl w:ilvl="8" w:tplc="04090005" w:tentative="1">
+      <w:start w:val="1"/>
+      <w:numFmt w:val="bullet"/>
+      <w:lvlText w:val=""/>
+      <w:lvlJc w:val="left"/>
+      <w:pPr>
+        <w:ind w:left="6480" w:hanging="360"/>
+      </w:pPr>
+      <w:rPr>
+        <w:rFonts w:ascii="Wingdings" w:hAnsi="Wingdings" w:hint="default"/>
+      </w:rPr>
+    </w:lvl>
+  </w:abstractNum>
+  <w:abstractNum w:abstractNumId="16">
     <w:nsid w:val="6BA9764F"/>
     <w:multiLevelType w:val="hybridMultilevel"/>
     <w:tmpl w:val="292AA9D0"/>
@@ -1663,28 +3945,55 @@
     </w:lvl>
   </w:abstractNum>
   <w:num w:numId="1">
-    <w:abstractNumId w:val="6"/>
+    <w:abstractNumId w:val="14"/>
   </w:num>
   <w:num w:numId="2">
-    <w:abstractNumId w:val="5"/>
+    <w:abstractNumId w:val="13"/>
   </w:num>
   <w:num w:numId="3">
-    <w:abstractNumId w:val="4"/>
+    <w:abstractNumId w:val="10"/>
   </w:num>
   <w:num w:numId="4">
     <w:abstractNumId w:val="0"/>
   </w:num>
   <w:num w:numId="5">
-    <w:abstractNumId w:val="7"/>
+    <w:abstractNumId w:val="16"/>
   </w:num>
   <w:num w:numId="6">
-    <w:abstractNumId w:val="2"/>
+    <w:abstractNumId w:val="6"/>
   </w:num>
   <w:num w:numId="7">
     <w:abstractNumId w:val="1"/>
   </w:num>
   <w:num w:numId="8">
+    <w:abstractNumId w:val="7"/>
+  </w:num>
+  <w:num w:numId="9">
+    <w:abstractNumId w:val="12"/>
+  </w:num>
+  <w:num w:numId="10">
+    <w:abstractNumId w:val="5"/>
+  </w:num>
+  <w:num w:numId="11">
+    <w:abstractNumId w:val="11"/>
+  </w:num>
+  <w:num w:numId="12">
     <w:abstractNumId w:val="3"/>
+  </w:num>
+  <w:num w:numId="13">
+    <w:abstractNumId w:val="4"/>
+  </w:num>
+  <w:num w:numId="14">
+    <w:abstractNumId w:val="15"/>
+  </w:num>
+  <w:num w:numId="15">
+    <w:abstractNumId w:val="9"/>
+  </w:num>
+  <w:num w:numId="16">
+    <w:abstractNumId w:val="8"/>
+  </w:num>
+  <w:num w:numId="17">
+    <w:abstractNumId w:val="2"/>
   </w:num>
 </w:numbering>
 </file>
@@ -2337,6 +4646,11 @@
       </w:tcPr>
     </w:tblStylePr>
   </w:style>
+  <w:style w:type="character" w:customStyle="1" w:styleId="apple-converted-space">
+    <w:name w:val="apple-converted-space"/>
+    <w:basedOn w:val="DefaultParagraphFont"/>
+    <w:rsid w:val="000F25E2"/>
+  </w:style>
 </w:styles>
 </file>
 
@@ -2988,6 +5302,11 @@
       </w:tcPr>
     </w:tblStylePr>
   </w:style>
+  <w:style w:type="character" w:customStyle="1" w:styleId="apple-converted-space">
+    <w:name w:val="apple-converted-space"/>
+    <w:basedOn w:val="DefaultParagraphFont"/>
+    <w:rsid w:val="000F25E2"/>
+  </w:style>
 </w:styles>
 </file>
 

</xml_diff>

<commit_message>
First checkin of cashflow2 files
</commit_message>
<xml_diff>
--- a/cashflow Design.docx
+++ b/cashflow Design.docx
@@ -6,13 +6,8 @@
       <w:pPr>
         <w:pStyle w:val="Title"/>
       </w:pPr>
-      <w:proofErr w:type="spellStart"/>
-      <w:r>
-        <w:t>cashflow</w:t>
-      </w:r>
-      <w:proofErr w:type="spellEnd"/>
-      <w:r>
-        <w:t xml:space="preserve"> Design</w:t>
+      <w:r>
+        <w:t>cashflow Design</w:t>
       </w:r>
     </w:p>
     <w:p>
@@ -203,7 +198,7 @@
     </w:p>
     <w:p>
       <w:pPr>
-        <w:pStyle w:val="Heading3"/>
+        <w:pStyle w:val="Heading2"/>
       </w:pPr>
       <w:r>
         <w:t>Definitions</w:t>
@@ -259,7 +254,7 @@
     </w:p>
     <w:p>
       <w:pPr>
-        <w:pStyle w:val="Heading3"/>
+        <w:pStyle w:val="Heading2"/>
       </w:pPr>
       <w:r>
         <w:t>Functions</w:t>
@@ -416,6 +411,18 @@
       <w:pPr>
         <w:pStyle w:val="ListParagraph"/>
         <w:numPr>
+          <w:ilvl w:val="1"/>
+          <w:numId w:val="8"/>
+        </w:numPr>
+      </w:pPr>
+      <w:r>
+        <w:t xml:space="preserve">Allow user to manually enter the balance of an account to compare to the calculated balance. </w:t>
+      </w:r>
+    </w:p>
+    <w:p>
+      <w:pPr>
+        <w:pStyle w:val="ListParagraph"/>
+        <w:numPr>
           <w:ilvl w:val="0"/>
           <w:numId w:val="8"/>
         </w:numPr>
@@ -493,6 +500,7 @@
         </w:numPr>
       </w:pPr>
       <w:r>
+        <w:lastRenderedPageBreak/>
         <w:t>Funds and categories are essentially the same thing. They are both envelopes that are intended to be used for a while.</w:t>
       </w:r>
       <w:r>
@@ -520,7 +528,6 @@
         </w:numPr>
       </w:pPr>
       <w:r>
-        <w:lastRenderedPageBreak/>
         <w:t>Inactive goals are not loaded or sent to the client in most cases. The user has the option to view “Completed Goals,” in which case only the inactive goals are sent.</w:t>
       </w:r>
     </w:p>
@@ -674,10 +681,19 @@
         <w:t>Selection: Option 2 because it is most similar to the Excel implementation and it is cleanest because it keeps all of the information in one place that is easy to reference.</w:t>
       </w:r>
     </w:p>
+    <w:p>
+      <w:pPr>
+        <w:pStyle w:val="ListParagraph"/>
+        <w:numPr>
+          <w:ilvl w:val="0"/>
+          <w:numId w:val="8"/>
+        </w:numPr>
+      </w:pPr>
+    </w:p>
     <w:p/>
     <w:p>
       <w:pPr>
-        <w:pStyle w:val="Heading3"/>
+        <w:pStyle w:val="Heading2"/>
       </w:pPr>
       <w:r>
         <w:t>Data to Store</w:t>
@@ -745,6 +761,7 @@
         </w:numPr>
       </w:pPr>
       <w:r>
+        <w:lastRenderedPageBreak/>
         <w:t>for all goals, Category=Goals</w:t>
       </w:r>
     </w:p>
@@ -799,7 +816,6 @@
         </w:numPr>
       </w:pPr>
       <w:r>
-        <w:lastRenderedPageBreak/>
         <w:t>Account Names and Balances</w:t>
       </w:r>
     </w:p>
@@ -813,7 +829,7 @@
     </w:p>
     <w:p>
       <w:pPr>
-        <w:pStyle w:val="Heading3"/>
+        <w:pStyle w:val="Heading2"/>
       </w:pPr>
       <w:r>
         <w:t>Data Structures</w:t>
@@ -1156,6 +1172,7 @@
         </w:numPr>
       </w:pPr>
       <w:r>
+        <w:lastRenderedPageBreak/>
         <w:t>Active = TRUE</w:t>
       </w:r>
     </w:p>
@@ -1228,7 +1245,6 @@
         </w:numPr>
       </w:pPr>
       <w:r>
-        <w:lastRenderedPageBreak/>
         <w:t xml:space="preserve">Balance = </w:t>
       </w:r>
     </w:p>
@@ -1396,13 +1412,8 @@
           <w:numId w:val="10"/>
         </w:numPr>
       </w:pPr>
-      <w:proofErr w:type="spellStart"/>
-      <w:r>
-        <w:t>etc</w:t>
-      </w:r>
-      <w:proofErr w:type="spellEnd"/>
-      <w:r>
-        <w:t>… (see Names tab of Cashflow7.xlsx)</w:t>
+      <w:r>
+        <w:t>etc… (see Names tab of Cashflow7.xlsx)</w:t>
       </w:r>
     </w:p>
     <w:p>
@@ -1418,12 +1429,10 @@
           <w:numId w:val="11"/>
         </w:numPr>
       </w:pPr>
-      <w:bookmarkStart w:id="0" w:name="_GoBack"/>
       <w:r>
         <w:t>[0]</w:t>
       </w:r>
     </w:p>
-    <w:bookmarkEnd w:id="0"/>
     <w:p>
       <w:pPr>
         <w:pStyle w:val="ListParagraph"/>
@@ -1432,13 +1441,8 @@
           <w:numId w:val="11"/>
         </w:numPr>
       </w:pPr>
-      <w:proofErr w:type="spellStart"/>
-      <w:r>
-        <w:t>DateEffective</w:t>
-      </w:r>
-      <w:proofErr w:type="spellEnd"/>
-      <w:r>
-        <w:t xml:space="preserve"> = 9/13/</w:t>
+      <w:r>
+        <w:t>DateEffective = 9/13/</w:t>
       </w:r>
       <w:r>
         <w:t>20</w:t>
@@ -1551,13 +1555,8 @@
           <w:numId w:val="11"/>
         </w:numPr>
       </w:pPr>
-      <w:proofErr w:type="spellStart"/>
-      <w:r>
-        <w:t>etc</w:t>
-      </w:r>
-      <w:proofErr w:type="spellEnd"/>
-      <w:r>
-        <w:t>… see Distribution tab of Cashflow7.xlsx</w:t>
+      <w:r>
+        <w:t>etc… see Distribution tab of Cashflow7.xlsx</w:t>
       </w:r>
     </w:p>
     <w:p>
@@ -1597,13 +1596,8 @@
           <w:numId w:val="12"/>
         </w:numPr>
       </w:pPr>
-      <w:proofErr w:type="spellStart"/>
-      <w:r>
-        <w:t>dateBalanced</w:t>
-      </w:r>
-      <w:proofErr w:type="spellEnd"/>
-      <w:r>
-        <w:t xml:space="preserve"> = 4/14/2017</w:t>
+      <w:r>
+        <w:t>dateBalanced = 4/14/2017</w:t>
       </w:r>
     </w:p>
     <w:p>
@@ -1614,11 +1608,9 @@
           <w:numId w:val="12"/>
         </w:numPr>
       </w:pPr>
-      <w:proofErr w:type="spellStart"/>
       <w:r>
         <w:t>WidgetSavings</w:t>
       </w:r>
-      <w:proofErr w:type="spellEnd"/>
     </w:p>
     <w:p>
       <w:pPr>
@@ -1640,13 +1632,9 @@
           <w:numId w:val="12"/>
         </w:numPr>
       </w:pPr>
-      <w:proofErr w:type="spellStart"/>
-      <w:r>
-        <w:t>dateBalanced</w:t>
-      </w:r>
-      <w:proofErr w:type="spellEnd"/>
-      <w:r>
-        <w:t xml:space="preserve"> = 4/14/2017</w:t>
+      <w:r>
+        <w:lastRenderedPageBreak/>
+        <w:t>dateBalanced = 4/14/2017</w:t>
       </w:r>
     </w:p>
     <w:p>
@@ -1657,40 +1645,563 @@
           <w:numId w:val="12"/>
         </w:numPr>
       </w:pPr>
-      <w:proofErr w:type="spellStart"/>
-      <w:r>
-        <w:t>etc</w:t>
-      </w:r>
-      <w:proofErr w:type="spellEnd"/>
-      <w:r>
-        <w:t xml:space="preserve"> (see </w:t>
-      </w:r>
-      <w:proofErr w:type="spellStart"/>
-      <w:r>
-        <w:t>Cashflow</w:t>
-      </w:r>
-      <w:proofErr w:type="spellEnd"/>
-      <w:r>
-        <w:t xml:space="preserve"> tab of Cashflow7.xlsx, or G2:G8 of Names tab)</w:t>
-      </w:r>
-    </w:p>
+      <w:r>
+        <w:t>etc (see Cashflow tab of Cashflow7.xlsx, or G2:G8 of Names tab)</w:t>
+      </w:r>
+    </w:p>
+    <w:p>
+      <w:pPr>
+        <w:pStyle w:val="Heading3"/>
+      </w:pPr>
+      <w:bookmarkStart w:id="0" w:name="_Object_Classes"/>
+      <w:bookmarkEnd w:id="0"/>
+      <w:r>
+        <w:t>Object Classes</w:t>
+      </w:r>
+    </w:p>
+    <w:p>
+      <w:r>
+        <w:t>The above data structures are implemented as an array of objects.</w:t>
+      </w:r>
+    </w:p>
+    <w:tbl>
+      <w:tblPr>
+        <w:tblStyle w:val="TableGrid"/>
+        <w:tblW w:w="0" w:type="auto"/>
+        <w:tblLook w:val="04A0" w:firstRow="1" w:lastRow="0" w:firstColumn="1" w:lastColumn="0" w:noHBand="0" w:noVBand="1"/>
+      </w:tblPr>
+      <w:tblGrid>
+        <w:gridCol w:w="4788"/>
+        <w:gridCol w:w="4788"/>
+      </w:tblGrid>
+      <w:tr>
+        <w:tc>
+          <w:tcPr>
+            <w:tcW w:w="4788" w:type="dxa"/>
+          </w:tcPr>
+          <w:p>
+            <w:r>
+              <w:t>Object</w:t>
+            </w:r>
+          </w:p>
+        </w:tc>
+        <w:tc>
+          <w:tcPr>
+            <w:tcW w:w="4788" w:type="dxa"/>
+          </w:tcPr>
+          <w:p>
+            <w:r>
+              <w:t>Properties</w:t>
+            </w:r>
+          </w:p>
+        </w:tc>
+      </w:tr>
+      <w:tr>
+        <w:tc>
+          <w:tcPr>
+            <w:tcW w:w="4788" w:type="dxa"/>
+          </w:tcPr>
+          <w:p>
+            <w:r>
+              <w:t>fund</w:t>
+            </w:r>
+          </w:p>
+        </w:tc>
+        <w:tc>
+          <w:tcPr>
+            <w:tcW w:w="4788" w:type="dxa"/>
+          </w:tcPr>
+          <w:p>
+            <w:r>
+              <w:t>active</w:t>
+            </w:r>
+          </w:p>
+          <w:p>
+            <w:r>
+              <w:t>balance</w:t>
+            </w:r>
+          </w:p>
+          <w:p>
+            <w:r>
+              <w:t>category</w:t>
+            </w:r>
+          </w:p>
+          <w:p>
+            <w:r>
+              <w:t>target</w:t>
+            </w:r>
+          </w:p>
+        </w:tc>
+      </w:tr>
+      <w:tr>
+        <w:tc>
+          <w:tcPr>
+            <w:tcW w:w="4788" w:type="dxa"/>
+          </w:tcPr>
+          <w:p>
+            <w:r>
+              <w:t>distribution</w:t>
+            </w:r>
+          </w:p>
+        </w:tc>
+        <w:tc>
+          <w:tcPr>
+            <w:tcW w:w="4788" w:type="dxa"/>
+          </w:tcPr>
+          <w:p>
+            <w:r>
+              <w:rPr>
+                <w:i/>
+              </w:rPr>
+              <w:t>all elements of categories_list</w:t>
+            </w:r>
+            <w:r>
+              <w:t xml:space="preserve"> are declared here</w:t>
+            </w:r>
+          </w:p>
+        </w:tc>
+      </w:tr>
+      <w:tr>
+        <w:tc>
+          <w:tcPr>
+            <w:tcW w:w="4788" w:type="dxa"/>
+          </w:tcPr>
+          <w:p>
+            <w:r>
+              <w:t>account</w:t>
+            </w:r>
+          </w:p>
+        </w:tc>
+        <w:tc>
+          <w:tcPr>
+            <w:tcW w:w="4788" w:type="dxa"/>
+          </w:tcPr>
+          <w:p>
+            <w:r>
+              <w:t>balance</w:t>
+            </w:r>
+          </w:p>
+          <w:p>
+            <w:r>
+              <w:t>date balanced</w:t>
+            </w:r>
+          </w:p>
+        </w:tc>
+      </w:tr>
+    </w:tbl>
     <w:p/>
     <w:p>
+      <w:r>
+        <w:t xml:space="preserve">The variable </w:t>
+      </w:r>
+      <w:r>
+        <w:rPr>
+          <w:i/>
+        </w:rPr>
+        <w:t>Funds</w:t>
+      </w:r>
+      <w:r>
+        <w:t xml:space="preserve"> is an array of objects of class ‘fund.’</w:t>
+      </w:r>
+    </w:p>
+    <w:p>
+      <w:r>
+        <w:t xml:space="preserve">The variable </w:t>
+      </w:r>
+      <w:r>
+        <w:rPr>
+          <w:i/>
+        </w:rPr>
+        <w:t>Distribution</w:t>
+      </w:r>
+      <w:r>
+        <w:t xml:space="preserve"> is an array of objects of class ‘distribution.’</w:t>
+      </w:r>
+    </w:p>
+    <w:p>
+      <w:r>
+        <w:t xml:space="preserve">The variable </w:t>
+      </w:r>
+      <w:r>
+        <w:rPr>
+          <w:i/>
+        </w:rPr>
+        <w:t>Accounts</w:t>
+      </w:r>
+      <w:r>
+        <w:t xml:space="preserve"> is an array of objects of class ‘account.’</w:t>
+      </w:r>
+    </w:p>
+    <w:p>
+      <w:pPr>
+        <w:pStyle w:val="Heading2"/>
+      </w:pPr>
+      <w:r>
+        <w:t>Data Storage</w:t>
+      </w:r>
+    </w:p>
+    <w:p>
       <w:pPr>
         <w:pStyle w:val="Heading3"/>
       </w:pPr>
       <w:r>
+        <w:t>Names</w:t>
+      </w:r>
+    </w:p>
+    <w:p>
+      <w:r>
+        <w:t xml:space="preserve">Store names of all accounts, </w:t>
+      </w:r>
+      <w:r>
+        <w:t xml:space="preserve">funds, </w:t>
+      </w:r>
+      <w:r>
+        <w:t xml:space="preserve">categories, and </w:t>
+      </w:r>
+      <w:r>
+        <w:t>goals</w:t>
+      </w:r>
+    </w:p>
+    <w:tbl>
+      <w:tblPr>
+        <w:tblStyle w:val="TableGrid"/>
+        <w:tblW w:w="0" w:type="auto"/>
+        <w:tblLook w:val="04A0" w:firstRow="1" w:lastRow="0" w:firstColumn="1" w:lastColumn="0" w:noHBand="0" w:noVBand="1"/>
+      </w:tblPr>
+      <w:tblGrid>
+        <w:gridCol w:w="3270"/>
+        <w:gridCol w:w="3233"/>
+        <w:gridCol w:w="3073"/>
+      </w:tblGrid>
+      <w:tr>
+        <w:tc>
+          <w:tcPr>
+            <w:tcW w:w="9576" w:type="dxa"/>
+            <w:gridSpan w:val="3"/>
+            <w:shd w:val="clear" w:color="auto" w:fill="BFBFBF" w:themeFill="background1" w:themeFillShade="BF"/>
+          </w:tcPr>
+          <w:p>
+            <w:pPr>
+              <w:jc w:val="center"/>
+            </w:pPr>
+            <w:r>
+              <w:t>accounts</w:t>
+            </w:r>
+            <w:r>
+              <w:t>_categories</w:t>
+            </w:r>
+          </w:p>
+        </w:tc>
+      </w:tr>
+      <w:tr>
+        <w:tc>
+          <w:tcPr>
+            <w:tcW w:w="3270" w:type="dxa"/>
+          </w:tcPr>
+          <w:p>
+            <w:r>
+              <w:t>Name</w:t>
+            </w:r>
+          </w:p>
+        </w:tc>
+        <w:tc>
+          <w:tcPr>
+            <w:tcW w:w="3233" w:type="dxa"/>
+          </w:tcPr>
+          <w:p>
+            <w:r>
+              <w:t>Type</w:t>
+            </w:r>
+          </w:p>
+        </w:tc>
+        <w:tc>
+          <w:tcPr>
+            <w:tcW w:w="3073" w:type="dxa"/>
+          </w:tcPr>
+          <w:p>
+            <w:r>
+              <w:t>Other Names</w:t>
+            </w:r>
+          </w:p>
+        </w:tc>
+      </w:tr>
+      <w:tr>
+        <w:tc>
+          <w:tcPr>
+            <w:tcW w:w="3270" w:type="dxa"/>
+          </w:tcPr>
+          <w:p>
+            <w:r>
+              <w:t>Cash</w:t>
+            </w:r>
+          </w:p>
+        </w:tc>
+        <w:tc>
+          <w:tcPr>
+            <w:tcW w:w="3233" w:type="dxa"/>
+          </w:tcPr>
+          <w:p>
+            <w:r>
+              <w:t>Account</w:t>
+            </w:r>
+          </w:p>
+        </w:tc>
+        <w:tc>
+          <w:tcPr>
+            <w:tcW w:w="3073" w:type="dxa"/>
+          </w:tcPr>
+          <w:p/>
+        </w:tc>
+      </w:tr>
+      <w:tr>
+        <w:tc>
+          <w:tcPr>
+            <w:tcW w:w="3270" w:type="dxa"/>
+          </w:tcPr>
+          <w:p>
+            <w:r>
+              <w:t>Widget</w:t>
+            </w:r>
+          </w:p>
+        </w:tc>
+        <w:tc>
+          <w:tcPr>
+            <w:tcW w:w="3233" w:type="dxa"/>
+          </w:tcPr>
+          <w:p>
+            <w:r>
+              <w:t>Account</w:t>
+            </w:r>
+          </w:p>
+        </w:tc>
+        <w:tc>
+          <w:tcPr>
+            <w:tcW w:w="3073" w:type="dxa"/>
+          </w:tcPr>
+          <w:p>
+            <w:r>
+              <w:t>GE Checking</w:t>
+            </w:r>
+          </w:p>
+        </w:tc>
+      </w:tr>
+    </w:tbl>
+    <w:p/>
+    <w:tbl>
+      <w:tblPr>
+        <w:tblStyle w:val="TableGrid"/>
+        <w:tblW w:w="0" w:type="auto"/>
+        <w:tblLook w:val="04A0" w:firstRow="1" w:lastRow="0" w:firstColumn="1" w:lastColumn="0" w:noHBand="0" w:noVBand="1"/>
+      </w:tblPr>
+      <w:tblGrid>
+        <w:gridCol w:w="2105"/>
+        <w:gridCol w:w="1992"/>
+        <w:gridCol w:w="1967"/>
+        <w:gridCol w:w="1704"/>
+        <w:gridCol w:w="1808"/>
+      </w:tblGrid>
+      <w:tr>
+        <w:tc>
+          <w:tcPr>
+            <w:tcW w:w="9576" w:type="dxa"/>
+            <w:gridSpan w:val="5"/>
+            <w:shd w:val="clear" w:color="auto" w:fill="BFBFBF" w:themeFill="background1" w:themeFillShade="BF"/>
+          </w:tcPr>
+          <w:p>
+            <w:pPr>
+              <w:jc w:val="center"/>
+            </w:pPr>
+            <w:r>
+              <w:t>f</w:t>
+            </w:r>
+            <w:r>
+              <w:t>unds_goals</w:t>
+            </w:r>
+          </w:p>
+        </w:tc>
+      </w:tr>
+      <w:tr>
+        <w:tc>
+          <w:tcPr>
+            <w:tcW w:w="2105" w:type="dxa"/>
+          </w:tcPr>
+          <w:p>
+            <w:r>
+              <w:t>Name</w:t>
+            </w:r>
+          </w:p>
+        </w:tc>
+        <w:tc>
+          <w:tcPr>
+            <w:tcW w:w="1992" w:type="dxa"/>
+          </w:tcPr>
+          <w:p>
+            <w:r>
+              <w:t>Type</w:t>
+            </w:r>
+          </w:p>
+        </w:tc>
+        <w:tc>
+          <w:tcPr>
+            <w:tcW w:w="1967" w:type="dxa"/>
+          </w:tcPr>
+          <w:p>
+            <w:r>
+              <w:t>Active</w:t>
+            </w:r>
+          </w:p>
+        </w:tc>
+        <w:tc>
+          <w:tcPr>
+            <w:tcW w:w="1704" w:type="dxa"/>
+          </w:tcPr>
+          <w:p>
+            <w:r>
+              <w:t>Category</w:t>
+            </w:r>
+          </w:p>
+        </w:tc>
+        <w:tc>
+          <w:tcPr>
+            <w:tcW w:w="1808" w:type="dxa"/>
+          </w:tcPr>
+          <w:p>
+            <w:r>
+              <w:t>Goal</w:t>
+            </w:r>
+          </w:p>
+        </w:tc>
+      </w:tr>
+      <w:tr>
+        <w:tc>
+          <w:tcPr>
+            <w:tcW w:w="2105" w:type="dxa"/>
+          </w:tcPr>
+          <w:p>
+            <w:r>
+              <w:t>Grocery</w:t>
+            </w:r>
+          </w:p>
+        </w:tc>
+        <w:tc>
+          <w:tcPr>
+            <w:tcW w:w="1992" w:type="dxa"/>
+          </w:tcPr>
+          <w:p>
+            <w:r>
+              <w:t>Fund</w:t>
+            </w:r>
+          </w:p>
+        </w:tc>
+        <w:tc>
+          <w:tcPr>
+            <w:tcW w:w="1967" w:type="dxa"/>
+          </w:tcPr>
+          <w:p>
+            <w:r>
+              <w:t>TRUE</w:t>
+            </w:r>
+          </w:p>
+        </w:tc>
+        <w:tc>
+          <w:tcPr>
+            <w:tcW w:w="1704" w:type="dxa"/>
+          </w:tcPr>
+          <w:p>
+            <w:r>
+              <w:t>Living</w:t>
+            </w:r>
+          </w:p>
+        </w:tc>
+        <w:tc>
+          <w:tcPr>
+            <w:tcW w:w="1808" w:type="dxa"/>
+          </w:tcPr>
+          <w:p>
+            <w:r>
+              <w:t>0</w:t>
+            </w:r>
+          </w:p>
+        </w:tc>
+      </w:tr>
+      <w:tr>
+        <w:tc>
+          <w:tcPr>
+            <w:tcW w:w="2105" w:type="dxa"/>
+          </w:tcPr>
+          <w:p/>
+        </w:tc>
+        <w:tc>
+          <w:tcPr>
+            <w:tcW w:w="1992" w:type="dxa"/>
+          </w:tcPr>
+          <w:p/>
+        </w:tc>
+        <w:tc>
+          <w:tcPr>
+            <w:tcW w:w="1967" w:type="dxa"/>
+          </w:tcPr>
+          <w:p/>
+        </w:tc>
+        <w:tc>
+          <w:tcPr>
+            <w:tcW w:w="1704" w:type="dxa"/>
+          </w:tcPr>
+          <w:p/>
+        </w:tc>
+        <w:tc>
+          <w:tcPr>
+            <w:tcW w:w="1808" w:type="dxa"/>
+          </w:tcPr>
+          <w:p/>
+        </w:tc>
+      </w:tr>
+    </w:tbl>
+    <w:p/>
+    <w:p/>
+    <w:p>
+      <w:pPr>
+        <w:pStyle w:val="Heading2"/>
+      </w:pPr>
+      <w:r>
+        <w:t>Scripts</w:t>
+      </w:r>
+    </w:p>
+    <w:p>
+      <w:pPr>
+        <w:pStyle w:val="Heading3"/>
+      </w:pPr>
+      <w:r>
+        <w:t>databaseConnect</w:t>
+      </w:r>
+      <w:r>
+        <w:t>.php</w:t>
+      </w:r>
+    </w:p>
+    <w:p>
+      <w:r>
+        <w:t xml:space="preserve">Short php file to connect to the database and create a mysqli </w:t>
+      </w:r>
+      <w:r>
+        <w:t>object.</w:t>
+      </w:r>
+    </w:p>
+    <w:p>
+      <w:pPr>
+        <w:pStyle w:val="Heading3"/>
+      </w:pPr>
+      <w:r>
+        <w:t>Other scripts</w:t>
+      </w:r>
+    </w:p>
+    <w:p>
+      <w:r>
+        <w:t>UI with form to add a transaction</w:t>
+      </w:r>
+    </w:p>
+    <w:p>
+      <w:r>
         <w:lastRenderedPageBreak/>
-        <w:t>Scripts</w:t>
-      </w:r>
-    </w:p>
-    <w:p>
-      <w:r>
-        <w:t>UI with form to add a transaction</w:t>
-      </w:r>
-    </w:p>
-    <w:p>
-      <w:r>
         <w:t>Mobile-friendly UI for adding a transaction</w:t>
       </w:r>
     </w:p>
@@ -1776,20 +2287,20 @@
         </w:numPr>
       </w:pPr>
       <w:r>
-        <w:t xml:space="preserve">includes updating balances in </w:t>
-      </w:r>
-      <w:proofErr w:type="spellStart"/>
-      <w:r>
-        <w:t>cash_balances</w:t>
-      </w:r>
-      <w:proofErr w:type="spellEnd"/>
-    </w:p>
-    <w:p>
-      <w:r>
-        <w:t xml:space="preserve">Display </w:t>
-      </w:r>
-      <w:r>
-        <w:t>all Account and Fund balances</w:t>
+        <w:t>includes updating balances in cash_balances</w:t>
+      </w:r>
+    </w:p>
+    <w:p>
+      <w:pPr>
+        <w:pStyle w:val="Heading3"/>
+      </w:pPr>
+      <w:r>
+        <w:t>names.php</w:t>
+      </w:r>
+    </w:p>
+    <w:p>
+      <w:r>
+        <w:t>Reads accounts_categories table and funds_goals table. Creates the following arrays:</w:t>
       </w:r>
     </w:p>
     <w:p>
@@ -1801,15 +2312,110 @@
         </w:numPr>
       </w:pPr>
       <w:r>
-        <w:t xml:space="preserve">Last three entries in </w:t>
-      </w:r>
-      <w:proofErr w:type="spellStart"/>
-      <w:r>
-        <w:t>cash_balances</w:t>
-      </w:r>
-      <w:proofErr w:type="spellEnd"/>
-      <w:r>
-        <w:t>, and balance after all recent transactions</w:t>
+        <w:t>accounts_list</w:t>
+      </w:r>
+    </w:p>
+    <w:p>
+      <w:pPr>
+        <w:pStyle w:val="ListParagraph"/>
+        <w:numPr>
+          <w:ilvl w:val="0"/>
+          <w:numId w:val="15"/>
+        </w:numPr>
+      </w:pPr>
+      <w:r>
+        <w:t>categories_list</w:t>
+      </w:r>
+    </w:p>
+    <w:p>
+      <w:pPr>
+        <w:pStyle w:val="ListParagraph"/>
+        <w:numPr>
+          <w:ilvl w:val="0"/>
+          <w:numId w:val="15"/>
+        </w:numPr>
+      </w:pPr>
+      <w:r>
+        <w:t>funds_list</w:t>
+      </w:r>
+    </w:p>
+    <w:p>
+      <w:pPr>
+        <w:pStyle w:val="Heading3"/>
+      </w:pPr>
+      <w:r>
+        <w:t>classes.php</w:t>
+      </w:r>
+    </w:p>
+    <w:p>
+      <w:r>
+        <w:t xml:space="preserve">Declare classes </w:t>
+      </w:r>
+      <w:r>
+        <w:rPr>
+          <w:i/>
+        </w:rPr>
+        <w:t>fund</w:t>
+      </w:r>
+      <w:r>
+        <w:t xml:space="preserve">, </w:t>
+      </w:r>
+      <w:r>
+        <w:rPr>
+          <w:i/>
+        </w:rPr>
+        <w:t>distribution</w:t>
+      </w:r>
+      <w:r>
+        <w:t xml:space="preserve">, and </w:t>
+      </w:r>
+      <w:r>
+        <w:rPr>
+          <w:i/>
+        </w:rPr>
+        <w:t>account</w:t>
+      </w:r>
+      <w:r>
+        <w:t xml:space="preserve"> according to </w:t>
+      </w:r>
+      <w:hyperlink w:anchor="_Object_Classes" w:history="1">
+        <w:r>
+          <w:rPr>
+            <w:rStyle w:val="Hyperlink"/>
+          </w:rPr>
+          <w:t>Object Classes</w:t>
+        </w:r>
+      </w:hyperlink>
+      <w:r>
+        <w:t>.</w:t>
+      </w:r>
+    </w:p>
+    <w:p>
+      <w:pPr>
+        <w:pStyle w:val="Heading3"/>
+      </w:pPr>
+      <w:r>
+        <w:t>dashboard4.html</w:t>
+      </w:r>
+    </w:p>
+    <w:p>
+      <w:r>
+        <w:t xml:space="preserve">Display </w:t>
+      </w:r>
+      <w:r>
+        <w:t>all Account and Fund balances</w:t>
+      </w:r>
+    </w:p>
+    <w:p>
+      <w:pPr>
+        <w:pStyle w:val="ListParagraph"/>
+        <w:numPr>
+          <w:ilvl w:val="0"/>
+          <w:numId w:val="15"/>
+        </w:numPr>
+      </w:pPr>
+      <w:r>
+        <w:t>Last three entries in cash_balances, and balance after all recent transactions</w:t>
       </w:r>
     </w:p>
     <w:p/>
@@ -1818,20 +2424,198 @@
         <w:pStyle w:val="Heading1"/>
       </w:pPr>
       <w:r>
+        <w:t>Next Steps</w:t>
+      </w:r>
+    </w:p>
+    <w:p>
+      <w:pPr>
+        <w:pStyle w:val="ListParagraph"/>
+        <w:numPr>
+          <w:ilvl w:val="0"/>
+          <w:numId w:val="18"/>
+        </w:numPr>
+      </w:pPr>
+      <w:r>
+        <w:t>Create funds_goals table in database</w:t>
+      </w:r>
+      <w:r>
+        <w:t xml:space="preserve"> (done)</w:t>
+      </w:r>
+      <w:r>
+        <w:t>, add all funds and goals currently in use</w:t>
+      </w:r>
+    </w:p>
+    <w:p>
+      <w:pPr>
+        <w:pStyle w:val="ListParagraph"/>
+        <w:numPr>
+          <w:ilvl w:val="0"/>
+          <w:numId w:val="18"/>
+        </w:numPr>
+      </w:pPr>
+      <w:r>
+        <w:t>Should I change array keys to the names for Accounts, Funds? Instead of Accounts[1], Accounts[Cash], or Accounts[Widget_Checking].</w:t>
+      </w:r>
+    </w:p>
+    <w:p>
+      <w:pPr>
+        <w:pStyle w:val="ListParagraph"/>
+        <w:numPr>
+          <w:ilvl w:val="0"/>
+          <w:numId w:val="18"/>
+        </w:numPr>
+      </w:pPr>
+      <w:r>
+        <w:lastRenderedPageBreak/>
+        <w:t xml:space="preserve">What is the plan for Categories? There is no Category class right now. Review spec above and decide if I need to create one in names.php and pass it to </w:t>
+      </w:r>
+      <w:r>
+        <w:t>read_cash_balances_idx</w:t>
+      </w:r>
+      <w:r>
+        <w:t>(). Otherwise I’m only updating the funds, which is stuff like Grocery, Bills, etc.</w:t>
+      </w:r>
+    </w:p>
+    <w:p>
+      <w:pPr>
+        <w:pStyle w:val="ListParagraph"/>
+        <w:numPr>
+          <w:ilvl w:val="0"/>
+          <w:numId w:val="18"/>
+        </w:numPr>
+      </w:pPr>
+      <w:r>
+        <w:t>Complete dashboard4.</w:t>
+      </w:r>
+      <w:r>
+        <w:t>php</w:t>
+      </w:r>
+    </w:p>
+    <w:p>
+      <w:pPr>
+        <w:pStyle w:val="ListParagraph"/>
+        <w:numPr>
+          <w:ilvl w:val="1"/>
+          <w:numId w:val="18"/>
+        </w:numPr>
+      </w:pPr>
+      <w:r>
+        <w:t>Rename all documentation from .html to .php</w:t>
+      </w:r>
+    </w:p>
+    <w:p>
+      <w:pPr>
+        <w:pStyle w:val="ListParagraph"/>
+        <w:numPr>
+          <w:ilvl w:val="1"/>
+          <w:numId w:val="18"/>
+        </w:numPr>
+      </w:pPr>
+      <w:r>
+        <w:t xml:space="preserve">(done) </w:t>
+      </w:r>
+      <w:r>
+        <w:t>Continue moving the “/*” down the page and troubleshooting as I go.</w:t>
+      </w:r>
+    </w:p>
+    <w:p>
+      <w:pPr>
+        <w:pStyle w:val="ListParagraph"/>
+        <w:numPr>
+          <w:ilvl w:val="1"/>
+          <w:numId w:val="18"/>
+        </w:numPr>
+      </w:pPr>
+      <w:r>
+        <w:t xml:space="preserve">(done) </w:t>
+      </w:r>
+      <w:r>
+        <w:t>Test and troubleshoot include for classes.php</w:t>
+      </w:r>
+      <w:r>
+        <w:t xml:space="preserve"> (done)</w:t>
+      </w:r>
+    </w:p>
+    <w:p>
+      <w:pPr>
+        <w:pStyle w:val="ListParagraph"/>
+        <w:numPr>
+          <w:ilvl w:val="1"/>
+          <w:numId w:val="18"/>
+        </w:numPr>
+      </w:pPr>
+      <w:r>
+        <w:t>test and troubleshoot names.php</w:t>
+      </w:r>
+    </w:p>
+    <w:p>
+      <w:pPr>
+        <w:pStyle w:val="ListParagraph"/>
+        <w:numPr>
+          <w:ilvl w:val="1"/>
+          <w:numId w:val="18"/>
+        </w:numPr>
+      </w:pPr>
+      <w:r>
+        <w:t>R</w:t>
+      </w:r>
+      <w:r>
+        <w:t>e</w:t>
+      </w:r>
+      <w:r>
+        <w:t>ad last three entries from cash_balances</w:t>
+      </w:r>
+    </w:p>
+    <w:p>
+      <w:pPr>
+        <w:pStyle w:val="ListParagraph"/>
+        <w:numPr>
+          <w:ilvl w:val="1"/>
+          <w:numId w:val="18"/>
+        </w:numPr>
+      </w:pPr>
+      <w:r>
+        <w:t>Display last three entries from cash_balances</w:t>
+      </w:r>
+    </w:p>
+    <w:p>
+      <w:pPr>
+        <w:pStyle w:val="ListParagraph"/>
+        <w:numPr>
+          <w:ilvl w:val="0"/>
+          <w:numId w:val="18"/>
+        </w:numPr>
+      </w:pPr>
+      <w:r>
+        <w:t>Finish classes.php (distribution class)</w:t>
+      </w:r>
+    </w:p>
+    <w:p>
+      <w:pPr>
+        <w:pStyle w:val="ListParagraph"/>
+        <w:numPr>
+          <w:ilvl w:val="0"/>
+          <w:numId w:val="18"/>
+        </w:numPr>
+      </w:pPr>
+      <w:r>
+        <w:t>Create function for processing transactions that can be called from dashboard4.php and from the function that adds things to the database.</w:t>
+      </w:r>
+      <w:bookmarkStart w:id="1" w:name="_GoBack"/>
+      <w:bookmarkEnd w:id="1"/>
+    </w:p>
+    <w:p/>
+    <w:p>
+      <w:pPr>
+        <w:pStyle w:val="Heading1"/>
+      </w:pPr>
+      <w:r>
         <w:t>Appendix</w:t>
       </w:r>
     </w:p>
     <w:p>
       <w:r>
-        <w:t xml:space="preserve">From </w:t>
-      </w:r>
-      <w:proofErr w:type="spellStart"/>
-      <w:r>
-        <w:t>Todoist</w:t>
-      </w:r>
-      <w:proofErr w:type="spellEnd"/>
-      <w:r>
-        <w:t xml:space="preserve">: </w:t>
+        <w:t xml:space="preserve">From Todoist: </w:t>
       </w:r>
     </w:p>
     <w:p>
@@ -2005,7 +2789,6 @@
           <w:szCs w:val="21"/>
           <w:shd w:val="clear" w:color="auto" w:fill="FFFFFF"/>
         </w:rPr>
-        <w:lastRenderedPageBreak/>
         <w:t>4) Specify way to do balancing/accounting. Use account balances to make assumptions about spending in unrecorded categories.</w:t>
       </w:r>
     </w:p>
@@ -2250,6 +3033,119 @@
     </w:lvl>
   </w:abstractNum>
   <w:abstractNum w:abstractNumId="2">
+    <w:nsid w:val="1561519E"/>
+    <w:multiLevelType w:val="hybridMultilevel"/>
+    <w:tmpl w:val="BC629E24"/>
+    <w:lvl w:ilvl="0" w:tplc="04090001">
+      <w:start w:val="1"/>
+      <w:numFmt w:val="bullet"/>
+      <w:lvlText w:val=""/>
+      <w:lvlJc w:val="left"/>
+      <w:pPr>
+        <w:ind w:left="720" w:hanging="360"/>
+      </w:pPr>
+      <w:rPr>
+        <w:rFonts w:ascii="Symbol" w:hAnsi="Symbol" w:hint="default"/>
+      </w:rPr>
+    </w:lvl>
+    <w:lvl w:ilvl="1" w:tplc="04090003" w:tentative="1">
+      <w:start w:val="1"/>
+      <w:numFmt w:val="bullet"/>
+      <w:lvlText w:val="o"/>
+      <w:lvlJc w:val="left"/>
+      <w:pPr>
+        <w:ind w:left="1440" w:hanging="360"/>
+      </w:pPr>
+      <w:rPr>
+        <w:rFonts w:ascii="Courier New" w:hAnsi="Courier New" w:cs="Courier New" w:hint="default"/>
+      </w:rPr>
+    </w:lvl>
+    <w:lvl w:ilvl="2" w:tplc="04090005" w:tentative="1">
+      <w:start w:val="1"/>
+      <w:numFmt w:val="bullet"/>
+      <w:lvlText w:val=""/>
+      <w:lvlJc w:val="left"/>
+      <w:pPr>
+        <w:ind w:left="2160" w:hanging="360"/>
+      </w:pPr>
+      <w:rPr>
+        <w:rFonts w:ascii="Wingdings" w:hAnsi="Wingdings" w:hint="default"/>
+      </w:rPr>
+    </w:lvl>
+    <w:lvl w:ilvl="3" w:tplc="04090001" w:tentative="1">
+      <w:start w:val="1"/>
+      <w:numFmt w:val="bullet"/>
+      <w:lvlText w:val=""/>
+      <w:lvlJc w:val="left"/>
+      <w:pPr>
+        <w:ind w:left="2880" w:hanging="360"/>
+      </w:pPr>
+      <w:rPr>
+        <w:rFonts w:ascii="Symbol" w:hAnsi="Symbol" w:hint="default"/>
+      </w:rPr>
+    </w:lvl>
+    <w:lvl w:ilvl="4" w:tplc="04090003" w:tentative="1">
+      <w:start w:val="1"/>
+      <w:numFmt w:val="bullet"/>
+      <w:lvlText w:val="o"/>
+      <w:lvlJc w:val="left"/>
+      <w:pPr>
+        <w:ind w:left="3600" w:hanging="360"/>
+      </w:pPr>
+      <w:rPr>
+        <w:rFonts w:ascii="Courier New" w:hAnsi="Courier New" w:cs="Courier New" w:hint="default"/>
+      </w:rPr>
+    </w:lvl>
+    <w:lvl w:ilvl="5" w:tplc="04090005" w:tentative="1">
+      <w:start w:val="1"/>
+      <w:numFmt w:val="bullet"/>
+      <w:lvlText w:val=""/>
+      <w:lvlJc w:val="left"/>
+      <w:pPr>
+        <w:ind w:left="4320" w:hanging="360"/>
+      </w:pPr>
+      <w:rPr>
+        <w:rFonts w:ascii="Wingdings" w:hAnsi="Wingdings" w:hint="default"/>
+      </w:rPr>
+    </w:lvl>
+    <w:lvl w:ilvl="6" w:tplc="04090001" w:tentative="1">
+      <w:start w:val="1"/>
+      <w:numFmt w:val="bullet"/>
+      <w:lvlText w:val=""/>
+      <w:lvlJc w:val="left"/>
+      <w:pPr>
+        <w:ind w:left="5040" w:hanging="360"/>
+      </w:pPr>
+      <w:rPr>
+        <w:rFonts w:ascii="Symbol" w:hAnsi="Symbol" w:hint="default"/>
+      </w:rPr>
+    </w:lvl>
+    <w:lvl w:ilvl="7" w:tplc="04090003" w:tentative="1">
+      <w:start w:val="1"/>
+      <w:numFmt w:val="bullet"/>
+      <w:lvlText w:val="o"/>
+      <w:lvlJc w:val="left"/>
+      <w:pPr>
+        <w:ind w:left="5760" w:hanging="360"/>
+      </w:pPr>
+      <w:rPr>
+        <w:rFonts w:ascii="Courier New" w:hAnsi="Courier New" w:cs="Courier New" w:hint="default"/>
+      </w:rPr>
+    </w:lvl>
+    <w:lvl w:ilvl="8" w:tplc="04090005" w:tentative="1">
+      <w:start w:val="1"/>
+      <w:numFmt w:val="bullet"/>
+      <w:lvlText w:val=""/>
+      <w:lvlJc w:val="left"/>
+      <w:pPr>
+        <w:ind w:left="6480" w:hanging="360"/>
+      </w:pPr>
+      <w:rPr>
+        <w:rFonts w:ascii="Wingdings" w:hAnsi="Wingdings" w:hint="default"/>
+      </w:rPr>
+    </w:lvl>
+  </w:abstractNum>
+  <w:abstractNum w:abstractNumId="3">
     <w:nsid w:val="17F55508"/>
     <w:multiLevelType w:val="hybridMultilevel"/>
     <w:tmpl w:val="AD8EA244"/>
@@ -2362,7 +3258,7 @@
       </w:rPr>
     </w:lvl>
   </w:abstractNum>
-  <w:abstractNum w:abstractNumId="3">
+  <w:abstractNum w:abstractNumId="4">
     <w:nsid w:val="218B1635"/>
     <w:multiLevelType w:val="hybridMultilevel"/>
     <w:tmpl w:val="6BF624EE"/>
@@ -2475,7 +3371,7 @@
       </w:rPr>
     </w:lvl>
   </w:abstractNum>
-  <w:abstractNum w:abstractNumId="4">
+  <w:abstractNum w:abstractNumId="5">
     <w:nsid w:val="221E160C"/>
     <w:multiLevelType w:val="hybridMultilevel"/>
     <w:tmpl w:val="2342F08C"/>
@@ -2588,7 +3484,7 @@
       </w:rPr>
     </w:lvl>
   </w:abstractNum>
-  <w:abstractNum w:abstractNumId="5">
+  <w:abstractNum w:abstractNumId="6">
     <w:nsid w:val="2D461FE0"/>
     <w:multiLevelType w:val="hybridMultilevel"/>
     <w:tmpl w:val="F3B62C7C"/>
@@ -2701,7 +3597,7 @@
       </w:rPr>
     </w:lvl>
   </w:abstractNum>
-  <w:abstractNum w:abstractNumId="6">
+  <w:abstractNum w:abstractNumId="7">
     <w:nsid w:val="36C90DA2"/>
     <w:multiLevelType w:val="hybridMultilevel"/>
     <w:tmpl w:val="787CCDC8"/>
@@ -2814,7 +3710,7 @@
       </w:rPr>
     </w:lvl>
   </w:abstractNum>
-  <w:abstractNum w:abstractNumId="7">
+  <w:abstractNum w:abstractNumId="8">
     <w:nsid w:val="3BE5098B"/>
     <w:multiLevelType w:val="hybridMultilevel"/>
     <w:tmpl w:val="37980A06"/>
@@ -2927,7 +3823,7 @@
       </w:rPr>
     </w:lvl>
   </w:abstractNum>
-  <w:abstractNum w:abstractNumId="8">
+  <w:abstractNum w:abstractNumId="9">
     <w:nsid w:val="3DCB4AFD"/>
     <w:multiLevelType w:val="hybridMultilevel"/>
     <w:tmpl w:val="22CC4C6A"/>
@@ -3040,10 +3936,10 @@
       </w:rPr>
     </w:lvl>
   </w:abstractNum>
-  <w:abstractNum w:abstractNumId="9">
+  <w:abstractNum w:abstractNumId="10">
     <w:nsid w:val="47E67AD8"/>
     <w:multiLevelType w:val="hybridMultilevel"/>
-    <w:tmpl w:val="7F4632EE"/>
+    <w:tmpl w:val="C9847990"/>
     <w:lvl w:ilvl="0" w:tplc="04090001">
       <w:start w:val="1"/>
       <w:numFmt w:val="bullet"/>
@@ -3153,7 +4049,7 @@
       </w:rPr>
     </w:lvl>
   </w:abstractNum>
-  <w:abstractNum w:abstractNumId="10">
+  <w:abstractNum w:abstractNumId="11">
     <w:nsid w:val="4F9129E3"/>
     <w:multiLevelType w:val="hybridMultilevel"/>
     <w:tmpl w:val="45D8F3DC"/>
@@ -3266,7 +4162,7 @@
       </w:rPr>
     </w:lvl>
   </w:abstractNum>
-  <w:abstractNum w:abstractNumId="11">
+  <w:abstractNum w:abstractNumId="12">
     <w:nsid w:val="5372781F"/>
     <w:multiLevelType w:val="hybridMultilevel"/>
     <w:tmpl w:val="3B3E19B8"/>
@@ -3379,7 +4275,7 @@
       </w:rPr>
     </w:lvl>
   </w:abstractNum>
-  <w:abstractNum w:abstractNumId="12">
+  <w:abstractNum w:abstractNumId="13">
     <w:nsid w:val="5D2F0E5D"/>
     <w:multiLevelType w:val="hybridMultilevel"/>
     <w:tmpl w:val="62D4CB62"/>
@@ -3492,7 +4388,7 @@
       </w:rPr>
     </w:lvl>
   </w:abstractNum>
-  <w:abstractNum w:abstractNumId="13">
+  <w:abstractNum w:abstractNumId="14">
     <w:nsid w:val="65CE68C0"/>
     <w:multiLevelType w:val="hybridMultilevel"/>
     <w:tmpl w:val="B54CD9D8"/>
@@ -3605,7 +4501,7 @@
       </w:rPr>
     </w:lvl>
   </w:abstractNum>
-  <w:abstractNum w:abstractNumId="14">
+  <w:abstractNum w:abstractNumId="15">
     <w:nsid w:val="673D50D0"/>
     <w:multiLevelType w:val="hybridMultilevel"/>
     <w:tmpl w:val="DF5C8E78"/>
@@ -3718,7 +4614,7 @@
       </w:rPr>
     </w:lvl>
   </w:abstractNum>
-  <w:abstractNum w:abstractNumId="15">
+  <w:abstractNum w:abstractNumId="16">
     <w:nsid w:val="676E32F2"/>
     <w:multiLevelType w:val="hybridMultilevel"/>
     <w:tmpl w:val="52724E88"/>
@@ -3831,7 +4727,7 @@
       </w:rPr>
     </w:lvl>
   </w:abstractNum>
-  <w:abstractNum w:abstractNumId="16">
+  <w:abstractNum w:abstractNumId="17">
     <w:nsid w:val="6BA9764F"/>
     <w:multiLevelType w:val="hybridMultilevel"/>
     <w:tmpl w:val="292AA9D0"/>
@@ -3944,55 +4840,147 @@
       </w:rPr>
     </w:lvl>
   </w:abstractNum>
+  <w:abstractNum w:abstractNumId="18">
+    <w:nsid w:val="7AC64661"/>
+    <w:multiLevelType w:val="hybridMultilevel"/>
+    <w:tmpl w:val="84120894"/>
+    <w:lvl w:ilvl="0" w:tplc="0409000F">
+      <w:start w:val="1"/>
+      <w:numFmt w:val="decimal"/>
+      <w:lvlText w:val="%1."/>
+      <w:lvlJc w:val="left"/>
+      <w:pPr>
+        <w:ind w:left="720" w:hanging="360"/>
+      </w:pPr>
+    </w:lvl>
+    <w:lvl w:ilvl="1" w:tplc="04090019">
+      <w:start w:val="1"/>
+      <w:numFmt w:val="lowerLetter"/>
+      <w:lvlText w:val="%2."/>
+      <w:lvlJc w:val="left"/>
+      <w:pPr>
+        <w:ind w:left="1440" w:hanging="360"/>
+      </w:pPr>
+    </w:lvl>
+    <w:lvl w:ilvl="2" w:tplc="0409001B" w:tentative="1">
+      <w:start w:val="1"/>
+      <w:numFmt w:val="lowerRoman"/>
+      <w:lvlText w:val="%3."/>
+      <w:lvlJc w:val="right"/>
+      <w:pPr>
+        <w:ind w:left="2160" w:hanging="180"/>
+      </w:pPr>
+    </w:lvl>
+    <w:lvl w:ilvl="3" w:tplc="0409000F" w:tentative="1">
+      <w:start w:val="1"/>
+      <w:numFmt w:val="decimal"/>
+      <w:lvlText w:val="%4."/>
+      <w:lvlJc w:val="left"/>
+      <w:pPr>
+        <w:ind w:left="2880" w:hanging="360"/>
+      </w:pPr>
+    </w:lvl>
+    <w:lvl w:ilvl="4" w:tplc="04090019" w:tentative="1">
+      <w:start w:val="1"/>
+      <w:numFmt w:val="lowerLetter"/>
+      <w:lvlText w:val="%5."/>
+      <w:lvlJc w:val="left"/>
+      <w:pPr>
+        <w:ind w:left="3600" w:hanging="360"/>
+      </w:pPr>
+    </w:lvl>
+    <w:lvl w:ilvl="5" w:tplc="0409001B" w:tentative="1">
+      <w:start w:val="1"/>
+      <w:numFmt w:val="lowerRoman"/>
+      <w:lvlText w:val="%6."/>
+      <w:lvlJc w:val="right"/>
+      <w:pPr>
+        <w:ind w:left="4320" w:hanging="180"/>
+      </w:pPr>
+    </w:lvl>
+    <w:lvl w:ilvl="6" w:tplc="0409000F" w:tentative="1">
+      <w:start w:val="1"/>
+      <w:numFmt w:val="decimal"/>
+      <w:lvlText w:val="%7."/>
+      <w:lvlJc w:val="left"/>
+      <w:pPr>
+        <w:ind w:left="5040" w:hanging="360"/>
+      </w:pPr>
+    </w:lvl>
+    <w:lvl w:ilvl="7" w:tplc="04090019" w:tentative="1">
+      <w:start w:val="1"/>
+      <w:numFmt w:val="lowerLetter"/>
+      <w:lvlText w:val="%8."/>
+      <w:lvlJc w:val="left"/>
+      <w:pPr>
+        <w:ind w:left="5760" w:hanging="360"/>
+      </w:pPr>
+    </w:lvl>
+    <w:lvl w:ilvl="8" w:tplc="0409001B" w:tentative="1">
+      <w:start w:val="1"/>
+      <w:numFmt w:val="lowerRoman"/>
+      <w:lvlText w:val="%9."/>
+      <w:lvlJc w:val="right"/>
+      <w:pPr>
+        <w:ind w:left="6480" w:hanging="180"/>
+      </w:pPr>
+    </w:lvl>
+  </w:abstractNum>
   <w:num w:numId="1">
+    <w:abstractNumId w:val="15"/>
+  </w:num>
+  <w:num w:numId="2">
     <w:abstractNumId w:val="14"/>
   </w:num>
-  <w:num w:numId="2">
-    <w:abstractNumId w:val="13"/>
-  </w:num>
   <w:num w:numId="3">
-    <w:abstractNumId w:val="10"/>
+    <w:abstractNumId w:val="11"/>
   </w:num>
   <w:num w:numId="4">
     <w:abstractNumId w:val="0"/>
   </w:num>
   <w:num w:numId="5">
-    <w:abstractNumId w:val="16"/>
+    <w:abstractNumId w:val="17"/>
   </w:num>
   <w:num w:numId="6">
-    <w:abstractNumId w:val="6"/>
+    <w:abstractNumId w:val="7"/>
   </w:num>
   <w:num w:numId="7">
     <w:abstractNumId w:val="1"/>
   </w:num>
   <w:num w:numId="8">
-    <w:abstractNumId w:val="7"/>
+    <w:abstractNumId w:val="8"/>
   </w:num>
   <w:num w:numId="9">
+    <w:abstractNumId w:val="13"/>
+  </w:num>
+  <w:num w:numId="10">
+    <w:abstractNumId w:val="6"/>
+  </w:num>
+  <w:num w:numId="11">
     <w:abstractNumId w:val="12"/>
   </w:num>
-  <w:num w:numId="10">
+  <w:num w:numId="12">
+    <w:abstractNumId w:val="4"/>
+  </w:num>
+  <w:num w:numId="13">
     <w:abstractNumId w:val="5"/>
   </w:num>
-  <w:num w:numId="11">
-    <w:abstractNumId w:val="11"/>
+  <w:num w:numId="14">
+    <w:abstractNumId w:val="16"/>
   </w:num>
-  <w:num w:numId="12">
+  <w:num w:numId="15">
+    <w:abstractNumId w:val="10"/>
+  </w:num>
+  <w:num w:numId="16">
+    <w:abstractNumId w:val="9"/>
+  </w:num>
+  <w:num w:numId="17">
     <w:abstractNumId w:val="3"/>
   </w:num>
-  <w:num w:numId="13">
-    <w:abstractNumId w:val="4"/>
+  <w:num w:numId="18">
+    <w:abstractNumId w:val="18"/>
   </w:num>
-  <w:num w:numId="14">
-    <w:abstractNumId w:val="15"/>
-  </w:num>
-  <w:num w:numId="15">
-    <w:abstractNumId w:val="9"/>
-  </w:num>
-  <w:num w:numId="16">
-    <w:abstractNumId w:val="8"/>
-  </w:num>
-  <w:num w:numId="17">
+  <w:num w:numId="19">
     <w:abstractNumId w:val="2"/>
   </w:num>
 </w:numbering>
@@ -4651,6 +5639,29 @@
     <w:basedOn w:val="DefaultParagraphFont"/>
     <w:rsid w:val="000F25E2"/>
   </w:style>
+  <w:style w:type="character" w:styleId="Hyperlink">
+    <w:name w:val="Hyperlink"/>
+    <w:basedOn w:val="DefaultParagraphFont"/>
+    <w:uiPriority w:val="99"/>
+    <w:unhideWhenUsed/>
+    <w:rsid w:val="005507F2"/>
+    <w:rPr>
+      <w:color w:val="0000FF" w:themeColor="hyperlink"/>
+      <w:u w:val="single"/>
+    </w:rPr>
+  </w:style>
+  <w:style w:type="character" w:styleId="FollowedHyperlink">
+    <w:name w:val="FollowedHyperlink"/>
+    <w:basedOn w:val="DefaultParagraphFont"/>
+    <w:uiPriority w:val="99"/>
+    <w:semiHidden/>
+    <w:unhideWhenUsed/>
+    <w:rsid w:val="004E468A"/>
+    <w:rPr>
+      <w:color w:val="800080" w:themeColor="followedHyperlink"/>
+      <w:u w:val="single"/>
+    </w:rPr>
+  </w:style>
 </w:styles>
 </file>
 
@@ -5307,6 +6318,29 @@
     <w:basedOn w:val="DefaultParagraphFont"/>
     <w:rsid w:val="000F25E2"/>
   </w:style>
+  <w:style w:type="character" w:styleId="Hyperlink">
+    <w:name w:val="Hyperlink"/>
+    <w:basedOn w:val="DefaultParagraphFont"/>
+    <w:uiPriority w:val="99"/>
+    <w:unhideWhenUsed/>
+    <w:rsid w:val="005507F2"/>
+    <w:rPr>
+      <w:color w:val="0000FF" w:themeColor="hyperlink"/>
+      <w:u w:val="single"/>
+    </w:rPr>
+  </w:style>
+  <w:style w:type="character" w:styleId="FollowedHyperlink">
+    <w:name w:val="FollowedHyperlink"/>
+    <w:basedOn w:val="DefaultParagraphFont"/>
+    <w:uiPriority w:val="99"/>
+    <w:semiHidden/>
+    <w:unhideWhenUsed/>
+    <w:rsid w:val="004E468A"/>
+    <w:rPr>
+      <w:color w:val="800080" w:themeColor="followedHyperlink"/>
+      <w:u w:val="single"/>
+    </w:rPr>
+  </w:style>
 </w:styles>
 </file>
 

</xml_diff>

<commit_message>
fixed Income and Distributions in process_transaction
</commit_message>
<xml_diff>
--- a/cashflow Design.docx
+++ b/cashflow Design.docx
@@ -1165,6 +1165,28 @@
     </w:p>
     <w:p>
       <w:pPr>
+        <w:pStyle w:val="Heading2"/>
+      </w:pPr>
+      <w:bookmarkStart w:id="0" w:name="_GoBack"/>
+      <w:bookmarkEnd w:id="0"/>
+      <w:r>
+        <w:t>Conventions</w:t>
+      </w:r>
+    </w:p>
+    <w:p>
+      <w:pPr>
+        <w:pStyle w:val="ListParagraph"/>
+        <w:numPr>
+          <w:ilvl w:val="0"/>
+          <w:numId w:val="23"/>
+        </w:numPr>
+      </w:pPr>
+      <w:r>
+        <w:t>Variable Names and object keys shall not have spaces.</w:t>
+      </w:r>
+    </w:p>
+    <w:p>
+      <w:pPr>
         <w:pStyle w:val="Heading1"/>
       </w:pPr>
       <w:r>
@@ -1420,6 +1442,7 @@
         </w:numPr>
       </w:pPr>
       <w:r>
+        <w:lastRenderedPageBreak/>
         <w:t>Category = Living</w:t>
       </w:r>
     </w:p>
@@ -1456,7 +1479,6 @@
         </w:numPr>
       </w:pPr>
       <w:r>
-        <w:lastRenderedPageBreak/>
         <w:t>Active = TRUE</w:t>
       </w:r>
     </w:p>
@@ -1911,6 +1933,7 @@
       </w:pPr>
       <w:proofErr w:type="spellStart"/>
       <w:r>
+        <w:lastRenderedPageBreak/>
         <w:t>etc</w:t>
       </w:r>
       <w:proofErr w:type="spellEnd"/>
@@ -1935,7 +1958,6 @@
         </w:numPr>
       </w:pPr>
       <w:r>
-        <w:lastRenderedPageBreak/>
         <w:t>Cash</w:t>
       </w:r>
     </w:p>
@@ -2040,8 +2062,8 @@
       <w:pPr>
         <w:pStyle w:val="Heading3"/>
       </w:pPr>
-      <w:bookmarkStart w:id="0" w:name="_Object_Classes"/>
-      <w:bookmarkEnd w:id="0"/>
+      <w:bookmarkStart w:id="1" w:name="_Object_Classes"/>
+      <w:bookmarkEnd w:id="1"/>
       <w:r>
         <w:t>Object Classes</w:t>
       </w:r>
@@ -2561,6 +2583,7 @@
         <w:pStyle w:val="Heading3"/>
       </w:pPr>
       <w:r>
+        <w:lastRenderedPageBreak/>
         <w:t>Distribution</w:t>
       </w:r>
     </w:p>
@@ -2722,10 +2745,7 @@
         </w:drawing>
       </w:r>
     </w:p>
-    <w:p>
-      <w:bookmarkStart w:id="1" w:name="_GoBack"/>
-      <w:bookmarkEnd w:id="1"/>
-    </w:p>
+    <w:p/>
     <w:p>
       <w:pPr>
         <w:pStyle w:val="Heading2"/>
@@ -2961,6 +2981,7 @@
       </w:pPr>
       <w:proofErr w:type="spellStart"/>
       <w:r>
+        <w:lastRenderedPageBreak/>
         <w:t>classes.php</w:t>
       </w:r>
       <w:proofErr w:type="spellEnd"/>
@@ -3014,7 +3035,6 @@
       </w:pPr>
       <w:proofErr w:type="spellStart"/>
       <w:r>
-        <w:lastRenderedPageBreak/>
         <w:t>balance.php</w:t>
       </w:r>
       <w:proofErr w:type="spellEnd"/>
@@ -3313,6 +3333,7 @@
     </w:p>
     <w:p>
       <w:r>
+        <w:lastRenderedPageBreak/>
         <w:t xml:space="preserve">Next: display form for adding a transaction, and </w:t>
       </w:r>
       <w:r>
@@ -3436,6 +3457,9 @@
         </w:numPr>
       </w:pPr>
       <w:r>
+        <w:t xml:space="preserve">(done) </w:t>
+      </w:r>
+      <w:r>
         <w:t xml:space="preserve">debug </w:t>
       </w:r>
       <w:proofErr w:type="spellStart"/>
@@ -3451,6 +3475,55 @@
         <w:t>print_ledger_row</w:t>
       </w:r>
       <w:proofErr w:type="spellEnd"/>
+      <w:r>
+        <w:t xml:space="preserve">. Right now it’s printing the same values on every row of the table in </w:t>
+      </w:r>
+      <w:proofErr w:type="spellStart"/>
+      <w:r>
+        <w:t>balance.php</w:t>
+      </w:r>
+      <w:proofErr w:type="spellEnd"/>
+      <w:r>
+        <w:t>, it is never changing Accounts or Categories.</w:t>
+      </w:r>
+      <w:r>
+        <w:t xml:space="preserve"> Check the console, it’s because it’s never finding an account or category.</w:t>
+      </w:r>
+    </w:p>
+    <w:p>
+      <w:pPr>
+        <w:pStyle w:val="ListParagraph"/>
+        <w:numPr>
+          <w:ilvl w:val="1"/>
+          <w:numId w:val="21"/>
+        </w:numPr>
+      </w:pPr>
+      <w:r>
+        <w:t xml:space="preserve">(done) </w:t>
+      </w:r>
+      <w:r>
+        <w:t>Need to roll the sub-categories (like Living) up to the categories.</w:t>
+      </w:r>
+    </w:p>
+    <w:p>
+      <w:pPr>
+        <w:pStyle w:val="ListParagraph"/>
+        <w:numPr>
+          <w:ilvl w:val="1"/>
+          <w:numId w:val="21"/>
+        </w:numPr>
+      </w:pPr>
+      <w:r>
+        <w:t xml:space="preserve">New Car is not handled correctly. What do I want to do with it? It is in the </w:t>
+      </w:r>
+      <w:proofErr w:type="spellStart"/>
+      <w:r>
+        <w:t>funds_goals</w:t>
+      </w:r>
+      <w:proofErr w:type="spellEnd"/>
+      <w:r>
+        <w:t xml:space="preserve"> table</w:t>
+      </w:r>
     </w:p>
     <w:p>
       <w:pPr>
@@ -3606,6 +3679,7 @@
         </w:numPr>
       </w:pPr>
       <w:r>
+        <w:lastRenderedPageBreak/>
         <w:t xml:space="preserve">Design and document workflow for archiving </w:t>
       </w:r>
     </w:p>
@@ -3668,7 +3742,6 @@
           <w:sz w:val="27"/>
           <w:szCs w:val="27"/>
         </w:rPr>
-        <w:lastRenderedPageBreak/>
         <w:t>idx</w:t>
       </w:r>
       <w:proofErr w:type="spellEnd"/>
@@ -4135,6 +4208,7 @@
         </w:numPr>
       </w:pPr>
       <w:r>
+        <w:lastRenderedPageBreak/>
         <w:t>Create function for processing transactions that can be called from dashboard4.php and from the function that adds things to the database.</w:t>
       </w:r>
     </w:p>
@@ -4220,7 +4294,6 @@
         </w:numPr>
       </w:pPr>
       <w:r>
-        <w:lastRenderedPageBreak/>
         <w:t>Rename all documentation from .html to .</w:t>
       </w:r>
       <w:proofErr w:type="spellStart"/>
@@ -6353,6 +6426,92 @@
     </w:lvl>
   </w:abstractNum>
   <w:abstractNum w:abstractNumId="16">
+    <w:nsid w:val="5BA62F6D"/>
+    <w:multiLevelType w:val="hybridMultilevel"/>
+    <w:tmpl w:val="445613DC"/>
+    <w:lvl w:ilvl="0" w:tplc="0409000F">
+      <w:start w:val="1"/>
+      <w:numFmt w:val="decimal"/>
+      <w:lvlText w:val="%1."/>
+      <w:lvlJc w:val="left"/>
+      <w:pPr>
+        <w:ind w:left="720" w:hanging="360"/>
+      </w:pPr>
+    </w:lvl>
+    <w:lvl w:ilvl="1" w:tplc="04090019" w:tentative="1">
+      <w:start w:val="1"/>
+      <w:numFmt w:val="lowerLetter"/>
+      <w:lvlText w:val="%2."/>
+      <w:lvlJc w:val="left"/>
+      <w:pPr>
+        <w:ind w:left="1440" w:hanging="360"/>
+      </w:pPr>
+    </w:lvl>
+    <w:lvl w:ilvl="2" w:tplc="0409001B" w:tentative="1">
+      <w:start w:val="1"/>
+      <w:numFmt w:val="lowerRoman"/>
+      <w:lvlText w:val="%3."/>
+      <w:lvlJc w:val="right"/>
+      <w:pPr>
+        <w:ind w:left="2160" w:hanging="180"/>
+      </w:pPr>
+    </w:lvl>
+    <w:lvl w:ilvl="3" w:tplc="0409000F" w:tentative="1">
+      <w:start w:val="1"/>
+      <w:numFmt w:val="decimal"/>
+      <w:lvlText w:val="%4."/>
+      <w:lvlJc w:val="left"/>
+      <w:pPr>
+        <w:ind w:left="2880" w:hanging="360"/>
+      </w:pPr>
+    </w:lvl>
+    <w:lvl w:ilvl="4" w:tplc="04090019" w:tentative="1">
+      <w:start w:val="1"/>
+      <w:numFmt w:val="lowerLetter"/>
+      <w:lvlText w:val="%5."/>
+      <w:lvlJc w:val="left"/>
+      <w:pPr>
+        <w:ind w:left="3600" w:hanging="360"/>
+      </w:pPr>
+    </w:lvl>
+    <w:lvl w:ilvl="5" w:tplc="0409001B" w:tentative="1">
+      <w:start w:val="1"/>
+      <w:numFmt w:val="lowerRoman"/>
+      <w:lvlText w:val="%6."/>
+      <w:lvlJc w:val="right"/>
+      <w:pPr>
+        <w:ind w:left="4320" w:hanging="180"/>
+      </w:pPr>
+    </w:lvl>
+    <w:lvl w:ilvl="6" w:tplc="0409000F" w:tentative="1">
+      <w:start w:val="1"/>
+      <w:numFmt w:val="decimal"/>
+      <w:lvlText w:val="%7."/>
+      <w:lvlJc w:val="left"/>
+      <w:pPr>
+        <w:ind w:left="5040" w:hanging="360"/>
+      </w:pPr>
+    </w:lvl>
+    <w:lvl w:ilvl="7" w:tplc="04090019" w:tentative="1">
+      <w:start w:val="1"/>
+      <w:numFmt w:val="lowerLetter"/>
+      <w:lvlText w:val="%8."/>
+      <w:lvlJc w:val="left"/>
+      <w:pPr>
+        <w:ind w:left="5760" w:hanging="360"/>
+      </w:pPr>
+    </w:lvl>
+    <w:lvl w:ilvl="8" w:tplc="0409001B" w:tentative="1">
+      <w:start w:val="1"/>
+      <w:numFmt w:val="lowerRoman"/>
+      <w:lvlText w:val="%9."/>
+      <w:lvlJc w:val="right"/>
+      <w:pPr>
+        <w:ind w:left="6480" w:hanging="180"/>
+      </w:pPr>
+    </w:lvl>
+  </w:abstractNum>
+  <w:abstractNum w:abstractNumId="17">
     <w:nsid w:val="5D2F0E5D"/>
     <w:multiLevelType w:val="hybridMultilevel"/>
     <w:tmpl w:val="62D4CB62"/>
@@ -6465,7 +6624,7 @@
       </w:rPr>
     </w:lvl>
   </w:abstractNum>
-  <w:abstractNum w:abstractNumId="17">
+  <w:abstractNum w:abstractNumId="18">
     <w:nsid w:val="65CE68C0"/>
     <w:multiLevelType w:val="hybridMultilevel"/>
     <w:tmpl w:val="B54CD9D8"/>
@@ -6578,7 +6737,7 @@
       </w:rPr>
     </w:lvl>
   </w:abstractNum>
-  <w:abstractNum w:abstractNumId="18">
+  <w:abstractNum w:abstractNumId="19">
     <w:nsid w:val="673D50D0"/>
     <w:multiLevelType w:val="hybridMultilevel"/>
     <w:tmpl w:val="DF5C8E78"/>
@@ -6691,7 +6850,7 @@
       </w:rPr>
     </w:lvl>
   </w:abstractNum>
-  <w:abstractNum w:abstractNumId="19">
+  <w:abstractNum w:abstractNumId="20">
     <w:nsid w:val="676E32F2"/>
     <w:multiLevelType w:val="hybridMultilevel"/>
     <w:tmpl w:val="52724E88"/>
@@ -6804,7 +6963,7 @@
       </w:rPr>
     </w:lvl>
   </w:abstractNum>
-  <w:abstractNum w:abstractNumId="20">
+  <w:abstractNum w:abstractNumId="21">
     <w:nsid w:val="6BA9764F"/>
     <w:multiLevelType w:val="hybridMultilevel"/>
     <w:tmpl w:val="292AA9D0"/>
@@ -6917,7 +7076,7 @@
       </w:rPr>
     </w:lvl>
   </w:abstractNum>
-  <w:abstractNum w:abstractNumId="21">
+  <w:abstractNum w:abstractNumId="22">
     <w:nsid w:val="7AC64661"/>
     <w:multiLevelType w:val="hybridMultilevel"/>
     <w:tmpl w:val="84120894"/>
@@ -7004,10 +7163,10 @@
     </w:lvl>
   </w:abstractNum>
   <w:num w:numId="1">
-    <w:abstractNumId w:val="18"/>
+    <w:abstractNumId w:val="19"/>
   </w:num>
   <w:num w:numId="2">
-    <w:abstractNumId w:val="17"/>
+    <w:abstractNumId w:val="18"/>
   </w:num>
   <w:num w:numId="3">
     <w:abstractNumId w:val="12"/>
@@ -7016,7 +7175,7 @@
     <w:abstractNumId w:val="0"/>
   </w:num>
   <w:num w:numId="5">
-    <w:abstractNumId w:val="20"/>
+    <w:abstractNumId w:val="21"/>
   </w:num>
   <w:num w:numId="6">
     <w:abstractNumId w:val="8"/>
@@ -7028,7 +7187,7 @@
     <w:abstractNumId w:val="9"/>
   </w:num>
   <w:num w:numId="9">
-    <w:abstractNumId w:val="16"/>
+    <w:abstractNumId w:val="17"/>
   </w:num>
   <w:num w:numId="10">
     <w:abstractNumId w:val="7"/>
@@ -7043,7 +7202,7 @@
     <w:abstractNumId w:val="6"/>
   </w:num>
   <w:num w:numId="14">
-    <w:abstractNumId w:val="19"/>
+    <w:abstractNumId w:val="20"/>
   </w:num>
   <w:num w:numId="15">
     <w:abstractNumId w:val="11"/>
@@ -7055,7 +7214,7 @@
     <w:abstractNumId w:val="3"/>
   </w:num>
   <w:num w:numId="18">
-    <w:abstractNumId w:val="21"/>
+    <w:abstractNumId w:val="22"/>
   </w:num>
   <w:num w:numId="19">
     <w:abstractNumId w:val="2"/>
@@ -7068,6 +7227,9 @@
   </w:num>
   <w:num w:numId="22">
     <w:abstractNumId w:val="14"/>
+  </w:num>
+  <w:num w:numId="23">
+    <w:abstractNumId w:val="16"/>
   </w:num>
 </w:numbering>
 </file>

</xml_diff>

<commit_message>
Goals Structure - Added HVAC Goal
Created Goals Structure and created HVAC as the first goal.
</commit_message>
<xml_diff>
--- a/cashflow Design.docx
+++ b/cashflow Design.docx
@@ -6,8 +6,13 @@
       <w:pPr>
         <w:pStyle w:val="Title"/>
       </w:pPr>
-      <w:r>
-        <w:t>cashflow Design</w:t>
+      <w:proofErr w:type="spellStart"/>
+      <w:r>
+        <w:t>cashflow</w:t>
+      </w:r>
+      <w:proofErr w:type="spellEnd"/>
+      <w:r>
+        <w:t xml:space="preserve"> Design</w:t>
       </w:r>
     </w:p>
     <w:p>
@@ -88,8 +93,13 @@
       <w:pPr>
         <w:pStyle w:val="Heading1"/>
       </w:pPr>
-      <w:r>
-        <w:t>Cashflow Ideas and Concepts</w:t>
+      <w:proofErr w:type="spellStart"/>
+      <w:r>
+        <w:t>Cashflow</w:t>
+      </w:r>
+      <w:proofErr w:type="spellEnd"/>
+      <w:r>
+        <w:t xml:space="preserve"> Ideas and Concepts</w:t>
       </w:r>
     </w:p>
     <w:p>
@@ -544,12 +554,132 @@
         <w:t>Goals are like temporary envelopes.</w:t>
       </w:r>
       <w:r>
-        <w:t xml:space="preserve"> They may receive distributions, so in that way they are similar to Categories. Is there a need to group Goals into categories as well, or associate them with a category? Should money for a goal come from distribution, or should it be transferred out of a category? Answer: create a Category called “Goals,” and pay Distribution to that. Specific goals will be handled like Funds, and their Category will be set to “Goals. So Goals is really a Category, and it contains a special type of Fund. What makes it special? It has an Active property, and it has a Target. Could I just do that for all Funds? </w:t>
+        <w:t xml:space="preserve"> They may receive distributions, so in that way they are similar to Categories. Is there a need to group Goals into categories as well, or associate them with a category? Should money for a goal come from distribution, or should it be transferred out of a category? </w:t>
+      </w:r>
+    </w:p>
+    <w:p>
+      <w:r>
+        <w:t>Option 1</w:t>
+      </w:r>
+      <w:r>
+        <w:t>: create a Category called “Goals,” and pay Distribution to that. Specific goals will be handled like Funds, and their Category will be set to “Goals.</w:t>
+      </w:r>
+      <w:r>
+        <w:t>”</w:t>
+      </w:r>
+      <w:r>
+        <w:t xml:space="preserve"> So Goals is really a Category, and it contains a special type of Fund. What makes it special? It has an Active property, and it has a Target. Could I just do that for all Funds? </w:t>
       </w:r>
       <w:r>
         <w:t xml:space="preserve"> </w:t>
       </w:r>
     </w:p>
+    <w:p>
+      <w:r>
+        <w:t xml:space="preserve">Option 2: </w:t>
+      </w:r>
+      <w:r>
+        <w:t>Each Goal is associated with a Category. It basically works the same as a Fund, but it is temporary. The difference between a Fund and a Goal is mostly semantics: a Goal is temporary, and Fund is permanent.</w:t>
+      </w:r>
+      <w:r>
+        <w:t xml:space="preserve"> The other difference is that Goals can receive a distribution from income.</w:t>
+      </w:r>
+      <w:r>
+        <w:t xml:space="preserve"> There should also be a category called “Goals” that I can put goals in when they don’t fit under another category. Create this when it is needed.</w:t>
+      </w:r>
+      <w:r>
+        <w:t xml:space="preserve"> The thing I don’t like about this is that the old Goals will pile up as unused columns in the Distribution table. If I could lump all Goals under one Category and pay it, that would solve the problem. But then I don’t have a way to associate a Goal like HVAC with a particular category like Home Imp.</w:t>
+      </w:r>
+    </w:p>
+    <w:p>
+      <w:pPr>
+        <w:rPr>
+          <w:strike/>
+        </w:rPr>
+      </w:pPr>
+      <w:r>
+        <w:rPr>
+          <w:strike/>
+        </w:rPr>
+        <w:t>Choice: Option 2.</w:t>
+      </w:r>
+    </w:p>
+    <w:p>
+      <w:pPr>
+        <w:rPr>
+          <w:strike/>
+        </w:rPr>
+      </w:pPr>
+      <w:r>
+        <w:rPr>
+          <w:strike/>
+        </w:rPr>
+        <w:t xml:space="preserve">Example: Furnace. I want to save up money to pay for the furnace. (In the meantime I will pay for the furnace out of “Emergency,” but then I need to pay that back to Emergency from somewhere.) I want the Furnace to roll up as part of Home Improvement somehow. But I want it separate from Home Improvement so I can still spend money in that category and see how I’m tracking for the furnace separately. And I want to distribute part of my income toward the furnace temporarily. </w:t>
+      </w:r>
+      <w:r>
+        <w:rPr>
+          <w:strike/>
+        </w:rPr>
+        <w:t>Since it is temporary, Furnace should be a Goal, not a Fund or Category.</w:t>
+      </w:r>
+    </w:p>
+    <w:p>
+      <w:r>
+        <w:t>Option 3: Similar to Option 1, but the Goals are not assigned to the category called Goals.</w:t>
+      </w:r>
+      <w:r>
+        <w:t xml:space="preserve"> They could be, but they don’t have to be.</w:t>
+      </w:r>
+      <w:r>
+        <w:t xml:space="preserve"> When the balance of the Goals category is considered, only consider the Category; do not consider goals. Goals should be displayed as </w:t>
+      </w:r>
+      <w:r>
+        <w:t>separate columns when balances are printed.</w:t>
+      </w:r>
+    </w:p>
+    <w:p>
+      <w:r>
+        <w:t>Choice:</w:t>
+      </w:r>
+      <w:r>
+        <w:t xml:space="preserve"> </w:t>
+      </w:r>
+      <w:r>
+        <w:t xml:space="preserve"> Option 3.</w:t>
+      </w:r>
+    </w:p>
+    <w:p>
+      <w:r>
+        <w:lastRenderedPageBreak/>
+        <w:t xml:space="preserve">Example: Make HVAC a goal, with category Home Imp. Distribute the money to a new category called Goals, which will capture all temporary goals. If I ever need to distribute money to more than one Goal, add a column to the </w:t>
+      </w:r>
+      <w:proofErr w:type="spellStart"/>
+      <w:r>
+        <w:t>funds_goals</w:t>
+      </w:r>
+      <w:proofErr w:type="spellEnd"/>
+      <w:r>
+        <w:t xml:space="preserve"> table called distribution that identifies how to break up the distribution to the Goals category. This column should add up to 100%. For example, if I’m distributing 4% of my income to Goals, and I have two goals getting income, one might be 75% and the other is 25%. Then the one goal ends up getting 3% of overall income and the other goal gets 1% of overall income.</w:t>
+      </w:r>
+      <w:r>
+        <w:t xml:space="preserve"> For now, while HVAC is the only goal, no need for this column. I could eventually change “New Car” to a goal instead of a category.</w:t>
+      </w:r>
+      <w:r>
+        <w:t xml:space="preserve"> And I can still tie Goals back to a category based on the Category field in the </w:t>
+      </w:r>
+      <w:proofErr w:type="spellStart"/>
+      <w:r>
+        <w:t>funds_goals</w:t>
+      </w:r>
+      <w:proofErr w:type="spellEnd"/>
+      <w:r>
+        <w:t xml:space="preserve"> table. For example, when I keep track of how much I’ve spent on Home Improvement, I should look at the “Home Imp” category, as well as any goals that have category “Home Imp” listed.</w:t>
+      </w:r>
+      <w:r>
+        <w:t xml:space="preserve"> </w:t>
+      </w:r>
+    </w:p>
+    <w:p/>
     <w:p>
       <w:pPr>
         <w:pStyle w:val="Heading2"/>
@@ -798,46 +928,46 @@
         </w:numPr>
       </w:pPr>
       <w:r>
+        <w:t>Funds and categories are essentially the same thing. They are both envelopes that are intended to be used for a while.</w:t>
+      </w:r>
+      <w:r>
+        <w:t xml:space="preserve"> The both have optional target balances.</w:t>
+      </w:r>
+    </w:p>
+    <w:p>
+      <w:pPr>
+        <w:pStyle w:val="ListParagraph"/>
+        <w:numPr>
+          <w:ilvl w:val="1"/>
+          <w:numId w:val="8"/>
+        </w:numPr>
+      </w:pPr>
+      <w:r>
+        <w:t>Goals also have a target amount, and they have an Active property that can be set to TRUE (Active) or FALSE (inactive)</w:t>
+      </w:r>
+    </w:p>
+    <w:p>
+      <w:pPr>
+        <w:pStyle w:val="ListParagraph"/>
+        <w:numPr>
+          <w:ilvl w:val="1"/>
+          <w:numId w:val="8"/>
+        </w:numPr>
+      </w:pPr>
+      <w:r>
+        <w:t>Inactive goals are not loaded or sent to the client in most cases. The user has the option to view “Completed Goals,” in which case only the inactive goals are sent.</w:t>
+      </w:r>
+    </w:p>
+    <w:p>
+      <w:pPr>
+        <w:pStyle w:val="ListParagraph"/>
+        <w:numPr>
+          <w:ilvl w:val="1"/>
+          <w:numId w:val="8"/>
+        </w:numPr>
+      </w:pPr>
+      <w:r>
         <w:lastRenderedPageBreak/>
-        <w:t>Funds and categories are essentially the same thing. They are both envelopes that are intended to be used for a while.</w:t>
-      </w:r>
-      <w:r>
-        <w:t xml:space="preserve"> The both have optional target balances.</w:t>
-      </w:r>
-    </w:p>
-    <w:p>
-      <w:pPr>
-        <w:pStyle w:val="ListParagraph"/>
-        <w:numPr>
-          <w:ilvl w:val="1"/>
-          <w:numId w:val="8"/>
-        </w:numPr>
-      </w:pPr>
-      <w:r>
-        <w:t>Goals also have a target amount, and they have an Active property that can be set to TRUE (Active) or FALSE (inactive)</w:t>
-      </w:r>
-    </w:p>
-    <w:p>
-      <w:pPr>
-        <w:pStyle w:val="ListParagraph"/>
-        <w:numPr>
-          <w:ilvl w:val="1"/>
-          <w:numId w:val="8"/>
-        </w:numPr>
-      </w:pPr>
-      <w:r>
-        <w:t>Inactive goals are not loaded or sent to the client in most cases. The user has the option to view “Completed Goals,” in which case only the inactive goals are sent.</w:t>
-      </w:r>
-    </w:p>
-    <w:p>
-      <w:pPr>
-        <w:pStyle w:val="ListParagraph"/>
-        <w:numPr>
-          <w:ilvl w:val="1"/>
-          <w:numId w:val="8"/>
-        </w:numPr>
-      </w:pPr>
-      <w:r>
         <w:t>Goals have a “Date Completed” property that is populated with the current date when the Active property is set to False. This can be shown to the user when Completed Goals are displayed.</w:t>
       </w:r>
     </w:p>
@@ -1011,7 +1141,15 @@
         </w:numPr>
       </w:pPr>
       <w:r>
-        <w:t>Last three entries in cash_balances, and balance after all recent transactions</w:t>
+        <w:t xml:space="preserve">Last three entries in </w:t>
+      </w:r>
+      <w:proofErr w:type="spellStart"/>
+      <w:r>
+        <w:t>cash_balances</w:t>
+      </w:r>
+      <w:proofErr w:type="spellEnd"/>
+      <w:r>
+        <w:t>, and balance after all recent transactions</w:t>
       </w:r>
     </w:p>
     <w:p>
@@ -1036,7 +1174,6 @@
         </w:numPr>
       </w:pPr>
       <w:r>
-        <w:lastRenderedPageBreak/>
         <w:t>List of Funds and Goals</w:t>
       </w:r>
     </w:p>
@@ -1100,6 +1237,7 @@
         </w:numPr>
       </w:pPr>
       <w:r>
+        <w:lastRenderedPageBreak/>
         <w:t>many funds will be in a category of the same name. For example, Home Improvemen</w:t>
       </w:r>
       <w:r>
@@ -1434,7 +1572,6 @@
         </w:numPr>
       </w:pPr>
       <w:r>
-        <w:lastRenderedPageBreak/>
         <w:t>Target = [ ]</w:t>
       </w:r>
     </w:p>
@@ -1507,6 +1644,7 @@
         </w:numPr>
       </w:pPr>
       <w:r>
+        <w:lastRenderedPageBreak/>
         <w:t>Gasoline</w:t>
       </w:r>
     </w:p>
@@ -1758,8 +1896,13 @@
           <w:numId w:val="10"/>
         </w:numPr>
       </w:pPr>
-      <w:r>
-        <w:t>etc… (see Names tab of Cashflow7.xlsx)</w:t>
+      <w:proofErr w:type="spellStart"/>
+      <w:r>
+        <w:t>etc</w:t>
+      </w:r>
+      <w:proofErr w:type="spellEnd"/>
+      <w:r>
+        <w:t>… (see Names tab of Cashflow7.xlsx)</w:t>
       </w:r>
     </w:p>
     <w:p>
@@ -1787,8 +1930,13 @@
           <w:numId w:val="11"/>
         </w:numPr>
       </w:pPr>
-      <w:r>
-        <w:t>DateEffective = 9/13/</w:t>
+      <w:proofErr w:type="spellStart"/>
+      <w:r>
+        <w:t>DateEffective</w:t>
+      </w:r>
+      <w:proofErr w:type="spellEnd"/>
+      <w:r>
+        <w:t xml:space="preserve"> = 9/13/</w:t>
       </w:r>
       <w:r>
         <w:t>20</w:t>
@@ -1901,13 +2049,17 @@
           <w:numId w:val="11"/>
         </w:numPr>
       </w:pPr>
-      <w:r>
-        <w:t>etc… see Distribution tab of Cashflow7.xlsx</w:t>
-      </w:r>
-    </w:p>
-    <w:p>
-      <w:r>
-        <w:lastRenderedPageBreak/>
+      <w:proofErr w:type="spellStart"/>
+      <w:r>
+        <w:t>etc</w:t>
+      </w:r>
+      <w:proofErr w:type="spellEnd"/>
+      <w:r>
+        <w:t>… see Distribution tab of Cashflow7.xlsx</w:t>
+      </w:r>
+    </w:p>
+    <w:p>
+      <w:r>
         <w:t>Accounts</w:t>
       </w:r>
       <w:r>
@@ -1946,8 +2098,13 @@
           <w:numId w:val="12"/>
         </w:numPr>
       </w:pPr>
-      <w:r>
-        <w:t>dateBalanced = 4/14/2017</w:t>
+      <w:proofErr w:type="spellStart"/>
+      <w:r>
+        <w:t>dateBalanced</w:t>
+      </w:r>
+      <w:proofErr w:type="spellEnd"/>
+      <w:r>
+        <w:t xml:space="preserve"> = 4/14/2017</w:t>
       </w:r>
     </w:p>
     <w:p>
@@ -1958,9 +2115,12 @@
           <w:numId w:val="12"/>
         </w:numPr>
       </w:pPr>
-      <w:r>
+      <w:proofErr w:type="spellStart"/>
+      <w:r>
+        <w:lastRenderedPageBreak/>
         <w:t>WidgetSavings</w:t>
       </w:r>
+      <w:proofErr w:type="spellEnd"/>
     </w:p>
     <w:p>
       <w:pPr>
@@ -1982,8 +2142,13 @@
           <w:numId w:val="12"/>
         </w:numPr>
       </w:pPr>
-      <w:r>
-        <w:t>dateBalanced = 4/14/2017</w:t>
+      <w:proofErr w:type="spellStart"/>
+      <w:r>
+        <w:t>dateBalanced</w:t>
+      </w:r>
+      <w:proofErr w:type="spellEnd"/>
+      <w:r>
+        <w:t xml:space="preserve"> = 4/14/2017</w:t>
       </w:r>
     </w:p>
     <w:p>
@@ -1994,8 +2159,21 @@
           <w:numId w:val="12"/>
         </w:numPr>
       </w:pPr>
-      <w:r>
-        <w:t>etc (see Cashflow tab of Cashflow7.xlsx, or G2:G8 of Names tab)</w:t>
+      <w:proofErr w:type="spellStart"/>
+      <w:r>
+        <w:t>etc</w:t>
+      </w:r>
+      <w:proofErr w:type="spellEnd"/>
+      <w:r>
+        <w:t xml:space="preserve"> (see </w:t>
+      </w:r>
+      <w:proofErr w:type="spellStart"/>
+      <w:r>
+        <w:t>Cashflow</w:t>
+      </w:r>
+      <w:proofErr w:type="spellEnd"/>
+      <w:r>
+        <w:t xml:space="preserve"> tab of Cashflow7.xlsx, or G2:G8 of Names tab)</w:t>
       </w:r>
     </w:p>
     <w:p>
@@ -2102,8 +2280,16 @@
               <w:rPr>
                 <w:i/>
               </w:rPr>
-              <w:t>all elements of categories_list</w:t>
+              <w:t xml:space="preserve">all elements of </w:t>
             </w:r>
+            <w:proofErr w:type="spellStart"/>
+            <w:r>
+              <w:rPr>
+                <w:i/>
+              </w:rPr>
+              <w:t>categories_list</w:t>
+            </w:r>
+            <w:proofErr w:type="spellEnd"/>
             <w:r>
               <w:t xml:space="preserve"> are declared here</w:t>
             </w:r>
@@ -2233,12 +2419,14 @@
             <w:pPr>
               <w:jc w:val="center"/>
             </w:pPr>
+            <w:proofErr w:type="spellStart"/>
             <w:r>
               <w:t>accounts</w:t>
             </w:r>
             <w:r>
               <w:t>_categories</w:t>
             </w:r>
+            <w:proofErr w:type="spellEnd"/>
           </w:p>
         </w:tc>
       </w:tr>
@@ -2360,12 +2548,14 @@
             <w:pPr>
               <w:jc w:val="center"/>
             </w:pPr>
+            <w:proofErr w:type="spellStart"/>
             <w:r>
               <w:t>f</w:t>
             </w:r>
             <w:r>
               <w:t>unds_goals</w:t>
             </w:r>
+            <w:proofErr w:type="spellEnd"/>
           </w:p>
         </w:tc>
       </w:tr>
@@ -2478,31 +2668,51 @@
           <w:tcPr>
             <w:tcW w:w="2105" w:type="dxa"/>
           </w:tcPr>
-          <w:p/>
+          <w:p>
+            <w:r>
+              <w:t>HVAC</w:t>
+            </w:r>
+          </w:p>
         </w:tc>
         <w:tc>
           <w:tcPr>
             <w:tcW w:w="1992" w:type="dxa"/>
           </w:tcPr>
-          <w:p/>
+          <w:p>
+            <w:r>
+              <w:t>Goal</w:t>
+            </w:r>
+          </w:p>
         </w:tc>
         <w:tc>
           <w:tcPr>
             <w:tcW w:w="1967" w:type="dxa"/>
           </w:tcPr>
-          <w:p/>
+          <w:p>
+            <w:r>
+              <w:t>TRUE</w:t>
+            </w:r>
+          </w:p>
         </w:tc>
         <w:tc>
           <w:tcPr>
             <w:tcW w:w="1704" w:type="dxa"/>
           </w:tcPr>
-          <w:p/>
+          <w:p>
+            <w:r>
+              <w:t>Home Imp</w:t>
+            </w:r>
+          </w:p>
         </w:tc>
         <w:tc>
           <w:tcPr>
             <w:tcW w:w="1808" w:type="dxa"/>
           </w:tcPr>
-          <w:p/>
+          <w:p>
+            <w:r>
+              <w:t>6075.25</w:t>
+            </w:r>
+          </w:p>
         </w:tc>
       </w:tr>
     </w:tbl>
@@ -2551,7 +2761,6 @@
           </w:tcPr>
           <w:p>
             <w:r>
-              <w:lastRenderedPageBreak/>
               <w:t>IDX</w:t>
             </w:r>
           </w:p>
@@ -2636,6 +2845,7 @@
         <w:rPr>
           <w:noProof/>
         </w:rPr>
+        <w:lastRenderedPageBreak/>
         <w:drawing>
           <wp:inline distT="0" distB="0" distL="0" distR="0" wp14:anchorId="520392F4" wp14:editId="46BCCBFC">
             <wp:extent cx="5943600" cy="323850"/>
@@ -2751,8 +2961,13 @@
           </w:tcPr>
           <w:p>
             <w:r>
-              <w:t>Navigate to archive_select.php</w:t>
+              <w:t xml:space="preserve">Navigate to </w:t>
             </w:r>
+            <w:proofErr w:type="spellStart"/>
+            <w:r>
+              <w:t>archive_select.php</w:t>
+            </w:r>
+            <w:proofErr w:type="spellEnd"/>
           </w:p>
         </w:tc>
         <w:tc>
@@ -2828,7 +3043,15 @@
           </w:tcPr>
           <w:p>
             <w:r>
-              <w:t>Navigate to archive_confirm.php, and post an array of transaction indexes, corresponding to the checkboxes that were checked.</w:t>
+              <w:t xml:space="preserve">Navigate to </w:t>
+            </w:r>
+            <w:proofErr w:type="spellStart"/>
+            <w:r>
+              <w:t>archive_confirm.php</w:t>
+            </w:r>
+            <w:proofErr w:type="spellEnd"/>
+            <w:r>
+              <w:t>, and post an array of transaction indexes, corresponding to the checkboxes that were checked.</w:t>
             </w:r>
           </w:p>
         </w:tc>
@@ -2846,7 +3069,15 @@
           </w:tcPr>
           <w:p>
             <w:r>
-              <w:t>(arrive at archive_confirm.php)</w:t>
+              <w:t xml:space="preserve">(arrive at </w:t>
+            </w:r>
+            <w:proofErr w:type="spellStart"/>
+            <w:r>
+              <w:t>archive_confirm.php</w:t>
+            </w:r>
+            <w:proofErr w:type="spellEnd"/>
+            <w:r>
+              <w:t>)</w:t>
             </w:r>
           </w:p>
         </w:tc>
@@ -2878,6 +3109,7 @@
         <w:tc>
           <w:tcPr>
             <w:tcW w:w="4447" w:type="dxa"/>
+            <w:shd w:val="clear" w:color="auto" w:fill="FFFF00"/>
           </w:tcPr>
           <w:p>
             <w:r>
@@ -2888,10 +3120,19 @@
         <w:tc>
           <w:tcPr>
             <w:tcW w:w="4248" w:type="dxa"/>
+            <w:shd w:val="clear" w:color="auto" w:fill="FFFF00"/>
           </w:tcPr>
           <w:p>
             <w:r>
-              <w:t>Refresh archive_confirm.php, posting a new array of transaction indexes to reflect the changes made by the user</w:t>
+              <w:t xml:space="preserve">Refresh </w:t>
+            </w:r>
+            <w:proofErr w:type="spellStart"/>
+            <w:r>
+              <w:t>archive_confirm.php</w:t>
+            </w:r>
+            <w:proofErr w:type="spellEnd"/>
+            <w:r>
+              <w:t>, posting a new array of transaction indexes to reflect the changes made by the user</w:t>
             </w:r>
           </w:p>
         </w:tc>
@@ -2923,7 +3164,15 @@
           </w:tcPr>
           <w:p>
             <w:r>
-              <w:t>Navigate to archive_submit.php, and post the array of transaction indexes corresponding to checkboxes that were checked.</w:t>
+              <w:t xml:space="preserve">Navigate to </w:t>
+            </w:r>
+            <w:proofErr w:type="spellStart"/>
+            <w:r>
+              <w:t>archive_submit.php</w:t>
+            </w:r>
+            <w:proofErr w:type="spellEnd"/>
+            <w:r>
+              <w:t>, and post the array of transaction indexes corresponding to checkboxes that were checked.</w:t>
             </w:r>
           </w:p>
           <w:p>
@@ -2931,17 +3180,53 @@
               <w:t xml:space="preserve">In a transaction statement, </w:t>
             </w:r>
             <w:r>
-              <w:t>process all transactions to calculate Account and Category, with print_ledger on. C</w:t>
+              <w:t xml:space="preserve">process all transactions to calculate Account and Category, with </w:t>
+            </w:r>
+            <w:proofErr w:type="spellStart"/>
+            <w:r>
+              <w:t>print_ledger</w:t>
+            </w:r>
+            <w:proofErr w:type="spellEnd"/>
+            <w:r>
+              <w:t xml:space="preserve"> on. C</w:t>
             </w:r>
             <w:r>
-              <w:t>opy transactions to the archived_transactions (?) table and delete them from the transactions table, similar to what add.php does in cashflow 1.</w:t>
+              <w:t xml:space="preserve">opy transactions to the </w:t>
+            </w:r>
+            <w:proofErr w:type="spellStart"/>
+            <w:r>
+              <w:t>archived_transactions</w:t>
+            </w:r>
+            <w:proofErr w:type="spellEnd"/>
+            <w:r>
+              <w:t xml:space="preserve"> (?) table and delete them from the transactions table, similar to what </w:t>
+            </w:r>
+            <w:proofErr w:type="spellStart"/>
+            <w:r>
+              <w:t>add.php</w:t>
+            </w:r>
+            <w:proofErr w:type="spellEnd"/>
+            <w:r>
+              <w:t xml:space="preserve"> does in </w:t>
+            </w:r>
+            <w:proofErr w:type="spellStart"/>
+            <w:r>
+              <w:t>cashflow</w:t>
+            </w:r>
+            <w:proofErr w:type="spellEnd"/>
+            <w:r>
+              <w:t xml:space="preserve"> 1.</w:t>
             </w:r>
             <w:r>
-              <w:t xml:space="preserve"> Display ending Account and Category balances. Display link “Archive </w:t>
+              <w:t xml:space="preserve"> Display ending Account and Category balances. Display link “Archive more” to return to </w:t>
             </w:r>
+            <w:proofErr w:type="spellStart"/>
             <w:r>
-              <w:lastRenderedPageBreak/>
-              <w:t>more” to return to archive_select.php.</w:t>
+              <w:t>archive_select.php</w:t>
+            </w:r>
+            <w:proofErr w:type="spellEnd"/>
+            <w:r>
+              <w:t>.</w:t>
             </w:r>
           </w:p>
         </w:tc>
@@ -2950,14 +3235,88 @@
     <w:p/>
     <w:p>
       <w:pPr>
+        <w:pStyle w:val="Heading3"/>
+      </w:pPr>
+      <w:r>
+        <w:lastRenderedPageBreak/>
+        <w:t>How to add a Goal</w:t>
+      </w:r>
+    </w:p>
+    <w:p>
+      <w:r>
+        <w:t>Right now it is a manual process, but this can eventually be replaced with web-based functions.</w:t>
+      </w:r>
+    </w:p>
+    <w:p>
+      <w:pPr>
         <w:pStyle w:val="ListParagraph"/>
         <w:numPr>
           <w:ilvl w:val="0"/>
-          <w:numId w:val="24"/>
-        </w:numPr>
-      </w:pPr>
-      <w:r>
-        <w:t>Navigate to bryanhermsen.com/cashflow2/archive_select</w:t>
+          <w:numId w:val="26"/>
+        </w:numPr>
+      </w:pPr>
+      <w:r>
+        <w:t xml:space="preserve">Add the new goal to the </w:t>
+      </w:r>
+      <w:proofErr w:type="spellStart"/>
+      <w:r>
+        <w:t>funds_goals</w:t>
+      </w:r>
+      <w:proofErr w:type="spellEnd"/>
+      <w:r>
+        <w:t xml:space="preserve"> table.</w:t>
+      </w:r>
+    </w:p>
+    <w:p>
+      <w:pPr>
+        <w:pStyle w:val="ListParagraph"/>
+        <w:numPr>
+          <w:ilvl w:val="0"/>
+          <w:numId w:val="26"/>
+        </w:numPr>
+      </w:pPr>
+      <w:r>
+        <w:t xml:space="preserve">One time: Add a column to the </w:t>
+      </w:r>
+      <w:proofErr w:type="spellStart"/>
+      <w:r>
+        <w:t>funds_goals</w:t>
+      </w:r>
+      <w:proofErr w:type="spellEnd"/>
+      <w:r>
+        <w:t xml:space="preserve"> table for distribution. This column will be distribution as a percentage of the Goals distribution. This column should add up to 100%. </w:t>
+      </w:r>
+    </w:p>
+    <w:p>
+      <w:pPr>
+        <w:pStyle w:val="ListParagraph"/>
+        <w:numPr>
+          <w:ilvl w:val="0"/>
+          <w:numId w:val="26"/>
+        </w:numPr>
+      </w:pPr>
+      <w:r>
+        <w:t xml:space="preserve">Adjust the Goals distribution and adjust the distributions of goals in </w:t>
+      </w:r>
+      <w:proofErr w:type="spellStart"/>
+      <w:r>
+        <w:t>funds_goals</w:t>
+      </w:r>
+      <w:proofErr w:type="spellEnd"/>
+      <w:r>
+        <w:t xml:space="preserve"> as needed.</w:t>
+      </w:r>
+    </w:p>
+    <w:p>
+      <w:pPr>
+        <w:pStyle w:val="ListParagraph"/>
+        <w:numPr>
+          <w:ilvl w:val="0"/>
+          <w:numId w:val="26"/>
+        </w:numPr>
+      </w:pPr>
+      <w:r>
+        <w:t>Add a new column to the distributions tab in Excel. Edit the macro to read it.</w:t>
       </w:r>
     </w:p>
     <w:p>
@@ -2975,16 +3334,34 @@
       <w:pPr>
         <w:pStyle w:val="Heading3"/>
       </w:pPr>
+      <w:proofErr w:type="spellStart"/>
       <w:r>
         <w:t>databaseConnect</w:t>
       </w:r>
       <w:r>
         <w:t>.php</w:t>
       </w:r>
-    </w:p>
-    <w:p>
-      <w:r>
-        <w:t xml:space="preserve">Short php file to connect to the database and create a mysqli </w:t>
+      <w:proofErr w:type="spellEnd"/>
+    </w:p>
+    <w:p>
+      <w:r>
+        <w:t xml:space="preserve">Short </w:t>
+      </w:r>
+      <w:proofErr w:type="spellStart"/>
+      <w:r>
+        <w:t>php</w:t>
+      </w:r>
+      <w:proofErr w:type="spellEnd"/>
+      <w:r>
+        <w:t xml:space="preserve"> file to connect to the database and create a </w:t>
+      </w:r>
+      <w:proofErr w:type="spellStart"/>
+      <w:r>
+        <w:t>mysqli</w:t>
+      </w:r>
+      <w:proofErr w:type="spellEnd"/>
+      <w:r>
+        <w:t xml:space="preserve"> </w:t>
       </w:r>
       <w:r>
         <w:t>object.</w:t>
@@ -3090,20 +3467,43 @@
         </w:numPr>
       </w:pPr>
       <w:r>
-        <w:t>includes updating balances in cash_balances</w:t>
-      </w:r>
+        <w:t xml:space="preserve">includes updating balances in </w:t>
+      </w:r>
+      <w:proofErr w:type="spellStart"/>
+      <w:r>
+        <w:t>cash_balances</w:t>
+      </w:r>
+      <w:proofErr w:type="spellEnd"/>
     </w:p>
     <w:p>
       <w:pPr>
         <w:pStyle w:val="Heading3"/>
       </w:pPr>
+      <w:proofErr w:type="spellStart"/>
       <w:r>
         <w:t>names.php</w:t>
       </w:r>
-    </w:p>
-    <w:p>
-      <w:r>
-        <w:t>Reads accounts_categories table and funds_goals table. Creates the following arrays:</w:t>
+      <w:proofErr w:type="spellEnd"/>
+    </w:p>
+    <w:p>
+      <w:r>
+        <w:t xml:space="preserve">Reads </w:t>
+      </w:r>
+      <w:proofErr w:type="spellStart"/>
+      <w:r>
+        <w:t>accounts_categories</w:t>
+      </w:r>
+      <w:proofErr w:type="spellEnd"/>
+      <w:r>
+        <w:t xml:space="preserve"> table and </w:t>
+      </w:r>
+      <w:proofErr w:type="spellStart"/>
+      <w:r>
+        <w:t>funds_goals</w:t>
+      </w:r>
+      <w:proofErr w:type="spellEnd"/>
+      <w:r>
+        <w:t xml:space="preserve"> table. Creates the following arrays:</w:t>
       </w:r>
     </w:p>
     <w:p>
@@ -3114,9 +3514,11 @@
           <w:numId w:val="15"/>
         </w:numPr>
       </w:pPr>
+      <w:proofErr w:type="spellStart"/>
       <w:r>
         <w:t>accounts_list</w:t>
       </w:r>
+      <w:proofErr w:type="spellEnd"/>
     </w:p>
     <w:p>
       <w:pPr>
@@ -3126,9 +3528,11 @@
           <w:numId w:val="15"/>
         </w:numPr>
       </w:pPr>
+      <w:proofErr w:type="spellStart"/>
       <w:r>
         <w:t>categories_list</w:t>
       </w:r>
+      <w:proofErr w:type="spellEnd"/>
     </w:p>
     <w:p>
       <w:pPr>
@@ -3138,17 +3542,22 @@
           <w:numId w:val="15"/>
         </w:numPr>
       </w:pPr>
+      <w:proofErr w:type="spellStart"/>
       <w:r>
         <w:t>funds_list</w:t>
       </w:r>
+      <w:proofErr w:type="spellEnd"/>
     </w:p>
     <w:p>
       <w:pPr>
         <w:pStyle w:val="Heading3"/>
       </w:pPr>
-      <w:r>
+      <w:proofErr w:type="spellStart"/>
+      <w:r>
+        <w:lastRenderedPageBreak/>
         <w:t>classes.php</w:t>
       </w:r>
+      <w:proofErr w:type="spellEnd"/>
     </w:p>
     <w:p>
       <w:r>
@@ -3197,10 +3606,11 @@
       <w:pPr>
         <w:pStyle w:val="Heading3"/>
       </w:pPr>
-      <w:r>
-        <w:lastRenderedPageBreak/>
+      <w:proofErr w:type="spellStart"/>
+      <w:r>
         <w:t>balance.php</w:t>
       </w:r>
+      <w:proofErr w:type="spellEnd"/>
     </w:p>
     <w:p>
       <w:r>
@@ -3239,7 +3649,15 @@
         <w:t xml:space="preserve">. Future: also display </w:t>
       </w:r>
       <w:r>
-        <w:t>the balance of the category(ies)</w:t>
+        <w:t>the balance of the category(</w:t>
+      </w:r>
+      <w:proofErr w:type="spellStart"/>
+      <w:r>
+        <w:t>ies</w:t>
+      </w:r>
+      <w:proofErr w:type="spellEnd"/>
+      <w:r>
+        <w:t>)</w:t>
       </w:r>
       <w:r>
         <w:t xml:space="preserve"> that changed</w:t>
@@ -3256,9 +3674,11 @@
       <w:r>
         <w:t xml:space="preserve">call </w:t>
       </w:r>
+      <w:proofErr w:type="spellStart"/>
       <w:r>
         <w:t>read_cash_balances_idx</w:t>
       </w:r>
+      <w:proofErr w:type="spellEnd"/>
       <w:r>
         <w:t>() for balances from most recent archive</w:t>
       </w:r>
@@ -3272,7 +3692,15 @@
         </w:numPr>
       </w:pPr>
       <w:r>
-        <w:t>call read_new_transactions() to read all unarchived transactions from the database and return an array of transaction objects</w:t>
+        <w:t xml:space="preserve">call </w:t>
+      </w:r>
+      <w:proofErr w:type="spellStart"/>
+      <w:r>
+        <w:t>read_new_transactions</w:t>
+      </w:r>
+      <w:proofErr w:type="spellEnd"/>
+      <w:r>
+        <w:t>() to read all unarchived transactions from the database and return an array of transaction objects</w:t>
       </w:r>
     </w:p>
     <w:p>
@@ -3284,7 +3712,15 @@
         </w:numPr>
       </w:pPr>
       <w:r>
-        <w:t>for each row in the result, call read_transaction() to return transaction as an object</w:t>
+        <w:t xml:space="preserve">for each row in the result, call </w:t>
+      </w:r>
+      <w:proofErr w:type="spellStart"/>
+      <w:r>
+        <w:t>read_transaction</w:t>
+      </w:r>
+      <w:proofErr w:type="spellEnd"/>
+      <w:r>
+        <w:t>() to return transaction as an object</w:t>
       </w:r>
     </w:p>
     <w:p>
@@ -3299,7 +3735,15 @@
         <w:t xml:space="preserve">for each </w:t>
       </w:r>
       <w:r>
-        <w:t>transaction object in the array, call process_transaction() to adjust balances of Accounts and Categories</w:t>
+        <w:t xml:space="preserve">transaction object in the array, call </w:t>
+      </w:r>
+      <w:proofErr w:type="spellStart"/>
+      <w:r>
+        <w:t>process_transaction</w:t>
+      </w:r>
+      <w:proofErr w:type="spellEnd"/>
+      <w:r>
+        <w:t>() to adjust balances of Accounts and Categories</w:t>
       </w:r>
       <w:r>
         <w:t>. Display the result in a table on the page.</w:t>
@@ -3449,11 +3893,20 @@
     </w:p>
     <w:p>
       <w:r>
-        <w:t>Next: display all new (unarchived) transactions that affect the selected account, with most recent first. Include balance of selected account after each transaction. Future: also display the balance of the category(ies) that changed.</w:t>
-      </w:r>
-    </w:p>
-    <w:p>
-      <w:r>
+        <w:t>Next: display all new (unarchived) transactions that affect the selected account, with most recent first. Include balance of selected account after each transaction. Future: also display the balance of the category(</w:t>
+      </w:r>
+      <w:proofErr w:type="spellStart"/>
+      <w:r>
+        <w:t>ies</w:t>
+      </w:r>
+      <w:proofErr w:type="spellEnd"/>
+      <w:r>
+        <w:t>) that changed.</w:t>
+      </w:r>
+    </w:p>
+    <w:p>
+      <w:r>
+        <w:lastRenderedPageBreak/>
         <w:t xml:space="preserve">Next: display form for adding a transaction, and </w:t>
       </w:r>
       <w:r>
@@ -3465,8 +3918,13 @@
       <w:pPr>
         <w:pStyle w:val="Heading3"/>
       </w:pPr>
-      <w:r>
-        <w:t>read_transaction()</w:t>
+      <w:proofErr w:type="spellStart"/>
+      <w:r>
+        <w:t>read_transaction</w:t>
+      </w:r>
+      <w:proofErr w:type="spellEnd"/>
+      <w:r>
+        <w:t>()</w:t>
       </w:r>
     </w:p>
     <w:p>
@@ -3483,8 +3941,13 @@
       <w:pPr>
         <w:pStyle w:val="Heading3"/>
       </w:pPr>
-      <w:r>
-        <w:t>build_distributions()</w:t>
+      <w:proofErr w:type="spellStart"/>
+      <w:r>
+        <w:t>build_distributions</w:t>
+      </w:r>
+      <w:proofErr w:type="spellEnd"/>
+      <w:r>
+        <w:t>()</w:t>
       </w:r>
     </w:p>
     <w:p>
@@ -3502,12 +3965,14 @@
       <w:pPr>
         <w:pStyle w:val="Heading3"/>
       </w:pPr>
+      <w:proofErr w:type="spellStart"/>
       <w:r>
         <w:t>process_transaction</w:t>
       </w:r>
       <w:r>
         <w:t>s</w:t>
       </w:r>
+      <w:proofErr w:type="spellEnd"/>
       <w:r>
         <w:t>()</w:t>
       </w:r>
@@ -3548,7 +4013,10 @@
         </w:numPr>
       </w:pPr>
       <w:r>
-        <w:t>Create balance.php</w:t>
+        <w:t xml:space="preserve">(done) </w:t>
+      </w:r>
+      <w:r>
+        <w:t>Add new furnace as a goal</w:t>
       </w:r>
     </w:p>
     <w:p>
@@ -3563,20 +4031,19 @@
         <w:t xml:space="preserve">(done) </w:t>
       </w:r>
       <w:r>
-        <w:t xml:space="preserve">debug </w:t>
-      </w:r>
-      <w:r>
-        <w:t>process_transactions</w:t>
-      </w:r>
-      <w:r>
-        <w:t xml:space="preserve"> and print_ledger_row</w:t>
-      </w:r>
-      <w:r>
-        <w:t>. Right now it’s printing the same values on every row of the table in balance.php, it is never changing Accounts or Categories.</w:t>
-      </w:r>
-      <w:r>
-        <w:t xml:space="preserve"> Check the console, it’s because it’s never finding an account or category.</w:t>
-      </w:r>
+        <w:t xml:space="preserve">Add Furnace </w:t>
+      </w:r>
+      <w:r>
+        <w:t xml:space="preserve">(HVAC) </w:t>
+      </w:r>
+      <w:r>
+        <w:t xml:space="preserve">to </w:t>
+      </w:r>
+      <w:proofErr w:type="spellStart"/>
+      <w:r>
+        <w:t>funds_goals</w:t>
+      </w:r>
+      <w:proofErr w:type="spellEnd"/>
     </w:p>
     <w:p>
       <w:pPr>
@@ -3590,7 +4057,13 @@
         <w:t xml:space="preserve">(done) </w:t>
       </w:r>
       <w:r>
-        <w:t>Need to roll the sub-categories (like Living) up to the categories.</w:t>
+        <w:t xml:space="preserve">Add </w:t>
+      </w:r>
+      <w:r>
+        <w:t>Goals</w:t>
+      </w:r>
+      <w:r>
+        <w:t xml:space="preserve"> to distribution table, 0 for current entry</w:t>
       </w:r>
     </w:p>
     <w:p>
@@ -3602,7 +4075,10 @@
         </w:numPr>
       </w:pPr>
       <w:r>
-        <w:t>New Car is not handled correctly. What do I want to do with it? It is in the funds_goals table</w:t>
+        <w:t xml:space="preserve">(done) </w:t>
+      </w:r>
+      <w:r>
+        <w:t>Add a new entry to distribution, dated between 10/13/17 and the previous paycheck.</w:t>
       </w:r>
     </w:p>
     <w:p>
@@ -3614,7 +4090,40 @@
         </w:numPr>
       </w:pPr>
       <w:r>
-        <w:t xml:space="preserve">Consider layout: </w:t>
+        <w:t xml:space="preserve">(done) </w:t>
+      </w:r>
+      <w:r>
+        <w:t>Add a new column to the distributions tab in Excel. Edit the macro to read it. Maybe add a few new columns to leave space.</w:t>
+      </w:r>
+      <w:r>
+        <w:t xml:space="preserve"> This new one is for the whole Goals category.</w:t>
+      </w:r>
+    </w:p>
+    <w:p>
+      <w:pPr>
+        <w:pStyle w:val="ListParagraph"/>
+        <w:numPr>
+          <w:ilvl w:val="1"/>
+          <w:numId w:val="21"/>
+        </w:numPr>
+      </w:pPr>
+      <w:r>
+        <w:t>(done)</w:t>
+      </w:r>
+      <w:r>
+        <w:t>Add a new line to the distributions tab in Excel to match the entry added in step c.</w:t>
+      </w:r>
+    </w:p>
+    <w:p>
+      <w:pPr>
+        <w:pStyle w:val="ListParagraph"/>
+        <w:numPr>
+          <w:ilvl w:val="1"/>
+          <w:numId w:val="21"/>
+        </w:numPr>
+      </w:pPr>
+      <w:r>
+        <w:t>Debug website with respect to Goals.</w:t>
       </w:r>
     </w:p>
     <w:p>
@@ -3625,12 +4134,11 @@
           <w:numId w:val="21"/>
         </w:numPr>
       </w:pPr>
-      <w:r>
-        <w:t>add button to hide the ledger, or hide it by default and add a button to show it. Pass value of button to process_transactions.</w:t>
-      </w:r>
-      <w:r>
-        <w:t xml:space="preserve"> </w:t>
-      </w:r>
+      <w:proofErr w:type="spellStart"/>
+      <w:r>
+        <w:t>balance.php</w:t>
+      </w:r>
+      <w:proofErr w:type="spellEnd"/>
     </w:p>
     <w:p>
       <w:pPr>
@@ -3640,14 +4148,13 @@
           <w:numId w:val="21"/>
         </w:numPr>
       </w:pPr>
-      <w:r>
-        <w:t xml:space="preserve">Or I could pull print_ledger_row up one level to balance.php and have process_transactions only process one transaction. In that scenario I would </w:t>
-      </w:r>
-      <w:r>
-        <w:t>call process_transactions from within a for loop in balance.php. Then after it had all been calculated, I would display the balances. Then after the balances, I would re-run process_transactions in a for loop, and this time I w</w:t>
-      </w:r>
-      <w:r>
-        <w:t>ould display the ledger as I go by calling print_ledger_row in the same forloop in balance.php.</w:t>
+      <w:proofErr w:type="spellStart"/>
+      <w:r>
+        <w:t>names.php</w:t>
+      </w:r>
+      <w:proofErr w:type="spellEnd"/>
+      <w:r>
+        <w:t xml:space="preserve"> – do I need to add something for goals? </w:t>
       </w:r>
     </w:p>
     <w:p>
@@ -3657,9 +4164,43 @@
           <w:ilvl w:val="2"/>
           <w:numId w:val="21"/>
         </w:numPr>
-      </w:pPr>
-      <w:r>
-        <w:t>probably just hide the ledger on balance.php. It is more for debugging right now. Show it on a different page.</w:t>
+        <w:rPr>
+          <w:highlight w:val="yellow"/>
+        </w:rPr>
+      </w:pPr>
+      <w:proofErr w:type="spellStart"/>
+      <w:r>
+        <w:rPr>
+          <w:highlight w:val="yellow"/>
+        </w:rPr>
+        <w:t>process_transactions</w:t>
+      </w:r>
+      <w:proofErr w:type="spellEnd"/>
+      <w:r>
+        <w:rPr>
+          <w:highlight w:val="yellow"/>
+        </w:rPr>
+        <w:t>()  seems to be adding the money to a category called Goals instead of to the HVAC goal</w:t>
+      </w:r>
+      <w:r>
+        <w:rPr>
+          <w:highlight w:val="yellow"/>
+        </w:rPr>
+        <w:t>. This is happening on line 680.</w:t>
+      </w:r>
+      <w:bookmarkStart w:id="2" w:name="_GoBack"/>
+      <w:bookmarkEnd w:id="2"/>
+    </w:p>
+    <w:p>
+      <w:pPr>
+        <w:pStyle w:val="ListParagraph"/>
+        <w:numPr>
+          <w:ilvl w:val="2"/>
+          <w:numId w:val="21"/>
+        </w:numPr>
+      </w:pPr>
+      <w:r>
+        <w:t>what else?</w:t>
       </w:r>
     </w:p>
     <w:p>
@@ -3674,7 +4215,7 @@
         <w:t xml:space="preserve">(done) </w:t>
       </w:r>
       <w:r>
-        <w:t xml:space="preserve">Design and document workflow for archiving </w:t>
+        <w:t>Modify distributions, add money for furnace.</w:t>
       </w:r>
     </w:p>
     <w:p>
@@ -3686,23 +4227,158 @@
         </w:numPr>
       </w:pPr>
       <w:r>
-        <w:t>Implement Archive workflow</w:t>
-      </w:r>
-    </w:p>
-    <w:p>
-      <w:pPr>
-        <w:pStyle w:val="ListParagraph"/>
-        <w:numPr>
-          <w:ilvl w:val="1"/>
+        <w:lastRenderedPageBreak/>
+        <w:t>Add some method for recording the date that I balanced an account, and the amount of the account at the time that I balanced it.</w:t>
+      </w:r>
+    </w:p>
+    <w:p>
+      <w:pPr>
+        <w:pStyle w:val="ListParagraph"/>
+        <w:numPr>
+          <w:ilvl w:val="0"/>
           <w:numId w:val="21"/>
         </w:numPr>
       </w:pPr>
-      <w:r>
-        <w:lastRenderedPageBreak/>
-        <w:t xml:space="preserve">(bug) </w:t>
-      </w:r>
-      <w:r>
-        <w:t>archive_select.php</w:t>
+      <w:proofErr w:type="spellStart"/>
+      <w:r>
+        <w:t>archive_submit.php</w:t>
+      </w:r>
+      <w:proofErr w:type="spellEnd"/>
+    </w:p>
+    <w:p>
+      <w:pPr>
+        <w:pStyle w:val="ListParagraph"/>
+        <w:numPr>
+          <w:ilvl w:val="1"/>
+          <w:numId w:val="21"/>
+        </w:numPr>
+      </w:pPr>
+      <w:r>
+        <w:t xml:space="preserve">I should move the </w:t>
+      </w:r>
+      <w:proofErr w:type="spellStart"/>
+      <w:r>
+        <w:t>cashflow_balances</w:t>
+      </w:r>
+      <w:proofErr w:type="spellEnd"/>
+      <w:r>
+        <w:t xml:space="preserve"> write into the transaction</w:t>
+      </w:r>
+    </w:p>
+    <w:p>
+      <w:pPr>
+        <w:pStyle w:val="ListParagraph"/>
+        <w:numPr>
+          <w:ilvl w:val="1"/>
+          <w:numId w:val="21"/>
+        </w:numPr>
+      </w:pPr>
+      <w:r>
+        <w:t>Implement this:</w:t>
+      </w:r>
+      <w:r>
+        <w:br/>
+      </w:r>
+    </w:p>
+    <w:tbl>
+      <w:tblPr>
+        <w:tblStyle w:val="TableGrid"/>
+        <w:tblW w:w="0" w:type="auto"/>
+        <w:tblInd w:w="1548" w:type="dxa"/>
+        <w:tblLayout w:type="fixed"/>
+        <w:tblLook w:val="04A0" w:firstRow="1" w:lastRow="0" w:firstColumn="1" w:lastColumn="0" w:noHBand="0" w:noVBand="1"/>
+      </w:tblPr>
+      <w:tblGrid>
+        <w:gridCol w:w="2899"/>
+        <w:gridCol w:w="4248"/>
+      </w:tblGrid>
+      <w:tr>
+        <w:tc>
+          <w:tcPr>
+            <w:tcW w:w="2899" w:type="dxa"/>
+          </w:tcPr>
+          <w:p>
+            <w:r>
+              <w:t>Select and unselect some checkboxes and click “Update Selection”</w:t>
+            </w:r>
+          </w:p>
+        </w:tc>
+        <w:tc>
+          <w:tcPr>
+            <w:tcW w:w="4248" w:type="dxa"/>
+          </w:tcPr>
+          <w:p>
+            <w:r>
+              <w:t xml:space="preserve">Refresh </w:t>
+            </w:r>
+            <w:proofErr w:type="spellStart"/>
+            <w:r>
+              <w:t>archive_confirm.php</w:t>
+            </w:r>
+            <w:proofErr w:type="spellEnd"/>
+            <w:r>
+              <w:t>, posting a new array of transaction indexes to reflect the changes made by the user</w:t>
+            </w:r>
+          </w:p>
+        </w:tc>
+      </w:tr>
+    </w:tbl>
+    <w:p>
+      <w:pPr>
+        <w:pStyle w:val="ListParagraph"/>
+        <w:numPr>
+          <w:ilvl w:val="1"/>
+          <w:numId w:val="21"/>
+        </w:numPr>
+      </w:pPr>
+    </w:p>
+    <w:p>
+      <w:pPr>
+        <w:pStyle w:val="ListParagraph"/>
+        <w:numPr>
+          <w:ilvl w:val="0"/>
+          <w:numId w:val="21"/>
+        </w:numPr>
+      </w:pPr>
+      <w:r>
+        <w:t xml:space="preserve">Create </w:t>
+      </w:r>
+      <w:proofErr w:type="spellStart"/>
+      <w:r>
+        <w:t>balance.php</w:t>
+      </w:r>
+      <w:proofErr w:type="spellEnd"/>
+    </w:p>
+    <w:p>
+      <w:pPr>
+        <w:pStyle w:val="ListParagraph"/>
+        <w:numPr>
+          <w:ilvl w:val="1"/>
+          <w:numId w:val="21"/>
+        </w:numPr>
+      </w:pPr>
+      <w:r>
+        <w:t xml:space="preserve">New Car is not handled correctly. What do I want to do with it? It is in the </w:t>
+      </w:r>
+      <w:proofErr w:type="spellStart"/>
+      <w:r>
+        <w:t>funds_goals</w:t>
+      </w:r>
+      <w:proofErr w:type="spellEnd"/>
+      <w:r>
+        <w:t xml:space="preserve"> table</w:t>
+      </w:r>
+    </w:p>
+    <w:p>
+      <w:pPr>
+        <w:pStyle w:val="ListParagraph"/>
+        <w:numPr>
+          <w:ilvl w:val="1"/>
+          <w:numId w:val="21"/>
+        </w:numPr>
+      </w:pPr>
+      <w:r>
+        <w:t xml:space="preserve">Consider layout: </w:t>
       </w:r>
     </w:p>
     <w:p>
@@ -3714,7 +4390,18 @@
         </w:numPr>
       </w:pPr>
       <w:r>
-        <w:t>(done) Need to implement the array of transaction indexes and pass it to archive_confirm.php</w:t>
+        <w:t xml:space="preserve">add button to hide the ledger, or hide it by default and add a button to show it. Pass value of button to </w:t>
+      </w:r>
+      <w:proofErr w:type="spellStart"/>
+      <w:r>
+        <w:t>process_transactions</w:t>
+      </w:r>
+      <w:proofErr w:type="spellEnd"/>
+      <w:r>
+        <w:t>.</w:t>
+      </w:r>
+      <w:r>
+        <w:t xml:space="preserve"> </w:t>
       </w:r>
     </w:p>
     <w:p>
@@ -3726,34 +4413,85 @@
         </w:numPr>
       </w:pPr>
       <w:r>
-        <w:t>Account balances do not update correctly</w:t>
-      </w:r>
-    </w:p>
-    <w:p>
-      <w:pPr>
-        <w:pStyle w:val="ListParagraph"/>
-        <w:numPr>
-          <w:ilvl w:val="1"/>
-          <w:numId w:val="21"/>
-        </w:numPr>
-      </w:pPr>
-      <w:r>
-        <w:t xml:space="preserve">(done) </w:t>
-      </w:r>
-      <w:r>
-        <w:t>archive_confirm.php</w:t>
-      </w:r>
-    </w:p>
-    <w:p>
-      <w:pPr>
-        <w:pStyle w:val="ListParagraph"/>
-        <w:numPr>
-          <w:ilvl w:val="1"/>
-          <w:numId w:val="21"/>
-        </w:numPr>
-      </w:pPr>
-      <w:r>
-        <w:t>archive_submit.php</w:t>
+        <w:t xml:space="preserve">Or I could pull </w:t>
+      </w:r>
+      <w:proofErr w:type="spellStart"/>
+      <w:r>
+        <w:t>print_ledger_row</w:t>
+      </w:r>
+      <w:proofErr w:type="spellEnd"/>
+      <w:r>
+        <w:t xml:space="preserve"> up one level to </w:t>
+      </w:r>
+      <w:proofErr w:type="spellStart"/>
+      <w:r>
+        <w:t>balance.php</w:t>
+      </w:r>
+      <w:proofErr w:type="spellEnd"/>
+      <w:r>
+        <w:t xml:space="preserve"> and have </w:t>
+      </w:r>
+      <w:proofErr w:type="spellStart"/>
+      <w:r>
+        <w:t>process_transactions</w:t>
+      </w:r>
+      <w:proofErr w:type="spellEnd"/>
+      <w:r>
+        <w:t xml:space="preserve"> only process one transaction. In that scenario I would </w:t>
+      </w:r>
+      <w:r>
+        <w:t xml:space="preserve">call </w:t>
+      </w:r>
+      <w:proofErr w:type="spellStart"/>
+      <w:r>
+        <w:t>process_transactions</w:t>
+      </w:r>
+      <w:proofErr w:type="spellEnd"/>
+      <w:r>
+        <w:t xml:space="preserve"> from within a for loop in </w:t>
+      </w:r>
+      <w:proofErr w:type="spellStart"/>
+      <w:r>
+        <w:t>balance.php</w:t>
+      </w:r>
+      <w:proofErr w:type="spellEnd"/>
+      <w:r>
+        <w:t xml:space="preserve">. Then after it had all been calculated, I would display the balances. Then after the balances, I would re-run </w:t>
+      </w:r>
+      <w:proofErr w:type="spellStart"/>
+      <w:r>
+        <w:t>process_transactions</w:t>
+      </w:r>
+      <w:proofErr w:type="spellEnd"/>
+      <w:r>
+        <w:t xml:space="preserve"> in a for loop, and this time I w</w:t>
+      </w:r>
+      <w:r>
+        <w:t xml:space="preserve">ould display the ledger as I go by calling </w:t>
+      </w:r>
+      <w:proofErr w:type="spellStart"/>
+      <w:r>
+        <w:t>print_ledger_row</w:t>
+      </w:r>
+      <w:proofErr w:type="spellEnd"/>
+      <w:r>
+        <w:t xml:space="preserve"> in the same </w:t>
+      </w:r>
+      <w:proofErr w:type="spellStart"/>
+      <w:r>
+        <w:t>forloop</w:t>
+      </w:r>
+      <w:proofErr w:type="spellEnd"/>
+      <w:r>
+        <w:t xml:space="preserve"> in </w:t>
+      </w:r>
+      <w:proofErr w:type="spellStart"/>
+      <w:r>
+        <w:t>balance.php</w:t>
+      </w:r>
+      <w:proofErr w:type="spellEnd"/>
+      <w:r>
+        <w:t>.</w:t>
       </w:r>
     </w:p>
     <w:p>
@@ -3765,431 +4503,502 @@
         </w:numPr>
       </w:pPr>
       <w:r>
-        <w:t>It isn’t adding the amounts correctly</w:t>
-      </w:r>
+        <w:t xml:space="preserve">probably just hide the ledger on </w:t>
+      </w:r>
+      <w:proofErr w:type="spellStart"/>
+      <w:r>
+        <w:t>balance.php</w:t>
+      </w:r>
+      <w:proofErr w:type="spellEnd"/>
+      <w:r>
+        <w:t>. It is more for debugging right now. Show it on a different page.</w:t>
+      </w:r>
+    </w:p>
+    <w:p>
+      <w:pPr>
+        <w:pStyle w:val="ListParagraph"/>
+        <w:numPr>
+          <w:ilvl w:val="0"/>
+          <w:numId w:val="21"/>
+        </w:numPr>
+      </w:pPr>
+      <w:r>
+        <w:t>Complete dashboard4.php</w:t>
+      </w:r>
+    </w:p>
+    <w:p>
+      <w:pPr>
+        <w:pStyle w:val="ListParagraph"/>
+        <w:numPr>
+          <w:ilvl w:val="1"/>
+          <w:numId w:val="21"/>
+        </w:numPr>
+      </w:pPr>
+      <w:r>
+        <w:t>Rename all documentation from .html to .</w:t>
+      </w:r>
+      <w:proofErr w:type="spellStart"/>
+      <w:r>
+        <w:t>php</w:t>
+      </w:r>
+      <w:proofErr w:type="spellEnd"/>
+    </w:p>
+    <w:p>
+      <w:pPr>
+        <w:pStyle w:val="ListParagraph"/>
+        <w:numPr>
+          <w:ilvl w:val="1"/>
+          <w:numId w:val="21"/>
+        </w:numPr>
+      </w:pPr>
+      <w:r>
+        <w:t>(done) Continue moving the “/*” down the page and troubleshooting as I go.</w:t>
+      </w:r>
+    </w:p>
+    <w:p>
+      <w:pPr>
+        <w:pStyle w:val="ListParagraph"/>
+        <w:numPr>
+          <w:ilvl w:val="1"/>
+          <w:numId w:val="21"/>
+        </w:numPr>
+      </w:pPr>
+      <w:r>
+        <w:t xml:space="preserve">(done) Test and troubleshoot include for </w:t>
+      </w:r>
+      <w:proofErr w:type="spellStart"/>
+      <w:r>
+        <w:t>classes.php</w:t>
+      </w:r>
+      <w:proofErr w:type="spellEnd"/>
+      <w:r>
+        <w:t xml:space="preserve"> (done)</w:t>
+      </w:r>
+    </w:p>
+    <w:p>
+      <w:pPr>
+        <w:pStyle w:val="ListParagraph"/>
+        <w:numPr>
+          <w:ilvl w:val="1"/>
+          <w:numId w:val="21"/>
+        </w:numPr>
+      </w:pPr>
+      <w:r>
+        <w:t xml:space="preserve">test and troubleshoot </w:t>
+      </w:r>
+      <w:proofErr w:type="spellStart"/>
+      <w:r>
+        <w:t>names.php</w:t>
+      </w:r>
+      <w:proofErr w:type="spellEnd"/>
+    </w:p>
+    <w:p>
+      <w:pPr>
+        <w:pStyle w:val="ListParagraph"/>
+        <w:numPr>
+          <w:ilvl w:val="1"/>
+          <w:numId w:val="21"/>
+        </w:numPr>
+      </w:pPr>
+      <w:r>
+        <w:t xml:space="preserve">Read last three entries from </w:t>
+      </w:r>
+      <w:proofErr w:type="spellStart"/>
+      <w:r>
+        <w:t>cash_balances</w:t>
+      </w:r>
+      <w:proofErr w:type="spellEnd"/>
+    </w:p>
+    <w:p>
+      <w:pPr>
+        <w:pStyle w:val="ListParagraph"/>
+        <w:numPr>
+          <w:ilvl w:val="1"/>
+          <w:numId w:val="21"/>
+        </w:numPr>
+      </w:pPr>
+      <w:r>
+        <w:t xml:space="preserve">Display last three entries from </w:t>
+      </w:r>
+      <w:proofErr w:type="spellStart"/>
+      <w:r>
+        <w:t>cash_balances</w:t>
+      </w:r>
+      <w:proofErr w:type="spellEnd"/>
+    </w:p>
+    <w:p>
+      <w:pPr>
+        <w:pStyle w:val="ListParagraph"/>
+        <w:numPr>
+          <w:ilvl w:val="0"/>
+          <w:numId w:val="21"/>
+        </w:numPr>
+      </w:pPr>
+      <w:r>
+        <w:t xml:space="preserve">Finish </w:t>
+      </w:r>
+      <w:proofErr w:type="spellStart"/>
+      <w:r>
+        <w:t>classes.php</w:t>
+      </w:r>
+      <w:proofErr w:type="spellEnd"/>
+      <w:r>
+        <w:t xml:space="preserve"> (distribution class)</w:t>
+      </w:r>
+    </w:p>
+    <w:p/>
+    <w:p>
+      <w:pPr>
+        <w:pStyle w:val="Heading1"/>
+      </w:pPr>
+      <w:r>
+        <w:t>Appendix</w:t>
+      </w:r>
+    </w:p>
+    <w:p>
+      <w:pPr>
+        <w:pStyle w:val="Heading2"/>
+      </w:pPr>
+      <w:r>
+        <w:t>Done</w:t>
+      </w:r>
+    </w:p>
+    <w:p>
+      <w:pPr>
+        <w:pStyle w:val="ListParagraph"/>
+        <w:numPr>
+          <w:ilvl w:val="0"/>
+          <w:numId w:val="25"/>
+        </w:numPr>
+      </w:pPr>
+      <w:r>
+        <w:t xml:space="preserve">(done) Create </w:t>
+      </w:r>
+      <w:proofErr w:type="spellStart"/>
+      <w:r>
+        <w:t>funds_goals</w:t>
+      </w:r>
+      <w:proofErr w:type="spellEnd"/>
+      <w:r>
+        <w:t xml:space="preserve"> table in database (done), add all funds and goals currently in use</w:t>
+      </w:r>
+    </w:p>
+    <w:p>
+      <w:pPr>
+        <w:pStyle w:val="ListParagraph"/>
+        <w:numPr>
+          <w:ilvl w:val="0"/>
+          <w:numId w:val="25"/>
+        </w:numPr>
+      </w:pPr>
+      <w:r>
+        <w:t>(done) Should I change array keys to the names for Accounts, Funds? Instead of Accounts[1], Accounts[Cash], or Accounts[</w:t>
+      </w:r>
+      <w:proofErr w:type="spellStart"/>
+      <w:r>
+        <w:t>Widget_Checking</w:t>
+      </w:r>
+      <w:proofErr w:type="spellEnd"/>
+      <w:r>
+        <w:t>].</w:t>
+      </w:r>
+    </w:p>
+    <w:p>
+      <w:pPr>
+        <w:pStyle w:val="ListParagraph"/>
+        <w:numPr>
+          <w:ilvl w:val="1"/>
+          <w:numId w:val="25"/>
+        </w:numPr>
+      </w:pPr>
+      <w:r>
+        <w:lastRenderedPageBreak/>
+        <w:t>Yes, do that.</w:t>
+      </w:r>
+    </w:p>
+    <w:p>
+      <w:pPr>
+        <w:pStyle w:val="ListParagraph"/>
+        <w:numPr>
+          <w:ilvl w:val="0"/>
+          <w:numId w:val="25"/>
+        </w:numPr>
+      </w:pPr>
+      <w:r>
+        <w:t xml:space="preserve">(done) What is the plan for Categories? There is no Category class right now. Review spec above and decide if I need to create one in </w:t>
+      </w:r>
+      <w:proofErr w:type="spellStart"/>
+      <w:r>
+        <w:t>names.php</w:t>
+      </w:r>
+      <w:proofErr w:type="spellEnd"/>
+      <w:r>
+        <w:t xml:space="preserve"> and pass it to </w:t>
+      </w:r>
+      <w:proofErr w:type="spellStart"/>
+      <w:r>
+        <w:t>read_cash_balances_idx</w:t>
+      </w:r>
+      <w:proofErr w:type="spellEnd"/>
+      <w:r>
+        <w:t>(). Otherwise I’m only updating the funds, which is stuff like Grocery, Bills, etc.</w:t>
+      </w:r>
+    </w:p>
+    <w:p>
+      <w:pPr>
+        <w:pStyle w:val="ListParagraph"/>
+        <w:numPr>
+          <w:ilvl w:val="1"/>
+          <w:numId w:val="25"/>
+        </w:numPr>
+      </w:pPr>
+      <w:r>
+        <w:t xml:space="preserve">I do need a Categories class. </w:t>
+      </w:r>
+    </w:p>
+    <w:p>
+      <w:pPr>
+        <w:pStyle w:val="ListParagraph"/>
+        <w:numPr>
+          <w:ilvl w:val="1"/>
+          <w:numId w:val="25"/>
+        </w:numPr>
+      </w:pPr>
+      <w:r>
+        <w:t xml:space="preserve">Added it to </w:t>
+      </w:r>
+      <w:proofErr w:type="spellStart"/>
+      <w:r>
+        <w:t>names.php</w:t>
+      </w:r>
+      <w:proofErr w:type="spellEnd"/>
+      <w:r>
+        <w:t xml:space="preserve"> and </w:t>
+      </w:r>
+      <w:proofErr w:type="spellStart"/>
+      <w:r>
+        <w:t>read_cash_balances_idx</w:t>
+      </w:r>
+      <w:proofErr w:type="spellEnd"/>
+      <w:r>
+        <w:t>().</w:t>
+      </w:r>
+    </w:p>
+    <w:p>
+      <w:pPr>
+        <w:pStyle w:val="ListParagraph"/>
+        <w:numPr>
+          <w:ilvl w:val="0"/>
+          <w:numId w:val="25"/>
+        </w:numPr>
+      </w:pPr>
+      <w:r>
+        <w:t>Create function for processing transactions that can be called from dashboard4.php and from the function that adds things to the database.</w:t>
+      </w:r>
+    </w:p>
+    <w:p>
+      <w:pPr>
+        <w:pStyle w:val="ListParagraph"/>
+        <w:numPr>
+          <w:ilvl w:val="1"/>
+          <w:numId w:val="25"/>
+        </w:numPr>
+      </w:pPr>
+      <w:r>
+        <w:t>cash2_functions/</w:t>
+      </w:r>
+      <w:proofErr w:type="spellStart"/>
+      <w:r>
+        <w:t>read_transaction</w:t>
+      </w:r>
+      <w:proofErr w:type="spellEnd"/>
     </w:p>
     <w:p>
       <w:pPr>
         <w:pStyle w:val="ListParagraph"/>
         <w:numPr>
           <w:ilvl w:val="2"/>
-          <w:numId w:val="21"/>
-        </w:numPr>
-      </w:pPr>
-      <w:r>
-        <w:t>It is failing to write to the cashflow_balances database</w:t>
-      </w:r>
+          <w:numId w:val="25"/>
+        </w:numPr>
+      </w:pPr>
+      <w:r>
+        <w:t>NEXT: create and return transaction object</w:t>
+      </w:r>
+    </w:p>
+    <w:p>
+      <w:pPr>
+        <w:pStyle w:val="ListParagraph"/>
+        <w:numPr>
+          <w:ilvl w:val="1"/>
+          <w:numId w:val="25"/>
+        </w:numPr>
+      </w:pPr>
+      <w:r>
+        <w:t>cash2_functions/</w:t>
+      </w:r>
+      <w:proofErr w:type="spellStart"/>
+      <w:r>
+        <w:t>process_transaction</w:t>
+      </w:r>
+      <w:proofErr w:type="spellEnd"/>
+    </w:p>
+    <w:p>
+      <w:pPr>
+        <w:pStyle w:val="ListParagraph"/>
+        <w:numPr>
+          <w:ilvl w:val="0"/>
+          <w:numId w:val="25"/>
+        </w:numPr>
+      </w:pPr>
+      <w:r>
+        <w:t xml:space="preserve">(done) Design and document workflow for archiving </w:t>
+      </w:r>
+    </w:p>
+    <w:p>
+      <w:pPr>
+        <w:pStyle w:val="ListParagraph"/>
+        <w:numPr>
+          <w:ilvl w:val="0"/>
+          <w:numId w:val="25"/>
+        </w:numPr>
+      </w:pPr>
+      <w:r>
+        <w:t>Create function for archiving transactions</w:t>
+      </w:r>
+    </w:p>
+    <w:p>
+      <w:pPr>
+        <w:pStyle w:val="ListParagraph"/>
+        <w:numPr>
+          <w:ilvl w:val="0"/>
+          <w:numId w:val="25"/>
+        </w:numPr>
+      </w:pPr>
+      <w:r>
+        <w:t>Implement Archive workflow</w:t>
+      </w:r>
+    </w:p>
+    <w:p>
+      <w:pPr>
+        <w:pStyle w:val="ListParagraph"/>
+        <w:numPr>
+          <w:ilvl w:val="1"/>
+          <w:numId w:val="25"/>
+        </w:numPr>
+      </w:pPr>
+      <w:r>
+        <w:t xml:space="preserve">(done) </w:t>
+      </w:r>
+      <w:proofErr w:type="spellStart"/>
+      <w:r>
+        <w:t>archive_select.php</w:t>
+      </w:r>
+      <w:proofErr w:type="spellEnd"/>
     </w:p>
     <w:p>
       <w:pPr>
         <w:pStyle w:val="ListParagraph"/>
         <w:numPr>
           <w:ilvl w:val="2"/>
-          <w:numId w:val="21"/>
-        </w:numPr>
-      </w:pPr>
-      <w:r>
-        <w:t xml:space="preserve">(fixed) </w:t>
-      </w:r>
-      <w:r>
-        <w:t>It isn’t finding balances for several accounts</w:t>
-      </w:r>
-    </w:p>
-    <w:p>
-      <w:pPr>
-        <w:pStyle w:val="ListParagraph"/>
-        <w:numPr>
-          <w:ilvl w:val="3"/>
-          <w:numId w:val="21"/>
-        </w:numPr>
-      </w:pPr>
-      <w:r>
-        <w:t>For reference:</w:t>
-      </w:r>
-      <w:r>
-        <w:br/>
-      </w:r>
-      <w:r>
-        <w:rPr>
-          <w:noProof/>
-        </w:rPr>
-        <w:drawing>
-          <wp:inline distT="0" distB="0" distL="0" distR="0">
-            <wp:extent cx="1676400" cy="2694827"/>
-            <wp:effectExtent l="0" t="0" r="0" b="0"/>
-            <wp:docPr id="2" name="Picture 2"/>
-            <wp:cNvGraphicFramePr>
-              <a:graphicFrameLocks xmlns:a="http://schemas.openxmlformats.org/drawingml/2006/main" noChangeAspect="1"/>
-            </wp:cNvGraphicFramePr>
-            <a:graphic xmlns:a="http://schemas.openxmlformats.org/drawingml/2006/main">
-              <a:graphicData uri="http://schemas.openxmlformats.org/drawingml/2006/picture">
-                <pic:pic xmlns:pic="http://schemas.openxmlformats.org/drawingml/2006/picture">
-                  <pic:nvPicPr>
-                    <pic:cNvPr id="0" name="5101BC9.tmp"/>
-                    <pic:cNvPicPr/>
-                  </pic:nvPicPr>
-                  <pic:blipFill>
-                    <a:blip r:embed="rId7">
-                      <a:extLst>
-                        <a:ext uri="{28A0092B-C50C-407E-A947-70E740481C1C}">
-                          <a14:useLocalDpi xmlns:a14="http://schemas.microsoft.com/office/drawing/2010/main" val="0"/>
-                        </a:ext>
-                      </a:extLst>
-                    </a:blip>
-                    <a:stretch>
-                      <a:fillRect/>
-                    </a:stretch>
-                  </pic:blipFill>
-                  <pic:spPr>
-                    <a:xfrm>
-                      <a:off x="0" y="0"/>
-                      <a:ext cx="1676634" cy="2695204"/>
-                    </a:xfrm>
-                    <a:prstGeom prst="rect">
-                      <a:avLst/>
-                    </a:prstGeom>
-                  </pic:spPr>
-                </pic:pic>
-              </a:graphicData>
-            </a:graphic>
-          </wp:inline>
-        </w:drawing>
-      </w:r>
+          <w:numId w:val="25"/>
+        </w:numPr>
+      </w:pPr>
+      <w:r>
+        <w:t xml:space="preserve">(done) Need to implement the array of transaction indexes and pass it to </w:t>
+      </w:r>
+      <w:proofErr w:type="spellStart"/>
+      <w:r>
+        <w:t>archive_confirm.php</w:t>
+      </w:r>
+      <w:proofErr w:type="spellEnd"/>
     </w:p>
     <w:p>
       <w:pPr>
         <w:pStyle w:val="ListParagraph"/>
         <w:numPr>
           <w:ilvl w:val="2"/>
-          <w:numId w:val="21"/>
-        </w:numPr>
-      </w:pPr>
-      <w:r>
-        <w:t>Need to remove GE  Savings because its not in the database</w:t>
-      </w:r>
-      <w:r>
-        <w:t>. Done, not sure if that is why it’s failing.</w:t>
-      </w:r>
-      <w:bookmarkStart w:id="2" w:name="_GoBack"/>
-      <w:bookmarkEnd w:id="2"/>
+          <w:numId w:val="25"/>
+        </w:numPr>
+      </w:pPr>
+      <w:r>
+        <w:t>Account balances do not update correctly</w:t>
+      </w:r>
+    </w:p>
+    <w:p>
+      <w:pPr>
+        <w:pStyle w:val="ListParagraph"/>
+        <w:numPr>
+          <w:ilvl w:val="1"/>
+          <w:numId w:val="25"/>
+        </w:numPr>
+      </w:pPr>
+      <w:r>
+        <w:t xml:space="preserve">(done) </w:t>
+      </w:r>
+      <w:proofErr w:type="spellStart"/>
+      <w:r>
+        <w:t>archive_confirm.php</w:t>
+      </w:r>
+      <w:proofErr w:type="spellEnd"/>
+    </w:p>
+    <w:p>
+      <w:pPr>
+        <w:pStyle w:val="ListParagraph"/>
+        <w:numPr>
+          <w:ilvl w:val="1"/>
+          <w:numId w:val="25"/>
+        </w:numPr>
+      </w:pPr>
+      <w:proofErr w:type="spellStart"/>
+      <w:r>
+        <w:t>archive_submit.php</w:t>
+      </w:r>
+      <w:proofErr w:type="spellEnd"/>
     </w:p>
     <w:p>
       <w:pPr>
         <w:pStyle w:val="ListParagraph"/>
         <w:numPr>
           <w:ilvl w:val="2"/>
-          <w:numId w:val="21"/>
-        </w:numPr>
-      </w:pPr>
-      <w:r>
-        <w:t>I should move the cashflow_balances write into the transaction</w:t>
-      </w:r>
+          <w:numId w:val="25"/>
+        </w:numPr>
+      </w:pPr>
+      <w:r>
+        <w:t xml:space="preserve">I should move the </w:t>
+      </w:r>
+      <w:proofErr w:type="spellStart"/>
+      <w:r>
+        <w:t>cashflow_balances</w:t>
+      </w:r>
+      <w:proofErr w:type="spellEnd"/>
+      <w:r>
+        <w:t xml:space="preserve"> write into the transaction</w:t>
+      </w:r>
+    </w:p>
+    <w:p>
+      <w:pPr>
+        <w:pStyle w:val="ListParagraph"/>
+        <w:numPr>
+          <w:ilvl w:val="0"/>
+          <w:numId w:val="25"/>
+        </w:numPr>
+      </w:pPr>
     </w:p>
     <w:p/>
-    <w:p/>
     <w:p>
       <w:pPr>
         <w:pStyle w:val="Heading2"/>
       </w:pPr>
       <w:r>
-        <w:t>To Do List</w:t>
-      </w:r>
-    </w:p>
-    <w:p>
-      <w:pPr>
-        <w:pStyle w:val="ListParagraph"/>
-        <w:numPr>
-          <w:ilvl w:val="0"/>
-          <w:numId w:val="18"/>
-        </w:numPr>
-      </w:pPr>
-      <w:r>
-        <w:t xml:space="preserve">(done) </w:t>
-      </w:r>
-      <w:r>
-        <w:t>Create funds_goals table in database</w:t>
-      </w:r>
-      <w:r>
-        <w:t xml:space="preserve"> (done)</w:t>
-      </w:r>
-      <w:r>
-        <w:t>, add all funds and goals currently in use</w:t>
-      </w:r>
-    </w:p>
-    <w:p>
-      <w:pPr>
-        <w:pStyle w:val="ListParagraph"/>
-        <w:numPr>
-          <w:ilvl w:val="0"/>
-          <w:numId w:val="18"/>
-        </w:numPr>
-      </w:pPr>
-      <w:r>
-        <w:t xml:space="preserve">(done) </w:t>
-      </w:r>
-      <w:r>
-        <w:t>Should I change array keys to the names for Accounts, Funds? Instead of Accounts[1], Accounts[Cash], or Accounts[Widget_Checking].</w:t>
-      </w:r>
-    </w:p>
-    <w:p>
-      <w:pPr>
-        <w:pStyle w:val="ListParagraph"/>
-        <w:numPr>
-          <w:ilvl w:val="1"/>
-          <w:numId w:val="18"/>
-        </w:numPr>
-      </w:pPr>
-      <w:r>
-        <w:t>Yes, do that.</w:t>
-      </w:r>
-    </w:p>
-    <w:p>
-      <w:pPr>
-        <w:pStyle w:val="ListParagraph"/>
-        <w:numPr>
-          <w:ilvl w:val="0"/>
-          <w:numId w:val="18"/>
-        </w:numPr>
-      </w:pPr>
-      <w:r>
-        <w:t xml:space="preserve">(done) </w:t>
-      </w:r>
-      <w:r>
-        <w:t xml:space="preserve">What is the plan for Categories? There is no Category class right now. Review spec above and decide if I need to create one in names.php and pass it to </w:t>
-      </w:r>
-      <w:r>
-        <w:t>read_cash_balances_idx</w:t>
-      </w:r>
-      <w:r>
-        <w:t>(). Otherwise I’m only updating the funds, which is stuff like Grocery, Bills, etc.</w:t>
-      </w:r>
-    </w:p>
-    <w:p>
-      <w:pPr>
-        <w:pStyle w:val="ListParagraph"/>
-        <w:numPr>
-          <w:ilvl w:val="1"/>
-          <w:numId w:val="18"/>
-        </w:numPr>
-      </w:pPr>
-      <w:r>
-        <w:t>I do need a Categories class.</w:t>
-      </w:r>
-      <w:r>
-        <w:t xml:space="preserve"> </w:t>
-      </w:r>
-    </w:p>
-    <w:p>
-      <w:pPr>
-        <w:pStyle w:val="ListParagraph"/>
-        <w:numPr>
-          <w:ilvl w:val="1"/>
-          <w:numId w:val="18"/>
-        </w:numPr>
-      </w:pPr>
-      <w:r>
-        <w:t>Added it to names.php and read_cash_balances_idx().</w:t>
-      </w:r>
-    </w:p>
-    <w:p>
-      <w:pPr>
-        <w:pStyle w:val="ListParagraph"/>
-        <w:numPr>
-          <w:ilvl w:val="0"/>
-          <w:numId w:val="18"/>
-        </w:numPr>
-      </w:pPr>
-      <w:r>
-        <w:lastRenderedPageBreak/>
-        <w:t>Create function for processing transactions that can be called from dashboard4.php and from the function that adds things to the database.</w:t>
-      </w:r>
-    </w:p>
-    <w:p>
-      <w:pPr>
-        <w:pStyle w:val="ListParagraph"/>
-        <w:numPr>
-          <w:ilvl w:val="1"/>
-          <w:numId w:val="18"/>
-        </w:numPr>
-      </w:pPr>
-      <w:r>
-        <w:t>cash2_functions/read_transaction</w:t>
-      </w:r>
-    </w:p>
-    <w:p>
-      <w:pPr>
-        <w:pStyle w:val="ListParagraph"/>
-        <w:numPr>
-          <w:ilvl w:val="2"/>
-          <w:numId w:val="18"/>
-        </w:numPr>
-      </w:pPr>
-      <w:r>
-        <w:t>NEXT: create and return transaction object</w:t>
-      </w:r>
-    </w:p>
-    <w:p>
-      <w:pPr>
-        <w:pStyle w:val="ListParagraph"/>
-        <w:numPr>
-          <w:ilvl w:val="1"/>
-          <w:numId w:val="18"/>
-        </w:numPr>
-      </w:pPr>
-      <w:r>
-        <w:t>cash2_functions/process_transaction</w:t>
-      </w:r>
-    </w:p>
-    <w:p>
-      <w:pPr>
-        <w:pStyle w:val="ListParagraph"/>
-        <w:numPr>
-          <w:ilvl w:val="0"/>
-          <w:numId w:val="18"/>
-        </w:numPr>
-      </w:pPr>
-      <w:r>
-        <w:t>Create function for archiving transactions</w:t>
-      </w:r>
-    </w:p>
-    <w:p>
-      <w:pPr>
-        <w:pStyle w:val="ListParagraph"/>
-        <w:numPr>
-          <w:ilvl w:val="0"/>
-          <w:numId w:val="18"/>
-        </w:numPr>
-      </w:pPr>
-      <w:r>
-        <w:t>Complete dashboard4.</w:t>
-      </w:r>
-      <w:r>
-        <w:t>php</w:t>
-      </w:r>
-    </w:p>
-    <w:p>
-      <w:pPr>
-        <w:pStyle w:val="ListParagraph"/>
-        <w:numPr>
-          <w:ilvl w:val="1"/>
-          <w:numId w:val="18"/>
-        </w:numPr>
-      </w:pPr>
-      <w:r>
-        <w:t>Rename all documentation from .html to .php</w:t>
-      </w:r>
-    </w:p>
-    <w:p>
-      <w:pPr>
-        <w:pStyle w:val="ListParagraph"/>
-        <w:numPr>
-          <w:ilvl w:val="1"/>
-          <w:numId w:val="18"/>
-        </w:numPr>
-      </w:pPr>
-      <w:r>
-        <w:t xml:space="preserve">(done) </w:t>
-      </w:r>
-      <w:r>
-        <w:t>Continue moving the “/*” down the page and troubleshooting as I go.</w:t>
-      </w:r>
-    </w:p>
-    <w:p>
-      <w:pPr>
-        <w:pStyle w:val="ListParagraph"/>
-        <w:numPr>
-          <w:ilvl w:val="1"/>
-          <w:numId w:val="18"/>
-        </w:numPr>
-      </w:pPr>
-      <w:r>
-        <w:t xml:space="preserve">(done) </w:t>
-      </w:r>
-      <w:r>
-        <w:t>Test and troubleshoot include for classes.php</w:t>
-      </w:r>
-      <w:r>
-        <w:t xml:space="preserve"> (done)</w:t>
-      </w:r>
-    </w:p>
-    <w:p>
-      <w:pPr>
-        <w:pStyle w:val="ListParagraph"/>
-        <w:numPr>
-          <w:ilvl w:val="1"/>
-          <w:numId w:val="18"/>
-        </w:numPr>
-      </w:pPr>
-      <w:r>
-        <w:t>test and troubleshoot names.php</w:t>
-      </w:r>
-    </w:p>
-    <w:p>
-      <w:pPr>
-        <w:pStyle w:val="ListParagraph"/>
-        <w:numPr>
-          <w:ilvl w:val="1"/>
-          <w:numId w:val="18"/>
-        </w:numPr>
-      </w:pPr>
-      <w:r>
-        <w:t>R</w:t>
-      </w:r>
-      <w:r>
-        <w:t>e</w:t>
-      </w:r>
-      <w:r>
-        <w:t>ad last three entries from cash_balances</w:t>
-      </w:r>
-    </w:p>
-    <w:p>
-      <w:pPr>
-        <w:pStyle w:val="ListParagraph"/>
-        <w:numPr>
-          <w:ilvl w:val="1"/>
-          <w:numId w:val="18"/>
-        </w:numPr>
-      </w:pPr>
-      <w:r>
-        <w:t>Display last three entries from cash_balances</w:t>
-      </w:r>
-    </w:p>
-    <w:p>
-      <w:pPr>
-        <w:pStyle w:val="ListParagraph"/>
-        <w:numPr>
-          <w:ilvl w:val="0"/>
-          <w:numId w:val="18"/>
-        </w:numPr>
-      </w:pPr>
-      <w:r>
-        <w:t>Finish classes.php (distribution class)</w:t>
-      </w:r>
-    </w:p>
-    <w:p>
-      <w:pPr>
-        <w:pStyle w:val="ListParagraph"/>
-        <w:numPr>
-          <w:ilvl w:val="0"/>
-          <w:numId w:val="18"/>
-        </w:numPr>
-      </w:pPr>
-      <w:r>
-        <w:t>Create balance.php</w:t>
-      </w:r>
-    </w:p>
-    <w:p/>
-    <w:p>
-      <w:pPr>
-        <w:pStyle w:val="Heading1"/>
-      </w:pPr>
-      <w:r>
-        <w:t>Appendix</w:t>
-      </w:r>
-    </w:p>
-    <w:p>
-      <w:r>
-        <w:t xml:space="preserve">From Todoist: </w:t>
+        <w:t xml:space="preserve">From </w:t>
+      </w:r>
+      <w:proofErr w:type="spellStart"/>
+      <w:r>
+        <w:t>Todoist</w:t>
+      </w:r>
+      <w:proofErr w:type="spellEnd"/>
+      <w:r>
+        <w:t xml:space="preserve">: </w:t>
       </w:r>
     </w:p>
     <w:p>
@@ -4381,6 +5190,92 @@
 <file path=word/numbering.xml><?xml version="1.0" encoding="utf-8"?>
 <w:numbering xmlns:wpc="http://schemas.microsoft.com/office/word/2010/wordprocessingCanvas" xmlns:mc="http://schemas.openxmlformats.org/markup-compatibility/2006" xmlns:o="urn:schemas-microsoft-com:office:office" xmlns:r="http://schemas.openxmlformats.org/officeDocument/2006/relationships" xmlns:m="http://schemas.openxmlformats.org/officeDocument/2006/math" xmlns:v="urn:schemas-microsoft-com:vml" xmlns:wp14="http://schemas.microsoft.com/office/word/2010/wordprocessingDrawing" xmlns:wp="http://schemas.openxmlformats.org/drawingml/2006/wordprocessingDrawing" xmlns:w10="urn:schemas-microsoft-com:office:word" xmlns:w="http://schemas.openxmlformats.org/wordprocessingml/2006/main" xmlns:w14="http://schemas.microsoft.com/office/word/2010/wordml" xmlns:wpg="http://schemas.microsoft.com/office/word/2010/wordprocessingGroup" xmlns:wpi="http://schemas.microsoft.com/office/word/2010/wordprocessingInk" xmlns:wne="http://schemas.microsoft.com/office/word/2006/wordml" xmlns:wps="http://schemas.microsoft.com/office/word/2010/wordprocessingShape" mc:Ignorable="w14 wp14">
   <w:abstractNum w:abstractNumId="0">
+    <w:nsid w:val="03C55371"/>
+    <w:multiLevelType w:val="hybridMultilevel"/>
+    <w:tmpl w:val="CD3CF50A"/>
+    <w:lvl w:ilvl="0" w:tplc="0409000F">
+      <w:start w:val="1"/>
+      <w:numFmt w:val="decimal"/>
+      <w:lvlText w:val="%1."/>
+      <w:lvlJc w:val="left"/>
+      <w:pPr>
+        <w:ind w:left="720" w:hanging="360"/>
+      </w:pPr>
+    </w:lvl>
+    <w:lvl w:ilvl="1" w:tplc="04090019">
+      <w:start w:val="1"/>
+      <w:numFmt w:val="lowerLetter"/>
+      <w:lvlText w:val="%2."/>
+      <w:lvlJc w:val="left"/>
+      <w:pPr>
+        <w:ind w:left="1440" w:hanging="360"/>
+      </w:pPr>
+    </w:lvl>
+    <w:lvl w:ilvl="2" w:tplc="0409001B">
+      <w:start w:val="1"/>
+      <w:numFmt w:val="lowerRoman"/>
+      <w:lvlText w:val="%3."/>
+      <w:lvlJc w:val="right"/>
+      <w:pPr>
+        <w:ind w:left="2160" w:hanging="180"/>
+      </w:pPr>
+    </w:lvl>
+    <w:lvl w:ilvl="3" w:tplc="0409000F" w:tentative="1">
+      <w:start w:val="1"/>
+      <w:numFmt w:val="decimal"/>
+      <w:lvlText w:val="%4."/>
+      <w:lvlJc w:val="left"/>
+      <w:pPr>
+        <w:ind w:left="2880" w:hanging="360"/>
+      </w:pPr>
+    </w:lvl>
+    <w:lvl w:ilvl="4" w:tplc="04090019" w:tentative="1">
+      <w:start w:val="1"/>
+      <w:numFmt w:val="lowerLetter"/>
+      <w:lvlText w:val="%5."/>
+      <w:lvlJc w:val="left"/>
+      <w:pPr>
+        <w:ind w:left="3600" w:hanging="360"/>
+      </w:pPr>
+    </w:lvl>
+    <w:lvl w:ilvl="5" w:tplc="0409001B" w:tentative="1">
+      <w:start w:val="1"/>
+      <w:numFmt w:val="lowerRoman"/>
+      <w:lvlText w:val="%6."/>
+      <w:lvlJc w:val="right"/>
+      <w:pPr>
+        <w:ind w:left="4320" w:hanging="180"/>
+      </w:pPr>
+    </w:lvl>
+    <w:lvl w:ilvl="6" w:tplc="0409000F" w:tentative="1">
+      <w:start w:val="1"/>
+      <w:numFmt w:val="decimal"/>
+      <w:lvlText w:val="%7."/>
+      <w:lvlJc w:val="left"/>
+      <w:pPr>
+        <w:ind w:left="5040" w:hanging="360"/>
+      </w:pPr>
+    </w:lvl>
+    <w:lvl w:ilvl="7" w:tplc="04090019" w:tentative="1">
+      <w:start w:val="1"/>
+      <w:numFmt w:val="lowerLetter"/>
+      <w:lvlText w:val="%8."/>
+      <w:lvlJc w:val="left"/>
+      <w:pPr>
+        <w:ind w:left="5760" w:hanging="360"/>
+      </w:pPr>
+    </w:lvl>
+    <w:lvl w:ilvl="8" w:tplc="0409001B" w:tentative="1">
+      <w:start w:val="1"/>
+      <w:numFmt w:val="lowerRoman"/>
+      <w:lvlText w:val="%9."/>
+      <w:lvlJc w:val="right"/>
+      <w:pPr>
+        <w:ind w:left="6480" w:hanging="180"/>
+      </w:pPr>
+    </w:lvl>
+  </w:abstractNum>
+  <w:abstractNum w:abstractNumId="1">
     <w:nsid w:val="06A8060A"/>
     <w:multiLevelType w:val="hybridMultilevel"/>
     <w:tmpl w:val="AE8E27F0"/>
@@ -4493,7 +5388,7 @@
       </w:rPr>
     </w:lvl>
   </w:abstractNum>
-  <w:abstractNum w:abstractNumId="1">
+  <w:abstractNum w:abstractNumId="2">
     <w:nsid w:val="07D51456"/>
     <w:multiLevelType w:val="hybridMultilevel"/>
     <w:tmpl w:val="ABB49386"/>
@@ -4579,7 +5474,7 @@
       </w:pPr>
     </w:lvl>
   </w:abstractNum>
-  <w:abstractNum w:abstractNumId="2">
+  <w:abstractNum w:abstractNumId="3">
     <w:nsid w:val="0FE214AE"/>
     <w:multiLevelType w:val="hybridMultilevel"/>
     <w:tmpl w:val="1F0A4CBE"/>
@@ -4692,7 +5587,7 @@
       </w:rPr>
     </w:lvl>
   </w:abstractNum>
-  <w:abstractNum w:abstractNumId="3">
+  <w:abstractNum w:abstractNumId="4">
     <w:nsid w:val="1561519E"/>
     <w:multiLevelType w:val="hybridMultilevel"/>
     <w:tmpl w:val="BC629E24"/>
@@ -4805,7 +5700,7 @@
       </w:rPr>
     </w:lvl>
   </w:abstractNum>
-  <w:abstractNum w:abstractNumId="4">
+  <w:abstractNum w:abstractNumId="5">
     <w:nsid w:val="17F55508"/>
     <w:multiLevelType w:val="hybridMultilevel"/>
     <w:tmpl w:val="AD8EA244"/>
@@ -4918,7 +5813,7 @@
       </w:rPr>
     </w:lvl>
   </w:abstractNum>
-  <w:abstractNum w:abstractNumId="5">
+  <w:abstractNum w:abstractNumId="6">
     <w:nsid w:val="19545D4E"/>
     <w:multiLevelType w:val="hybridMultilevel"/>
     <w:tmpl w:val="5E58D50C"/>
@@ -5031,7 +5926,7 @@
       </w:rPr>
     </w:lvl>
   </w:abstractNum>
-  <w:abstractNum w:abstractNumId="6">
+  <w:abstractNum w:abstractNumId="7">
     <w:nsid w:val="218B1635"/>
     <w:multiLevelType w:val="hybridMultilevel"/>
     <w:tmpl w:val="6BF624EE"/>
@@ -5144,7 +6039,7 @@
       </w:rPr>
     </w:lvl>
   </w:abstractNum>
-  <w:abstractNum w:abstractNumId="7">
+  <w:abstractNum w:abstractNumId="8">
     <w:nsid w:val="221E160C"/>
     <w:multiLevelType w:val="hybridMultilevel"/>
     <w:tmpl w:val="2342F08C"/>
@@ -5257,7 +6152,93 @@
       </w:rPr>
     </w:lvl>
   </w:abstractNum>
-  <w:abstractNum w:abstractNumId="8">
+  <w:abstractNum w:abstractNumId="9">
+    <w:nsid w:val="29F9794E"/>
+    <w:multiLevelType w:val="hybridMultilevel"/>
+    <w:tmpl w:val="2820BA74"/>
+    <w:lvl w:ilvl="0" w:tplc="0409000F">
+      <w:start w:val="1"/>
+      <w:numFmt w:val="decimal"/>
+      <w:lvlText w:val="%1."/>
+      <w:lvlJc w:val="left"/>
+      <w:pPr>
+        <w:ind w:left="720" w:hanging="360"/>
+      </w:pPr>
+    </w:lvl>
+    <w:lvl w:ilvl="1" w:tplc="04090019" w:tentative="1">
+      <w:start w:val="1"/>
+      <w:numFmt w:val="lowerLetter"/>
+      <w:lvlText w:val="%2."/>
+      <w:lvlJc w:val="left"/>
+      <w:pPr>
+        <w:ind w:left="1440" w:hanging="360"/>
+      </w:pPr>
+    </w:lvl>
+    <w:lvl w:ilvl="2" w:tplc="0409001B" w:tentative="1">
+      <w:start w:val="1"/>
+      <w:numFmt w:val="lowerRoman"/>
+      <w:lvlText w:val="%3."/>
+      <w:lvlJc w:val="right"/>
+      <w:pPr>
+        <w:ind w:left="2160" w:hanging="180"/>
+      </w:pPr>
+    </w:lvl>
+    <w:lvl w:ilvl="3" w:tplc="0409000F" w:tentative="1">
+      <w:start w:val="1"/>
+      <w:numFmt w:val="decimal"/>
+      <w:lvlText w:val="%4."/>
+      <w:lvlJc w:val="left"/>
+      <w:pPr>
+        <w:ind w:left="2880" w:hanging="360"/>
+      </w:pPr>
+    </w:lvl>
+    <w:lvl w:ilvl="4" w:tplc="04090019" w:tentative="1">
+      <w:start w:val="1"/>
+      <w:numFmt w:val="lowerLetter"/>
+      <w:lvlText w:val="%5."/>
+      <w:lvlJc w:val="left"/>
+      <w:pPr>
+        <w:ind w:left="3600" w:hanging="360"/>
+      </w:pPr>
+    </w:lvl>
+    <w:lvl w:ilvl="5" w:tplc="0409001B" w:tentative="1">
+      <w:start w:val="1"/>
+      <w:numFmt w:val="lowerRoman"/>
+      <w:lvlText w:val="%6."/>
+      <w:lvlJc w:val="right"/>
+      <w:pPr>
+        <w:ind w:left="4320" w:hanging="180"/>
+      </w:pPr>
+    </w:lvl>
+    <w:lvl w:ilvl="6" w:tplc="0409000F" w:tentative="1">
+      <w:start w:val="1"/>
+      <w:numFmt w:val="decimal"/>
+      <w:lvlText w:val="%7."/>
+      <w:lvlJc w:val="left"/>
+      <w:pPr>
+        <w:ind w:left="5040" w:hanging="360"/>
+      </w:pPr>
+    </w:lvl>
+    <w:lvl w:ilvl="7" w:tplc="04090019" w:tentative="1">
+      <w:start w:val="1"/>
+      <w:numFmt w:val="lowerLetter"/>
+      <w:lvlText w:val="%8."/>
+      <w:lvlJc w:val="left"/>
+      <w:pPr>
+        <w:ind w:left="5760" w:hanging="360"/>
+      </w:pPr>
+    </w:lvl>
+    <w:lvl w:ilvl="8" w:tplc="0409001B" w:tentative="1">
+      <w:start w:val="1"/>
+      <w:numFmt w:val="lowerRoman"/>
+      <w:lvlText w:val="%9."/>
+      <w:lvlJc w:val="right"/>
+      <w:pPr>
+        <w:ind w:left="6480" w:hanging="180"/>
+      </w:pPr>
+    </w:lvl>
+  </w:abstractNum>
+  <w:abstractNum w:abstractNumId="10">
     <w:nsid w:val="2D461FE0"/>
     <w:multiLevelType w:val="hybridMultilevel"/>
     <w:tmpl w:val="F3B62C7C"/>
@@ -5370,7 +6351,7 @@
       </w:rPr>
     </w:lvl>
   </w:abstractNum>
-  <w:abstractNum w:abstractNumId="9">
+  <w:abstractNum w:abstractNumId="11">
     <w:nsid w:val="36C90DA2"/>
     <w:multiLevelType w:val="hybridMultilevel"/>
     <w:tmpl w:val="787CCDC8"/>
@@ -5483,7 +6464,7 @@
       </w:rPr>
     </w:lvl>
   </w:abstractNum>
-  <w:abstractNum w:abstractNumId="10">
+  <w:abstractNum w:abstractNumId="12">
     <w:nsid w:val="3BE5098B"/>
     <w:multiLevelType w:val="hybridMultilevel"/>
     <w:tmpl w:val="37980A06"/>
@@ -5596,7 +6577,7 @@
       </w:rPr>
     </w:lvl>
   </w:abstractNum>
-  <w:abstractNum w:abstractNumId="11">
+  <w:abstractNum w:abstractNumId="13">
     <w:nsid w:val="3DCB4AFD"/>
     <w:multiLevelType w:val="hybridMultilevel"/>
     <w:tmpl w:val="22CC4C6A"/>
@@ -5709,7 +6690,7 @@
       </w:rPr>
     </w:lvl>
   </w:abstractNum>
-  <w:abstractNum w:abstractNumId="12">
+  <w:abstractNum w:abstractNumId="14">
     <w:nsid w:val="47E67AD8"/>
     <w:multiLevelType w:val="hybridMultilevel"/>
     <w:tmpl w:val="AFF6088C"/>
@@ -5822,7 +6803,7 @@
       </w:rPr>
     </w:lvl>
   </w:abstractNum>
-  <w:abstractNum w:abstractNumId="13">
+  <w:abstractNum w:abstractNumId="15">
     <w:nsid w:val="4F9129E3"/>
     <w:multiLevelType w:val="hybridMultilevel"/>
     <w:tmpl w:val="45D8F3DC"/>
@@ -5935,7 +6916,7 @@
       </w:rPr>
     </w:lvl>
   </w:abstractNum>
-  <w:abstractNum w:abstractNumId="14">
+  <w:abstractNum w:abstractNumId="16">
     <w:nsid w:val="5372781F"/>
     <w:multiLevelType w:val="hybridMultilevel"/>
     <w:tmpl w:val="3B3E19B8"/>
@@ -6048,7 +7029,7 @@
       </w:rPr>
     </w:lvl>
   </w:abstractNum>
-  <w:abstractNum w:abstractNumId="15">
+  <w:abstractNum w:abstractNumId="17">
     <w:nsid w:val="56BD5BF9"/>
     <w:multiLevelType w:val="hybridMultilevel"/>
     <w:tmpl w:val="3E745128"/>
@@ -6161,7 +7142,7 @@
       </w:rPr>
     </w:lvl>
   </w:abstractNum>
-  <w:abstractNum w:abstractNumId="16">
+  <w:abstractNum w:abstractNumId="18">
     <w:nsid w:val="58D40908"/>
     <w:multiLevelType w:val="hybridMultilevel"/>
     <w:tmpl w:val="75CC6CD8"/>
@@ -6247,10 +7228,10 @@
       </w:pPr>
     </w:lvl>
   </w:abstractNum>
-  <w:abstractNum w:abstractNumId="17">
+  <w:abstractNum w:abstractNumId="19">
     <w:nsid w:val="5BA62F6D"/>
     <w:multiLevelType w:val="hybridMultilevel"/>
-    <w:tmpl w:val="ABB49386"/>
+    <w:tmpl w:val="2820BA74"/>
     <w:lvl w:ilvl="0" w:tplc="0409000F">
       <w:start w:val="1"/>
       <w:numFmt w:val="decimal"/>
@@ -6333,7 +7314,7 @@
       </w:pPr>
     </w:lvl>
   </w:abstractNum>
-  <w:abstractNum w:abstractNumId="18">
+  <w:abstractNum w:abstractNumId="20">
     <w:nsid w:val="5D2F0E5D"/>
     <w:multiLevelType w:val="hybridMultilevel"/>
     <w:tmpl w:val="62D4CB62"/>
@@ -6446,7 +7427,7 @@
       </w:rPr>
     </w:lvl>
   </w:abstractNum>
-  <w:abstractNum w:abstractNumId="19">
+  <w:abstractNum w:abstractNumId="21">
     <w:nsid w:val="65CE68C0"/>
     <w:multiLevelType w:val="hybridMultilevel"/>
     <w:tmpl w:val="B54CD9D8"/>
@@ -6559,7 +7540,7 @@
       </w:rPr>
     </w:lvl>
   </w:abstractNum>
-  <w:abstractNum w:abstractNumId="20">
+  <w:abstractNum w:abstractNumId="22">
     <w:nsid w:val="673D50D0"/>
     <w:multiLevelType w:val="hybridMultilevel"/>
     <w:tmpl w:val="DF5C8E78"/>
@@ -6672,7 +7653,7 @@
       </w:rPr>
     </w:lvl>
   </w:abstractNum>
-  <w:abstractNum w:abstractNumId="21">
+  <w:abstractNum w:abstractNumId="23">
     <w:nsid w:val="676E32F2"/>
     <w:multiLevelType w:val="hybridMultilevel"/>
     <w:tmpl w:val="52724E88"/>
@@ -6785,7 +7766,7 @@
       </w:rPr>
     </w:lvl>
   </w:abstractNum>
-  <w:abstractNum w:abstractNumId="22">
+  <w:abstractNum w:abstractNumId="24">
     <w:nsid w:val="6BA9764F"/>
     <w:multiLevelType w:val="hybridMultilevel"/>
     <w:tmpl w:val="292AA9D0"/>
@@ -6898,7 +7879,7 @@
       </w:rPr>
     </w:lvl>
   </w:abstractNum>
-  <w:abstractNum w:abstractNumId="23">
+  <w:abstractNum w:abstractNumId="25">
     <w:nsid w:val="7AC64661"/>
     <w:multiLevelType w:val="hybridMultilevel"/>
     <w:tmpl w:val="84120894"/>
@@ -6985,76 +7966,82 @@
     </w:lvl>
   </w:abstractNum>
   <w:num w:numId="1">
+    <w:abstractNumId w:val="22"/>
+  </w:num>
+  <w:num w:numId="2">
+    <w:abstractNumId w:val="21"/>
+  </w:num>
+  <w:num w:numId="3">
+    <w:abstractNumId w:val="15"/>
+  </w:num>
+  <w:num w:numId="4">
+    <w:abstractNumId w:val="1"/>
+  </w:num>
+  <w:num w:numId="5">
+    <w:abstractNumId w:val="24"/>
+  </w:num>
+  <w:num w:numId="6">
+    <w:abstractNumId w:val="11"/>
+  </w:num>
+  <w:num w:numId="7">
+    <w:abstractNumId w:val="3"/>
+  </w:num>
+  <w:num w:numId="8">
+    <w:abstractNumId w:val="12"/>
+  </w:num>
+  <w:num w:numId="9">
     <w:abstractNumId w:val="20"/>
   </w:num>
-  <w:num w:numId="2">
+  <w:num w:numId="10">
+    <w:abstractNumId w:val="10"/>
+  </w:num>
+  <w:num w:numId="11">
+    <w:abstractNumId w:val="16"/>
+  </w:num>
+  <w:num w:numId="12">
+    <w:abstractNumId w:val="7"/>
+  </w:num>
+  <w:num w:numId="13">
+    <w:abstractNumId w:val="8"/>
+  </w:num>
+  <w:num w:numId="14">
+    <w:abstractNumId w:val="23"/>
+  </w:num>
+  <w:num w:numId="15">
+    <w:abstractNumId w:val="14"/>
+  </w:num>
+  <w:num w:numId="16">
+    <w:abstractNumId w:val="13"/>
+  </w:num>
+  <w:num w:numId="17">
+    <w:abstractNumId w:val="5"/>
+  </w:num>
+  <w:num w:numId="18">
+    <w:abstractNumId w:val="25"/>
+  </w:num>
+  <w:num w:numId="19">
+    <w:abstractNumId w:val="4"/>
+  </w:num>
+  <w:num w:numId="20">
+    <w:abstractNumId w:val="6"/>
+  </w:num>
+  <w:num w:numId="21">
+    <w:abstractNumId w:val="18"/>
+  </w:num>
+  <w:num w:numId="22">
+    <w:abstractNumId w:val="17"/>
+  </w:num>
+  <w:num w:numId="23">
     <w:abstractNumId w:val="19"/>
   </w:num>
-  <w:num w:numId="3">
-    <w:abstractNumId w:val="13"/>
+  <w:num w:numId="24">
+    <w:abstractNumId w:val="2"/>
   </w:num>
-  <w:num w:numId="4">
+  <w:num w:numId="25">
     <w:abstractNumId w:val="0"/>
   </w:num>
-  <w:num w:numId="5">
-    <w:abstractNumId w:val="22"/>
-  </w:num>
-  <w:num w:numId="6">
+  <w:num w:numId="26">
     <w:abstractNumId w:val="9"/>
-  </w:num>
-  <w:num w:numId="7">
-    <w:abstractNumId w:val="2"/>
-  </w:num>
-  <w:num w:numId="8">
-    <w:abstractNumId w:val="10"/>
-  </w:num>
-  <w:num w:numId="9">
-    <w:abstractNumId w:val="18"/>
-  </w:num>
-  <w:num w:numId="10">
-    <w:abstractNumId w:val="8"/>
-  </w:num>
-  <w:num w:numId="11">
-    <w:abstractNumId w:val="14"/>
-  </w:num>
-  <w:num w:numId="12">
-    <w:abstractNumId w:val="6"/>
-  </w:num>
-  <w:num w:numId="13">
-    <w:abstractNumId w:val="7"/>
-  </w:num>
-  <w:num w:numId="14">
-    <w:abstractNumId w:val="21"/>
-  </w:num>
-  <w:num w:numId="15">
-    <w:abstractNumId w:val="12"/>
-  </w:num>
-  <w:num w:numId="16">
-    <w:abstractNumId w:val="11"/>
-  </w:num>
-  <w:num w:numId="17">
-    <w:abstractNumId w:val="4"/>
-  </w:num>
-  <w:num w:numId="18">
-    <w:abstractNumId w:val="23"/>
-  </w:num>
-  <w:num w:numId="19">
-    <w:abstractNumId w:val="3"/>
-  </w:num>
-  <w:num w:numId="20">
-    <w:abstractNumId w:val="5"/>
-  </w:num>
-  <w:num w:numId="21">
-    <w:abstractNumId w:val="16"/>
-  </w:num>
-  <w:num w:numId="22">
-    <w:abstractNumId w:val="15"/>
-  </w:num>
-  <w:num w:numId="23">
-    <w:abstractNumId w:val="17"/>
-  </w:num>
-  <w:num w:numId="24">
-    <w:abstractNumId w:val="1"/>
   </w:num>
 </w:numbering>
 </file>

</xml_diff>

<commit_message>
Added new scripts to add transaction
</commit_message>
<xml_diff>
--- a/cashflow Design.docx
+++ b/cashflow Design.docx
@@ -6,13 +6,8 @@
       <w:pPr>
         <w:pStyle w:val="Title"/>
       </w:pPr>
-      <w:proofErr w:type="spellStart"/>
-      <w:r>
-        <w:t>cashflow</w:t>
-      </w:r>
-      <w:proofErr w:type="spellEnd"/>
-      <w:r>
-        <w:t xml:space="preserve"> Design</w:t>
+      <w:r>
+        <w:t>cashflow Design</w:t>
       </w:r>
     </w:p>
     <w:p>
@@ -93,13 +88,8 @@
       <w:pPr>
         <w:pStyle w:val="Heading1"/>
       </w:pPr>
-      <w:proofErr w:type="spellStart"/>
-      <w:r>
-        <w:t>Cashflow</w:t>
-      </w:r>
-      <w:proofErr w:type="spellEnd"/>
-      <w:r>
-        <w:t xml:space="preserve"> Ideas and Concepts</w:t>
+      <w:r>
+        <w:t>Cashflow Ideas and Concepts</w:t>
       </w:r>
     </w:p>
     <w:p>
@@ -625,23 +615,7 @@
     </w:p>
     <w:p>
       <w:r>
-        <w:t xml:space="preserve">Example: Make HVAC a goal, with category Home Imp. Distribute the money to a new category called Goals, which will capture all temporary goals. If I ever need to distribute money to more than one Goal, add a column to the </w:t>
-      </w:r>
-      <w:proofErr w:type="spellStart"/>
-      <w:r>
-        <w:t>funds_goals</w:t>
-      </w:r>
-      <w:proofErr w:type="spellEnd"/>
-      <w:r>
-        <w:t xml:space="preserve"> table called distribution that identifies how to break up the distribution to the Goals category. This column should add up to 100%. For example, if I’m distributing 4% of my income to Goals, and I have two goals getting income, one might be 75% and the other is 25%. Then the one goal ends up getting 3% of overall income and the other goal gets 1% of overall income. For now, while HVAC is the only goal, no need for this column. I could eventually change “New Car” to a goal instead of a category. And I can still tie Goals back to a category based on the Category field in the </w:t>
-      </w:r>
-      <w:proofErr w:type="spellStart"/>
-      <w:r>
-        <w:t>funds_goals</w:t>
-      </w:r>
-      <w:proofErr w:type="spellEnd"/>
-      <w:r>
-        <w:t xml:space="preserve"> table. For example, when I keep track of how much I’ve spent on Home Improvement, I should look at the “Home Imp” category, as well as any goals that have category “Home Imp” listed. </w:t>
+        <w:t xml:space="preserve">Example: Make HVAC a goal, with category Home Imp. Distribute the money to a new category called Goals, which will capture all temporary goals. If I ever need to distribute money to more than one Goal, add a column to the funds_goals table called distribution that identifies how to break up the distribution to the Goals category. This column should add up to 100%. For example, if I’m distributing 4% of my income to Goals, and I have two goals getting income, one might be 75% and the other is 25%. Then the one goal ends up getting 3% of overall income and the other goal gets 1% of overall income. For now, while HVAC is the only goal, no need for this column. I could eventually change “New Car” to a goal instead of a category. And I can still tie Goals back to a category based on the Category field in the funds_goals table. For example, when I keep track of how much I’ve spent on Home Improvement, I should look at the “Home Imp” category, as well as any goals that have category “Home Imp” listed. </w:t>
       </w:r>
     </w:p>
     <w:p/>
@@ -678,26 +652,10 @@
         </w:numPr>
       </w:pPr>
       <w:r>
-        <w:t>The list of goals is stored in the “</w:t>
-      </w:r>
-      <w:proofErr w:type="spellStart"/>
-      <w:r>
-        <w:t>funds_goals</w:t>
-      </w:r>
-      <w:proofErr w:type="spellEnd"/>
-      <w:r>
-        <w:t>” table in the database. Everything with Type “Goal” is considered a goal.</w:t>
-      </w:r>
-      <w:r>
-        <w:t xml:space="preserve"> To add a goal, simply insert an entry into </w:t>
-      </w:r>
-      <w:proofErr w:type="spellStart"/>
-      <w:r>
-        <w:t>funds_goals</w:t>
-      </w:r>
-      <w:proofErr w:type="spellEnd"/>
-      <w:r>
-        <w:t>.</w:t>
+        <w:t>The list of goals is stored in the “funds_goals” table in the database. Everything with Type “Goal” is considered a goal.</w:t>
+      </w:r>
+      <w:r>
+        <w:t xml:space="preserve"> To add a goal, simply insert an entry into funds_goals.</w:t>
       </w:r>
     </w:p>
     <w:p>
@@ -712,15 +670,7 @@
         <w:t xml:space="preserve">They are </w:t>
       </w:r>
       <w:r>
-        <w:t xml:space="preserve">created by </w:t>
-      </w:r>
-      <w:proofErr w:type="spellStart"/>
-      <w:r>
-        <w:t>names.php</w:t>
-      </w:r>
-      <w:proofErr w:type="spellEnd"/>
-      <w:r>
-        <w:t xml:space="preserve"> and stored in an array of objects called Goals.</w:t>
+        <w:t>created by names.php and stored in an array of objects called Goals.</w:t>
       </w:r>
     </w:p>
     <w:p>
@@ -744,15 +694,7 @@
         </w:numPr>
       </w:pPr>
       <w:r>
-        <w:t xml:space="preserve">Money can be transferred into them from other categories or other goals. For the transfer transaction, the </w:t>
-      </w:r>
-      <w:proofErr w:type="spellStart"/>
-      <w:r>
-        <w:t>To</w:t>
-      </w:r>
-      <w:proofErr w:type="spellEnd"/>
-      <w:r>
-        <w:t xml:space="preserve"> account is the name of the goal, and the From account can be another goal or any category (except Goals).</w:t>
+        <w:t>Money can be transferred into them from other categories or other goals. For the transfer transaction, the To account is the name of the goal, and the From account can be another goal or any category (except Goals).</w:t>
       </w:r>
     </w:p>
     <w:p/>
@@ -778,58 +720,42 @@
           <w:numId w:val="8"/>
         </w:numPr>
       </w:pPr>
-      <w:proofErr w:type="spellStart"/>
       <w:r>
         <w:rPr>
           <w:b/>
         </w:rPr>
-        <w:t>names.php</w:t>
-      </w:r>
-      <w:proofErr w:type="spellEnd"/>
+        <w:t xml:space="preserve">names.php – </w:t>
+      </w:r>
+      <w:r>
+        <w:t>an array of objects called Goals is created with an element for every goal. Goals[list] is an array of strings that contains a list of the goals. The rest of the keys of the Goals array are names of goals from the “list” array.</w:t>
+      </w:r>
+      <w:r>
+        <w:t xml:space="preserve"> Each of these objects is of type goal.</w:t>
+      </w:r>
+    </w:p>
+    <w:p>
+      <w:pPr>
+        <w:pStyle w:val="ListParagraph"/>
+        <w:numPr>
+          <w:ilvl w:val="0"/>
+          <w:numId w:val="8"/>
+        </w:numPr>
+        <w:rPr>
+          <w:b/>
+        </w:rPr>
+      </w:pPr>
+      <w:r>
+        <w:rPr>
+          <w:b/>
+        </w:rPr>
+        <w:t>cash2_functions.php / read_cash_balances_idx</w:t>
+      </w:r>
       <w:r>
         <w:rPr>
           <w:b/>
         </w:rPr>
         <w:t xml:space="preserve"> – </w:t>
       </w:r>
-      <w:r>
-        <w:t>an array of objects called Goals is created with an element for every goal. Goals[list] is an array of strings that contains a list of the goals. The rest of the keys of the Goals array are names of goals from the “list” array.</w:t>
-      </w:r>
-      <w:r>
-        <w:t xml:space="preserve"> Each of these objects is of type goal.</w:t>
-      </w:r>
-    </w:p>
-    <w:p>
-      <w:pPr>
-        <w:pStyle w:val="ListParagraph"/>
-        <w:numPr>
-          <w:ilvl w:val="0"/>
-          <w:numId w:val="8"/>
-        </w:numPr>
-        <w:rPr>
-          <w:b/>
-        </w:rPr>
-      </w:pPr>
-      <w:r>
-        <w:rPr>
-          <w:b/>
-        </w:rPr>
-        <w:t xml:space="preserve">cash2_functions.php / </w:t>
-      </w:r>
-      <w:proofErr w:type="spellStart"/>
-      <w:r>
-        <w:rPr>
-          <w:b/>
-        </w:rPr>
-        <w:t>read_cash_balances_idx</w:t>
-      </w:r>
-      <w:proofErr w:type="spellEnd"/>
-      <w:r>
-        <w:rPr>
-          <w:b/>
-        </w:rPr>
-        <w:t xml:space="preserve"> – </w:t>
-      </w:r>
     </w:p>
     <w:p>
       <w:pPr>
@@ -863,14 +789,12 @@
         </w:rPr>
         <w:t xml:space="preserve">/ </w:t>
       </w:r>
-      <w:proofErr w:type="spellStart"/>
       <w:r>
         <w:rPr>
           <w:b/>
         </w:rPr>
         <w:t>process_transactions</w:t>
       </w:r>
-      <w:proofErr w:type="spellEnd"/>
       <w:r>
         <w:rPr>
           <w:b/>
@@ -900,15 +824,7 @@
         <w:t xml:space="preserve">income transactions, a certain percentage is distributed to the Goals category. Then that money is divided up </w:t>
       </w:r>
       <w:r>
-        <w:t xml:space="preserve">according to percentages in the </w:t>
-      </w:r>
-      <w:proofErr w:type="spellStart"/>
-      <w:r>
-        <w:t>funds_goals</w:t>
-      </w:r>
-      <w:proofErr w:type="spellEnd"/>
-      <w:r>
-        <w:t xml:space="preserve"> table.</w:t>
+        <w:t>according to percentages in the funds_goals table.</w:t>
       </w:r>
     </w:p>
     <w:p>
@@ -937,14 +853,12 @@
           <w:b/>
         </w:rPr>
       </w:pPr>
-      <w:proofErr w:type="spellStart"/>
       <w:r>
         <w:rPr>
           <w:b/>
         </w:rPr>
         <w:t>archive_submit.php</w:t>
       </w:r>
-      <w:proofErr w:type="spellEnd"/>
     </w:p>
     <w:p>
       <w:pPr>
@@ -958,13 +872,8 @@
         </w:rPr>
       </w:pPr>
       <w:r>
-        <w:t xml:space="preserve">The total balance of the “Goals” category is stored in </w:t>
-      </w:r>
-      <w:proofErr w:type="spellStart"/>
-      <w:r>
-        <w:t>cash_balances</w:t>
-      </w:r>
-      <w:proofErr w:type="spellEnd"/>
+        <w:t>The total balance of the “Goals” category is stored in cash_balances</w:t>
+      </w:r>
     </w:p>
     <w:p>
       <w:pPr>
@@ -978,15 +887,7 @@
         </w:rPr>
       </w:pPr>
       <w:r>
-        <w:t xml:space="preserve">The balance of each goal is stored in the </w:t>
-      </w:r>
-      <w:proofErr w:type="spellStart"/>
-      <w:r>
-        <w:t>goal_balances</w:t>
-      </w:r>
-      <w:proofErr w:type="spellEnd"/>
-      <w:r>
-        <w:t xml:space="preserve"> table (</w:t>
+        <w:t>The balance of each goal is stored in the goal_balances table (</w:t>
       </w:r>
       <w:hyperlink w:anchor="_Goal_Balances" w:history="1">
         <w:r>
@@ -997,31 +898,7 @@
         </w:r>
       </w:hyperlink>
       <w:r>
-        <w:t xml:space="preserve">). Each time an archive happens, an entry for each goal is inserted in the </w:t>
-      </w:r>
-      <w:proofErr w:type="spellStart"/>
-      <w:r>
-        <w:t>goal_balances</w:t>
-      </w:r>
-      <w:proofErr w:type="spellEnd"/>
-      <w:r>
-        <w:t xml:space="preserve"> table. They are linked to one another using the </w:t>
-      </w:r>
-      <w:proofErr w:type="spellStart"/>
-      <w:r>
-        <w:t>cashBalancesIDX</w:t>
-      </w:r>
-      <w:proofErr w:type="spellEnd"/>
-      <w:r>
-        <w:t xml:space="preserve"> field. The value of that field is the value of IDX in the </w:t>
-      </w:r>
-      <w:proofErr w:type="spellStart"/>
-      <w:r>
-        <w:t>cash_balances</w:t>
-      </w:r>
-      <w:proofErr w:type="spellEnd"/>
-      <w:r>
-        <w:t xml:space="preserve"> table for that archive.</w:t>
+        <w:t>). Each time an archive happens, an entry for each goal is inserted in the goal_balances table. They are linked to one another using the cashBalancesIDX field. The value of that field is the value of IDX in the cash_balances table for that archive.</w:t>
       </w:r>
     </w:p>
     <w:p/>
@@ -1486,15 +1363,7 @@
         </w:numPr>
       </w:pPr>
       <w:r>
-        <w:t xml:space="preserve">Last three entries in </w:t>
-      </w:r>
-      <w:proofErr w:type="spellStart"/>
-      <w:r>
-        <w:t>cash_balances</w:t>
-      </w:r>
-      <w:proofErr w:type="spellEnd"/>
-      <w:r>
-        <w:t>, and balance after all recent transactions</w:t>
+        <w:t>Last three entries in cash_balances, and balance after all recent transactions</w:t>
       </w:r>
     </w:p>
     <w:p>
@@ -2244,13 +2113,8 @@
           <w:numId w:val="10"/>
         </w:numPr>
       </w:pPr>
-      <w:proofErr w:type="spellStart"/>
-      <w:r>
-        <w:t>etc</w:t>
-      </w:r>
-      <w:proofErr w:type="spellEnd"/>
-      <w:r>
-        <w:t>… (see Names tab of Cashflow7.xlsx)</w:t>
+      <w:r>
+        <w:t>etc… (see Names tab of Cashflow7.xlsx)</w:t>
       </w:r>
     </w:p>
     <w:p>
@@ -2278,13 +2142,8 @@
           <w:numId w:val="11"/>
         </w:numPr>
       </w:pPr>
-      <w:proofErr w:type="spellStart"/>
-      <w:r>
-        <w:t>DateEffective</w:t>
-      </w:r>
-      <w:proofErr w:type="spellEnd"/>
-      <w:r>
-        <w:t xml:space="preserve"> = 9/13/</w:t>
+      <w:r>
+        <w:t>DateEffective = 9/13/</w:t>
       </w:r>
       <w:r>
         <w:t>20</w:t>
@@ -2397,13 +2256,8 @@
           <w:numId w:val="11"/>
         </w:numPr>
       </w:pPr>
-      <w:proofErr w:type="spellStart"/>
-      <w:r>
-        <w:t>etc</w:t>
-      </w:r>
-      <w:proofErr w:type="spellEnd"/>
-      <w:r>
-        <w:t>… see Distribution tab of Cashflow7.xlsx</w:t>
+      <w:r>
+        <w:t>etc… see Distribution tab of Cashflow7.xlsx</w:t>
       </w:r>
     </w:p>
     <w:p>
@@ -2446,14 +2300,9 @@
           <w:numId w:val="12"/>
         </w:numPr>
       </w:pPr>
-      <w:proofErr w:type="spellStart"/>
       <w:r>
         <w:lastRenderedPageBreak/>
-        <w:t>dateBalanced</w:t>
-      </w:r>
-      <w:proofErr w:type="spellEnd"/>
-      <w:r>
-        <w:t xml:space="preserve"> = 4/14/2017</w:t>
+        <w:t>dateBalanced = 4/14/2017</w:t>
       </w:r>
     </w:p>
     <w:p>
@@ -2464,11 +2313,9 @@
           <w:numId w:val="12"/>
         </w:numPr>
       </w:pPr>
-      <w:proofErr w:type="spellStart"/>
       <w:r>
         <w:t>WidgetSavings</w:t>
       </w:r>
-      <w:proofErr w:type="spellEnd"/>
     </w:p>
     <w:p>
       <w:pPr>
@@ -2490,13 +2337,8 @@
           <w:numId w:val="12"/>
         </w:numPr>
       </w:pPr>
-      <w:proofErr w:type="spellStart"/>
-      <w:r>
-        <w:t>dateBalanced</w:t>
-      </w:r>
-      <w:proofErr w:type="spellEnd"/>
-      <w:r>
-        <w:t xml:space="preserve"> = 4/14/2017</w:t>
+      <w:r>
+        <w:t>dateBalanced = 4/14/2017</w:t>
       </w:r>
     </w:p>
     <w:p>
@@ -2507,21 +2349,8 @@
           <w:numId w:val="12"/>
         </w:numPr>
       </w:pPr>
-      <w:proofErr w:type="spellStart"/>
-      <w:r>
-        <w:t>etc</w:t>
-      </w:r>
-      <w:proofErr w:type="spellEnd"/>
-      <w:r>
-        <w:t xml:space="preserve"> (see </w:t>
-      </w:r>
-      <w:proofErr w:type="spellStart"/>
-      <w:r>
-        <w:t>Cashflow</w:t>
-      </w:r>
-      <w:proofErr w:type="spellEnd"/>
-      <w:r>
-        <w:t xml:space="preserve"> tab of Cashflow7.xlsx, or G2:G8 of Names tab)</w:t>
+      <w:r>
+        <w:t>etc (see Cashflow tab of Cashflow7.xlsx, or G2:G8 of Names tab)</w:t>
       </w:r>
     </w:p>
     <w:p>
@@ -2645,16 +2474,8 @@
               <w:rPr>
                 <w:i/>
               </w:rPr>
-              <w:t xml:space="preserve">all elements of </w:t>
-            </w:r>
-            <w:proofErr w:type="spellStart"/>
-            <w:r>
-              <w:rPr>
-                <w:i/>
-              </w:rPr>
-              <w:t>categories_list</w:t>
-            </w:r>
-            <w:proofErr w:type="spellEnd"/>
+              <w:t>all elements of categories_list</w:t>
+            </w:r>
             <w:r>
               <w:t xml:space="preserve"> are declared here</w:t>
             </w:r>
@@ -2787,14 +2608,12 @@
             <w:pPr>
               <w:jc w:val="center"/>
             </w:pPr>
-            <w:proofErr w:type="spellStart"/>
             <w:r>
               <w:t>accounts</w:t>
             </w:r>
             <w:r>
               <w:t>_categories</w:t>
             </w:r>
-            <w:proofErr w:type="spellEnd"/>
           </w:p>
         </w:tc>
       </w:tr>
@@ -2916,14 +2735,12 @@
             <w:pPr>
               <w:jc w:val="center"/>
             </w:pPr>
-            <w:proofErr w:type="spellStart"/>
             <w:r>
               <w:t>f</w:t>
             </w:r>
             <w:r>
               <w:t>unds_goals</w:t>
             </w:r>
-            <w:proofErr w:type="spellEnd"/>
           </w:p>
         </w:tc>
       </w:tr>
@@ -3284,11 +3101,9 @@
             <w:pPr>
               <w:jc w:val="center"/>
             </w:pPr>
-            <w:proofErr w:type="spellStart"/>
             <w:r>
               <w:t>goal_balances</w:t>
             </w:r>
-            <w:proofErr w:type="spellEnd"/>
           </w:p>
         </w:tc>
       </w:tr>
@@ -3323,14 +3138,12 @@
                 <w:b/>
               </w:rPr>
             </w:pPr>
-            <w:proofErr w:type="spellStart"/>
             <w:r>
               <w:rPr>
                 <w:b/>
               </w:rPr>
               <w:t>cashBalancesIDX</w:t>
             </w:r>
-            <w:proofErr w:type="spellEnd"/>
           </w:p>
         </w:tc>
         <w:tc>
@@ -3394,45 +3207,8 @@
             <w:pPr>
               <w:jc w:val="center"/>
             </w:pPr>
-            <w:proofErr w:type="spellStart"/>
-            <w:r>
-              <w:t>goal_balances</w:t>
-            </w:r>
-            <w:proofErr w:type="spellEnd"/>
-            <w:r>
-              <w:t xml:space="preserve"> is written to by </w:t>
-            </w:r>
-            <w:proofErr w:type="spellStart"/>
-            <w:r>
-              <w:t>archive_submit.php</w:t>
-            </w:r>
-            <w:proofErr w:type="spellEnd"/>
-            <w:r>
-              <w:t xml:space="preserve"> when an archive takes place, right after the </w:t>
-            </w:r>
-            <w:proofErr w:type="spellStart"/>
-            <w:r>
-              <w:t>cash_balances</w:t>
-            </w:r>
-            <w:proofErr w:type="spellEnd"/>
-            <w:r>
-              <w:t xml:space="preserve"> table is updated. The value of IDX written to </w:t>
-            </w:r>
-            <w:proofErr w:type="spellStart"/>
-            <w:r>
-              <w:t>cash_balances</w:t>
-            </w:r>
-            <w:proofErr w:type="spellEnd"/>
-            <w:r>
-              <w:t xml:space="preserve"> is copied to each entry in </w:t>
-            </w:r>
-            <w:proofErr w:type="spellStart"/>
-            <w:r>
-              <w:t>goal_balances</w:t>
-            </w:r>
-            <w:proofErr w:type="spellEnd"/>
-            <w:r>
-              <w:t xml:space="preserve"> and serves as a link between them.</w:t>
+            <w:r>
+              <w:t>goal_balances is written to by archive_submit.php when an archive takes place, right after the cash_balances table is updated. The value of IDX written to cash_balances is copied to each entry in goal_balances and serves as a link between them.</w:t>
             </w:r>
           </w:p>
         </w:tc>
@@ -3445,15 +3221,7 @@
               <w:jc w:val="center"/>
             </w:pPr>
             <w:r>
-              <w:t xml:space="preserve">The name of the goal, from </w:t>
-            </w:r>
-            <w:proofErr w:type="spellStart"/>
-            <w:r>
-              <w:t>funds_goals</w:t>
-            </w:r>
-            <w:proofErr w:type="spellEnd"/>
-            <w:r>
-              <w:t xml:space="preserve"> table</w:t>
+              <w:t>The name of the goal, from funds_goals table</w:t>
             </w:r>
           </w:p>
         </w:tc>
@@ -3546,7 +3314,7 @@
         <w:pStyle w:val="Heading3"/>
       </w:pPr>
       <w:r>
-        <w:t>Archiving Transactions</w:t>
+        <w:t>Adding a Transaction</w:t>
       </w:r>
     </w:p>
     <w:tbl>
@@ -3610,13 +3378,8 @@
           </w:tcPr>
           <w:p>
             <w:r>
-              <w:t xml:space="preserve">Navigate to </w:t>
-            </w:r>
-            <w:proofErr w:type="spellStart"/>
-            <w:r>
-              <w:t>archive_select.php</w:t>
-            </w:r>
-            <w:proofErr w:type="spellEnd"/>
+              <w:t>Navigate to display_transactions.php</w:t>
+            </w:r>
           </w:p>
         </w:tc>
         <w:tc>
@@ -3625,7 +3388,7 @@
           </w:tcPr>
           <w:p>
             <w:r>
-              <w:t>Display unarchived transactions in a table, with a checkbox in the first column, and account balances in each row. No need to display Category balances here.  Also display  a select all button and a submit button</w:t>
+              <w:t>Display new transactions in a table. The first column has a button “Insert before.”</w:t>
             </w:r>
           </w:p>
         </w:tc>
@@ -3647,7 +3410,7 @@
           </w:tcPr>
           <w:p>
             <w:r>
-              <w:t>Clicks select all</w:t>
+              <w:t>Click one of the “Insert before” buttons</w:t>
             </w:r>
           </w:p>
         </w:tc>
@@ -3657,7 +3420,7 @@
           </w:tcPr>
           <w:p>
             <w:r>
-              <w:t>Refresh page with all checkboxes checked, and change the button to Unselect All.</w:t>
+              <w:t>Send the sort order to addTransaction.php</w:t>
             </w:r>
           </w:p>
         </w:tc>
@@ -3676,13 +3439,245 @@
         <w:tc>
           <w:tcPr>
             <w:tcW w:w="4447" w:type="dxa"/>
+            <w:shd w:val="clear" w:color="auto" w:fill="auto"/>
           </w:tcPr>
           <w:p>
             <w:r>
-              <w:t xml:space="preserve">Click </w:t>
-            </w:r>
-            <w:r>
-              <w:t>Archive Selected</w:t>
+              <w:t>(arrive at addTransaction.php)</w:t>
+            </w:r>
+          </w:p>
+        </w:tc>
+        <w:tc>
+          <w:tcPr>
+            <w:tcW w:w="4248" w:type="dxa"/>
+            <w:shd w:val="clear" w:color="auto" w:fill="auto"/>
+          </w:tcPr>
+          <w:p>
+            <w:r>
+              <w:t xml:space="preserve">Display </w:t>
+            </w:r>
+            <w:r>
+              <w:t>form for adding a transaction. Prepopulate the sort order with the value passed from display_transactions in an editable text field.</w:t>
+            </w:r>
+            <w:r>
+              <w:t xml:space="preserve"> Fields also include checkboxes for Cleared and “check amount”</w:t>
+            </w:r>
+          </w:p>
+          <w:p>
+            <w:r>
+              <w:t xml:space="preserve">If no value is passed from display_transactions.php, find the next available sort order. </w:t>
+            </w:r>
+            <w:bookmarkStart w:id="2" w:name="_GoBack"/>
+            <w:bookmarkEnd w:id="2"/>
+          </w:p>
+          <w:p>
+            <w:r>
+              <w:rPr>
+                <w:highlight w:val="yellow"/>
+              </w:rPr>
+              <w:t>Display a radio button to select between “Credit or Debit”, “Account Transfer”, or “Category Transfer”.</w:t>
+            </w:r>
+            <w:r>
+              <w:rPr>
+                <w:highlight w:val="yellow"/>
+              </w:rPr>
+              <w:t xml:space="preserve"> Display a different form in each case.</w:t>
+            </w:r>
+          </w:p>
+        </w:tc>
+      </w:tr>
+      <w:tr>
+        <w:tc>
+          <w:tcPr>
+            <w:tcW w:w="881" w:type="dxa"/>
+          </w:tcPr>
+          <w:p>
+            <w:r>
+              <w:t>4</w:t>
+            </w:r>
+          </w:p>
+        </w:tc>
+        <w:tc>
+          <w:tcPr>
+            <w:tcW w:w="4447" w:type="dxa"/>
+            <w:shd w:val="clear" w:color="auto" w:fill="auto"/>
+          </w:tcPr>
+          <w:p>
+            <w:r>
+              <w:t>Complete form and click Submit.</w:t>
+            </w:r>
+          </w:p>
+        </w:tc>
+        <w:tc>
+          <w:tcPr>
+            <w:tcW w:w="4248" w:type="dxa"/>
+            <w:shd w:val="clear" w:color="auto" w:fill="auto"/>
+          </w:tcPr>
+          <w:p>
+            <w:r>
+              <w:t>Send form content to submit_transaction.php</w:t>
+            </w:r>
+          </w:p>
+        </w:tc>
+      </w:tr>
+      <w:tr>
+        <w:tc>
+          <w:tcPr>
+            <w:tcW w:w="881" w:type="dxa"/>
+            <w:shd w:val="clear" w:color="auto" w:fill="auto"/>
+          </w:tcPr>
+          <w:p>
+            <w:r>
+              <w:t>5</w:t>
+            </w:r>
+          </w:p>
+        </w:tc>
+        <w:tc>
+          <w:tcPr>
+            <w:tcW w:w="4447" w:type="dxa"/>
+            <w:shd w:val="clear" w:color="auto" w:fill="auto"/>
+          </w:tcPr>
+          <w:p>
+            <w:r>
+              <w:t>(arrive at submit_transaction.php)</w:t>
+            </w:r>
+          </w:p>
+        </w:tc>
+        <w:tc>
+          <w:tcPr>
+            <w:tcW w:w="4248" w:type="dxa"/>
+            <w:shd w:val="clear" w:color="auto" w:fill="FFFF00"/>
+          </w:tcPr>
+          <w:p>
+            <w:pPr>
+              <w:pStyle w:val="ListParagraph"/>
+              <w:numPr>
+                <w:ilvl w:val="0"/>
+                <w:numId w:val="28"/>
+              </w:numPr>
+              <w:ind w:left="342" w:hanging="270"/>
+              <w:rPr>
+                <w:strike/>
+              </w:rPr>
+            </w:pPr>
+            <w:r>
+              <w:t xml:space="preserve">Add 1 to the sort_order of every record with a sort order greater than or equal to </w:t>
+            </w:r>
+            <w:r>
+              <w:t xml:space="preserve">new transaction. </w:t>
+            </w:r>
+            <w:commentRangeStart w:id="3"/>
+            <w:r>
+              <w:rPr>
+                <w:strike/>
+              </w:rPr>
+              <w:t xml:space="preserve">Or should I use the </w:t>
+            </w:r>
+            <w:r>
+              <w:rPr>
+                <w:strike/>
+              </w:rPr>
+              <w:lastRenderedPageBreak/>
+              <w:t>average of the previous and next transaction?</w:t>
+            </w:r>
+            <w:commentRangeEnd w:id="3"/>
+            <w:r>
+              <w:rPr>
+                <w:rStyle w:val="CommentReference"/>
+              </w:rPr>
+              <w:commentReference w:id="3"/>
+            </w:r>
+          </w:p>
+          <w:p>
+            <w:pPr>
+              <w:pStyle w:val="ListParagraph"/>
+              <w:numPr>
+                <w:ilvl w:val="0"/>
+                <w:numId w:val="28"/>
+              </w:numPr>
+              <w:ind w:left="342" w:hanging="270"/>
+            </w:pPr>
+            <w:r>
+              <w:t>Insert record into database.</w:t>
+            </w:r>
+          </w:p>
+          <w:p>
+            <w:pPr>
+              <w:pStyle w:val="ListParagraph"/>
+              <w:numPr>
+                <w:ilvl w:val="0"/>
+                <w:numId w:val="28"/>
+              </w:numPr>
+              <w:ind w:left="342" w:hanging="270"/>
+            </w:pPr>
+            <w:r>
+              <w:t>Display buttons to return to addTransaction.php or display_transactions.php</w:t>
+            </w:r>
+          </w:p>
+          <w:p>
+            <w:pPr>
+              <w:pStyle w:val="ListParagraph"/>
+              <w:numPr>
+                <w:ilvl w:val="0"/>
+                <w:numId w:val="28"/>
+              </w:numPr>
+              <w:ind w:left="342" w:hanging="270"/>
+            </w:pPr>
+            <w:r>
+              <w:t>Consider displaying form for another transaction.</w:t>
+            </w:r>
+          </w:p>
+        </w:tc>
+      </w:tr>
+    </w:tbl>
+    <w:p/>
+    <w:p>
+      <w:pPr>
+        <w:pStyle w:val="Heading3"/>
+      </w:pPr>
+      <w:r>
+        <w:t>Updating a Transaction</w:t>
+      </w:r>
+    </w:p>
+    <w:p/>
+    <w:p>
+      <w:pPr>
+        <w:pStyle w:val="Heading3"/>
+      </w:pPr>
+      <w:r>
+        <w:t>Archiving Transactions</w:t>
+      </w:r>
+    </w:p>
+    <w:tbl>
+      <w:tblPr>
+        <w:tblStyle w:val="TableGrid"/>
+        <w:tblW w:w="0" w:type="auto"/>
+        <w:tblLayout w:type="fixed"/>
+        <w:tblLook w:val="04A0" w:firstRow="1" w:lastRow="0" w:firstColumn="1" w:lastColumn="0" w:noHBand="0" w:noVBand="1"/>
+      </w:tblPr>
+      <w:tblGrid>
+        <w:gridCol w:w="881"/>
+        <w:gridCol w:w="4447"/>
+        <w:gridCol w:w="4248"/>
+      </w:tblGrid>
+      <w:tr>
+        <w:tc>
+          <w:tcPr>
+            <w:tcW w:w="881" w:type="dxa"/>
+          </w:tcPr>
+          <w:p>
+            <w:r>
+              <w:t>Step #</w:t>
+            </w:r>
+          </w:p>
+        </w:tc>
+        <w:tc>
+          <w:tcPr>
+            <w:tcW w:w="4447" w:type="dxa"/>
+          </w:tcPr>
+          <w:p>
+            <w:r>
+              <w:t>User Action</w:t>
             </w:r>
           </w:p>
         </w:tc>
@@ -3692,15 +3687,106 @@
           </w:tcPr>
           <w:p>
             <w:r>
-              <w:t xml:space="preserve">Navigate to </w:t>
-            </w:r>
-            <w:proofErr w:type="spellStart"/>
-            <w:r>
-              <w:t>archive_confirm.php</w:t>
-            </w:r>
-            <w:proofErr w:type="spellEnd"/>
-            <w:r>
-              <w:t>, and post an array of transaction indexes, corresponding to the checkboxes that were checked.</w:t>
+              <w:t>App Actions</w:t>
+            </w:r>
+          </w:p>
+        </w:tc>
+      </w:tr>
+      <w:tr>
+        <w:tc>
+          <w:tcPr>
+            <w:tcW w:w="881" w:type="dxa"/>
+          </w:tcPr>
+          <w:p>
+            <w:r>
+              <w:t>1</w:t>
+            </w:r>
+          </w:p>
+        </w:tc>
+        <w:tc>
+          <w:tcPr>
+            <w:tcW w:w="4447" w:type="dxa"/>
+          </w:tcPr>
+          <w:p>
+            <w:r>
+              <w:t>Navigate to archive_select.php</w:t>
+            </w:r>
+          </w:p>
+        </w:tc>
+        <w:tc>
+          <w:tcPr>
+            <w:tcW w:w="4248" w:type="dxa"/>
+          </w:tcPr>
+          <w:p>
+            <w:r>
+              <w:t>Display unarchived transactions in a table, with a checkbox in the first column, and account balances in each row. No need to display Category balances here.  Also display  a select all button and a submit button</w:t>
+            </w:r>
+          </w:p>
+        </w:tc>
+      </w:tr>
+      <w:tr>
+        <w:tc>
+          <w:tcPr>
+            <w:tcW w:w="881" w:type="dxa"/>
+          </w:tcPr>
+          <w:p>
+            <w:r>
+              <w:t>2</w:t>
+            </w:r>
+          </w:p>
+        </w:tc>
+        <w:tc>
+          <w:tcPr>
+            <w:tcW w:w="4447" w:type="dxa"/>
+          </w:tcPr>
+          <w:p>
+            <w:r>
+              <w:t>Clicks select all</w:t>
+            </w:r>
+          </w:p>
+        </w:tc>
+        <w:tc>
+          <w:tcPr>
+            <w:tcW w:w="4248" w:type="dxa"/>
+          </w:tcPr>
+          <w:p>
+            <w:r>
+              <w:t>Refresh page with all checkboxes checked, and change the button to Unselect All.</w:t>
+            </w:r>
+          </w:p>
+        </w:tc>
+      </w:tr>
+      <w:tr>
+        <w:tc>
+          <w:tcPr>
+            <w:tcW w:w="881" w:type="dxa"/>
+          </w:tcPr>
+          <w:p>
+            <w:r>
+              <w:t>3</w:t>
+            </w:r>
+          </w:p>
+        </w:tc>
+        <w:tc>
+          <w:tcPr>
+            <w:tcW w:w="4447" w:type="dxa"/>
+          </w:tcPr>
+          <w:p>
+            <w:r>
+              <w:t xml:space="preserve">Click </w:t>
+            </w:r>
+            <w:r>
+              <w:t>Archive Selected</w:t>
+            </w:r>
+          </w:p>
+        </w:tc>
+        <w:tc>
+          <w:tcPr>
+            <w:tcW w:w="4248" w:type="dxa"/>
+          </w:tcPr>
+          <w:p>
+            <w:r>
+              <w:t>Navigate to archive_confirm.php, and post an array of transaction indexes, corresponding to the checkboxes that were checked.</w:t>
             </w:r>
           </w:p>
         </w:tc>
@@ -3718,15 +3804,7 @@
           </w:tcPr>
           <w:p>
             <w:r>
-              <w:t xml:space="preserve">(arrive at </w:t>
-            </w:r>
-            <w:proofErr w:type="spellStart"/>
-            <w:r>
-              <w:t>archive_confirm.php</w:t>
-            </w:r>
-            <w:proofErr w:type="spellEnd"/>
-            <w:r>
-              <w:t>)</w:t>
+              <w:t>(arrive at archive_confirm.php)</w:t>
             </w:r>
           </w:p>
         </w:tc>
@@ -3751,7 +3829,6 @@
           </w:tcPr>
           <w:p>
             <w:r>
-              <w:lastRenderedPageBreak/>
               <w:t>4</w:t>
             </w:r>
           </w:p>
@@ -3774,15 +3851,7 @@
           </w:tcPr>
           <w:p>
             <w:r>
-              <w:t xml:space="preserve">Refresh </w:t>
-            </w:r>
-            <w:proofErr w:type="spellStart"/>
-            <w:r>
-              <w:t>archive_confirm.php</w:t>
-            </w:r>
-            <w:proofErr w:type="spellEnd"/>
-            <w:r>
-              <w:t>, posting a new array of transaction indexes to reflect the changes made by the user</w:t>
+              <w:t>Refresh archive_confirm.php, posting a new array of transaction indexes to reflect the changes made by the user</w:t>
             </w:r>
           </w:p>
         </w:tc>
@@ -3814,15 +3883,7 @@
           </w:tcPr>
           <w:p>
             <w:r>
-              <w:t xml:space="preserve">Navigate to </w:t>
-            </w:r>
-            <w:proofErr w:type="spellStart"/>
-            <w:r>
-              <w:t>archive_submit.php</w:t>
-            </w:r>
-            <w:proofErr w:type="spellEnd"/>
-            <w:r>
-              <w:t>, and post the array of transaction indexes corresponding to checkboxes that were checked.</w:t>
+              <w:t>Navigate to archive_submit.php, and post the array of transaction indexes corresponding to checkboxes that were checked.</w:t>
             </w:r>
           </w:p>
           <w:p>
@@ -3830,53 +3891,17 @@
               <w:t xml:space="preserve">In a transaction statement, </w:t>
             </w:r>
             <w:r>
-              <w:t xml:space="preserve">process all transactions to calculate Account and Category, with </w:t>
-            </w:r>
-            <w:proofErr w:type="spellStart"/>
-            <w:r>
-              <w:t>print_ledger</w:t>
-            </w:r>
-            <w:proofErr w:type="spellEnd"/>
-            <w:r>
-              <w:t xml:space="preserve"> on. C</w:t>
-            </w:r>
-            <w:r>
-              <w:t xml:space="preserve">opy transactions to the </w:t>
-            </w:r>
-            <w:proofErr w:type="spellStart"/>
-            <w:r>
-              <w:t>archived_transactions</w:t>
-            </w:r>
-            <w:proofErr w:type="spellEnd"/>
-            <w:r>
-              <w:t xml:space="preserve"> (?) table and delete them from the transactions table, similar to what </w:t>
-            </w:r>
-            <w:proofErr w:type="spellStart"/>
-            <w:r>
-              <w:t>add.php</w:t>
-            </w:r>
-            <w:proofErr w:type="spellEnd"/>
-            <w:r>
-              <w:t xml:space="preserve"> does in </w:t>
-            </w:r>
-            <w:proofErr w:type="spellStart"/>
-            <w:r>
-              <w:t>cashflow</w:t>
-            </w:r>
-            <w:proofErr w:type="spellEnd"/>
-            <w:r>
-              <w:t xml:space="preserve"> 1.</w:t>
-            </w:r>
-            <w:r>
-              <w:t xml:space="preserve"> Display ending Account and Category balances. Display link “Archive more” to return to </w:t>
-            </w:r>
-            <w:proofErr w:type="spellStart"/>
-            <w:r>
-              <w:t>archive_select.php</w:t>
-            </w:r>
-            <w:proofErr w:type="spellEnd"/>
-            <w:r>
-              <w:t>.</w:t>
+              <w:t>process all transactions to calculate Account and Category, with print_ledger on. C</w:t>
+            </w:r>
+            <w:r>
+              <w:t xml:space="preserve">opy transactions to the archived_transactions (?) table and delete them from the transactions </w:t>
+            </w:r>
+            <w:r>
+              <w:lastRenderedPageBreak/>
+              <w:t>table, similar to what add.php does in cashflow 1.</w:t>
+            </w:r>
+            <w:r>
+              <w:t xml:space="preserve"> Display ending Account and Category balances. Display link “Archive more” to return to archive_select.php.</w:t>
             </w:r>
           </w:p>
         </w:tc>
@@ -3905,15 +3930,7 @@
         </w:numPr>
       </w:pPr>
       <w:r>
-        <w:t xml:space="preserve">Add the new goal to the </w:t>
-      </w:r>
-      <w:proofErr w:type="spellStart"/>
-      <w:r>
-        <w:t>funds_goals</w:t>
-      </w:r>
-      <w:proofErr w:type="spellEnd"/>
-      <w:r>
-        <w:t xml:space="preserve"> table.</w:t>
+        <w:t>Add the new goal to the funds_goals table.</w:t>
       </w:r>
     </w:p>
     <w:p>
@@ -3931,21 +3948,7 @@
         <w:rPr>
           <w:strike/>
         </w:rPr>
-        <w:t xml:space="preserve">One time: Add a column to the </w:t>
-      </w:r>
-      <w:proofErr w:type="spellStart"/>
-      <w:r>
-        <w:rPr>
-          <w:strike/>
-        </w:rPr>
-        <w:t>funds_goals</w:t>
-      </w:r>
-      <w:proofErr w:type="spellEnd"/>
-      <w:r>
-        <w:rPr>
-          <w:strike/>
-        </w:rPr>
-        <w:t xml:space="preserve"> table for distribution. This column will be distribution as a percentage of the Goals distribution. This column should add up to 100%. </w:t>
+        <w:t xml:space="preserve">One time: Add a column to the funds_goals table for distribution. This column will be distribution as a percentage of the Goals distribution. This column should add up to 100%. </w:t>
       </w:r>
     </w:p>
     <w:p>
@@ -3957,15 +3960,7 @@
         </w:numPr>
       </w:pPr>
       <w:r>
-        <w:t xml:space="preserve">Adjust the Goals distribution and adjust the distributions of goals in </w:t>
-      </w:r>
-      <w:proofErr w:type="spellStart"/>
-      <w:r>
-        <w:t>funds_goals</w:t>
-      </w:r>
-      <w:proofErr w:type="spellEnd"/>
-      <w:r>
-        <w:t xml:space="preserve"> as needed.</w:t>
+        <w:t>Adjust the Goals distribution and adjust the distributions of goals in funds_goals as needed.</w:t>
       </w:r>
     </w:p>
     <w:p>
@@ -3989,23 +3984,7 @@
         </w:numPr>
       </w:pPr>
       <w:r>
-        <w:t xml:space="preserve">update </w:t>
-      </w:r>
-      <w:proofErr w:type="spellStart"/>
-      <w:r>
-        <w:t>archive_submit.php</w:t>
-      </w:r>
-      <w:proofErr w:type="spellEnd"/>
-      <w:r>
-        <w:t xml:space="preserve"> where it does an INSERT INTO </w:t>
-      </w:r>
-      <w:proofErr w:type="spellStart"/>
-      <w:r>
-        <w:t>goal_balances</w:t>
-      </w:r>
-      <w:proofErr w:type="spellEnd"/>
-      <w:r>
-        <w:t>, and add other goals. Could hardcode other goals or put the INSERT in a for loop</w:t>
+        <w:t>update archive_submit.php where it does an INSERT INTO goal_balances, and add other goals. Could hardcode other goals or put the INSERT in a for loop</w:t>
       </w:r>
       <w:r>
         <w:t xml:space="preserve"> for all goals</w:t>
@@ -4034,34 +4013,16 @@
       <w:pPr>
         <w:pStyle w:val="Heading3"/>
       </w:pPr>
-      <w:proofErr w:type="spellStart"/>
       <w:r>
         <w:t>databaseConnect</w:t>
       </w:r>
       <w:r>
         <w:t>.php</w:t>
       </w:r>
-      <w:proofErr w:type="spellEnd"/>
-    </w:p>
-    <w:p>
-      <w:r>
-        <w:t xml:space="preserve">Short </w:t>
-      </w:r>
-      <w:proofErr w:type="spellStart"/>
-      <w:r>
-        <w:t>php</w:t>
-      </w:r>
-      <w:proofErr w:type="spellEnd"/>
-      <w:r>
-        <w:t xml:space="preserve"> file to connect to the database and create a </w:t>
-      </w:r>
-      <w:proofErr w:type="spellStart"/>
-      <w:r>
-        <w:t>mysqli</w:t>
-      </w:r>
-      <w:proofErr w:type="spellEnd"/>
-      <w:r>
-        <w:t xml:space="preserve"> </w:t>
+    </w:p>
+    <w:p>
+      <w:r>
+        <w:t xml:space="preserve">Short php file to connect to the database and create a mysqli </w:t>
       </w:r>
       <w:r>
         <w:t>object.</w:t>
@@ -4116,7 +4077,6 @@
         </w:numPr>
       </w:pPr>
       <w:r>
-        <w:lastRenderedPageBreak/>
         <w:t>Include an “Add Before” button at the end of each row to add a transaction with that sort number</w:t>
       </w:r>
     </w:p>
@@ -4168,43 +4128,21 @@
         </w:numPr>
       </w:pPr>
       <w:r>
-        <w:t xml:space="preserve">includes updating balances in </w:t>
-      </w:r>
-      <w:proofErr w:type="spellStart"/>
-      <w:r>
-        <w:t>cash_balances</w:t>
-      </w:r>
-      <w:proofErr w:type="spellEnd"/>
+        <w:lastRenderedPageBreak/>
+        <w:t>includes updating balances in cash_balances</w:t>
+      </w:r>
     </w:p>
     <w:p>
       <w:pPr>
         <w:pStyle w:val="Heading3"/>
       </w:pPr>
-      <w:proofErr w:type="spellStart"/>
       <w:r>
         <w:t>names.php</w:t>
       </w:r>
-      <w:proofErr w:type="spellEnd"/>
-    </w:p>
-    <w:p>
-      <w:r>
-        <w:t xml:space="preserve">Reads </w:t>
-      </w:r>
-      <w:proofErr w:type="spellStart"/>
-      <w:r>
-        <w:t>accounts_categories</w:t>
-      </w:r>
-      <w:proofErr w:type="spellEnd"/>
-      <w:r>
-        <w:t xml:space="preserve"> table and </w:t>
-      </w:r>
-      <w:proofErr w:type="spellStart"/>
-      <w:r>
-        <w:t>funds_goals</w:t>
-      </w:r>
-      <w:proofErr w:type="spellEnd"/>
-      <w:r>
-        <w:t xml:space="preserve"> table. Creates the following arrays:</w:t>
+    </w:p>
+    <w:p>
+      <w:r>
+        <w:t>Reads accounts_categories table and funds_goals table. Creates the following arrays:</w:t>
       </w:r>
     </w:p>
     <w:p>
@@ -4215,11 +4153,9 @@
           <w:numId w:val="15"/>
         </w:numPr>
       </w:pPr>
-      <w:proofErr w:type="spellStart"/>
       <w:r>
         <w:t>accounts_list</w:t>
       </w:r>
-      <w:proofErr w:type="spellEnd"/>
     </w:p>
     <w:p>
       <w:pPr>
@@ -4229,11 +4165,9 @@
           <w:numId w:val="15"/>
         </w:numPr>
       </w:pPr>
-      <w:proofErr w:type="spellStart"/>
       <w:r>
         <w:t>categories_list</w:t>
       </w:r>
-      <w:proofErr w:type="spellEnd"/>
     </w:p>
     <w:p>
       <w:pPr>
@@ -4243,21 +4177,17 @@
           <w:numId w:val="15"/>
         </w:numPr>
       </w:pPr>
-      <w:proofErr w:type="spellStart"/>
       <w:r>
         <w:t>funds_list</w:t>
       </w:r>
-      <w:proofErr w:type="spellEnd"/>
     </w:p>
     <w:p>
       <w:pPr>
         <w:pStyle w:val="Heading3"/>
       </w:pPr>
-      <w:proofErr w:type="spellStart"/>
       <w:r>
         <w:t>classes.php</w:t>
       </w:r>
-      <w:proofErr w:type="spellEnd"/>
     </w:p>
     <w:p>
       <w:r>
@@ -4306,11 +4236,9 @@
       <w:pPr>
         <w:pStyle w:val="Heading3"/>
       </w:pPr>
-      <w:proofErr w:type="spellStart"/>
       <w:r>
         <w:t>balance.php</w:t>
       </w:r>
-      <w:proofErr w:type="spellEnd"/>
     </w:p>
     <w:p>
       <w:r>
@@ -4324,8 +4252,8 @@
       <w:pPr>
         <w:pStyle w:val="Heading4"/>
       </w:pPr>
-      <w:bookmarkStart w:id="2" w:name="_Default_unfiltered"/>
-      <w:bookmarkEnd w:id="2"/>
+      <w:bookmarkStart w:id="4" w:name="_Default_unfiltered"/>
+      <w:bookmarkEnd w:id="4"/>
       <w:r>
         <w:t>Default unfiltered</w:t>
       </w:r>
@@ -4349,15 +4277,7 @@
         <w:t xml:space="preserve">. Future: also display </w:t>
       </w:r>
       <w:r>
-        <w:t>the balance of the category(</w:t>
-      </w:r>
-      <w:proofErr w:type="spellStart"/>
-      <w:r>
-        <w:t>ies</w:t>
-      </w:r>
-      <w:proofErr w:type="spellEnd"/>
-      <w:r>
-        <w:t>)</w:t>
+        <w:t>the balance of the category(ies)</w:t>
       </w:r>
       <w:r>
         <w:t xml:space="preserve"> that changed</w:t>
@@ -4374,11 +4294,9 @@
       <w:r>
         <w:t xml:space="preserve">call </w:t>
       </w:r>
-      <w:proofErr w:type="spellStart"/>
       <w:r>
         <w:t>read_cash_balances_idx</w:t>
       </w:r>
-      <w:proofErr w:type="spellEnd"/>
       <w:r>
         <w:t>() for balances from most recent archive</w:t>
       </w:r>
@@ -4392,15 +4310,7 @@
         </w:numPr>
       </w:pPr>
       <w:r>
-        <w:t xml:space="preserve">call </w:t>
-      </w:r>
-      <w:proofErr w:type="spellStart"/>
-      <w:r>
-        <w:t>read_new_transactions</w:t>
-      </w:r>
-      <w:proofErr w:type="spellEnd"/>
-      <w:r>
-        <w:t>() to read all unarchived transactions from the database and return an array of transaction objects</w:t>
+        <w:t>call read_new_transactions() to read all unarchived transactions from the database and return an array of transaction objects</w:t>
       </w:r>
     </w:p>
     <w:p>
@@ -4412,15 +4322,7 @@
         </w:numPr>
       </w:pPr>
       <w:r>
-        <w:t xml:space="preserve">for each row in the result, call </w:t>
-      </w:r>
-      <w:proofErr w:type="spellStart"/>
-      <w:r>
-        <w:t>read_transaction</w:t>
-      </w:r>
-      <w:proofErr w:type="spellEnd"/>
-      <w:r>
-        <w:t>() to return transaction as an object</w:t>
+        <w:t>for each row in the result, call read_transaction() to return transaction as an object</w:t>
       </w:r>
     </w:p>
     <w:p>
@@ -4435,15 +4337,7 @@
         <w:t xml:space="preserve">for each </w:t>
       </w:r>
       <w:r>
-        <w:t xml:space="preserve">transaction object in the array, call </w:t>
-      </w:r>
-      <w:proofErr w:type="spellStart"/>
-      <w:r>
-        <w:t>process_transaction</w:t>
-      </w:r>
-      <w:proofErr w:type="spellEnd"/>
-      <w:r>
-        <w:t>() to adjust balances of Accounts and Categories</w:t>
+        <w:t>transaction object in the array, call process_transaction() to adjust balances of Accounts and Categories</w:t>
       </w:r>
       <w:r>
         <w:t>. Display the result in a table on the page.</w:t>
@@ -4480,7 +4374,6 @@
         </w:numPr>
       </w:pPr>
       <w:r>
-        <w:lastRenderedPageBreak/>
         <w:t>Archive</w:t>
       </w:r>
     </w:p>
@@ -4568,6 +4461,7 @@
         <w:pStyle w:val="Heading4"/>
       </w:pPr>
       <w:r>
+        <w:lastRenderedPageBreak/>
         <w:t>Account Filter selected</w:t>
       </w:r>
     </w:p>
@@ -4594,15 +4488,7 @@
     </w:p>
     <w:p>
       <w:r>
-        <w:t>Next: display all new (unarchived) transactions that affect the selected account, with most recent first. Include balance of selected account after each transaction. Future: also display the balance of the category(</w:t>
-      </w:r>
-      <w:proofErr w:type="spellStart"/>
-      <w:r>
-        <w:t>ies</w:t>
-      </w:r>
-      <w:proofErr w:type="spellEnd"/>
-      <w:r>
-        <w:t>) that changed.</w:t>
+        <w:t>Next: display all new (unarchived) transactions that affect the selected account, with most recent first. Include balance of selected account after each transaction. Future: also display the balance of the category(ies) that changed.</w:t>
       </w:r>
     </w:p>
     <w:p>
@@ -4618,67 +4504,55 @@
       <w:pPr>
         <w:pStyle w:val="Heading3"/>
       </w:pPr>
-      <w:proofErr w:type="spellStart"/>
-      <w:r>
-        <w:t>read_transaction</w:t>
-      </w:r>
-      <w:proofErr w:type="spellEnd"/>
+      <w:r>
+        <w:t>read_transaction()</w:t>
+      </w:r>
+    </w:p>
+    <w:p>
+      <w:r>
+        <w:t xml:space="preserve">Input: </w:t>
+      </w:r>
+    </w:p>
+    <w:p>
+      <w:r>
+        <w:t>Output: transaction object</w:t>
+      </w:r>
+    </w:p>
+    <w:p>
+      <w:pPr>
+        <w:pStyle w:val="Heading3"/>
+      </w:pPr>
+      <w:r>
+        <w:t>build_distributions()</w:t>
+      </w:r>
+    </w:p>
+    <w:p>
+      <w:r>
+        <w:t>creates an array of objects of class “distribution” with fields for each Category that gets money. Each object in the array is a different entry in the “distributions” table and has a unique date. Each field in each object is a category.</w:t>
+      </w:r>
+    </w:p>
+    <w:p>
+      <w:r>
+        <w:t>Syntax example: $distributions[0]-&gt;date, $distributions[0]-&gt;Bank, etc.</w:t>
+      </w:r>
+    </w:p>
+    <w:p/>
+    <w:p>
+      <w:pPr>
+        <w:pStyle w:val="Heading3"/>
+      </w:pPr>
+      <w:r>
+        <w:t>process_transaction</w:t>
+      </w:r>
+      <w:r>
+        <w:t>s</w:t>
+      </w:r>
       <w:r>
         <w:t>()</w:t>
       </w:r>
     </w:p>
     <w:p>
       <w:r>
-        <w:t xml:space="preserve">Input: </w:t>
-      </w:r>
-    </w:p>
-    <w:p>
-      <w:r>
-        <w:t>Output: transaction object</w:t>
-      </w:r>
-    </w:p>
-    <w:p>
-      <w:pPr>
-        <w:pStyle w:val="Heading3"/>
-      </w:pPr>
-      <w:proofErr w:type="spellStart"/>
-      <w:r>
-        <w:t>build_distributions</w:t>
-      </w:r>
-      <w:proofErr w:type="spellEnd"/>
-      <w:r>
-        <w:t>()</w:t>
-      </w:r>
-    </w:p>
-    <w:p>
-      <w:r>
-        <w:t>creates an array of objects of class “distribution” with fields for each Category that gets money. Each object in the array is a different entry in the “distributions” table and has a unique date. Each field in each object is a category.</w:t>
-      </w:r>
-    </w:p>
-    <w:p>
-      <w:r>
-        <w:t>Syntax example: $distributions[0]-&gt;date, $distributions[0]-&gt;Bank, etc.</w:t>
-      </w:r>
-    </w:p>
-    <w:p/>
-    <w:p>
-      <w:pPr>
-        <w:pStyle w:val="Heading3"/>
-      </w:pPr>
-      <w:proofErr w:type="spellStart"/>
-      <w:r>
-        <w:t>process_transaction</w:t>
-      </w:r>
-      <w:r>
-        <w:t>s</w:t>
-      </w:r>
-      <w:proofErr w:type="spellEnd"/>
-      <w:r>
-        <w:t>()</w:t>
-      </w:r>
-    </w:p>
-    <w:p>
-      <w:r>
         <w:t>Input: transaction object</w:t>
       </w:r>
       <w:r>
@@ -4701,7 +4575,6 @@
         <w:pStyle w:val="Heading1"/>
       </w:pPr>
       <w:r>
-        <w:lastRenderedPageBreak/>
         <w:t>Next Steps</w:t>
       </w:r>
     </w:p>
@@ -4738,13 +4611,8 @@
         <w:t xml:space="preserve">(HVAC) </w:t>
       </w:r>
       <w:r>
-        <w:t xml:space="preserve">to </w:t>
-      </w:r>
-      <w:proofErr w:type="spellStart"/>
-      <w:r>
-        <w:t>funds_goals</w:t>
-      </w:r>
-      <w:proofErr w:type="spellEnd"/>
+        <w:t>to funds_goals</w:t>
+      </w:r>
     </w:p>
     <w:p>
       <w:pPr>
@@ -4809,6 +4677,7 @@
         </w:numPr>
       </w:pPr>
       <w:r>
+        <w:lastRenderedPageBreak/>
         <w:t>(done)</w:t>
       </w:r>
       <w:r>
@@ -4824,121 +4693,101 @@
         </w:numPr>
       </w:pPr>
       <w:r>
+        <w:t>(</w:t>
+      </w:r>
+      <w:r>
+        <w:t>done</w:t>
+      </w:r>
+      <w:r>
+        <w:t xml:space="preserve">) </w:t>
+      </w:r>
+      <w:r>
+        <w:t>Add Goals to cash_balances table</w:t>
+      </w:r>
+      <w:r>
+        <w:t xml:space="preserve"> before “next_is_pay”</w:t>
+      </w:r>
+    </w:p>
+    <w:p>
+      <w:pPr>
+        <w:pStyle w:val="ListParagraph"/>
+        <w:numPr>
+          <w:ilvl w:val="1"/>
+          <w:numId w:val="21"/>
+        </w:numPr>
+      </w:pPr>
+      <w:r>
+        <w:t>(</w:t>
+      </w:r>
+      <w:r>
+        <w:t>done</w:t>
+      </w:r>
+      <w:r>
+        <w:t xml:space="preserve">) </w:t>
+      </w:r>
+      <w:r>
+        <w:t>Add goal_balances table to track Goal balances</w:t>
+      </w:r>
+    </w:p>
+    <w:p>
+      <w:pPr>
+        <w:pStyle w:val="ListParagraph"/>
+        <w:numPr>
+          <w:ilvl w:val="1"/>
+          <w:numId w:val="21"/>
+        </w:numPr>
+      </w:pPr>
+      <w:r>
+        <w:t>(</w:t>
+      </w:r>
+      <w:r>
+        <w:t>done</w:t>
+      </w:r>
+      <w:r>
+        <w:t xml:space="preserve">) </w:t>
+      </w:r>
+      <w:r>
+        <w:t>Insert entry to goal_balances for most recent archive with balance of HVAC</w:t>
+      </w:r>
+    </w:p>
+    <w:p>
+      <w:pPr>
+        <w:pStyle w:val="ListParagraph"/>
+        <w:numPr>
+          <w:ilvl w:val="1"/>
+          <w:numId w:val="21"/>
+        </w:numPr>
+      </w:pPr>
+      <w:r>
+        <w:t>(</w:t>
+      </w:r>
+      <w:r>
+        <w:t>done</w:t>
+      </w:r>
+      <w:r>
+        <w:t>) Set Goals balance in last entry of cash_balances</w:t>
+      </w:r>
+    </w:p>
+    <w:p>
+      <w:pPr>
+        <w:pStyle w:val="ListParagraph"/>
+        <w:numPr>
+          <w:ilvl w:val="1"/>
+          <w:numId w:val="21"/>
+        </w:numPr>
+      </w:pPr>
+      <w:r>
         <w:t xml:space="preserve">(proto) </w:t>
       </w:r>
       <w:r>
-        <w:t xml:space="preserve">Add Goals to </w:t>
-      </w:r>
-      <w:proofErr w:type="spellStart"/>
-      <w:r>
-        <w:t>cash_balances</w:t>
-      </w:r>
-      <w:proofErr w:type="spellEnd"/>
-      <w:r>
-        <w:t xml:space="preserve"> table</w:t>
-      </w:r>
-      <w:r>
-        <w:t xml:space="preserve"> before “</w:t>
-      </w:r>
-      <w:proofErr w:type="spellStart"/>
-      <w:r>
-        <w:t>next_is_pay</w:t>
-      </w:r>
-      <w:proofErr w:type="spellEnd"/>
-      <w:r>
-        <w:t>”</w:t>
-      </w:r>
-    </w:p>
-    <w:p>
-      <w:pPr>
-        <w:pStyle w:val="ListParagraph"/>
-        <w:numPr>
-          <w:ilvl w:val="1"/>
-          <w:numId w:val="21"/>
-        </w:numPr>
-      </w:pPr>
-      <w:r>
-        <w:t xml:space="preserve">(proto) </w:t>
-      </w:r>
-      <w:r>
-        <w:t xml:space="preserve">Add </w:t>
-      </w:r>
-      <w:proofErr w:type="spellStart"/>
-      <w:r>
-        <w:t>goal_balances</w:t>
-      </w:r>
-      <w:proofErr w:type="spellEnd"/>
-      <w:r>
-        <w:t xml:space="preserve"> table to track Goal balances</w:t>
-      </w:r>
-    </w:p>
-    <w:p>
-      <w:pPr>
-        <w:pStyle w:val="ListParagraph"/>
-        <w:numPr>
-          <w:ilvl w:val="1"/>
-          <w:numId w:val="21"/>
-        </w:numPr>
-      </w:pPr>
-      <w:r>
-        <w:t xml:space="preserve">(proto) </w:t>
-      </w:r>
-      <w:r>
-        <w:t xml:space="preserve">Insert entry to </w:t>
-      </w:r>
-      <w:proofErr w:type="spellStart"/>
-      <w:r>
-        <w:t>goal_balances</w:t>
-      </w:r>
-      <w:proofErr w:type="spellEnd"/>
-      <w:r>
-        <w:t xml:space="preserve"> for most recent archive with balance of HVAC</w:t>
-      </w:r>
-    </w:p>
-    <w:p>
-      <w:pPr>
-        <w:pStyle w:val="ListParagraph"/>
-        <w:numPr>
-          <w:ilvl w:val="1"/>
-          <w:numId w:val="21"/>
-        </w:numPr>
-      </w:pPr>
-      <w:r>
-        <w:t xml:space="preserve">(proto) Set Goals balance in last entry of </w:t>
-      </w:r>
-      <w:proofErr w:type="spellStart"/>
-      <w:r>
-        <w:t>cash_balances</w:t>
-      </w:r>
-      <w:proofErr w:type="spellEnd"/>
-    </w:p>
-    <w:p>
-      <w:pPr>
-        <w:pStyle w:val="ListParagraph"/>
-        <w:numPr>
-          <w:ilvl w:val="1"/>
-          <w:numId w:val="21"/>
-        </w:numPr>
-      </w:pPr>
-      <w:r>
-        <w:t xml:space="preserve">(proto) </w:t>
-      </w:r>
-      <w:r>
         <w:t xml:space="preserve">Edit </w:t>
       </w:r>
-      <w:proofErr w:type="spellStart"/>
       <w:r>
         <w:t>read_cash_balances_idx</w:t>
       </w:r>
-      <w:proofErr w:type="spellEnd"/>
-      <w:r>
-        <w:t xml:space="preserve"> to read from </w:t>
-      </w:r>
-      <w:proofErr w:type="spellStart"/>
-      <w:r>
-        <w:t>goal_balances</w:t>
-      </w:r>
-      <w:proofErr w:type="spellEnd"/>
+      <w:r>
+        <w:t xml:space="preserve"> to read from goal_balances</w:t>
+      </w:r>
     </w:p>
     <w:p>
       <w:pPr>
@@ -4964,23 +4813,7 @@
         <w:t xml:space="preserve">(proto, not tested) </w:t>
       </w:r>
       <w:r>
-        <w:t xml:space="preserve">Edit </w:t>
-      </w:r>
-      <w:proofErr w:type="spellStart"/>
-      <w:r>
-        <w:t>archive_submit</w:t>
-      </w:r>
-      <w:proofErr w:type="spellEnd"/>
-      <w:r>
-        <w:t xml:space="preserve"> to write new balances to </w:t>
-      </w:r>
-      <w:proofErr w:type="spellStart"/>
-      <w:r>
-        <w:t>goal_balances</w:t>
-      </w:r>
-      <w:proofErr w:type="spellEnd"/>
-      <w:r>
-        <w:t xml:space="preserve"> table</w:t>
+        <w:t>Edit archive_submit to write new balances to goal_balances table</w:t>
       </w:r>
     </w:p>
     <w:p>
@@ -5018,11 +4851,9 @@
           <w:numId w:val="21"/>
         </w:numPr>
       </w:pPr>
-      <w:proofErr w:type="spellStart"/>
       <w:r>
         <w:t>balance.php</w:t>
       </w:r>
-      <w:proofErr w:type="spellEnd"/>
     </w:p>
     <w:p>
       <w:pPr>
@@ -5032,13 +4863,8 @@
           <w:numId w:val="21"/>
         </w:numPr>
       </w:pPr>
-      <w:proofErr w:type="spellStart"/>
-      <w:r>
-        <w:t>names.php</w:t>
-      </w:r>
-      <w:proofErr w:type="spellEnd"/>
-      <w:r>
-        <w:t xml:space="preserve"> – do I need to add something for goals? </w:t>
+      <w:r>
+        <w:t xml:space="preserve">names.php – do I need to add something for goals? </w:t>
       </w:r>
     </w:p>
     <w:p>
@@ -5049,13 +4875,8 @@
           <w:numId w:val="21"/>
         </w:numPr>
       </w:pPr>
-      <w:proofErr w:type="spellStart"/>
-      <w:r>
-        <w:t>process_transactions</w:t>
-      </w:r>
-      <w:proofErr w:type="spellEnd"/>
-      <w:r>
-        <w:t>()  seems to be adding the money to a category called Goals instead of to the HVAC goal</w:t>
+      <w:r>
+        <w:t>process_transactions()  seems to be adding the money to a category called Goals instead of to the HVAC goal</w:t>
       </w:r>
       <w:r>
         <w:t>. This is happening on line 680.</w:t>
@@ -5109,10 +4930,7 @@
         </w:numPr>
       </w:pPr>
       <w:r>
-        <w:t xml:space="preserve">balance: </w:t>
-      </w:r>
-      <w:r>
-        <w:t>ready to upload</w:t>
+        <w:t>balance: ready to upload</w:t>
       </w:r>
     </w:p>
     <w:p>
@@ -5123,16 +4941,11 @@
           <w:numId w:val="21"/>
         </w:numPr>
       </w:pPr>
-      <w:proofErr w:type="spellStart"/>
       <w:r>
         <w:t>archive_confirm</w:t>
       </w:r>
-      <w:proofErr w:type="spellEnd"/>
-      <w:r>
-        <w:t xml:space="preserve">: </w:t>
-      </w:r>
-      <w:r>
-        <w:t>ready to upload</w:t>
+      <w:r>
+        <w:t>: ready to upload</w:t>
       </w:r>
     </w:p>
     <w:p>
@@ -5143,13 +4956,8 @@
           <w:numId w:val="21"/>
         </w:numPr>
       </w:pPr>
-      <w:proofErr w:type="spellStart"/>
-      <w:r>
-        <w:t>archive_submit</w:t>
-      </w:r>
-      <w:proofErr w:type="spellEnd"/>
-      <w:r>
-        <w:t xml:space="preserve">: </w:t>
+      <w:r>
+        <w:t xml:space="preserve">archive_submit: </w:t>
       </w:r>
       <w:r>
         <w:t>ready to upload</w:t>
@@ -5163,13 +4971,8 @@
           <w:numId w:val="21"/>
         </w:numPr>
       </w:pPr>
-      <w:proofErr w:type="spellStart"/>
-      <w:r>
-        <w:t>archive_select</w:t>
-      </w:r>
-      <w:proofErr w:type="spellEnd"/>
-      <w:r>
-        <w:t xml:space="preserve">: </w:t>
+      <w:r>
+        <w:t xml:space="preserve">archive_select: </w:t>
       </w:r>
       <w:r>
         <w:t>ready to upload</w:t>
@@ -5184,10 +4987,7 @@
         </w:numPr>
       </w:pPr>
       <w:r>
-        <w:t>classes</w:t>
-      </w:r>
-      <w:r>
-        <w:t xml:space="preserve">: </w:t>
+        <w:t xml:space="preserve">classes: </w:t>
       </w:r>
       <w:r>
         <w:t>no changes, ready to upload</w:t>
@@ -5202,10 +5002,7 @@
         </w:numPr>
       </w:pPr>
       <w:r>
-        <w:t>names</w:t>
-      </w:r>
-      <w:r>
-        <w:t xml:space="preserve">: </w:t>
+        <w:t xml:space="preserve">names: </w:t>
       </w:r>
       <w:r>
         <w:t>no changes, ready to upload</w:t>
@@ -5223,15 +5020,7 @@
         <w:t xml:space="preserve">(proto) </w:t>
       </w:r>
       <w:r>
-        <w:t xml:space="preserve">Which function(s) write to the </w:t>
-      </w:r>
-      <w:proofErr w:type="spellStart"/>
-      <w:r>
-        <w:t>goal_balances</w:t>
-      </w:r>
-      <w:proofErr w:type="spellEnd"/>
-      <w:r>
-        <w:t xml:space="preserve"> table?</w:t>
+        <w:t>Which function(s) write to the goal_balances table?</w:t>
       </w:r>
     </w:p>
     <w:p>
@@ -5242,13 +5031,8 @@
           <w:numId w:val="21"/>
         </w:numPr>
       </w:pPr>
-      <w:proofErr w:type="spellStart"/>
-      <w:r>
-        <w:t>archive_commit</w:t>
-      </w:r>
-      <w:proofErr w:type="spellEnd"/>
-      <w:r>
-        <w:t xml:space="preserve"> should</w:t>
+      <w:r>
+        <w:t>archive_commit should</w:t>
       </w:r>
       <w:r>
         <w:t>. Need to implement.</w:t>
@@ -5262,18 +5046,11 @@
           <w:numId w:val="21"/>
         </w:numPr>
       </w:pPr>
-      <w:bookmarkStart w:id="3" w:name="_GoBack"/>
-      <w:bookmarkEnd w:id="3"/>
-      <w:r>
-        <w:t xml:space="preserve">Download more recent database from </w:t>
-      </w:r>
-      <w:proofErr w:type="spellStart"/>
-      <w:r>
-        <w:t>awardspace</w:t>
-      </w:r>
-      <w:proofErr w:type="spellEnd"/>
-      <w:r>
-        <w:t xml:space="preserve"> and test new code. perform the archive, make sure it all works</w:t>
+      <w:r>
+        <w:t xml:space="preserve">(done) </w:t>
+      </w:r>
+      <w:r>
+        <w:t>Download more recent database from awardspace and test new code. perform the archive, make sure it all works</w:t>
       </w:r>
     </w:p>
     <w:p>
@@ -5284,6 +5061,9 @@
           <w:numId w:val="21"/>
         </w:numPr>
       </w:pPr>
+      <w:r>
+        <w:t xml:space="preserve">(done) </w:t>
+      </w:r>
       <w:r>
         <w:t>Upload all code</w:t>
       </w:r>
@@ -5309,7 +5089,6 @@
         </w:numPr>
       </w:pPr>
       <w:r>
-        <w:lastRenderedPageBreak/>
         <w:t xml:space="preserve">(done) </w:t>
       </w:r>
       <w:r>
@@ -5325,7 +5104,22 @@
         </w:numPr>
       </w:pPr>
       <w:r>
-        <w:t>Add some method for recording the date that I balanced an account, and the amount of the account at the time that I balanced it.</w:t>
+        <w:t>Create new Add function for inserting in a certain place.</w:t>
+      </w:r>
+      <w:r>
+        <w:tab/>
+      </w:r>
+    </w:p>
+    <w:p>
+      <w:pPr>
+        <w:pStyle w:val="ListParagraph"/>
+        <w:numPr>
+          <w:ilvl w:val="1"/>
+          <w:numId w:val="21"/>
+        </w:numPr>
+      </w:pPr>
+      <w:r>
+        <w:t>On a page where transactions are displayed (balance.php? something like the balance.html I use now?), show an Add After button that goes to a separate insert screen. The separate insert screen should be mobile friendly.</w:t>
       </w:r>
     </w:p>
     <w:p>
@@ -5336,11 +5130,21 @@
           <w:numId w:val="21"/>
         </w:numPr>
       </w:pPr>
-      <w:proofErr w:type="spellStart"/>
+      <w:r>
+        <w:t>Add some method for recording the date that I balanced an account, and the amount of the account at the time that I balanced it.</w:t>
+      </w:r>
+    </w:p>
+    <w:p>
+      <w:pPr>
+        <w:pStyle w:val="ListParagraph"/>
+        <w:numPr>
+          <w:ilvl w:val="0"/>
+          <w:numId w:val="21"/>
+        </w:numPr>
+      </w:pPr>
       <w:r>
         <w:t>archive_submit.php</w:t>
       </w:r>
-      <w:proofErr w:type="spellEnd"/>
     </w:p>
     <w:p>
       <w:pPr>
@@ -5351,15 +5155,7 @@
         </w:numPr>
       </w:pPr>
       <w:r>
-        <w:t xml:space="preserve">I should move the </w:t>
-      </w:r>
-      <w:proofErr w:type="spellStart"/>
-      <w:r>
-        <w:t>cashflow_balances</w:t>
-      </w:r>
-      <w:proofErr w:type="spellEnd"/>
-      <w:r>
-        <w:t xml:space="preserve"> write into the transaction</w:t>
+        <w:t>I should move the cashflow_balances write into the transaction</w:t>
       </w:r>
     </w:p>
     <w:p>
@@ -5371,6 +5167,7 @@
         </w:numPr>
       </w:pPr>
       <w:r>
+        <w:lastRenderedPageBreak/>
         <w:t>Implement this:</w:t>
       </w:r>
       <w:r>
@@ -5406,15 +5203,7 @@
           </w:tcPr>
           <w:p>
             <w:r>
-              <w:t xml:space="preserve">Refresh </w:t>
-            </w:r>
-            <w:proofErr w:type="spellStart"/>
-            <w:r>
-              <w:t>archive_confirm.php</w:t>
-            </w:r>
-            <w:proofErr w:type="spellEnd"/>
-            <w:r>
-              <w:t>, posting a new array of transaction indexes to reflect the changes made by the user</w:t>
+              <w:t>Refresh archive_confirm.php, posting a new array of transaction indexes to reflect the changes made by the user</w:t>
             </w:r>
           </w:p>
         </w:tc>
@@ -5438,13 +5227,8 @@
         </w:numPr>
       </w:pPr>
       <w:r>
-        <w:t xml:space="preserve">Create </w:t>
-      </w:r>
-      <w:proofErr w:type="spellStart"/>
-      <w:r>
-        <w:t>balance.php</w:t>
-      </w:r>
-      <w:proofErr w:type="spellEnd"/>
+        <w:t>Create balance.php</w:t>
+      </w:r>
     </w:p>
     <w:p>
       <w:pPr>
@@ -5455,15 +5239,7 @@
         </w:numPr>
       </w:pPr>
       <w:r>
-        <w:t xml:space="preserve">New Car is not handled correctly. What do I want to do with it? It is in the </w:t>
-      </w:r>
-      <w:proofErr w:type="spellStart"/>
-      <w:r>
-        <w:t>funds_goals</w:t>
-      </w:r>
-      <w:proofErr w:type="spellEnd"/>
-      <w:r>
-        <w:t xml:space="preserve"> table</w:t>
+        <w:t>New Car is not handled correctly. What do I want to do with it? It is in the funds_goals table</w:t>
       </w:r>
     </w:p>
     <w:p>
@@ -5487,15 +5263,7 @@
         </w:numPr>
       </w:pPr>
       <w:r>
-        <w:t xml:space="preserve">add button to hide the ledger, or hide it by default and add a button to show it. Pass value of button to </w:t>
-      </w:r>
-      <w:proofErr w:type="spellStart"/>
-      <w:r>
-        <w:t>process_transactions</w:t>
-      </w:r>
-      <w:proofErr w:type="spellEnd"/>
-      <w:r>
-        <w:t>.</w:t>
+        <w:t>add button to hide the ledger, or hide it by default and add a button to show it. Pass value of button to process_transactions.</w:t>
       </w:r>
       <w:r>
         <w:t xml:space="preserve"> </w:t>
@@ -5510,85 +5278,13 @@
         </w:numPr>
       </w:pPr>
       <w:r>
-        <w:t xml:space="preserve">Or I could pull </w:t>
-      </w:r>
-      <w:proofErr w:type="spellStart"/>
-      <w:r>
-        <w:t>print_ledger_row</w:t>
-      </w:r>
-      <w:proofErr w:type="spellEnd"/>
-      <w:r>
-        <w:t xml:space="preserve"> up one level to </w:t>
-      </w:r>
-      <w:proofErr w:type="spellStart"/>
-      <w:r>
-        <w:t>balance.php</w:t>
-      </w:r>
-      <w:proofErr w:type="spellEnd"/>
-      <w:r>
-        <w:t xml:space="preserve"> and have </w:t>
-      </w:r>
-      <w:proofErr w:type="spellStart"/>
-      <w:r>
-        <w:t>process_transactions</w:t>
-      </w:r>
-      <w:proofErr w:type="spellEnd"/>
-      <w:r>
-        <w:t xml:space="preserve"> only process one transaction. In that scenario I would </w:t>
-      </w:r>
-      <w:r>
-        <w:t xml:space="preserve">call </w:t>
-      </w:r>
-      <w:proofErr w:type="spellStart"/>
-      <w:r>
-        <w:t>process_transactions</w:t>
-      </w:r>
-      <w:proofErr w:type="spellEnd"/>
-      <w:r>
-        <w:t xml:space="preserve"> from within a for loop in </w:t>
-      </w:r>
-      <w:proofErr w:type="spellStart"/>
-      <w:r>
-        <w:t>balance.php</w:t>
-      </w:r>
-      <w:proofErr w:type="spellEnd"/>
-      <w:r>
-        <w:t xml:space="preserve">. Then after it had all been calculated, I would display the balances. Then after the balances, I would re-run </w:t>
-      </w:r>
-      <w:proofErr w:type="spellStart"/>
-      <w:r>
-        <w:t>process_transactions</w:t>
-      </w:r>
-      <w:proofErr w:type="spellEnd"/>
-      <w:r>
-        <w:t xml:space="preserve"> in a for loop, and this time I w</w:t>
-      </w:r>
-      <w:r>
-        <w:t xml:space="preserve">ould display the ledger as I go by calling </w:t>
-      </w:r>
-      <w:proofErr w:type="spellStart"/>
-      <w:r>
-        <w:t>print_ledger_row</w:t>
-      </w:r>
-      <w:proofErr w:type="spellEnd"/>
-      <w:r>
-        <w:t xml:space="preserve"> in the same </w:t>
-      </w:r>
-      <w:proofErr w:type="spellStart"/>
-      <w:r>
-        <w:t>forloop</w:t>
-      </w:r>
-      <w:proofErr w:type="spellEnd"/>
-      <w:r>
-        <w:t xml:space="preserve"> in </w:t>
-      </w:r>
-      <w:proofErr w:type="spellStart"/>
-      <w:r>
-        <w:t>balance.php</w:t>
-      </w:r>
-      <w:proofErr w:type="spellEnd"/>
-      <w:r>
-        <w:t>.</w:t>
+        <w:t xml:space="preserve">Or I could pull print_ledger_row up one level to balance.php and have process_transactions only process one transaction. In that scenario I would </w:t>
+      </w:r>
+      <w:r>
+        <w:t>call process_transactions from within a for loop in balance.php. Then after it had all been calculated, I would display the balances. Then after the balances, I would re-run process_transactions in a for loop, and this time I w</w:t>
+      </w:r>
+      <w:r>
+        <w:t>ould display the ledger as I go by calling print_ledger_row in the same forloop in balance.php.</w:t>
       </w:r>
     </w:p>
     <w:p>
@@ -5600,15 +5296,7 @@
         </w:numPr>
       </w:pPr>
       <w:r>
-        <w:t xml:space="preserve">probably just hide the ledger on </w:t>
-      </w:r>
-      <w:proofErr w:type="spellStart"/>
-      <w:r>
-        <w:t>balance.php</w:t>
-      </w:r>
-      <w:proofErr w:type="spellEnd"/>
-      <w:r>
-        <w:t>. It is more for debugging right now. Show it on a different page.</w:t>
+        <w:t>probably just hide the ledger on balance.php. It is more for debugging right now. Show it on a different page.</w:t>
       </w:r>
     </w:p>
     <w:p>
@@ -5632,13 +5320,8 @@
         </w:numPr>
       </w:pPr>
       <w:r>
-        <w:t>Rename all documentation from .html to .</w:t>
-      </w:r>
-      <w:proofErr w:type="spellStart"/>
-      <w:r>
-        <w:t>php</w:t>
-      </w:r>
-      <w:proofErr w:type="spellEnd"/>
+        <w:t>Rename all documentation from .html to .php</w:t>
+      </w:r>
     </w:p>
     <w:p>
       <w:pPr>
@@ -5661,15 +5344,7 @@
         </w:numPr>
       </w:pPr>
       <w:r>
-        <w:t xml:space="preserve">(done) Test and troubleshoot include for </w:t>
-      </w:r>
-      <w:proofErr w:type="spellStart"/>
-      <w:r>
-        <w:t>classes.php</w:t>
-      </w:r>
-      <w:proofErr w:type="spellEnd"/>
-      <w:r>
-        <w:t xml:space="preserve"> (done)</w:t>
+        <w:t>(done) Test and troubleshoot include for classes.php (done)</w:t>
       </w:r>
     </w:p>
     <w:p>
@@ -5681,13 +5356,8 @@
         </w:numPr>
       </w:pPr>
       <w:r>
-        <w:t xml:space="preserve">test and troubleshoot </w:t>
-      </w:r>
-      <w:proofErr w:type="spellStart"/>
-      <w:r>
-        <w:t>names.php</w:t>
-      </w:r>
-      <w:proofErr w:type="spellEnd"/>
+        <w:t>test and troubleshoot names.php</w:t>
+      </w:r>
     </w:p>
     <w:p>
       <w:pPr>
@@ -5698,13 +5368,8 @@
         </w:numPr>
       </w:pPr>
       <w:r>
-        <w:t xml:space="preserve">Read last three entries from </w:t>
-      </w:r>
-      <w:proofErr w:type="spellStart"/>
-      <w:r>
-        <w:t>cash_balances</w:t>
-      </w:r>
-      <w:proofErr w:type="spellEnd"/>
+        <w:t>Read last three entries from cash_balances</w:t>
+      </w:r>
     </w:p>
     <w:p>
       <w:pPr>
@@ -5715,13 +5380,8 @@
         </w:numPr>
       </w:pPr>
       <w:r>
-        <w:t xml:space="preserve">Display last three entries from </w:t>
-      </w:r>
-      <w:proofErr w:type="spellStart"/>
-      <w:r>
-        <w:t>cash_balances</w:t>
-      </w:r>
-      <w:proofErr w:type="spellEnd"/>
+        <w:t>Display last three entries from cash_balances</w:t>
+      </w:r>
     </w:p>
     <w:p>
       <w:pPr>
@@ -5732,15 +5392,7 @@
         </w:numPr>
       </w:pPr>
       <w:r>
-        <w:t xml:space="preserve">Finish </w:t>
-      </w:r>
-      <w:proofErr w:type="spellStart"/>
-      <w:r>
-        <w:t>classes.php</w:t>
-      </w:r>
-      <w:proofErr w:type="spellEnd"/>
-      <w:r>
-        <w:t xml:space="preserve"> (distribution class)</w:t>
+        <w:t>Finish classes.php (distribution class)</w:t>
       </w:r>
     </w:p>
     <w:p/>
@@ -5769,15 +5421,7 @@
         </w:numPr>
       </w:pPr>
       <w:r>
-        <w:t xml:space="preserve">(done) Create </w:t>
-      </w:r>
-      <w:proofErr w:type="spellStart"/>
-      <w:r>
-        <w:t>funds_goals</w:t>
-      </w:r>
-      <w:proofErr w:type="spellEnd"/>
-      <w:r>
-        <w:t xml:space="preserve"> table in database (done), add all funds and goals currently in use</w:t>
+        <w:t>(done) Create funds_goals table in database (done), add all funds and goals currently in use</w:t>
       </w:r>
     </w:p>
     <w:p>
@@ -5789,16 +5433,7 @@
         </w:numPr>
       </w:pPr>
       <w:r>
-        <w:lastRenderedPageBreak/>
-        <w:t>(done) Should I change array keys to the names for Accounts, Funds? Instead of Accounts[1], Accounts[Cash], or Accounts[</w:t>
-      </w:r>
-      <w:proofErr w:type="spellStart"/>
-      <w:r>
-        <w:t>Widget_Checking</w:t>
-      </w:r>
-      <w:proofErr w:type="spellEnd"/>
-      <w:r>
-        <w:t>].</w:t>
+        <w:t>(done) Should I change array keys to the names for Accounts, Funds? Instead of Accounts[1], Accounts[Cash], or Accounts[Widget_Checking].</w:t>
       </w:r>
     </w:p>
     <w:p>
@@ -5822,21 +5457,11 @@
         </w:numPr>
       </w:pPr>
       <w:r>
-        <w:t xml:space="preserve">(done) What is the plan for Categories? There is no Category class right now. Review spec above and decide if I need to create one in </w:t>
-      </w:r>
-      <w:proofErr w:type="spellStart"/>
-      <w:r>
-        <w:t>names.php</w:t>
-      </w:r>
-      <w:proofErr w:type="spellEnd"/>
-      <w:r>
-        <w:t xml:space="preserve"> and pass it to </w:t>
-      </w:r>
-      <w:proofErr w:type="spellStart"/>
+        <w:t xml:space="preserve">(done) What is the plan for Categories? There is no Category class right now. Review spec above and decide if I need to create one in names.php and pass it to </w:t>
+      </w:r>
       <w:r>
         <w:t>read_cash_balances_idx</w:t>
       </w:r>
-      <w:proofErr w:type="spellEnd"/>
       <w:r>
         <w:t>(). Otherwise I’m only updating the funds, which is stuff like Grocery, Bills, etc.</w:t>
       </w:r>
@@ -5850,6 +5475,7 @@
         </w:numPr>
       </w:pPr>
       <w:r>
+        <w:lastRenderedPageBreak/>
         <w:t xml:space="preserve">I do need a Categories class. </w:t>
       </w:r>
     </w:p>
@@ -5862,23 +5488,7 @@
         </w:numPr>
       </w:pPr>
       <w:r>
-        <w:t xml:space="preserve">Added it to </w:t>
-      </w:r>
-      <w:proofErr w:type="spellStart"/>
-      <w:r>
-        <w:t>names.php</w:t>
-      </w:r>
-      <w:proofErr w:type="spellEnd"/>
-      <w:r>
-        <w:t xml:space="preserve"> and </w:t>
-      </w:r>
-      <w:proofErr w:type="spellStart"/>
-      <w:r>
-        <w:t>read_cash_balances_idx</w:t>
-      </w:r>
-      <w:proofErr w:type="spellEnd"/>
-      <w:r>
-        <w:t>().</w:t>
+        <w:t>Added it to names.php and read_cash_balances_idx().</w:t>
       </w:r>
     </w:p>
     <w:p>
@@ -5902,13 +5512,8 @@
         </w:numPr>
       </w:pPr>
       <w:r>
-        <w:t>cash2_functions/</w:t>
-      </w:r>
-      <w:proofErr w:type="spellStart"/>
-      <w:r>
-        <w:t>read_transaction</w:t>
-      </w:r>
-      <w:proofErr w:type="spellEnd"/>
+        <w:t>cash2_functions/read_transaction</w:t>
+      </w:r>
     </w:p>
     <w:p>
       <w:pPr>
@@ -5931,13 +5536,8 @@
         </w:numPr>
       </w:pPr>
       <w:r>
-        <w:t>cash2_functions/</w:t>
-      </w:r>
-      <w:proofErr w:type="spellStart"/>
-      <w:r>
-        <w:t>process_transaction</w:t>
-      </w:r>
-      <w:proofErr w:type="spellEnd"/>
+        <w:t>cash2_functions/process_transaction</w:t>
+      </w:r>
     </w:p>
     <w:p>
       <w:pPr>
@@ -5984,13 +5584,8 @@
         </w:numPr>
       </w:pPr>
       <w:r>
-        <w:t xml:space="preserve">(done) </w:t>
-      </w:r>
-      <w:proofErr w:type="spellStart"/>
-      <w:r>
-        <w:t>archive_select.php</w:t>
-      </w:r>
-      <w:proofErr w:type="spellEnd"/>
+        <w:t>(done) archive_select.php</w:t>
+      </w:r>
     </w:p>
     <w:p>
       <w:pPr>
@@ -6001,13 +5596,8 @@
         </w:numPr>
       </w:pPr>
       <w:r>
-        <w:t xml:space="preserve">(done) Need to implement the array of transaction indexes and pass it to </w:t>
-      </w:r>
-      <w:proofErr w:type="spellStart"/>
-      <w:r>
-        <w:t>archive_confirm.php</w:t>
-      </w:r>
-      <w:proofErr w:type="spellEnd"/>
+        <w:t>(done) Need to implement the array of transaction indexes and pass it to archive_confirm.php</w:t>
+      </w:r>
     </w:p>
     <w:p>
       <w:pPr>
@@ -6030,13 +5620,8 @@
         </w:numPr>
       </w:pPr>
       <w:r>
-        <w:t xml:space="preserve">(done) </w:t>
-      </w:r>
-      <w:proofErr w:type="spellStart"/>
-      <w:r>
-        <w:t>archive_confirm.php</w:t>
-      </w:r>
-      <w:proofErr w:type="spellEnd"/>
+        <w:t>(done) archive_confirm.php</w:t>
+      </w:r>
     </w:p>
     <w:p>
       <w:pPr>
@@ -6046,11 +5631,9 @@
           <w:numId w:val="25"/>
         </w:numPr>
       </w:pPr>
-      <w:proofErr w:type="spellStart"/>
       <w:r>
         <w:t>archive_submit.php</w:t>
       </w:r>
-      <w:proofErr w:type="spellEnd"/>
     </w:p>
     <w:p>
       <w:pPr>
@@ -6061,15 +5644,7 @@
         </w:numPr>
       </w:pPr>
       <w:r>
-        <w:t xml:space="preserve">I should move the </w:t>
-      </w:r>
-      <w:proofErr w:type="spellStart"/>
-      <w:r>
-        <w:t>cashflow_balances</w:t>
-      </w:r>
-      <w:proofErr w:type="spellEnd"/>
-      <w:r>
-        <w:t xml:space="preserve"> write into the transaction</w:t>
+        <w:t>I should move the cashflow_balances write into the transaction</w:t>
       </w:r>
     </w:p>
     <w:p>
@@ -6087,15 +5662,7 @@
         <w:pStyle w:val="Heading2"/>
       </w:pPr>
       <w:r>
-        <w:t xml:space="preserve">From </w:t>
-      </w:r>
-      <w:proofErr w:type="spellStart"/>
-      <w:r>
-        <w:t>Todoist</w:t>
-      </w:r>
-      <w:proofErr w:type="spellEnd"/>
-      <w:r>
-        <w:t xml:space="preserve">: </w:t>
+        <w:t xml:space="preserve">From Todoist: </w:t>
       </w:r>
     </w:p>
     <w:p>
@@ -6284,6 +5851,27 @@
 </w:document>
 </file>
 
+<file path=word/comments.xml><?xml version="1.0" encoding="utf-8"?>
+<w:comments xmlns:wpc="http://schemas.microsoft.com/office/word/2010/wordprocessingCanvas" xmlns:mc="http://schemas.openxmlformats.org/markup-compatibility/2006" xmlns:o="urn:schemas-microsoft-com:office:office" xmlns:r="http://schemas.openxmlformats.org/officeDocument/2006/relationships" xmlns:m="http://schemas.openxmlformats.org/officeDocument/2006/math" xmlns:v="urn:schemas-microsoft-com:vml" xmlns:wp14="http://schemas.microsoft.com/office/word/2010/wordprocessingDrawing" xmlns:wp="http://schemas.openxmlformats.org/drawingml/2006/wordprocessingDrawing" xmlns:w10="urn:schemas-microsoft-com:office:word" xmlns:w="http://schemas.openxmlformats.org/wordprocessingml/2006/main" xmlns:w14="http://schemas.microsoft.com/office/word/2010/wordml" xmlns:wpg="http://schemas.microsoft.com/office/word/2010/wordprocessingGroup" xmlns:wpi="http://schemas.microsoft.com/office/word/2010/wordprocessingInk" xmlns:wne="http://schemas.microsoft.com/office/word/2006/wordml" xmlns:wps="http://schemas.microsoft.com/office/word/2010/wordprocessingShape" mc:Ignorable="w14 wp14">
+  <w:comment w:id="3" w:author="Bryan Hermsen" w:date="2017-12-31T19:42:00Z" w:initials="BH">
+    <w:p>
+      <w:pPr>
+        <w:pStyle w:val="CommentText"/>
+      </w:pPr>
+      <w:r>
+        <w:rPr>
+          <w:rStyle w:val="CommentReference"/>
+        </w:rPr>
+        <w:annotationRef/>
+      </w:r>
+      <w:r>
+        <w:t>Then I’m doing float compares on everything. Right now the data type of sort order is integer.</w:t>
+      </w:r>
+    </w:p>
+  </w:comment>
+</w:comments>
+</file>
+
 <file path=word/numbering.xml><?xml version="1.0" encoding="utf-8"?>
 <w:numbering xmlns:wpc="http://schemas.microsoft.com/office/word/2010/wordprocessingCanvas" xmlns:mc="http://schemas.openxmlformats.org/markup-compatibility/2006" xmlns:o="urn:schemas-microsoft-com:office:office" xmlns:r="http://schemas.openxmlformats.org/officeDocument/2006/relationships" xmlns:m="http://schemas.openxmlformats.org/officeDocument/2006/math" xmlns:v="urn:schemas-microsoft-com:vml" xmlns:wp14="http://schemas.microsoft.com/office/word/2010/wordprocessingDrawing" xmlns:wp="http://schemas.openxmlformats.org/drawingml/2006/wordprocessingDrawing" xmlns:w10="urn:schemas-microsoft-com:office:word" xmlns:w="http://schemas.openxmlformats.org/wordprocessingml/2006/main" xmlns:w14="http://schemas.microsoft.com/office/word/2010/wordml" xmlns:wpg="http://schemas.microsoft.com/office/word/2010/wordprocessingGroup" xmlns:wpi="http://schemas.microsoft.com/office/word/2010/wordprocessingInk" xmlns:wne="http://schemas.microsoft.com/office/word/2006/wordml" xmlns:wps="http://schemas.microsoft.com/office/word/2010/wordprocessingShape" mc:Ignorable="w14 wp14">
   <w:abstractNum w:abstractNumId="0">
@@ -8441,7 +8029,7 @@
   <w:abstractNum w:abstractNumId="20">
     <w:nsid w:val="5BA62F6D"/>
     <w:multiLevelType w:val="hybridMultilevel"/>
-    <w:tmpl w:val="2820BA74"/>
+    <w:tmpl w:val="05308224"/>
     <w:lvl w:ilvl="0" w:tplc="0409000F">
       <w:start w:val="1"/>
       <w:numFmt w:val="decimal"/>
@@ -8977,6 +8565,92 @@
     </w:lvl>
   </w:abstractNum>
   <w:abstractNum w:abstractNumId="25">
+    <w:nsid w:val="67A72C3B"/>
+    <w:multiLevelType w:val="hybridMultilevel"/>
+    <w:tmpl w:val="1DC20F6E"/>
+    <w:lvl w:ilvl="0" w:tplc="0409000F">
+      <w:start w:val="1"/>
+      <w:numFmt w:val="decimal"/>
+      <w:lvlText w:val="%1."/>
+      <w:lvlJc w:val="left"/>
+      <w:pPr>
+        <w:ind w:left="720" w:hanging="360"/>
+      </w:pPr>
+    </w:lvl>
+    <w:lvl w:ilvl="1" w:tplc="04090019" w:tentative="1">
+      <w:start w:val="1"/>
+      <w:numFmt w:val="lowerLetter"/>
+      <w:lvlText w:val="%2."/>
+      <w:lvlJc w:val="left"/>
+      <w:pPr>
+        <w:ind w:left="1440" w:hanging="360"/>
+      </w:pPr>
+    </w:lvl>
+    <w:lvl w:ilvl="2" w:tplc="0409001B" w:tentative="1">
+      <w:start w:val="1"/>
+      <w:numFmt w:val="lowerRoman"/>
+      <w:lvlText w:val="%3."/>
+      <w:lvlJc w:val="right"/>
+      <w:pPr>
+        <w:ind w:left="2160" w:hanging="180"/>
+      </w:pPr>
+    </w:lvl>
+    <w:lvl w:ilvl="3" w:tplc="0409000F" w:tentative="1">
+      <w:start w:val="1"/>
+      <w:numFmt w:val="decimal"/>
+      <w:lvlText w:val="%4."/>
+      <w:lvlJc w:val="left"/>
+      <w:pPr>
+        <w:ind w:left="2880" w:hanging="360"/>
+      </w:pPr>
+    </w:lvl>
+    <w:lvl w:ilvl="4" w:tplc="04090019" w:tentative="1">
+      <w:start w:val="1"/>
+      <w:numFmt w:val="lowerLetter"/>
+      <w:lvlText w:val="%5."/>
+      <w:lvlJc w:val="left"/>
+      <w:pPr>
+        <w:ind w:left="3600" w:hanging="360"/>
+      </w:pPr>
+    </w:lvl>
+    <w:lvl w:ilvl="5" w:tplc="0409001B" w:tentative="1">
+      <w:start w:val="1"/>
+      <w:numFmt w:val="lowerRoman"/>
+      <w:lvlText w:val="%6."/>
+      <w:lvlJc w:val="right"/>
+      <w:pPr>
+        <w:ind w:left="4320" w:hanging="180"/>
+      </w:pPr>
+    </w:lvl>
+    <w:lvl w:ilvl="6" w:tplc="0409000F" w:tentative="1">
+      <w:start w:val="1"/>
+      <w:numFmt w:val="decimal"/>
+      <w:lvlText w:val="%7."/>
+      <w:lvlJc w:val="left"/>
+      <w:pPr>
+        <w:ind w:left="5040" w:hanging="360"/>
+      </w:pPr>
+    </w:lvl>
+    <w:lvl w:ilvl="7" w:tplc="04090019" w:tentative="1">
+      <w:start w:val="1"/>
+      <w:numFmt w:val="lowerLetter"/>
+      <w:lvlText w:val="%8."/>
+      <w:lvlJc w:val="left"/>
+      <w:pPr>
+        <w:ind w:left="5760" w:hanging="360"/>
+      </w:pPr>
+    </w:lvl>
+    <w:lvl w:ilvl="8" w:tplc="0409001B" w:tentative="1">
+      <w:start w:val="1"/>
+      <w:numFmt w:val="lowerRoman"/>
+      <w:lvlText w:val="%9."/>
+      <w:lvlJc w:val="right"/>
+      <w:pPr>
+        <w:ind w:left="6480" w:hanging="180"/>
+      </w:pPr>
+    </w:lvl>
+  </w:abstractNum>
+  <w:abstractNum w:abstractNumId="26">
     <w:nsid w:val="6BA9764F"/>
     <w:multiLevelType w:val="hybridMultilevel"/>
     <w:tmpl w:val="292AA9D0"/>
@@ -9089,7 +8763,7 @@
       </w:rPr>
     </w:lvl>
   </w:abstractNum>
-  <w:abstractNum w:abstractNumId="26">
+  <w:abstractNum w:abstractNumId="27">
     <w:nsid w:val="7AC64661"/>
     <w:multiLevelType w:val="hybridMultilevel"/>
     <w:tmpl w:val="84120894"/>
@@ -9188,7 +8862,7 @@
     <w:abstractNumId w:val="1"/>
   </w:num>
   <w:num w:numId="5">
-    <w:abstractNumId w:val="25"/>
+    <w:abstractNumId w:val="26"/>
   </w:num>
   <w:num w:numId="6">
     <w:abstractNumId w:val="11"/>
@@ -9227,7 +8901,7 @@
     <w:abstractNumId w:val="5"/>
   </w:num>
   <w:num w:numId="18">
-    <w:abstractNumId w:val="26"/>
+    <w:abstractNumId w:val="27"/>
   </w:num>
   <w:num w:numId="19">
     <w:abstractNumId w:val="4"/>
@@ -9255,6 +8929,9 @@
   </w:num>
   <w:num w:numId="27">
     <w:abstractNumId w:val="12"/>
+  </w:num>
+  <w:num w:numId="28">
+    <w:abstractNumId w:val="25"/>
   </w:num>
 </w:numbering>
 </file>
@@ -10004,6 +9681,74 @@
       <w:szCs w:val="16"/>
     </w:rPr>
   </w:style>
+  <w:style w:type="character" w:styleId="CommentReference">
+    <w:name w:val="annotation reference"/>
+    <w:basedOn w:val="DefaultParagraphFont"/>
+    <w:uiPriority w:val="99"/>
+    <w:semiHidden/>
+    <w:unhideWhenUsed/>
+    <w:rsid w:val="0092403F"/>
+    <w:rPr>
+      <w:sz w:val="16"/>
+      <w:szCs w:val="16"/>
+    </w:rPr>
+  </w:style>
+  <w:style w:type="paragraph" w:styleId="CommentText">
+    <w:name w:val="annotation text"/>
+    <w:basedOn w:val="Normal"/>
+    <w:link w:val="CommentTextChar"/>
+    <w:uiPriority w:val="99"/>
+    <w:semiHidden/>
+    <w:unhideWhenUsed/>
+    <w:rsid w:val="0092403F"/>
+    <w:pPr>
+      <w:spacing w:line="240" w:lineRule="auto"/>
+    </w:pPr>
+    <w:rPr>
+      <w:sz w:val="20"/>
+      <w:szCs w:val="20"/>
+    </w:rPr>
+  </w:style>
+  <w:style w:type="character" w:customStyle="1" w:styleId="CommentTextChar">
+    <w:name w:val="Comment Text Char"/>
+    <w:basedOn w:val="DefaultParagraphFont"/>
+    <w:link w:val="CommentText"/>
+    <w:uiPriority w:val="99"/>
+    <w:semiHidden/>
+    <w:rsid w:val="0092403F"/>
+    <w:rPr>
+      <w:sz w:val="20"/>
+      <w:szCs w:val="20"/>
+    </w:rPr>
+  </w:style>
+  <w:style w:type="paragraph" w:styleId="CommentSubject">
+    <w:name w:val="annotation subject"/>
+    <w:basedOn w:val="CommentText"/>
+    <w:next w:val="CommentText"/>
+    <w:link w:val="CommentSubjectChar"/>
+    <w:uiPriority w:val="99"/>
+    <w:semiHidden/>
+    <w:unhideWhenUsed/>
+    <w:rsid w:val="0092403F"/>
+    <w:rPr>
+      <w:b/>
+      <w:bCs/>
+    </w:rPr>
+  </w:style>
+  <w:style w:type="character" w:customStyle="1" w:styleId="CommentSubjectChar">
+    <w:name w:val="Comment Subject Char"/>
+    <w:basedOn w:val="CommentTextChar"/>
+    <w:link w:val="CommentSubject"/>
+    <w:uiPriority w:val="99"/>
+    <w:semiHidden/>
+    <w:rsid w:val="0092403F"/>
+    <w:rPr>
+      <w:b/>
+      <w:bCs/>
+      <w:sz w:val="20"/>
+      <w:szCs w:val="20"/>
+    </w:rPr>
+  </w:style>
 </w:styles>
 </file>
 
@@ -10752,6 +10497,74 @@
       <w:szCs w:val="16"/>
     </w:rPr>
   </w:style>
+  <w:style w:type="character" w:styleId="CommentReference">
+    <w:name w:val="annotation reference"/>
+    <w:basedOn w:val="DefaultParagraphFont"/>
+    <w:uiPriority w:val="99"/>
+    <w:semiHidden/>
+    <w:unhideWhenUsed/>
+    <w:rsid w:val="0092403F"/>
+    <w:rPr>
+      <w:sz w:val="16"/>
+      <w:szCs w:val="16"/>
+    </w:rPr>
+  </w:style>
+  <w:style w:type="paragraph" w:styleId="CommentText">
+    <w:name w:val="annotation text"/>
+    <w:basedOn w:val="Normal"/>
+    <w:link w:val="CommentTextChar"/>
+    <w:uiPriority w:val="99"/>
+    <w:semiHidden/>
+    <w:unhideWhenUsed/>
+    <w:rsid w:val="0092403F"/>
+    <w:pPr>
+      <w:spacing w:line="240" w:lineRule="auto"/>
+    </w:pPr>
+    <w:rPr>
+      <w:sz w:val="20"/>
+      <w:szCs w:val="20"/>
+    </w:rPr>
+  </w:style>
+  <w:style w:type="character" w:customStyle="1" w:styleId="CommentTextChar">
+    <w:name w:val="Comment Text Char"/>
+    <w:basedOn w:val="DefaultParagraphFont"/>
+    <w:link w:val="CommentText"/>
+    <w:uiPriority w:val="99"/>
+    <w:semiHidden/>
+    <w:rsid w:val="0092403F"/>
+    <w:rPr>
+      <w:sz w:val="20"/>
+      <w:szCs w:val="20"/>
+    </w:rPr>
+  </w:style>
+  <w:style w:type="paragraph" w:styleId="CommentSubject">
+    <w:name w:val="annotation subject"/>
+    <w:basedOn w:val="CommentText"/>
+    <w:next w:val="CommentText"/>
+    <w:link w:val="CommentSubjectChar"/>
+    <w:uiPriority w:val="99"/>
+    <w:semiHidden/>
+    <w:unhideWhenUsed/>
+    <w:rsid w:val="0092403F"/>
+    <w:rPr>
+      <w:b/>
+      <w:bCs/>
+    </w:rPr>
+  </w:style>
+  <w:style w:type="character" w:customStyle="1" w:styleId="CommentSubjectChar">
+    <w:name w:val="Comment Subject Char"/>
+    <w:basedOn w:val="CommentTextChar"/>
+    <w:link w:val="CommentSubject"/>
+    <w:uiPriority w:val="99"/>
+    <w:semiHidden/>
+    <w:rsid w:val="0092403F"/>
+    <w:rPr>
+      <w:b/>
+      <w:bCs/>
+      <w:sz w:val="20"/>
+      <w:szCs w:val="20"/>
+    </w:rPr>
+  </w:style>
 </w:styles>
 </file>
 

</xml_diff>